<commit_message>
Introduction and first steps in Postman
</commit_message>
<xml_diff>
--- a/API Testing.docx
+++ b/API Testing.docx
@@ -277,6 +277,12 @@
     </w:p>
     <w:sdt>
       <w:sdtPr>
+        <w:rPr>
+          <w:rFonts w:asciiTheme="minorHAnsi" w:eastAsiaTheme="minorHAnsi" w:hAnsiTheme="minorHAnsi" w:cstheme="minorBidi"/>
+          <w:color w:val="auto"/>
+          <w:sz w:val="22"/>
+          <w:szCs w:val="22"/>
+        </w:rPr>
         <w:id w:val="-1320033902"/>
         <w:docPartObj>
           <w:docPartGallery w:val="Table of Contents"/>
@@ -285,13 +291,9 @@
       </w:sdtPr>
       <w:sdtEndPr>
         <w:rPr>
-          <w:rFonts w:asciiTheme="minorHAnsi" w:eastAsiaTheme="minorHAnsi" w:hAnsiTheme="minorHAnsi" w:cstheme="minorBidi"/>
           <w:b/>
           <w:bCs/>
           <w:noProof/>
-          <w:color w:val="auto"/>
-          <w:sz w:val="22"/>
-          <w:szCs w:val="22"/>
         </w:rPr>
       </w:sdtEndPr>
       <w:sdtContent>
@@ -310,7 +312,9 @@
               <w:tab w:val="right" w:leader="dot" w:pos="9350"/>
             </w:tabs>
             <w:rPr>
+              <w:rFonts w:eastAsiaTheme="minorEastAsia"/>
               <w:noProof/>
+              <w:lang w:val="nl-BE" w:eastAsia="nl-BE"/>
             </w:rPr>
           </w:pPr>
           <w:r>
@@ -322,12 +326,12 @@
           <w:r>
             <w:fldChar w:fldCharType="separate"/>
           </w:r>
-          <w:hyperlink w:anchor="_Toc84326204" w:history="1">
+          <w:hyperlink w:anchor="_Toc84430389" w:history="1">
             <w:r>
               <w:rPr>
                 <w:rStyle w:val="Hyperlink"/>
                 <w:noProof/>
-                <w:lang w:val="nl-BE"/>
+                <w:lang w:val="en-GB"/>
               </w:rPr>
               <w:t>Intro</w:t>
             </w:r>
@@ -350,7 +354,7 @@
                 <w:noProof/>
                 <w:webHidden/>
               </w:rPr>
-              <w:instrText xml:space="preserve"> PAGEREF _Toc84326204 \h </w:instrText>
+              <w:instrText xml:space="preserve"> PAGEREF _Toc84430389 \h </w:instrText>
             </w:r>
             <w:r>
               <w:rPr>
@@ -371,6 +375,1426 @@
                 <w:webHidden/>
               </w:rPr>
               <w:t>3</w:t>
+            </w:r>
+            <w:r>
+              <w:rPr>
+                <w:noProof/>
+                <w:webHidden/>
+              </w:rPr>
+              <w:fldChar w:fldCharType="end"/>
+            </w:r>
+          </w:hyperlink>
+        </w:p>
+        <w:p>
+          <w:pPr>
+            <w:pStyle w:val="Inhopg1"/>
+            <w:tabs>
+              <w:tab w:val="right" w:leader="dot" w:pos="9350"/>
+            </w:tabs>
+            <w:rPr>
+              <w:rFonts w:eastAsiaTheme="minorEastAsia"/>
+              <w:noProof/>
+              <w:lang w:val="nl-BE" w:eastAsia="nl-BE"/>
+            </w:rPr>
+          </w:pPr>
+          <w:hyperlink w:anchor="_Toc84430390" w:history="1">
+            <w:r>
+              <w:rPr>
+                <w:rStyle w:val="Hyperlink"/>
+                <w:noProof/>
+                <w:lang w:val="en-GB"/>
+              </w:rPr>
+              <w:t>Postman: The Complete Guide – REST API Testing</w:t>
+            </w:r>
+            <w:r>
+              <w:rPr>
+                <w:noProof/>
+                <w:webHidden/>
+              </w:rPr>
+              <w:tab/>
+            </w:r>
+            <w:r>
+              <w:rPr>
+                <w:noProof/>
+                <w:webHidden/>
+              </w:rPr>
+              <w:fldChar w:fldCharType="begin"/>
+            </w:r>
+            <w:r>
+              <w:rPr>
+                <w:noProof/>
+                <w:webHidden/>
+              </w:rPr>
+              <w:instrText xml:space="preserve"> PAGEREF _Toc84430390 \h </w:instrText>
+            </w:r>
+            <w:r>
+              <w:rPr>
+                <w:noProof/>
+                <w:webHidden/>
+              </w:rPr>
+            </w:r>
+            <w:r>
+              <w:rPr>
+                <w:noProof/>
+                <w:webHidden/>
+              </w:rPr>
+              <w:fldChar w:fldCharType="separate"/>
+            </w:r>
+            <w:r>
+              <w:rPr>
+                <w:noProof/>
+                <w:webHidden/>
+              </w:rPr>
+              <w:t>3</w:t>
+            </w:r>
+            <w:r>
+              <w:rPr>
+                <w:noProof/>
+                <w:webHidden/>
+              </w:rPr>
+              <w:fldChar w:fldCharType="end"/>
+            </w:r>
+          </w:hyperlink>
+        </w:p>
+        <w:p>
+          <w:pPr>
+            <w:pStyle w:val="Inhopg2"/>
+            <w:tabs>
+              <w:tab w:val="right" w:leader="dot" w:pos="9350"/>
+            </w:tabs>
+            <w:rPr>
+              <w:rFonts w:eastAsiaTheme="minorEastAsia"/>
+              <w:noProof/>
+              <w:lang w:val="nl-BE" w:eastAsia="nl-BE"/>
+            </w:rPr>
+          </w:pPr>
+          <w:hyperlink w:anchor="_Toc84430391" w:history="1">
+            <w:r>
+              <w:rPr>
+                <w:rStyle w:val="Hyperlink"/>
+                <w:noProof/>
+                <w:lang w:val="en-GB"/>
+              </w:rPr>
+              <w:t>Introduction and first steps in Postman</w:t>
+            </w:r>
+            <w:r>
+              <w:rPr>
+                <w:noProof/>
+                <w:webHidden/>
+              </w:rPr>
+              <w:tab/>
+            </w:r>
+            <w:r>
+              <w:rPr>
+                <w:noProof/>
+                <w:webHidden/>
+              </w:rPr>
+              <w:fldChar w:fldCharType="begin"/>
+            </w:r>
+            <w:r>
+              <w:rPr>
+                <w:noProof/>
+                <w:webHidden/>
+              </w:rPr>
+              <w:instrText xml:space="preserve"> PAGEREF _Toc84430391 \h </w:instrText>
+            </w:r>
+            <w:r>
+              <w:rPr>
+                <w:noProof/>
+                <w:webHidden/>
+              </w:rPr>
+            </w:r>
+            <w:r>
+              <w:rPr>
+                <w:noProof/>
+                <w:webHidden/>
+              </w:rPr>
+              <w:fldChar w:fldCharType="separate"/>
+            </w:r>
+            <w:r>
+              <w:rPr>
+                <w:noProof/>
+                <w:webHidden/>
+              </w:rPr>
+              <w:t>3</w:t>
+            </w:r>
+            <w:r>
+              <w:rPr>
+                <w:noProof/>
+                <w:webHidden/>
+              </w:rPr>
+              <w:fldChar w:fldCharType="end"/>
+            </w:r>
+          </w:hyperlink>
+        </w:p>
+        <w:p>
+          <w:pPr>
+            <w:pStyle w:val="Inhopg2"/>
+            <w:tabs>
+              <w:tab w:val="right" w:leader="dot" w:pos="9350"/>
+            </w:tabs>
+            <w:rPr>
+              <w:rFonts w:eastAsiaTheme="minorEastAsia"/>
+              <w:noProof/>
+              <w:lang w:val="nl-BE" w:eastAsia="nl-BE"/>
+            </w:rPr>
+          </w:pPr>
+          <w:hyperlink w:anchor="_Toc84430392" w:history="1">
+            <w:r>
+              <w:rPr>
+                <w:rStyle w:val="Hyperlink"/>
+                <w:noProof/>
+                <w:lang w:val="en-GB"/>
+              </w:rPr>
+              <w:t>Creating with API requests</w:t>
+            </w:r>
+            <w:r>
+              <w:rPr>
+                <w:noProof/>
+                <w:webHidden/>
+              </w:rPr>
+              <w:tab/>
+            </w:r>
+            <w:r>
+              <w:rPr>
+                <w:noProof/>
+                <w:webHidden/>
+              </w:rPr>
+              <w:fldChar w:fldCharType="begin"/>
+            </w:r>
+            <w:r>
+              <w:rPr>
+                <w:noProof/>
+                <w:webHidden/>
+              </w:rPr>
+              <w:instrText xml:space="preserve"> PAGEREF _Toc84430392 \h </w:instrText>
+            </w:r>
+            <w:r>
+              <w:rPr>
+                <w:noProof/>
+                <w:webHidden/>
+              </w:rPr>
+            </w:r>
+            <w:r>
+              <w:rPr>
+                <w:noProof/>
+                <w:webHidden/>
+              </w:rPr>
+              <w:fldChar w:fldCharType="separate"/>
+            </w:r>
+            <w:r>
+              <w:rPr>
+                <w:noProof/>
+                <w:webHidden/>
+              </w:rPr>
+              <w:t>3</w:t>
+            </w:r>
+            <w:r>
+              <w:rPr>
+                <w:noProof/>
+                <w:webHidden/>
+              </w:rPr>
+              <w:fldChar w:fldCharType="end"/>
+            </w:r>
+          </w:hyperlink>
+        </w:p>
+        <w:p>
+          <w:pPr>
+            <w:pStyle w:val="Inhopg2"/>
+            <w:tabs>
+              <w:tab w:val="right" w:leader="dot" w:pos="9350"/>
+            </w:tabs>
+            <w:rPr>
+              <w:rFonts w:eastAsiaTheme="minorEastAsia"/>
+              <w:noProof/>
+              <w:lang w:val="nl-BE" w:eastAsia="nl-BE"/>
+            </w:rPr>
+          </w:pPr>
+          <w:hyperlink w:anchor="_Toc84430393" w:history="1">
+            <w:r>
+              <w:rPr>
+                <w:rStyle w:val="Hyperlink"/>
+                <w:noProof/>
+                <w:lang w:val="en-GB"/>
+              </w:rPr>
+              <w:t>Writing tests and scripts</w:t>
+            </w:r>
+            <w:r>
+              <w:rPr>
+                <w:noProof/>
+                <w:webHidden/>
+              </w:rPr>
+              <w:tab/>
+            </w:r>
+            <w:r>
+              <w:rPr>
+                <w:noProof/>
+                <w:webHidden/>
+              </w:rPr>
+              <w:fldChar w:fldCharType="begin"/>
+            </w:r>
+            <w:r>
+              <w:rPr>
+                <w:noProof/>
+                <w:webHidden/>
+              </w:rPr>
+              <w:instrText xml:space="preserve"> PAGEREF _Toc84430393 \h </w:instrText>
+            </w:r>
+            <w:r>
+              <w:rPr>
+                <w:noProof/>
+                <w:webHidden/>
+              </w:rPr>
+            </w:r>
+            <w:r>
+              <w:rPr>
+                <w:noProof/>
+                <w:webHidden/>
+              </w:rPr>
+              <w:fldChar w:fldCharType="separate"/>
+            </w:r>
+            <w:r>
+              <w:rPr>
+                <w:noProof/>
+                <w:webHidden/>
+              </w:rPr>
+              <w:t>3</w:t>
+            </w:r>
+            <w:r>
+              <w:rPr>
+                <w:noProof/>
+                <w:webHidden/>
+              </w:rPr>
+              <w:fldChar w:fldCharType="end"/>
+            </w:r>
+          </w:hyperlink>
+        </w:p>
+        <w:p>
+          <w:pPr>
+            <w:pStyle w:val="Inhopg2"/>
+            <w:tabs>
+              <w:tab w:val="right" w:leader="dot" w:pos="9350"/>
+            </w:tabs>
+            <w:rPr>
+              <w:rFonts w:eastAsiaTheme="minorEastAsia"/>
+              <w:noProof/>
+              <w:lang w:val="nl-BE" w:eastAsia="nl-BE"/>
+            </w:rPr>
+          </w:pPr>
+          <w:hyperlink w:anchor="_Toc84430394" w:history="1">
+            <w:r>
+              <w:rPr>
+                <w:rStyle w:val="Hyperlink"/>
+                <w:noProof/>
+                <w:lang w:val="en-GB"/>
+              </w:rPr>
+              <w:t>Writing tests and scripts using variables</w:t>
+            </w:r>
+            <w:r>
+              <w:rPr>
+                <w:noProof/>
+                <w:webHidden/>
+              </w:rPr>
+              <w:tab/>
+            </w:r>
+            <w:r>
+              <w:rPr>
+                <w:noProof/>
+                <w:webHidden/>
+              </w:rPr>
+              <w:fldChar w:fldCharType="begin"/>
+            </w:r>
+            <w:r>
+              <w:rPr>
+                <w:noProof/>
+                <w:webHidden/>
+              </w:rPr>
+              <w:instrText xml:space="preserve"> PAGEREF _Toc84430394 \h </w:instrText>
+            </w:r>
+            <w:r>
+              <w:rPr>
+                <w:noProof/>
+                <w:webHidden/>
+              </w:rPr>
+            </w:r>
+            <w:r>
+              <w:rPr>
+                <w:noProof/>
+                <w:webHidden/>
+              </w:rPr>
+              <w:fldChar w:fldCharType="separate"/>
+            </w:r>
+            <w:r>
+              <w:rPr>
+                <w:noProof/>
+                <w:webHidden/>
+              </w:rPr>
+              <w:t>3</w:t>
+            </w:r>
+            <w:r>
+              <w:rPr>
+                <w:noProof/>
+                <w:webHidden/>
+              </w:rPr>
+              <w:fldChar w:fldCharType="end"/>
+            </w:r>
+          </w:hyperlink>
+        </w:p>
+        <w:p>
+          <w:pPr>
+            <w:pStyle w:val="Inhopg2"/>
+            <w:tabs>
+              <w:tab w:val="right" w:leader="dot" w:pos="9350"/>
+            </w:tabs>
+            <w:rPr>
+              <w:rFonts w:eastAsiaTheme="minorEastAsia"/>
+              <w:noProof/>
+              <w:lang w:val="nl-BE" w:eastAsia="nl-BE"/>
+            </w:rPr>
+          </w:pPr>
+          <w:hyperlink w:anchor="_Toc84430395" w:history="1">
+            <w:r>
+              <w:rPr>
+                <w:rStyle w:val="Hyperlink"/>
+                <w:noProof/>
+                <w:lang w:val="en-GB"/>
+              </w:rPr>
+              <w:t>API workflow using Github &amp; Twilio</w:t>
+            </w:r>
+            <w:r>
+              <w:rPr>
+                <w:noProof/>
+                <w:webHidden/>
+              </w:rPr>
+              <w:tab/>
+            </w:r>
+            <w:r>
+              <w:rPr>
+                <w:noProof/>
+                <w:webHidden/>
+              </w:rPr>
+              <w:fldChar w:fldCharType="begin"/>
+            </w:r>
+            <w:r>
+              <w:rPr>
+                <w:noProof/>
+                <w:webHidden/>
+              </w:rPr>
+              <w:instrText xml:space="preserve"> PAGEREF _Toc84430395 \h </w:instrText>
+            </w:r>
+            <w:r>
+              <w:rPr>
+                <w:noProof/>
+                <w:webHidden/>
+              </w:rPr>
+            </w:r>
+            <w:r>
+              <w:rPr>
+                <w:noProof/>
+                <w:webHidden/>
+              </w:rPr>
+              <w:fldChar w:fldCharType="separate"/>
+            </w:r>
+            <w:r>
+              <w:rPr>
+                <w:noProof/>
+                <w:webHidden/>
+              </w:rPr>
+              <w:t>3</w:t>
+            </w:r>
+            <w:r>
+              <w:rPr>
+                <w:noProof/>
+                <w:webHidden/>
+              </w:rPr>
+              <w:fldChar w:fldCharType="end"/>
+            </w:r>
+          </w:hyperlink>
+        </w:p>
+        <w:p>
+          <w:pPr>
+            <w:pStyle w:val="Inhopg2"/>
+            <w:tabs>
+              <w:tab w:val="right" w:leader="dot" w:pos="9350"/>
+            </w:tabs>
+            <w:rPr>
+              <w:rFonts w:eastAsiaTheme="minorEastAsia"/>
+              <w:noProof/>
+              <w:lang w:val="nl-BE" w:eastAsia="nl-BE"/>
+            </w:rPr>
+          </w:pPr>
+          <w:hyperlink w:anchor="_Toc84430396" w:history="1">
+            <w:r>
+              <w:rPr>
+                <w:rStyle w:val="Hyperlink"/>
+                <w:noProof/>
+                <w:lang w:val="en-GB"/>
+              </w:rPr>
+              <w:t>Advanced assertions</w:t>
+            </w:r>
+            <w:r>
+              <w:rPr>
+                <w:noProof/>
+                <w:webHidden/>
+              </w:rPr>
+              <w:tab/>
+            </w:r>
+            <w:r>
+              <w:rPr>
+                <w:noProof/>
+                <w:webHidden/>
+              </w:rPr>
+              <w:fldChar w:fldCharType="begin"/>
+            </w:r>
+            <w:r>
+              <w:rPr>
+                <w:noProof/>
+                <w:webHidden/>
+              </w:rPr>
+              <w:instrText xml:space="preserve"> PAGEREF _Toc84430396 \h </w:instrText>
+            </w:r>
+            <w:r>
+              <w:rPr>
+                <w:noProof/>
+                <w:webHidden/>
+              </w:rPr>
+            </w:r>
+            <w:r>
+              <w:rPr>
+                <w:noProof/>
+                <w:webHidden/>
+              </w:rPr>
+              <w:fldChar w:fldCharType="separate"/>
+            </w:r>
+            <w:r>
+              <w:rPr>
+                <w:noProof/>
+                <w:webHidden/>
+              </w:rPr>
+              <w:t>3</w:t>
+            </w:r>
+            <w:r>
+              <w:rPr>
+                <w:noProof/>
+                <w:webHidden/>
+              </w:rPr>
+              <w:fldChar w:fldCharType="end"/>
+            </w:r>
+          </w:hyperlink>
+        </w:p>
+        <w:p>
+          <w:pPr>
+            <w:pStyle w:val="Inhopg2"/>
+            <w:tabs>
+              <w:tab w:val="right" w:leader="dot" w:pos="9350"/>
+            </w:tabs>
+            <w:rPr>
+              <w:rFonts w:eastAsiaTheme="minorEastAsia"/>
+              <w:noProof/>
+              <w:lang w:val="nl-BE" w:eastAsia="nl-BE"/>
+            </w:rPr>
+          </w:pPr>
+          <w:hyperlink w:anchor="_Toc84430397" w:history="1">
+            <w:r>
+              <w:rPr>
+                <w:rStyle w:val="Hyperlink"/>
+                <w:noProof/>
+                <w:lang w:val="en-GB"/>
+              </w:rPr>
+              <w:t>Automatically running tests</w:t>
+            </w:r>
+            <w:r>
+              <w:rPr>
+                <w:noProof/>
+                <w:webHidden/>
+              </w:rPr>
+              <w:tab/>
+            </w:r>
+            <w:r>
+              <w:rPr>
+                <w:noProof/>
+                <w:webHidden/>
+              </w:rPr>
+              <w:fldChar w:fldCharType="begin"/>
+            </w:r>
+            <w:r>
+              <w:rPr>
+                <w:noProof/>
+                <w:webHidden/>
+              </w:rPr>
+              <w:instrText xml:space="preserve"> PAGEREF _Toc84430397 \h </w:instrText>
+            </w:r>
+            <w:r>
+              <w:rPr>
+                <w:noProof/>
+                <w:webHidden/>
+              </w:rPr>
+            </w:r>
+            <w:r>
+              <w:rPr>
+                <w:noProof/>
+                <w:webHidden/>
+              </w:rPr>
+              <w:fldChar w:fldCharType="separate"/>
+            </w:r>
+            <w:r>
+              <w:rPr>
+                <w:noProof/>
+                <w:webHidden/>
+              </w:rPr>
+              <w:t>3</w:t>
+            </w:r>
+            <w:r>
+              <w:rPr>
+                <w:noProof/>
+                <w:webHidden/>
+              </w:rPr>
+              <w:fldChar w:fldCharType="end"/>
+            </w:r>
+          </w:hyperlink>
+        </w:p>
+        <w:p>
+          <w:pPr>
+            <w:pStyle w:val="Inhopg2"/>
+            <w:tabs>
+              <w:tab w:val="right" w:leader="dot" w:pos="9350"/>
+            </w:tabs>
+            <w:rPr>
+              <w:rFonts w:eastAsiaTheme="minorEastAsia"/>
+              <w:noProof/>
+              <w:lang w:val="nl-BE" w:eastAsia="nl-BE"/>
+            </w:rPr>
+          </w:pPr>
+          <w:hyperlink w:anchor="_Toc84430398" w:history="1">
+            <w:r>
+              <w:rPr>
+                <w:rStyle w:val="Hyperlink"/>
+                <w:noProof/>
+                <w:lang w:val="en-GB"/>
+              </w:rPr>
+              <w:t>Running Newman with other CI servers/tools</w:t>
+            </w:r>
+            <w:r>
+              <w:rPr>
+                <w:noProof/>
+                <w:webHidden/>
+              </w:rPr>
+              <w:tab/>
+            </w:r>
+            <w:r>
+              <w:rPr>
+                <w:noProof/>
+                <w:webHidden/>
+              </w:rPr>
+              <w:fldChar w:fldCharType="begin"/>
+            </w:r>
+            <w:r>
+              <w:rPr>
+                <w:noProof/>
+                <w:webHidden/>
+              </w:rPr>
+              <w:instrText xml:space="preserve"> PAGEREF _Toc84430398 \h </w:instrText>
+            </w:r>
+            <w:r>
+              <w:rPr>
+                <w:noProof/>
+                <w:webHidden/>
+              </w:rPr>
+            </w:r>
+            <w:r>
+              <w:rPr>
+                <w:noProof/>
+                <w:webHidden/>
+              </w:rPr>
+              <w:fldChar w:fldCharType="separate"/>
+            </w:r>
+            <w:r>
+              <w:rPr>
+                <w:noProof/>
+                <w:webHidden/>
+              </w:rPr>
+              <w:t>4</w:t>
+            </w:r>
+            <w:r>
+              <w:rPr>
+                <w:noProof/>
+                <w:webHidden/>
+              </w:rPr>
+              <w:fldChar w:fldCharType="end"/>
+            </w:r>
+          </w:hyperlink>
+        </w:p>
+        <w:p>
+          <w:pPr>
+            <w:pStyle w:val="Inhopg2"/>
+            <w:tabs>
+              <w:tab w:val="right" w:leader="dot" w:pos="9350"/>
+            </w:tabs>
+            <w:rPr>
+              <w:rFonts w:eastAsiaTheme="minorEastAsia"/>
+              <w:noProof/>
+              <w:lang w:val="nl-BE" w:eastAsia="nl-BE"/>
+            </w:rPr>
+          </w:pPr>
+          <w:hyperlink w:anchor="_Toc84430399" w:history="1">
+            <w:r>
+              <w:rPr>
+                <w:rStyle w:val="Hyperlink"/>
+                <w:noProof/>
+                <w:lang w:val="en-GB"/>
+              </w:rPr>
+              <w:t>Workflows and Scenarios</w:t>
+            </w:r>
+            <w:r>
+              <w:rPr>
+                <w:noProof/>
+                <w:webHidden/>
+              </w:rPr>
+              <w:tab/>
+            </w:r>
+            <w:r>
+              <w:rPr>
+                <w:noProof/>
+                <w:webHidden/>
+              </w:rPr>
+              <w:fldChar w:fldCharType="begin"/>
+            </w:r>
+            <w:r>
+              <w:rPr>
+                <w:noProof/>
+                <w:webHidden/>
+              </w:rPr>
+              <w:instrText xml:space="preserve"> PAGEREF _Toc84430399 \h </w:instrText>
+            </w:r>
+            <w:r>
+              <w:rPr>
+                <w:noProof/>
+                <w:webHidden/>
+              </w:rPr>
+            </w:r>
+            <w:r>
+              <w:rPr>
+                <w:noProof/>
+                <w:webHidden/>
+              </w:rPr>
+              <w:fldChar w:fldCharType="separate"/>
+            </w:r>
+            <w:r>
+              <w:rPr>
+                <w:noProof/>
+                <w:webHidden/>
+              </w:rPr>
+              <w:t>4</w:t>
+            </w:r>
+            <w:r>
+              <w:rPr>
+                <w:noProof/>
+                <w:webHidden/>
+              </w:rPr>
+              <w:fldChar w:fldCharType="end"/>
+            </w:r>
+          </w:hyperlink>
+        </w:p>
+        <w:p>
+          <w:pPr>
+            <w:pStyle w:val="Inhopg2"/>
+            <w:tabs>
+              <w:tab w:val="right" w:leader="dot" w:pos="9350"/>
+            </w:tabs>
+            <w:rPr>
+              <w:rFonts w:eastAsiaTheme="minorEastAsia"/>
+              <w:noProof/>
+              <w:lang w:val="nl-BE" w:eastAsia="nl-BE"/>
+            </w:rPr>
+          </w:pPr>
+          <w:hyperlink w:anchor="_Toc84430400" w:history="1">
+            <w:r>
+              <w:rPr>
+                <w:rStyle w:val="Hyperlink"/>
+                <w:noProof/>
+                <w:lang w:val="en-GB"/>
+              </w:rPr>
+              <w:t>Data driven tests: Running a request multiple times with different data sets</w:t>
+            </w:r>
+            <w:r>
+              <w:rPr>
+                <w:noProof/>
+                <w:webHidden/>
+              </w:rPr>
+              <w:tab/>
+            </w:r>
+            <w:r>
+              <w:rPr>
+                <w:noProof/>
+                <w:webHidden/>
+              </w:rPr>
+              <w:fldChar w:fldCharType="begin"/>
+            </w:r>
+            <w:r>
+              <w:rPr>
+                <w:noProof/>
+                <w:webHidden/>
+              </w:rPr>
+              <w:instrText xml:space="preserve"> PAGEREF _Toc84430400 \h </w:instrText>
+            </w:r>
+            <w:r>
+              <w:rPr>
+                <w:noProof/>
+                <w:webHidden/>
+              </w:rPr>
+            </w:r>
+            <w:r>
+              <w:rPr>
+                <w:noProof/>
+                <w:webHidden/>
+              </w:rPr>
+              <w:fldChar w:fldCharType="separate"/>
+            </w:r>
+            <w:r>
+              <w:rPr>
+                <w:noProof/>
+                <w:webHidden/>
+              </w:rPr>
+              <w:t>4</w:t>
+            </w:r>
+            <w:r>
+              <w:rPr>
+                <w:noProof/>
+                <w:webHidden/>
+              </w:rPr>
+              <w:fldChar w:fldCharType="end"/>
+            </w:r>
+          </w:hyperlink>
+        </w:p>
+        <w:p>
+          <w:pPr>
+            <w:pStyle w:val="Inhopg2"/>
+            <w:tabs>
+              <w:tab w:val="right" w:leader="dot" w:pos="9350"/>
+            </w:tabs>
+            <w:rPr>
+              <w:rFonts w:eastAsiaTheme="minorEastAsia"/>
+              <w:noProof/>
+              <w:lang w:val="nl-BE" w:eastAsia="nl-BE"/>
+            </w:rPr>
+          </w:pPr>
+          <w:hyperlink w:anchor="_Toc84430401" w:history="1">
+            <w:r>
+              <w:rPr>
+                <w:rStyle w:val="Hyperlink"/>
+                <w:noProof/>
+                <w:lang w:val="en-GB"/>
+              </w:rPr>
+              <w:t>Team Collaboration</w:t>
+            </w:r>
+            <w:r>
+              <w:rPr>
+                <w:noProof/>
+                <w:webHidden/>
+              </w:rPr>
+              <w:tab/>
+            </w:r>
+            <w:r>
+              <w:rPr>
+                <w:noProof/>
+                <w:webHidden/>
+              </w:rPr>
+              <w:fldChar w:fldCharType="begin"/>
+            </w:r>
+            <w:r>
+              <w:rPr>
+                <w:noProof/>
+                <w:webHidden/>
+              </w:rPr>
+              <w:instrText xml:space="preserve"> PAGEREF _Toc84430401 \h </w:instrText>
+            </w:r>
+            <w:r>
+              <w:rPr>
+                <w:noProof/>
+                <w:webHidden/>
+              </w:rPr>
+            </w:r>
+            <w:r>
+              <w:rPr>
+                <w:noProof/>
+                <w:webHidden/>
+              </w:rPr>
+              <w:fldChar w:fldCharType="separate"/>
+            </w:r>
+            <w:r>
+              <w:rPr>
+                <w:noProof/>
+                <w:webHidden/>
+              </w:rPr>
+              <w:t>4</w:t>
+            </w:r>
+            <w:r>
+              <w:rPr>
+                <w:noProof/>
+                <w:webHidden/>
+              </w:rPr>
+              <w:fldChar w:fldCharType="end"/>
+            </w:r>
+          </w:hyperlink>
+        </w:p>
+        <w:p>
+          <w:pPr>
+            <w:pStyle w:val="Inhopg2"/>
+            <w:tabs>
+              <w:tab w:val="right" w:leader="dot" w:pos="9350"/>
+            </w:tabs>
+            <w:rPr>
+              <w:rFonts w:eastAsiaTheme="minorEastAsia"/>
+              <w:noProof/>
+              <w:lang w:val="nl-BE" w:eastAsia="nl-BE"/>
+            </w:rPr>
+          </w:pPr>
+          <w:hyperlink w:anchor="_Toc84430402" w:history="1">
+            <w:r>
+              <w:rPr>
+                <w:rStyle w:val="Hyperlink"/>
+                <w:noProof/>
+                <w:lang w:val="en-GB"/>
+              </w:rPr>
+              <w:t>Mock servers</w:t>
+            </w:r>
+            <w:r>
+              <w:rPr>
+                <w:noProof/>
+                <w:webHidden/>
+              </w:rPr>
+              <w:tab/>
+            </w:r>
+            <w:r>
+              <w:rPr>
+                <w:noProof/>
+                <w:webHidden/>
+              </w:rPr>
+              <w:fldChar w:fldCharType="begin"/>
+            </w:r>
+            <w:r>
+              <w:rPr>
+                <w:noProof/>
+                <w:webHidden/>
+              </w:rPr>
+              <w:instrText xml:space="preserve"> PAGEREF _Toc84430402 \h </w:instrText>
+            </w:r>
+            <w:r>
+              <w:rPr>
+                <w:noProof/>
+                <w:webHidden/>
+              </w:rPr>
+            </w:r>
+            <w:r>
+              <w:rPr>
+                <w:noProof/>
+                <w:webHidden/>
+              </w:rPr>
+              <w:fldChar w:fldCharType="separate"/>
+            </w:r>
+            <w:r>
+              <w:rPr>
+                <w:noProof/>
+                <w:webHidden/>
+              </w:rPr>
+              <w:t>4</w:t>
+            </w:r>
+            <w:r>
+              <w:rPr>
+                <w:noProof/>
+                <w:webHidden/>
+              </w:rPr>
+              <w:fldChar w:fldCharType="end"/>
+            </w:r>
+          </w:hyperlink>
+        </w:p>
+        <w:p>
+          <w:pPr>
+            <w:pStyle w:val="Inhopg2"/>
+            <w:tabs>
+              <w:tab w:val="right" w:leader="dot" w:pos="9350"/>
+            </w:tabs>
+            <w:rPr>
+              <w:rFonts w:eastAsiaTheme="minorEastAsia"/>
+              <w:noProof/>
+              <w:lang w:val="nl-BE" w:eastAsia="nl-BE"/>
+            </w:rPr>
+          </w:pPr>
+          <w:hyperlink w:anchor="_Toc84430403" w:history="1">
+            <w:r>
+              <w:rPr>
+                <w:rStyle w:val="Hyperlink"/>
+                <w:noProof/>
+                <w:lang w:val="en-GB"/>
+              </w:rPr>
+              <w:t>File uploads (testing, automatic uploads, uploading multiple files)</w:t>
+            </w:r>
+            <w:r>
+              <w:rPr>
+                <w:noProof/>
+                <w:webHidden/>
+              </w:rPr>
+              <w:tab/>
+            </w:r>
+            <w:r>
+              <w:rPr>
+                <w:noProof/>
+                <w:webHidden/>
+              </w:rPr>
+              <w:fldChar w:fldCharType="begin"/>
+            </w:r>
+            <w:r>
+              <w:rPr>
+                <w:noProof/>
+                <w:webHidden/>
+              </w:rPr>
+              <w:instrText xml:space="preserve"> PAGEREF _Toc84430403 \h </w:instrText>
+            </w:r>
+            <w:r>
+              <w:rPr>
+                <w:noProof/>
+                <w:webHidden/>
+              </w:rPr>
+            </w:r>
+            <w:r>
+              <w:rPr>
+                <w:noProof/>
+                <w:webHidden/>
+              </w:rPr>
+              <w:fldChar w:fldCharType="separate"/>
+            </w:r>
+            <w:r>
+              <w:rPr>
+                <w:noProof/>
+                <w:webHidden/>
+              </w:rPr>
+              <w:t>4</w:t>
+            </w:r>
+            <w:r>
+              <w:rPr>
+                <w:noProof/>
+                <w:webHidden/>
+              </w:rPr>
+              <w:fldChar w:fldCharType="end"/>
+            </w:r>
+          </w:hyperlink>
+        </w:p>
+        <w:p>
+          <w:pPr>
+            <w:pStyle w:val="Inhopg2"/>
+            <w:tabs>
+              <w:tab w:val="right" w:leader="dot" w:pos="9350"/>
+            </w:tabs>
+            <w:rPr>
+              <w:rFonts w:eastAsiaTheme="minorEastAsia"/>
+              <w:noProof/>
+              <w:lang w:val="nl-BE" w:eastAsia="nl-BE"/>
+            </w:rPr>
+          </w:pPr>
+          <w:hyperlink w:anchor="_Toc84430404" w:history="1">
+            <w:r>
+              <w:rPr>
+                <w:rStyle w:val="Hyperlink"/>
+                <w:noProof/>
+                <w:lang w:val="en-GB"/>
+              </w:rPr>
+              <w:t>Authentication / Authorization</w:t>
+            </w:r>
+            <w:r>
+              <w:rPr>
+                <w:noProof/>
+                <w:webHidden/>
+              </w:rPr>
+              <w:tab/>
+            </w:r>
+            <w:r>
+              <w:rPr>
+                <w:noProof/>
+                <w:webHidden/>
+              </w:rPr>
+              <w:fldChar w:fldCharType="begin"/>
+            </w:r>
+            <w:r>
+              <w:rPr>
+                <w:noProof/>
+                <w:webHidden/>
+              </w:rPr>
+              <w:instrText xml:space="preserve"> PAGEREF _Toc84430404 \h </w:instrText>
+            </w:r>
+            <w:r>
+              <w:rPr>
+                <w:noProof/>
+                <w:webHidden/>
+              </w:rPr>
+            </w:r>
+            <w:r>
+              <w:rPr>
+                <w:noProof/>
+                <w:webHidden/>
+              </w:rPr>
+              <w:fldChar w:fldCharType="separate"/>
+            </w:r>
+            <w:r>
+              <w:rPr>
+                <w:noProof/>
+                <w:webHidden/>
+              </w:rPr>
+              <w:t>4</w:t>
+            </w:r>
+            <w:r>
+              <w:rPr>
+                <w:noProof/>
+                <w:webHidden/>
+              </w:rPr>
+              <w:fldChar w:fldCharType="end"/>
+            </w:r>
+          </w:hyperlink>
+        </w:p>
+        <w:p>
+          <w:pPr>
+            <w:pStyle w:val="Inhopg2"/>
+            <w:tabs>
+              <w:tab w:val="right" w:leader="dot" w:pos="9350"/>
+            </w:tabs>
+            <w:rPr>
+              <w:rFonts w:eastAsiaTheme="minorEastAsia"/>
+              <w:noProof/>
+              <w:lang w:val="nl-BE" w:eastAsia="nl-BE"/>
+            </w:rPr>
+          </w:pPr>
+          <w:hyperlink w:anchor="_Toc84430405" w:history="1">
+            <w:r>
+              <w:rPr>
+                <w:rStyle w:val="Hyperlink"/>
+                <w:noProof/>
+                <w:lang w:val="en-GB"/>
+              </w:rPr>
+              <w:t>Advanced topics and user questions</w:t>
+            </w:r>
+            <w:r>
+              <w:rPr>
+                <w:noProof/>
+                <w:webHidden/>
+              </w:rPr>
+              <w:tab/>
+            </w:r>
+            <w:r>
+              <w:rPr>
+                <w:noProof/>
+                <w:webHidden/>
+              </w:rPr>
+              <w:fldChar w:fldCharType="begin"/>
+            </w:r>
+            <w:r>
+              <w:rPr>
+                <w:noProof/>
+                <w:webHidden/>
+              </w:rPr>
+              <w:instrText xml:space="preserve"> PAGEREF _Toc84430405 \h </w:instrText>
+            </w:r>
+            <w:r>
+              <w:rPr>
+                <w:noProof/>
+                <w:webHidden/>
+              </w:rPr>
+            </w:r>
+            <w:r>
+              <w:rPr>
+                <w:noProof/>
+                <w:webHidden/>
+              </w:rPr>
+              <w:fldChar w:fldCharType="separate"/>
+            </w:r>
+            <w:r>
+              <w:rPr>
+                <w:noProof/>
+                <w:webHidden/>
+              </w:rPr>
+              <w:t>4</w:t>
+            </w:r>
+            <w:r>
+              <w:rPr>
+                <w:noProof/>
+                <w:webHidden/>
+              </w:rPr>
+              <w:fldChar w:fldCharType="end"/>
+            </w:r>
+          </w:hyperlink>
+        </w:p>
+        <w:p>
+          <w:pPr>
+            <w:pStyle w:val="Inhopg2"/>
+            <w:tabs>
+              <w:tab w:val="right" w:leader="dot" w:pos="9350"/>
+            </w:tabs>
+            <w:rPr>
+              <w:rFonts w:eastAsiaTheme="minorEastAsia"/>
+              <w:noProof/>
+              <w:lang w:val="nl-BE" w:eastAsia="nl-BE"/>
+            </w:rPr>
+          </w:pPr>
+          <w:hyperlink w:anchor="_Toc84430406" w:history="1">
+            <w:r>
+              <w:rPr>
+                <w:rStyle w:val="Hyperlink"/>
+                <w:noProof/>
+                <w:lang w:val="en-GB"/>
+              </w:rPr>
+              <w:t>New features in Postman</w:t>
+            </w:r>
+            <w:r>
+              <w:rPr>
+                <w:noProof/>
+                <w:webHidden/>
+              </w:rPr>
+              <w:tab/>
+            </w:r>
+            <w:r>
+              <w:rPr>
+                <w:noProof/>
+                <w:webHidden/>
+              </w:rPr>
+              <w:fldChar w:fldCharType="begin"/>
+            </w:r>
+            <w:r>
+              <w:rPr>
+                <w:noProof/>
+                <w:webHidden/>
+              </w:rPr>
+              <w:instrText xml:space="preserve"> PAGEREF _Toc84430406 \h </w:instrText>
+            </w:r>
+            <w:r>
+              <w:rPr>
+                <w:noProof/>
+                <w:webHidden/>
+              </w:rPr>
+            </w:r>
+            <w:r>
+              <w:rPr>
+                <w:noProof/>
+                <w:webHidden/>
+              </w:rPr>
+              <w:fldChar w:fldCharType="separate"/>
+            </w:r>
+            <w:r>
+              <w:rPr>
+                <w:noProof/>
+                <w:webHidden/>
+              </w:rPr>
+              <w:t>4</w:t>
+            </w:r>
+            <w:r>
+              <w:rPr>
+                <w:noProof/>
+                <w:webHidden/>
+              </w:rPr>
+              <w:fldChar w:fldCharType="end"/>
+            </w:r>
+          </w:hyperlink>
+        </w:p>
+        <w:p>
+          <w:pPr>
+            <w:pStyle w:val="Inhopg2"/>
+            <w:tabs>
+              <w:tab w:val="right" w:leader="dot" w:pos="9350"/>
+            </w:tabs>
+            <w:rPr>
+              <w:rFonts w:eastAsiaTheme="minorEastAsia"/>
+              <w:noProof/>
+              <w:lang w:val="nl-BE" w:eastAsia="nl-BE"/>
+            </w:rPr>
+          </w:pPr>
+          <w:hyperlink w:anchor="_Toc84430407" w:history="1">
+            <w:r>
+              <w:rPr>
+                <w:rStyle w:val="Hyperlink"/>
+                <w:noProof/>
+                <w:lang w:val="en-GB"/>
+              </w:rPr>
+              <w:t>JavaScript fundamentals</w:t>
+            </w:r>
+            <w:r>
+              <w:rPr>
+                <w:noProof/>
+                <w:webHidden/>
+              </w:rPr>
+              <w:tab/>
+            </w:r>
+            <w:r>
+              <w:rPr>
+                <w:noProof/>
+                <w:webHidden/>
+              </w:rPr>
+              <w:fldChar w:fldCharType="begin"/>
+            </w:r>
+            <w:r>
+              <w:rPr>
+                <w:noProof/>
+                <w:webHidden/>
+              </w:rPr>
+              <w:instrText xml:space="preserve"> PAGEREF _Toc84430407 \h </w:instrText>
+            </w:r>
+            <w:r>
+              <w:rPr>
+                <w:noProof/>
+                <w:webHidden/>
+              </w:rPr>
+            </w:r>
+            <w:r>
+              <w:rPr>
+                <w:noProof/>
+                <w:webHidden/>
+              </w:rPr>
+              <w:fldChar w:fldCharType="separate"/>
+            </w:r>
+            <w:r>
+              <w:rPr>
+                <w:noProof/>
+                <w:webHidden/>
+              </w:rPr>
+              <w:t>4</w:t>
+            </w:r>
+            <w:r>
+              <w:rPr>
+                <w:noProof/>
+                <w:webHidden/>
+              </w:rPr>
+              <w:fldChar w:fldCharType="end"/>
+            </w:r>
+          </w:hyperlink>
+        </w:p>
+        <w:p>
+          <w:pPr>
+            <w:pStyle w:val="Inhopg2"/>
+            <w:tabs>
+              <w:tab w:val="right" w:leader="dot" w:pos="9350"/>
+            </w:tabs>
+            <w:rPr>
+              <w:rFonts w:eastAsiaTheme="minorEastAsia"/>
+              <w:noProof/>
+              <w:lang w:val="nl-BE" w:eastAsia="nl-BE"/>
+            </w:rPr>
+          </w:pPr>
+          <w:hyperlink w:anchor="_Toc84430408" w:history="1">
+            <w:r>
+              <w:rPr>
+                <w:rStyle w:val="Hyperlink"/>
+                <w:noProof/>
+                <w:lang w:val="en-GB"/>
+              </w:rPr>
+              <w:t>Postman Developer Challenge 2021</w:t>
+            </w:r>
+            <w:r>
+              <w:rPr>
+                <w:noProof/>
+                <w:webHidden/>
+              </w:rPr>
+              <w:tab/>
+            </w:r>
+            <w:r>
+              <w:rPr>
+                <w:noProof/>
+                <w:webHidden/>
+              </w:rPr>
+              <w:fldChar w:fldCharType="begin"/>
+            </w:r>
+            <w:r>
+              <w:rPr>
+                <w:noProof/>
+                <w:webHidden/>
+              </w:rPr>
+              <w:instrText xml:space="preserve"> PAGEREF _Toc84430408 \h </w:instrText>
+            </w:r>
+            <w:r>
+              <w:rPr>
+                <w:noProof/>
+                <w:webHidden/>
+              </w:rPr>
+            </w:r>
+            <w:r>
+              <w:rPr>
+                <w:noProof/>
+                <w:webHidden/>
+              </w:rPr>
+              <w:fldChar w:fldCharType="separate"/>
+            </w:r>
+            <w:r>
+              <w:rPr>
+                <w:noProof/>
+                <w:webHidden/>
+              </w:rPr>
+              <w:t>4</w:t>
+            </w:r>
+            <w:r>
+              <w:rPr>
+                <w:noProof/>
+                <w:webHidden/>
+              </w:rPr>
+              <w:fldChar w:fldCharType="end"/>
+            </w:r>
+          </w:hyperlink>
+        </w:p>
+        <w:p>
+          <w:pPr>
+            <w:pStyle w:val="Inhopg2"/>
+            <w:tabs>
+              <w:tab w:val="right" w:leader="dot" w:pos="9350"/>
+            </w:tabs>
+            <w:rPr>
+              <w:rFonts w:eastAsiaTheme="minorEastAsia"/>
+              <w:noProof/>
+              <w:lang w:val="nl-BE" w:eastAsia="nl-BE"/>
+            </w:rPr>
+          </w:pPr>
+          <w:hyperlink w:anchor="_Toc84430409" w:history="1">
+            <w:r>
+              <w:rPr>
+                <w:rStyle w:val="Hyperlink"/>
+                <w:noProof/>
+                <w:lang w:val="en-GB"/>
+              </w:rPr>
+              <w:t>Bonus section</w:t>
+            </w:r>
+            <w:r>
+              <w:rPr>
+                <w:noProof/>
+                <w:webHidden/>
+              </w:rPr>
+              <w:tab/>
+            </w:r>
+            <w:r>
+              <w:rPr>
+                <w:noProof/>
+                <w:webHidden/>
+              </w:rPr>
+              <w:fldChar w:fldCharType="begin"/>
+            </w:r>
+            <w:r>
+              <w:rPr>
+                <w:noProof/>
+                <w:webHidden/>
+              </w:rPr>
+              <w:instrText xml:space="preserve"> PAGEREF _Toc84430409 \h </w:instrText>
+            </w:r>
+            <w:r>
+              <w:rPr>
+                <w:noProof/>
+                <w:webHidden/>
+              </w:rPr>
+            </w:r>
+            <w:r>
+              <w:rPr>
+                <w:noProof/>
+                <w:webHidden/>
+              </w:rPr>
+              <w:fldChar w:fldCharType="separate"/>
+            </w:r>
+            <w:r>
+              <w:rPr>
+                <w:noProof/>
+                <w:webHidden/>
+              </w:rPr>
+              <w:t>4</w:t>
             </w:r>
             <w:r>
               <w:rPr>
@@ -410,13 +1834,13 @@
       <w:pPr>
         <w:pStyle w:val="Kop1"/>
         <w:rPr>
-          <w:lang w:val="nl-BE"/>
-        </w:rPr>
-      </w:pPr>
-      <w:bookmarkStart w:id="0" w:name="_Toc84326204"/>
-      <w:r>
-        <w:rPr>
-          <w:lang w:val="nl-BE"/>
+          <w:lang w:val="en-GB"/>
+        </w:rPr>
+      </w:pPr>
+      <w:bookmarkStart w:id="0" w:name="_Toc84430389"/>
+      <w:r>
+        <w:rPr>
+          <w:lang w:val="en-GB"/>
         </w:rPr>
         <w:lastRenderedPageBreak/>
         <w:t>Intro</w:t>
@@ -426,12 +1850,1029 @@
     <w:p>
       <w:pPr>
         <w:rPr>
-          <w:lang w:val="nl-BE"/>
+          <w:lang w:val="en-GB"/>
+        </w:rPr>
+      </w:pPr>
+    </w:p>
+    <w:p>
+      <w:pPr>
+        <w:rPr>
+          <w:lang w:val="en-GB"/>
+        </w:rPr>
+      </w:pPr>
+    </w:p>
+    <w:p>
+      <w:pPr>
+        <w:pStyle w:val="Kop1"/>
+        <w:rPr>
+          <w:lang w:val="en-GB"/>
+        </w:rPr>
+      </w:pPr>
+      <w:bookmarkStart w:id="1" w:name="_Toc84430390"/>
+      <w:r>
+        <w:rPr>
+          <w:lang w:val="en-GB"/>
+        </w:rPr>
+        <w:t xml:space="preserve">Postman: The Complete Guide </w:t>
+      </w:r>
+      <w:r>
+        <w:rPr>
+          <w:lang w:val="en-GB"/>
+        </w:rPr>
+        <w:t>– REST API Testing</w:t>
+      </w:r>
+      <w:bookmarkEnd w:id="1"/>
+    </w:p>
+    <w:p>
+      <w:pPr>
+        <w:pStyle w:val="Kop2"/>
+        <w:rPr>
+          <w:lang w:val="en-GB"/>
+        </w:rPr>
+      </w:pPr>
+      <w:bookmarkStart w:id="2" w:name="_Toc84430391"/>
+      <w:r>
+        <w:rPr>
+          <w:lang w:val="en-GB"/>
+        </w:rPr>
+        <w:t>Introduction and first steps in Postman</w:t>
+      </w:r>
+      <w:bookmarkEnd w:id="2"/>
+    </w:p>
+    <w:p>
+      <w:pPr>
+        <w:rPr>
+          <w:lang w:val="nl-BE"/>
+        </w:rPr>
+      </w:pPr>
+      <w:r>
+        <w:rPr>
+          <w:lang w:val="nl-BE"/>
+        </w:rPr>
+        <w:t xml:space="preserve">In de </w:t>
+      </w:r>
+      <w:r>
+        <w:rPr>
+          <w:lang w:val="nl-BE"/>
+        </w:rPr>
+        <w:t>cursus</w:t>
+      </w:r>
+      <w:r>
+        <w:rPr>
+          <w:lang w:val="nl-BE"/>
+        </w:rPr>
+        <w:t xml:space="preserve"> content hebben z</w:t>
+      </w:r>
+      <w:r>
+        <w:rPr>
+          <w:lang w:val="nl-BE"/>
+        </w:rPr>
+        <w:t xml:space="preserve">e eerst </w:t>
+      </w:r>
+      <w:proofErr w:type="spellStart"/>
+      <w:r>
+        <w:rPr>
+          <w:lang w:val="nl-BE"/>
+        </w:rPr>
+        <w:t>eerst</w:t>
+      </w:r>
+      <w:proofErr w:type="spellEnd"/>
+      <w:r>
+        <w:rPr>
+          <w:lang w:val="nl-BE"/>
+        </w:rPr>
+        <w:t xml:space="preserve"> een </w:t>
+      </w:r>
+      <w:proofErr w:type="spellStart"/>
+      <w:r>
+        <w:rPr>
+          <w:lang w:val="nl-BE"/>
+        </w:rPr>
+        <w:t>overview</w:t>
+      </w:r>
+      <w:proofErr w:type="spellEnd"/>
+      <w:r>
+        <w:rPr>
+          <w:lang w:val="nl-BE"/>
+        </w:rPr>
+        <w:t xml:space="preserve"> gegeven van wat we kunnen verwachten van de cursus en wat we niet/wel kunnen verwachten van dit.</w:t>
+      </w:r>
+    </w:p>
+    <w:p>
+      <w:pPr>
+        <w:rPr>
+          <w:lang w:val="nl-BE"/>
+        </w:rPr>
+      </w:pPr>
+      <w:r>
+        <w:rPr>
+          <w:lang w:val="nl-BE"/>
+        </w:rPr>
+        <w:t>Hierna wordt er overlopen hoe je een account kunt maken en hoe je postman moet downloaden. Eens postman is opgestart wordt het pro</w:t>
+      </w:r>
+      <w:r>
+        <w:rPr>
+          <w:lang w:val="nl-BE"/>
+        </w:rPr>
+        <w:t xml:space="preserve">gramma getoond en wordt er al direct een simpele </w:t>
+      </w:r>
+      <w:proofErr w:type="spellStart"/>
+      <w:r>
+        <w:rPr>
+          <w:lang w:val="nl-BE"/>
+        </w:rPr>
+        <w:t>request</w:t>
+      </w:r>
+      <w:proofErr w:type="spellEnd"/>
+      <w:r>
+        <w:rPr>
+          <w:lang w:val="nl-BE"/>
+        </w:rPr>
+        <w:t xml:space="preserve"> gemaakt. Eens we het antwoord hebben gekregen van de </w:t>
+      </w:r>
+      <w:proofErr w:type="spellStart"/>
+      <w:r>
+        <w:rPr>
+          <w:lang w:val="nl-BE"/>
+        </w:rPr>
+        <w:t>request</w:t>
+      </w:r>
+      <w:proofErr w:type="spellEnd"/>
+      <w:r>
+        <w:rPr>
+          <w:lang w:val="nl-BE"/>
+        </w:rPr>
+        <w:t xml:space="preserve"> wordt hier van alles over gezegd.</w:t>
+      </w:r>
+    </w:p>
+    <w:p>
+      <w:pPr>
+        <w:rPr>
+          <w:lang w:val="nl-BE"/>
+        </w:rPr>
+      </w:pPr>
+      <w:r>
+        <w:rPr>
+          <w:lang w:val="nl-BE"/>
+        </w:rPr>
+        <w:t>Hierna werd het al een beetje complexer en heeft hij uitgelegd wat parameters zijn en hoe je ze kan gebruiken.</w:t>
+      </w:r>
+    </w:p>
+    <w:p>
+      <w:pPr>
+        <w:rPr>
+          <w:lang w:val="nl-BE"/>
+        </w:rPr>
+      </w:pPr>
+      <w:r>
+        <w:rPr>
+          <w:lang w:val="nl-BE"/>
+        </w:rPr>
+        <w:t xml:space="preserve">Een </w:t>
+      </w:r>
+      <w:proofErr w:type="spellStart"/>
+      <w:r>
+        <w:rPr>
+          <w:lang w:val="nl-BE"/>
+        </w:rPr>
+        <w:t>request</w:t>
+      </w:r>
+      <w:proofErr w:type="spellEnd"/>
+      <w:r>
+        <w:rPr>
+          <w:lang w:val="nl-BE"/>
+        </w:rPr>
+        <w:t xml:space="preserve"> (met bepaalde parameters) kan ook altijd opgeslagen worden via postman. Maar dit kan niet zomaar we moeten eerst een </w:t>
+      </w:r>
+      <w:proofErr w:type="spellStart"/>
+      <w:r>
+        <w:rPr>
+          <w:lang w:val="nl-BE"/>
+        </w:rPr>
+        <w:t>collection</w:t>
+      </w:r>
+      <w:proofErr w:type="spellEnd"/>
+      <w:r>
+        <w:rPr>
+          <w:lang w:val="nl-BE"/>
+        </w:rPr>
+        <w:t xml:space="preserve"> maken om dit in op te slaan.</w:t>
+      </w:r>
+    </w:p>
+    <w:p>
+      <w:pPr>
+        <w:rPr>
+          <w:lang w:val="nl-BE"/>
+        </w:rPr>
+      </w:pPr>
+      <w:r>
+        <w:rPr>
+          <w:lang w:val="nl-BE"/>
+        </w:rPr>
+        <w:t xml:space="preserve">Een </w:t>
+      </w:r>
+      <w:proofErr w:type="spellStart"/>
+      <w:r>
+        <w:rPr>
+          <w:lang w:val="nl-BE"/>
+        </w:rPr>
+        <w:t>request</w:t>
+      </w:r>
+      <w:proofErr w:type="spellEnd"/>
+      <w:r>
+        <w:rPr>
+          <w:lang w:val="nl-BE"/>
+        </w:rPr>
+        <w:t xml:space="preserve"> kan meer d</w:t>
+      </w:r>
+      <w:r>
+        <w:rPr>
+          <w:lang w:val="nl-BE"/>
+        </w:rPr>
+        <w:t xml:space="preserve">an alleen een GET zijn, hij heeft ook al getoond hoe je met postman een POST </w:t>
+      </w:r>
+      <w:proofErr w:type="spellStart"/>
+      <w:r>
+        <w:rPr>
+          <w:lang w:val="nl-BE"/>
+        </w:rPr>
+        <w:t>request</w:t>
+      </w:r>
+      <w:proofErr w:type="spellEnd"/>
+      <w:r>
+        <w:rPr>
+          <w:lang w:val="nl-BE"/>
+        </w:rPr>
+        <w:t xml:space="preserve"> kan maken, opstellen en weer </w:t>
+      </w:r>
+      <w:proofErr w:type="spellStart"/>
+      <w:r>
+        <w:rPr>
+          <w:lang w:val="nl-BE"/>
+        </w:rPr>
+        <w:t>oplsaan</w:t>
+      </w:r>
+      <w:proofErr w:type="spellEnd"/>
+      <w:r>
+        <w:rPr>
+          <w:lang w:val="nl-BE"/>
+        </w:rPr>
+        <w:t>.</w:t>
+      </w:r>
+    </w:p>
+    <w:p>
+      <w:pPr>
+        <w:rPr>
+          <w:lang w:val="nl-BE"/>
+        </w:rPr>
+      </w:pPr>
+      <w:r>
+        <w:rPr>
+          <w:lang w:val="nl-BE"/>
+        </w:rPr>
+        <w:t xml:space="preserve">Hierna begon hij met iets belangrijks uit te leggen, hoe je via variabelen bepaalde data uit een response </w:t>
+      </w:r>
+      <w:r>
+        <w:rPr>
+          <w:lang w:val="nl-BE"/>
+        </w:rPr>
+        <w:t>body</w:t>
+      </w:r>
+      <w:r>
+        <w:rPr>
+          <w:lang w:val="nl-BE"/>
+        </w:rPr>
+        <w:t xml:space="preserve"> </w:t>
+      </w:r>
+      <w:r>
+        <w:rPr>
+          <w:lang w:val="nl-BE"/>
+        </w:rPr>
+        <w:t xml:space="preserve">kan gebruiken in een ander </w:t>
+      </w:r>
+      <w:proofErr w:type="spellStart"/>
+      <w:r>
+        <w:rPr>
+          <w:lang w:val="nl-BE"/>
+        </w:rPr>
+        <w:t>request</w:t>
+      </w:r>
+      <w:proofErr w:type="spellEnd"/>
+      <w:r>
+        <w:rPr>
+          <w:lang w:val="nl-BE"/>
+        </w:rPr>
+        <w:t xml:space="preserve"> zoals bv een post.</w:t>
+      </w:r>
+      <w:r>
+        <w:rPr>
+          <w:lang w:val="nl-BE"/>
+        </w:rPr>
+        <w:t xml:space="preserve"> Dit </w:t>
+      </w:r>
+      <w:proofErr w:type="spellStart"/>
+      <w:r>
+        <w:rPr>
+          <w:lang w:val="nl-BE"/>
+        </w:rPr>
+        <w:t>gebeurd</w:t>
+      </w:r>
+      <w:r>
+        <w:rPr>
+          <w:lang w:val="nl-BE"/>
+        </w:rPr>
+        <w:t>t</w:t>
+      </w:r>
+      <w:proofErr w:type="spellEnd"/>
+      <w:r>
+        <w:rPr>
+          <w:lang w:val="nl-BE"/>
+        </w:rPr>
+        <w:t xml:space="preserve"> aan de hand van code.</w:t>
+      </w:r>
+      <w:r>
+        <w:rPr>
+          <w:lang w:val="nl-BE"/>
+        </w:rPr>
+        <w:t xml:space="preserve"> </w:t>
+      </w:r>
+    </w:p>
+    <w:p>
+      <w:pPr>
+        <w:rPr>
+          <w:lang w:val="nl-BE"/>
+        </w:rPr>
+      </w:pPr>
+      <w:r>
+        <w:rPr>
+          <w:lang w:val="nl-BE"/>
+        </w:rPr>
+        <w:t xml:space="preserve">Tenslotte heeft hij ook nog getoond hoe je gemakkelijk een simpele test kan opstellen via de snippets. </w:t>
+      </w:r>
+    </w:p>
+    <w:p>
+      <w:pPr>
+        <w:rPr>
+          <w:lang w:val="nl-BE"/>
+        </w:rPr>
+      </w:pPr>
+      <w:r>
+        <w:rPr>
+          <w:lang w:val="nl-BE"/>
+        </w:rPr>
+        <w:t xml:space="preserve">Via de </w:t>
+      </w:r>
+      <w:proofErr w:type="spellStart"/>
+      <w:r>
+        <w:rPr>
+          <w:lang w:val="nl-BE"/>
+        </w:rPr>
+        <w:t>Newman</w:t>
+      </w:r>
+      <w:proofErr w:type="spellEnd"/>
+      <w:r>
+        <w:rPr>
+          <w:lang w:val="nl-BE"/>
+        </w:rPr>
+        <w:t xml:space="preserve"> kan je bepaalde </w:t>
+      </w:r>
+      <w:proofErr w:type="spellStart"/>
+      <w:r>
+        <w:rPr>
+          <w:lang w:val="nl-BE"/>
+        </w:rPr>
+        <w:t>requests</w:t>
+      </w:r>
+      <w:proofErr w:type="spellEnd"/>
+      <w:r>
+        <w:rPr>
+          <w:lang w:val="nl-BE"/>
+        </w:rPr>
+        <w:t xml:space="preserve"> van één </w:t>
+      </w:r>
+      <w:proofErr w:type="spellStart"/>
+      <w:r>
+        <w:rPr>
+          <w:lang w:val="nl-BE"/>
+        </w:rPr>
+        <w:t>collection</w:t>
+      </w:r>
+      <w:proofErr w:type="spellEnd"/>
+      <w:r>
+        <w:rPr>
+          <w:lang w:val="nl-BE"/>
+        </w:rPr>
+        <w:t xml:space="preserve"> laten runnen na elkaar. Dit zorgt ervoor dat je verschillende </w:t>
+      </w:r>
+      <w:proofErr w:type="spellStart"/>
+      <w:r>
+        <w:rPr>
+          <w:lang w:val="nl-BE"/>
+        </w:rPr>
+        <w:t>requests</w:t>
+      </w:r>
+      <w:proofErr w:type="spellEnd"/>
+      <w:r>
+        <w:rPr>
+          <w:lang w:val="nl-BE"/>
+        </w:rPr>
+        <w:t>/testen kunt combineren in een workflow.</w:t>
+      </w:r>
+    </w:p>
+    <w:p>
+      <w:pPr>
+        <w:rPr>
+          <w:lang w:val="nl-BE"/>
+        </w:rPr>
+      </w:pPr>
+      <w:r>
+        <w:rPr>
+          <w:lang w:val="nl-BE"/>
+        </w:rPr>
+        <w:t xml:space="preserve">Op het einde van de Intro heeft hij ook nog in het kort uitgelegd wat </w:t>
+      </w:r>
+      <w:proofErr w:type="spellStart"/>
+      <w:r>
+        <w:rPr>
+          <w:lang w:val="nl-BE"/>
+        </w:rPr>
+        <w:t>automated</w:t>
+      </w:r>
+      <w:proofErr w:type="spellEnd"/>
+      <w:r>
+        <w:rPr>
+          <w:lang w:val="nl-BE"/>
+        </w:rPr>
+        <w:t xml:space="preserve"> </w:t>
+      </w:r>
+      <w:proofErr w:type="spellStart"/>
+      <w:r>
+        <w:rPr>
+          <w:lang w:val="nl-BE"/>
+        </w:rPr>
+        <w:t>testing</w:t>
+      </w:r>
+      <w:proofErr w:type="spellEnd"/>
+      <w:r>
+        <w:rPr>
+          <w:lang w:val="nl-BE"/>
+        </w:rPr>
+        <w:t xml:space="preserve"> is.</w:t>
+      </w:r>
+    </w:p>
+    <w:p>
+      <w:pPr>
+        <w:rPr>
+          <w:lang w:val="nl-BE"/>
+        </w:rPr>
+      </w:pPr>
+      <w:r>
+        <w:rPr>
+          <w:lang w:val="nl-BE"/>
+        </w:rPr>
+        <w:drawing>
+          <wp:inline distT="0" distB="0" distL="0" distR="0" wp14:anchorId="0748D096" wp14:editId="170B85DE">
+            <wp:extent cx="3162300" cy="2436873"/>
+            <wp:effectExtent l="0" t="0" r="0" b="1905"/>
+            <wp:docPr id="2" name="Afbeelding 2" descr="Afbeelding met tekst&#10;&#10;Automatisch gegenereerde beschrijving"/>
+            <wp:cNvGraphicFramePr>
+              <a:graphicFrameLocks xmlns:a="http://schemas.openxmlformats.org/drawingml/2006/main" noChangeAspect="1"/>
+            </wp:cNvGraphicFramePr>
+            <a:graphic xmlns:a="http://schemas.openxmlformats.org/drawingml/2006/main">
+              <a:graphicData uri="http://schemas.openxmlformats.org/drawingml/2006/picture">
+                <pic:pic xmlns:pic="http://schemas.openxmlformats.org/drawingml/2006/picture">
+                  <pic:nvPicPr>
+                    <pic:cNvPr id="2" name="Afbeelding 2" descr="Afbeelding met tekst&#10;&#10;Automatisch gegenereerde beschrijving"/>
+                    <pic:cNvPicPr/>
+                  </pic:nvPicPr>
+                  <pic:blipFill>
+                    <a:blip r:embed="rId8"/>
+                    <a:stretch>
+                      <a:fillRect/>
+                    </a:stretch>
+                  </pic:blipFill>
+                  <pic:spPr>
+                    <a:xfrm>
+                      <a:off x="0" y="0"/>
+                      <a:ext cx="3163558" cy="2437842"/>
+                    </a:xfrm>
+                    <a:prstGeom prst="rect">
+                      <a:avLst/>
+                    </a:prstGeom>
+                  </pic:spPr>
+                </pic:pic>
+              </a:graphicData>
+            </a:graphic>
+          </wp:inline>
+        </w:drawing>
+      </w:r>
+    </w:p>
+    <w:p>
+      <w:pPr>
+        <w:rPr>
+          <w:lang w:val="nl-BE"/>
+        </w:rPr>
+      </w:pPr>
+    </w:p>
+    <w:p>
+      <w:pPr>
+        <w:pStyle w:val="Kop2"/>
+        <w:rPr>
+          <w:lang w:val="nl-BE"/>
+        </w:rPr>
+      </w:pPr>
+      <w:bookmarkStart w:id="3" w:name="_Toc84430392"/>
+      <w:proofErr w:type="spellStart"/>
+      <w:r>
+        <w:rPr>
+          <w:lang w:val="nl-BE"/>
+        </w:rPr>
+        <w:lastRenderedPageBreak/>
+        <w:t>Creating</w:t>
+      </w:r>
+      <w:proofErr w:type="spellEnd"/>
+      <w:r>
+        <w:rPr>
+          <w:lang w:val="nl-BE"/>
+        </w:rPr>
+        <w:t xml:space="preserve"> </w:t>
+      </w:r>
+      <w:proofErr w:type="spellStart"/>
+      <w:r>
+        <w:rPr>
+          <w:lang w:val="nl-BE"/>
+        </w:rPr>
+        <w:t>with</w:t>
+      </w:r>
+      <w:proofErr w:type="spellEnd"/>
+      <w:r>
+        <w:rPr>
+          <w:lang w:val="nl-BE"/>
+        </w:rPr>
+        <w:t xml:space="preserve"> API </w:t>
+      </w:r>
+      <w:proofErr w:type="spellStart"/>
+      <w:r>
+        <w:rPr>
+          <w:lang w:val="nl-BE"/>
+        </w:rPr>
+        <w:t>requests</w:t>
+      </w:r>
+      <w:bookmarkEnd w:id="3"/>
+      <w:proofErr w:type="spellEnd"/>
+    </w:p>
+    <w:p>
+      <w:pPr>
+        <w:rPr>
+          <w:lang w:val="nl-BE"/>
+        </w:rPr>
+      </w:pPr>
+    </w:p>
+    <w:p>
+      <w:pPr>
+        <w:pStyle w:val="Kop2"/>
+        <w:rPr>
+          <w:lang w:val="en-GB"/>
+        </w:rPr>
+      </w:pPr>
+      <w:bookmarkStart w:id="4" w:name="_Toc84430393"/>
+      <w:r>
+        <w:rPr>
+          <w:lang w:val="en-GB"/>
+        </w:rPr>
+        <w:t>Writing tests and scripts</w:t>
+      </w:r>
+      <w:bookmarkEnd w:id="4"/>
+    </w:p>
+    <w:p>
+      <w:pPr>
+        <w:rPr>
+          <w:lang w:val="en-GB"/>
+        </w:rPr>
+      </w:pPr>
+    </w:p>
+    <w:p>
+      <w:pPr>
+        <w:pStyle w:val="Kop2"/>
+        <w:rPr>
+          <w:lang w:val="en-GB"/>
+        </w:rPr>
+      </w:pPr>
+      <w:bookmarkStart w:id="5" w:name="_Toc84430394"/>
+      <w:r>
+        <w:rPr>
+          <w:lang w:val="en-GB"/>
+        </w:rPr>
+        <w:t>Writing tests and scripts using v</w:t>
+      </w:r>
+      <w:r>
+        <w:rPr>
+          <w:lang w:val="en-GB"/>
+        </w:rPr>
+        <w:t>ariables</w:t>
+      </w:r>
+      <w:bookmarkEnd w:id="5"/>
+    </w:p>
+    <w:p>
+      <w:pPr>
+        <w:rPr>
+          <w:lang w:val="en-GB"/>
+        </w:rPr>
+      </w:pPr>
+    </w:p>
+    <w:p>
+      <w:pPr>
+        <w:pStyle w:val="Kop2"/>
+        <w:rPr>
+          <w:lang w:val="en-GB"/>
+        </w:rPr>
+      </w:pPr>
+      <w:bookmarkStart w:id="6" w:name="_Toc84430395"/>
+      <w:r>
+        <w:rPr>
+          <w:lang w:val="en-GB"/>
+        </w:rPr>
+        <w:t xml:space="preserve">API workflow using </w:t>
+      </w:r>
+      <w:proofErr w:type="spellStart"/>
+      <w:r>
+        <w:rPr>
+          <w:lang w:val="en-GB"/>
+        </w:rPr>
+        <w:t>Github</w:t>
+      </w:r>
+      <w:proofErr w:type="spellEnd"/>
+      <w:r>
+        <w:rPr>
+          <w:lang w:val="en-GB"/>
+        </w:rPr>
+        <w:t xml:space="preserve"> &amp; Twilio</w:t>
+      </w:r>
+      <w:bookmarkEnd w:id="6"/>
+    </w:p>
+    <w:p>
+      <w:pPr>
+        <w:rPr>
+          <w:lang w:val="en-GB"/>
+        </w:rPr>
+      </w:pPr>
+    </w:p>
+    <w:p>
+      <w:pPr>
+        <w:pStyle w:val="Kop2"/>
+        <w:rPr>
+          <w:lang w:val="en-GB"/>
+        </w:rPr>
+      </w:pPr>
+      <w:bookmarkStart w:id="7" w:name="_Toc84430396"/>
+      <w:r>
+        <w:rPr>
+          <w:lang w:val="en-GB"/>
+        </w:rPr>
+        <w:t>Advanced assertions</w:t>
+      </w:r>
+      <w:bookmarkEnd w:id="7"/>
+    </w:p>
+    <w:p>
+      <w:pPr>
+        <w:rPr>
+          <w:lang w:val="en-GB"/>
+        </w:rPr>
+      </w:pPr>
+    </w:p>
+    <w:p>
+      <w:pPr>
+        <w:pStyle w:val="Kop2"/>
+        <w:rPr>
+          <w:lang w:val="en-GB"/>
+        </w:rPr>
+      </w:pPr>
+      <w:bookmarkStart w:id="8" w:name="_Toc84430397"/>
+      <w:r>
+        <w:rPr>
+          <w:lang w:val="en-GB"/>
+        </w:rPr>
+        <w:t>Automatically running tests</w:t>
+      </w:r>
+      <w:bookmarkEnd w:id="8"/>
+    </w:p>
+    <w:p>
+      <w:pPr>
+        <w:rPr>
+          <w:lang w:val="en-GB"/>
+        </w:rPr>
+      </w:pPr>
+    </w:p>
+    <w:p>
+      <w:pPr>
+        <w:pStyle w:val="Kop2"/>
+        <w:rPr>
+          <w:lang w:val="en-GB"/>
+        </w:rPr>
+      </w:pPr>
+      <w:bookmarkStart w:id="9" w:name="_Toc84430398"/>
+      <w:r>
+        <w:rPr>
+          <w:lang w:val="en-GB"/>
+        </w:rPr>
+        <w:t>Running Newman with other CI servers/tools</w:t>
+      </w:r>
+      <w:bookmarkEnd w:id="9"/>
+    </w:p>
+    <w:p>
+      <w:pPr>
+        <w:rPr>
+          <w:lang w:val="en-GB"/>
+        </w:rPr>
+      </w:pPr>
+    </w:p>
+    <w:p>
+      <w:pPr>
+        <w:pStyle w:val="Kop2"/>
+        <w:rPr>
+          <w:lang w:val="en-GB"/>
+        </w:rPr>
+      </w:pPr>
+      <w:bookmarkStart w:id="10" w:name="_Toc84430399"/>
+      <w:r>
+        <w:rPr>
+          <w:lang w:val="en-GB"/>
+        </w:rPr>
+        <w:t>Workflows and Scenarios</w:t>
+      </w:r>
+      <w:bookmarkEnd w:id="10"/>
+    </w:p>
+    <w:p>
+      <w:pPr>
+        <w:rPr>
+          <w:lang w:val="en-GB"/>
+        </w:rPr>
+      </w:pPr>
+    </w:p>
+    <w:p>
+      <w:pPr>
+        <w:pStyle w:val="Kop2"/>
+        <w:rPr>
+          <w:lang w:val="en-GB"/>
+        </w:rPr>
+      </w:pPr>
+      <w:bookmarkStart w:id="11" w:name="_Toc84430400"/>
+      <w:r>
+        <w:rPr>
+          <w:lang w:val="en-GB"/>
+        </w:rPr>
+        <w:t>Data driven tests: Running a request</w:t>
+      </w:r>
+      <w:r>
+        <w:rPr>
+          <w:lang w:val="en-GB"/>
+        </w:rPr>
+        <w:t xml:space="preserve"> </w:t>
+      </w:r>
+      <w:r>
+        <w:rPr>
+          <w:lang w:val="en-GB"/>
+        </w:rPr>
+        <w:t>multiple times with different data sets</w:t>
+      </w:r>
+      <w:bookmarkEnd w:id="11"/>
+    </w:p>
+    <w:p>
+      <w:pPr>
+        <w:rPr>
+          <w:lang w:val="en-GB"/>
+        </w:rPr>
+      </w:pPr>
+    </w:p>
+    <w:p>
+      <w:pPr>
+        <w:pStyle w:val="Kop2"/>
+        <w:rPr>
+          <w:lang w:val="en-GB"/>
+        </w:rPr>
+      </w:pPr>
+      <w:bookmarkStart w:id="12" w:name="_Toc84430401"/>
+      <w:r>
+        <w:rPr>
+          <w:lang w:val="en-GB"/>
+        </w:rPr>
+        <w:t>Team Collaboration</w:t>
+      </w:r>
+      <w:bookmarkEnd w:id="12"/>
+    </w:p>
+    <w:p>
+      <w:pPr>
+        <w:rPr>
+          <w:lang w:val="en-GB"/>
+        </w:rPr>
+      </w:pPr>
+    </w:p>
+    <w:p>
+      <w:pPr>
+        <w:pStyle w:val="Kop2"/>
+        <w:rPr>
+          <w:lang w:val="en-GB"/>
+        </w:rPr>
+      </w:pPr>
+      <w:bookmarkStart w:id="13" w:name="_Toc84430402"/>
+      <w:r>
+        <w:rPr>
+          <w:lang w:val="en-GB"/>
+        </w:rPr>
+        <w:t>Mock servers</w:t>
+      </w:r>
+      <w:bookmarkEnd w:id="13"/>
+    </w:p>
+    <w:p>
+      <w:pPr>
+        <w:rPr>
+          <w:lang w:val="en-GB"/>
+        </w:rPr>
+      </w:pPr>
+    </w:p>
+    <w:p>
+      <w:pPr>
+        <w:pStyle w:val="Kop2"/>
+        <w:rPr>
+          <w:lang w:val="en-GB"/>
+        </w:rPr>
+      </w:pPr>
+      <w:bookmarkStart w:id="14" w:name="_Toc84430403"/>
+      <w:r>
+        <w:rPr>
+          <w:lang w:val="en-GB"/>
+        </w:rPr>
+        <w:t>File uploads (testing, automatic uploads,</w:t>
+      </w:r>
+      <w:r>
+        <w:rPr>
+          <w:lang w:val="en-GB"/>
+        </w:rPr>
+        <w:t xml:space="preserve"> </w:t>
+      </w:r>
+      <w:r>
+        <w:rPr>
+          <w:lang w:val="en-GB"/>
+        </w:rPr>
+        <w:t>uploading multiple files)</w:t>
+      </w:r>
+      <w:bookmarkEnd w:id="14"/>
+    </w:p>
+    <w:p>
+      <w:pPr>
+        <w:rPr>
+          <w:lang w:val="en-GB"/>
+        </w:rPr>
+      </w:pPr>
+    </w:p>
+    <w:p>
+      <w:pPr>
+        <w:pStyle w:val="Kop2"/>
+        <w:rPr>
+          <w:lang w:val="en-GB"/>
+        </w:rPr>
+      </w:pPr>
+      <w:bookmarkStart w:id="15" w:name="_Toc84430404"/>
+      <w:r>
+        <w:rPr>
+          <w:lang w:val="en-GB"/>
+        </w:rPr>
+        <w:t>Authentication / Authorization</w:t>
+      </w:r>
+      <w:bookmarkEnd w:id="15"/>
+    </w:p>
+    <w:p>
+      <w:pPr>
+        <w:rPr>
+          <w:lang w:val="en-GB"/>
+        </w:rPr>
+      </w:pPr>
+    </w:p>
+    <w:p>
+      <w:pPr>
+        <w:pStyle w:val="Kop2"/>
+        <w:rPr>
+          <w:lang w:val="en-GB"/>
+        </w:rPr>
+      </w:pPr>
+      <w:bookmarkStart w:id="16" w:name="_Toc84430405"/>
+      <w:r>
+        <w:rPr>
+          <w:lang w:val="en-GB"/>
+        </w:rPr>
+        <w:t>Advanced topics and user questions</w:t>
+      </w:r>
+      <w:bookmarkEnd w:id="16"/>
+    </w:p>
+    <w:p>
+      <w:pPr>
+        <w:rPr>
+          <w:lang w:val="en-GB"/>
+        </w:rPr>
+      </w:pPr>
+    </w:p>
+    <w:p>
+      <w:pPr>
+        <w:pStyle w:val="Kop2"/>
+        <w:rPr>
+          <w:lang w:val="en-GB"/>
+        </w:rPr>
+      </w:pPr>
+      <w:bookmarkStart w:id="17" w:name="_Toc84430406"/>
+      <w:r>
+        <w:rPr>
+          <w:lang w:val="en-GB"/>
+        </w:rPr>
+        <w:t>New features in Postman</w:t>
+      </w:r>
+      <w:bookmarkEnd w:id="17"/>
+    </w:p>
+    <w:p>
+      <w:pPr>
+        <w:rPr>
+          <w:lang w:val="en-GB"/>
+        </w:rPr>
+      </w:pPr>
+    </w:p>
+    <w:p>
+      <w:pPr>
+        <w:pStyle w:val="Kop2"/>
+        <w:rPr>
+          <w:lang w:val="en-GB"/>
+        </w:rPr>
+      </w:pPr>
+      <w:bookmarkStart w:id="18" w:name="_Toc84430407"/>
+      <w:r>
+        <w:rPr>
+          <w:lang w:val="en-GB"/>
+        </w:rPr>
+        <w:t>JavaScript fundamentals</w:t>
+      </w:r>
+      <w:bookmarkEnd w:id="18"/>
+    </w:p>
+    <w:p>
+      <w:pPr>
+        <w:rPr>
+          <w:lang w:val="en-GB"/>
+        </w:rPr>
+      </w:pPr>
+    </w:p>
+    <w:p>
+      <w:pPr>
+        <w:pStyle w:val="Kop2"/>
+        <w:rPr>
+          <w:lang w:val="en-GB"/>
+        </w:rPr>
+      </w:pPr>
+      <w:bookmarkStart w:id="19" w:name="_Toc84430408"/>
+      <w:r>
+        <w:rPr>
+          <w:lang w:val="en-GB"/>
+        </w:rPr>
+        <w:lastRenderedPageBreak/>
+        <w:t>Postman Developer Challenge 2021</w:t>
+      </w:r>
+      <w:bookmarkEnd w:id="19"/>
+    </w:p>
+    <w:p>
+      <w:pPr>
+        <w:rPr>
+          <w:lang w:val="en-GB"/>
+        </w:rPr>
+      </w:pPr>
+    </w:p>
+    <w:p>
+      <w:pPr>
+        <w:pStyle w:val="Kop2"/>
+        <w:rPr>
+          <w:lang w:val="en-GB"/>
+        </w:rPr>
+      </w:pPr>
+      <w:bookmarkStart w:id="20" w:name="_Toc84430409"/>
+      <w:r>
+        <w:rPr>
+          <w:lang w:val="en-GB"/>
+        </w:rPr>
+        <w:t>Bonus section</w:t>
+      </w:r>
+      <w:bookmarkEnd w:id="20"/>
+    </w:p>
+    <w:p>
+      <w:pPr>
+        <w:rPr>
+          <w:lang w:val="en-GB"/>
+        </w:rPr>
+      </w:pPr>
+    </w:p>
+    <w:p>
+      <w:pPr>
+        <w:rPr>
+          <w:lang w:val="en-GB"/>
         </w:rPr>
       </w:pPr>
     </w:p>
     <w:sectPr>
-      <w:footerReference w:type="default" r:id="rId8"/>
+      <w:footerReference w:type="default" r:id="rId9"/>
       <w:pgSz w:w="12240" w:h="15840"/>
       <w:pgMar w:top="1440" w:right="1440" w:bottom="1440" w:left="1440" w:header="720" w:footer="720" w:gutter="0"/>
       <w:cols w:space="720"/>
@@ -998,6 +3439,28 @@
       <w:szCs w:val="32"/>
     </w:rPr>
   </w:style>
+  <w:style w:type="paragraph" w:styleId="Kop2">
+    <w:name w:val="heading 2"/>
+    <w:basedOn w:val="Standaard"/>
+    <w:next w:val="Standaard"/>
+    <w:link w:val="Kop2Char"/>
+    <w:uiPriority w:val="9"/>
+    <w:unhideWhenUsed/>
+    <w:qFormat/>
+    <w:rsid w:val="00A61B6A"/>
+    <w:pPr>
+      <w:keepNext/>
+      <w:keepLines/>
+      <w:spacing w:before="40" w:after="0"/>
+      <w:outlineLvl w:val="1"/>
+    </w:pPr>
+    <w:rPr>
+      <w:rFonts w:asciiTheme="majorHAnsi" w:eastAsiaTheme="majorEastAsia" w:hAnsiTheme="majorHAnsi" w:cstheme="majorBidi"/>
+      <w:color w:val="2F5496" w:themeColor="accent1" w:themeShade="BF"/>
+      <w:sz w:val="26"/>
+      <w:szCs w:val="26"/>
+    </w:rPr>
+  </w:style>
   <w:style w:type="character" w:default="1" w:styleId="Standaardalinea-lettertype">
     <w:name w:val="Default Paragraph Font"/>
     <w:uiPriority w:val="1"/>
@@ -1150,6 +3613,32 @@
       <w:color w:val="0563C1" w:themeColor="hyperlink"/>
       <w:u w:val="single"/>
     </w:rPr>
+  </w:style>
+  <w:style w:type="character" w:customStyle="1" w:styleId="Kop2Char">
+    <w:name w:val="Kop 2 Char"/>
+    <w:basedOn w:val="Standaardalinea-lettertype"/>
+    <w:link w:val="Kop2"/>
+    <w:uiPriority w:val="9"/>
+    <w:rsid w:val="00A61B6A"/>
+    <w:rPr>
+      <w:rFonts w:asciiTheme="majorHAnsi" w:eastAsiaTheme="majorEastAsia" w:hAnsiTheme="majorHAnsi" w:cstheme="majorBidi"/>
+      <w:color w:val="2F5496" w:themeColor="accent1" w:themeShade="BF"/>
+      <w:sz w:val="26"/>
+      <w:szCs w:val="26"/>
+    </w:rPr>
+  </w:style>
+  <w:style w:type="paragraph" w:styleId="Inhopg2">
+    <w:name w:val="toc 2"/>
+    <w:basedOn w:val="Standaard"/>
+    <w:next w:val="Standaard"/>
+    <w:autoRedefine/>
+    <w:uiPriority w:val="39"/>
+    <w:unhideWhenUsed/>
+    <w:rsid w:val="00465FBD"/>
+    <w:pPr>
+      <w:spacing w:after="100"/>
+      <w:ind w:left="220"/>
+    </w:pPr>
   </w:style>
 </w:styles>
 </file>

</xml_diff>

<commit_message>
Creating with API requests (Requests)
</commit_message>
<xml_diff>
--- a/API Testing.docx
+++ b/API Testing.docx
@@ -39,7 +39,7 @@
                     </pic:cNvPicPr>
                   </pic:nvPicPr>
                   <pic:blipFill>
-                    <a:blip r:embed="rId7">
+                    <a:blip r:embed="rId8">
                       <a:extLst>
                         <a:ext uri="{28A0092B-C50C-407E-A947-70E740481C1C}">
                           <a14:useLocalDpi xmlns:a14="http://schemas.microsoft.com/office/drawing/2010/main" val="0"/>
@@ -326,12 +326,12 @@
           <w:r>
             <w:fldChar w:fldCharType="separate"/>
           </w:r>
-          <w:hyperlink w:anchor="_Toc84430389" w:history="1">
+          <w:hyperlink w:anchor="_Toc85047871" w:history="1">
             <w:r>
               <w:rPr>
                 <w:rStyle w:val="Hyperlink"/>
                 <w:noProof/>
-                <w:lang w:val="en-GB"/>
+                <w:lang w:val="nl-BE"/>
               </w:rPr>
               <w:t>Intro</w:t>
             </w:r>
@@ -354,7 +354,7 @@
                 <w:noProof/>
                 <w:webHidden/>
               </w:rPr>
-              <w:instrText xml:space="preserve"> PAGEREF _Toc84430389 \h </w:instrText>
+              <w:instrText xml:space="preserve"> PAGEREF _Toc85047871 \h </w:instrText>
             </w:r>
             <w:r>
               <w:rPr>
@@ -397,7 +397,7 @@
               <w:lang w:val="nl-BE" w:eastAsia="nl-BE"/>
             </w:rPr>
           </w:pPr>
-          <w:hyperlink w:anchor="_Toc84430390" w:history="1">
+          <w:hyperlink w:anchor="_Toc85047872" w:history="1">
             <w:r>
               <w:rPr>
                 <w:rStyle w:val="Hyperlink"/>
@@ -425,7 +425,7 @@
                 <w:noProof/>
                 <w:webHidden/>
               </w:rPr>
-              <w:instrText xml:space="preserve"> PAGEREF _Toc84430390 \h </w:instrText>
+              <w:instrText xml:space="preserve"> PAGEREF _Toc85047872 \h </w:instrText>
             </w:r>
             <w:r>
               <w:rPr>
@@ -468,7 +468,7 @@
               <w:lang w:val="nl-BE" w:eastAsia="nl-BE"/>
             </w:rPr>
           </w:pPr>
-          <w:hyperlink w:anchor="_Toc84430391" w:history="1">
+          <w:hyperlink w:anchor="_Toc85047873" w:history="1">
             <w:r>
               <w:rPr>
                 <w:rStyle w:val="Hyperlink"/>
@@ -496,7 +496,7 @@
                 <w:noProof/>
                 <w:webHidden/>
               </w:rPr>
-              <w:instrText xml:space="preserve"> PAGEREF _Toc84430391 \h </w:instrText>
+              <w:instrText xml:space="preserve"> PAGEREF _Toc85047873 \h </w:instrText>
             </w:r>
             <w:r>
               <w:rPr>
@@ -539,12 +539,12 @@
               <w:lang w:val="nl-BE" w:eastAsia="nl-BE"/>
             </w:rPr>
           </w:pPr>
-          <w:hyperlink w:anchor="_Toc84430392" w:history="1">
+          <w:hyperlink w:anchor="_Toc85047874" w:history="1">
             <w:r>
               <w:rPr>
                 <w:rStyle w:val="Hyperlink"/>
                 <w:noProof/>
-                <w:lang w:val="en-GB"/>
+                <w:lang w:val="nl-BE"/>
               </w:rPr>
               <w:t>Creating with API requests</w:t>
             </w:r>
@@ -567,7 +567,7 @@
                 <w:noProof/>
                 <w:webHidden/>
               </w:rPr>
-              <w:instrText xml:space="preserve"> PAGEREF _Toc84430392 \h </w:instrText>
+              <w:instrText xml:space="preserve"> PAGEREF _Toc85047874 \h </w:instrText>
             </w:r>
             <w:r>
               <w:rPr>
@@ -587,7 +587,76 @@
                 <w:noProof/>
                 <w:webHidden/>
               </w:rPr>
-              <w:t>3</w:t>
+              <w:t>4</w:t>
+            </w:r>
+            <w:r>
+              <w:rPr>
+                <w:noProof/>
+                <w:webHidden/>
+              </w:rPr>
+              <w:fldChar w:fldCharType="end"/>
+            </w:r>
+          </w:hyperlink>
+        </w:p>
+        <w:p>
+          <w:pPr>
+            <w:pStyle w:val="TOC3"/>
+            <w:tabs>
+              <w:tab w:val="right" w:leader="dot" w:pos="9350"/>
+            </w:tabs>
+            <w:rPr>
+              <w:noProof/>
+            </w:rPr>
+          </w:pPr>
+          <w:hyperlink w:anchor="_Toc85047875" w:history="1">
+            <w:r>
+              <w:rPr>
+                <w:rStyle w:val="Hyperlink"/>
+                <w:noProof/>
+                <w:lang w:val="nl-BE"/>
+              </w:rPr>
+              <w:t>Requests</w:t>
+            </w:r>
+            <w:r>
+              <w:rPr>
+                <w:noProof/>
+                <w:webHidden/>
+              </w:rPr>
+              <w:tab/>
+            </w:r>
+            <w:r>
+              <w:rPr>
+                <w:noProof/>
+                <w:webHidden/>
+              </w:rPr>
+              <w:fldChar w:fldCharType="begin"/>
+            </w:r>
+            <w:r>
+              <w:rPr>
+                <w:noProof/>
+                <w:webHidden/>
+              </w:rPr>
+              <w:instrText xml:space="preserve"> PAGEREF _Toc85047875 \h </w:instrText>
+            </w:r>
+            <w:r>
+              <w:rPr>
+                <w:noProof/>
+                <w:webHidden/>
+              </w:rPr>
+            </w:r>
+            <w:r>
+              <w:rPr>
+                <w:noProof/>
+                <w:webHidden/>
+              </w:rPr>
+              <w:fldChar w:fldCharType="separate"/>
+            </w:r>
+            <w:r>
+              <w:rPr>
+                <w:noProof/>
+                <w:webHidden/>
+              </w:rPr>
+              <w:t>4</w:t>
             </w:r>
             <w:r>
               <w:rPr>
@@ -610,7 +679,7 @@
               <w:lang w:val="nl-BE" w:eastAsia="nl-BE"/>
             </w:rPr>
           </w:pPr>
-          <w:hyperlink w:anchor="_Toc84430393" w:history="1">
+          <w:hyperlink w:anchor="_Toc85047876" w:history="1">
             <w:r>
               <w:rPr>
                 <w:rStyle w:val="Hyperlink"/>
@@ -638,7 +707,7 @@
                 <w:noProof/>
                 <w:webHidden/>
               </w:rPr>
-              <w:instrText xml:space="preserve"> PAGEREF _Toc84430393 \h </w:instrText>
+              <w:instrText xml:space="preserve"> PAGEREF _Toc85047876 \h </w:instrText>
             </w:r>
             <w:r>
               <w:rPr>
@@ -658,7 +727,7 @@
                 <w:noProof/>
                 <w:webHidden/>
               </w:rPr>
-              <w:t>3</w:t>
+              <w:t>7</w:t>
             </w:r>
             <w:r>
               <w:rPr>
@@ -681,7 +750,7 @@
               <w:lang w:val="nl-BE" w:eastAsia="nl-BE"/>
             </w:rPr>
           </w:pPr>
-          <w:hyperlink w:anchor="_Toc84430394" w:history="1">
+          <w:hyperlink w:anchor="_Toc85047877" w:history="1">
             <w:r>
               <w:rPr>
                 <w:rStyle w:val="Hyperlink"/>
@@ -709,7 +778,7 @@
                 <w:noProof/>
                 <w:webHidden/>
               </w:rPr>
-              <w:instrText xml:space="preserve"> PAGEREF _Toc84430394 \h </w:instrText>
+              <w:instrText xml:space="preserve"> PAGEREF _Toc85047877 \h </w:instrText>
             </w:r>
             <w:r>
               <w:rPr>
@@ -729,7 +798,7 @@
                 <w:noProof/>
                 <w:webHidden/>
               </w:rPr>
-              <w:t>3</w:t>
+              <w:t>7</w:t>
             </w:r>
             <w:r>
               <w:rPr>
@@ -752,7 +821,7 @@
               <w:lang w:val="nl-BE" w:eastAsia="nl-BE"/>
             </w:rPr>
           </w:pPr>
-          <w:hyperlink w:anchor="_Toc84430395" w:history="1">
+          <w:hyperlink w:anchor="_Toc85047878" w:history="1">
             <w:r>
               <w:rPr>
                 <w:rStyle w:val="Hyperlink"/>
@@ -780,7 +849,7 @@
                 <w:noProof/>
                 <w:webHidden/>
               </w:rPr>
-              <w:instrText xml:space="preserve"> PAGEREF _Toc84430395 \h </w:instrText>
+              <w:instrText xml:space="preserve"> PAGEREF _Toc85047878 \h </w:instrText>
             </w:r>
             <w:r>
               <w:rPr>
@@ -800,7 +869,7 @@
                 <w:noProof/>
                 <w:webHidden/>
               </w:rPr>
-              <w:t>3</w:t>
+              <w:t>8</w:t>
             </w:r>
             <w:r>
               <w:rPr>
@@ -823,7 +892,7 @@
               <w:lang w:val="nl-BE" w:eastAsia="nl-BE"/>
             </w:rPr>
           </w:pPr>
-          <w:hyperlink w:anchor="_Toc84430396" w:history="1">
+          <w:hyperlink w:anchor="_Toc85047879" w:history="1">
             <w:r>
               <w:rPr>
                 <w:rStyle w:val="Hyperlink"/>
@@ -851,7 +920,7 @@
                 <w:noProof/>
                 <w:webHidden/>
               </w:rPr>
-              <w:instrText xml:space="preserve"> PAGEREF _Toc84430396 \h </w:instrText>
+              <w:instrText xml:space="preserve"> PAGEREF _Toc85047879 \h </w:instrText>
             </w:r>
             <w:r>
               <w:rPr>
@@ -871,7 +940,7 @@
                 <w:noProof/>
                 <w:webHidden/>
               </w:rPr>
-              <w:t>3</w:t>
+              <w:t>8</w:t>
             </w:r>
             <w:r>
               <w:rPr>
@@ -894,7 +963,7 @@
               <w:lang w:val="nl-BE" w:eastAsia="nl-BE"/>
             </w:rPr>
           </w:pPr>
-          <w:hyperlink w:anchor="_Toc84430397" w:history="1">
+          <w:hyperlink w:anchor="_Toc85047880" w:history="1">
             <w:r>
               <w:rPr>
                 <w:rStyle w:val="Hyperlink"/>
@@ -922,7 +991,7 @@
                 <w:noProof/>
                 <w:webHidden/>
               </w:rPr>
-              <w:instrText xml:space="preserve"> PAGEREF _Toc84430397 \h </w:instrText>
+              <w:instrText xml:space="preserve"> PAGEREF _Toc85047880 \h </w:instrText>
             </w:r>
             <w:r>
               <w:rPr>
@@ -942,7 +1011,7 @@
                 <w:noProof/>
                 <w:webHidden/>
               </w:rPr>
-              <w:t>3</w:t>
+              <w:t>8</w:t>
             </w:r>
             <w:r>
               <w:rPr>
@@ -965,7 +1034,7 @@
               <w:lang w:val="nl-BE" w:eastAsia="nl-BE"/>
             </w:rPr>
           </w:pPr>
-          <w:hyperlink w:anchor="_Toc84430398" w:history="1">
+          <w:hyperlink w:anchor="_Toc85047881" w:history="1">
             <w:r>
               <w:rPr>
                 <w:rStyle w:val="Hyperlink"/>
@@ -993,7 +1062,7 @@
                 <w:noProof/>
                 <w:webHidden/>
               </w:rPr>
-              <w:instrText xml:space="preserve"> PAGEREF _Toc84430398 \h </w:instrText>
+              <w:instrText xml:space="preserve"> PAGEREF _Toc85047881 \h </w:instrText>
             </w:r>
             <w:r>
               <w:rPr>
@@ -1013,7 +1082,7 @@
                 <w:noProof/>
                 <w:webHidden/>
               </w:rPr>
-              <w:t>4</w:t>
+              <w:t>8</w:t>
             </w:r>
             <w:r>
               <w:rPr>
@@ -1036,7 +1105,7 @@
               <w:lang w:val="nl-BE" w:eastAsia="nl-BE"/>
             </w:rPr>
           </w:pPr>
-          <w:hyperlink w:anchor="_Toc84430399" w:history="1">
+          <w:hyperlink w:anchor="_Toc85047882" w:history="1">
             <w:r>
               <w:rPr>
                 <w:rStyle w:val="Hyperlink"/>
@@ -1064,7 +1133,7 @@
                 <w:noProof/>
                 <w:webHidden/>
               </w:rPr>
-              <w:instrText xml:space="preserve"> PAGEREF _Toc84430399 \h </w:instrText>
+              <w:instrText xml:space="preserve"> PAGEREF _Toc85047882 \h </w:instrText>
             </w:r>
             <w:r>
               <w:rPr>
@@ -1084,7 +1153,7 @@
                 <w:noProof/>
                 <w:webHidden/>
               </w:rPr>
-              <w:t>4</w:t>
+              <w:t>8</w:t>
             </w:r>
             <w:r>
               <w:rPr>
@@ -1107,7 +1176,7 @@
               <w:lang w:val="nl-BE" w:eastAsia="nl-BE"/>
             </w:rPr>
           </w:pPr>
-          <w:hyperlink w:anchor="_Toc84430400" w:history="1">
+          <w:hyperlink w:anchor="_Toc85047883" w:history="1">
             <w:r>
               <w:rPr>
                 <w:rStyle w:val="Hyperlink"/>
@@ -1135,7 +1204,7 @@
                 <w:noProof/>
                 <w:webHidden/>
               </w:rPr>
-              <w:instrText xml:space="preserve"> PAGEREF _Toc84430400 \h </w:instrText>
+              <w:instrText xml:space="preserve"> PAGEREF _Toc85047883 \h </w:instrText>
             </w:r>
             <w:r>
               <w:rPr>
@@ -1155,7 +1224,7 @@
                 <w:noProof/>
                 <w:webHidden/>
               </w:rPr>
-              <w:t>4</w:t>
+              <w:t>8</w:t>
             </w:r>
             <w:r>
               <w:rPr>
@@ -1178,7 +1247,7 @@
               <w:lang w:val="nl-BE" w:eastAsia="nl-BE"/>
             </w:rPr>
           </w:pPr>
-          <w:hyperlink w:anchor="_Toc84430401" w:history="1">
+          <w:hyperlink w:anchor="_Toc85047884" w:history="1">
             <w:r>
               <w:rPr>
                 <w:rStyle w:val="Hyperlink"/>
@@ -1206,7 +1275,7 @@
                 <w:noProof/>
                 <w:webHidden/>
               </w:rPr>
-              <w:instrText xml:space="preserve"> PAGEREF _Toc84430401 \h </w:instrText>
+              <w:instrText xml:space="preserve"> PAGEREF _Toc85047884 \h </w:instrText>
             </w:r>
             <w:r>
               <w:rPr>
@@ -1226,7 +1295,7 @@
                 <w:noProof/>
                 <w:webHidden/>
               </w:rPr>
-              <w:t>4</w:t>
+              <w:t>8</w:t>
             </w:r>
             <w:r>
               <w:rPr>
@@ -1249,7 +1318,7 @@
               <w:lang w:val="nl-BE" w:eastAsia="nl-BE"/>
             </w:rPr>
           </w:pPr>
-          <w:hyperlink w:anchor="_Toc84430402" w:history="1">
+          <w:hyperlink w:anchor="_Toc85047885" w:history="1">
             <w:r>
               <w:rPr>
                 <w:rStyle w:val="Hyperlink"/>
@@ -1277,7 +1346,7 @@
                 <w:noProof/>
                 <w:webHidden/>
               </w:rPr>
-              <w:instrText xml:space="preserve"> PAGEREF _Toc84430402 \h </w:instrText>
+              <w:instrText xml:space="preserve"> PAGEREF _Toc85047885 \h </w:instrText>
             </w:r>
             <w:r>
               <w:rPr>
@@ -1297,7 +1366,7 @@
                 <w:noProof/>
                 <w:webHidden/>
               </w:rPr>
-              <w:t>4</w:t>
+              <w:t>8</w:t>
             </w:r>
             <w:r>
               <w:rPr>
@@ -1320,7 +1389,7 @@
               <w:lang w:val="nl-BE" w:eastAsia="nl-BE"/>
             </w:rPr>
           </w:pPr>
-          <w:hyperlink w:anchor="_Toc84430403" w:history="1">
+          <w:hyperlink w:anchor="_Toc85047886" w:history="1">
             <w:r>
               <w:rPr>
                 <w:rStyle w:val="Hyperlink"/>
@@ -1348,7 +1417,7 @@
                 <w:noProof/>
                 <w:webHidden/>
               </w:rPr>
-              <w:instrText xml:space="preserve"> PAGEREF _Toc84430403 \h </w:instrText>
+              <w:instrText xml:space="preserve"> PAGEREF _Toc85047886 \h </w:instrText>
             </w:r>
             <w:r>
               <w:rPr>
@@ -1368,7 +1437,7 @@
                 <w:noProof/>
                 <w:webHidden/>
               </w:rPr>
-              <w:t>4</w:t>
+              <w:t>8</w:t>
             </w:r>
             <w:r>
               <w:rPr>
@@ -1391,7 +1460,7 @@
               <w:lang w:val="nl-BE" w:eastAsia="nl-BE"/>
             </w:rPr>
           </w:pPr>
-          <w:hyperlink w:anchor="_Toc84430404" w:history="1">
+          <w:hyperlink w:anchor="_Toc85047887" w:history="1">
             <w:r>
               <w:rPr>
                 <w:rStyle w:val="Hyperlink"/>
@@ -1419,7 +1488,7 @@
                 <w:noProof/>
                 <w:webHidden/>
               </w:rPr>
-              <w:instrText xml:space="preserve"> PAGEREF _Toc84430404 \h </w:instrText>
+              <w:instrText xml:space="preserve"> PAGEREF _Toc85047887 \h </w:instrText>
             </w:r>
             <w:r>
               <w:rPr>
@@ -1439,7 +1508,7 @@
                 <w:noProof/>
                 <w:webHidden/>
               </w:rPr>
-              <w:t>4</w:t>
+              <w:t>8</w:t>
             </w:r>
             <w:r>
               <w:rPr>
@@ -1462,7 +1531,7 @@
               <w:lang w:val="nl-BE" w:eastAsia="nl-BE"/>
             </w:rPr>
           </w:pPr>
-          <w:hyperlink w:anchor="_Toc84430405" w:history="1">
+          <w:hyperlink w:anchor="_Toc85047888" w:history="1">
             <w:r>
               <w:rPr>
                 <w:rStyle w:val="Hyperlink"/>
@@ -1490,7 +1559,7 @@
                 <w:noProof/>
                 <w:webHidden/>
               </w:rPr>
-              <w:instrText xml:space="preserve"> PAGEREF _Toc84430405 \h </w:instrText>
+              <w:instrText xml:space="preserve"> PAGEREF _Toc85047888 \h </w:instrText>
             </w:r>
             <w:r>
               <w:rPr>
@@ -1510,7 +1579,7 @@
                 <w:noProof/>
                 <w:webHidden/>
               </w:rPr>
-              <w:t>4</w:t>
+              <w:t>8</w:t>
             </w:r>
             <w:r>
               <w:rPr>
@@ -1533,7 +1602,7 @@
               <w:lang w:val="nl-BE" w:eastAsia="nl-BE"/>
             </w:rPr>
           </w:pPr>
-          <w:hyperlink w:anchor="_Toc84430406" w:history="1">
+          <w:hyperlink w:anchor="_Toc85047889" w:history="1">
             <w:r>
               <w:rPr>
                 <w:rStyle w:val="Hyperlink"/>
@@ -1561,7 +1630,7 @@
                 <w:noProof/>
                 <w:webHidden/>
               </w:rPr>
-              <w:instrText xml:space="preserve"> PAGEREF _Toc84430406 \h </w:instrText>
+              <w:instrText xml:space="preserve"> PAGEREF _Toc85047889 \h </w:instrText>
             </w:r>
             <w:r>
               <w:rPr>
@@ -1581,7 +1650,7 @@
                 <w:noProof/>
                 <w:webHidden/>
               </w:rPr>
-              <w:t>4</w:t>
+              <w:t>8</w:t>
             </w:r>
             <w:r>
               <w:rPr>
@@ -1604,7 +1673,7 @@
               <w:lang w:val="nl-BE" w:eastAsia="nl-BE"/>
             </w:rPr>
           </w:pPr>
-          <w:hyperlink w:anchor="_Toc84430407" w:history="1">
+          <w:hyperlink w:anchor="_Toc85047890" w:history="1">
             <w:r>
               <w:rPr>
                 <w:rStyle w:val="Hyperlink"/>
@@ -1632,7 +1701,7 @@
                 <w:noProof/>
                 <w:webHidden/>
               </w:rPr>
-              <w:instrText xml:space="preserve"> PAGEREF _Toc84430407 \h </w:instrText>
+              <w:instrText xml:space="preserve"> PAGEREF _Toc85047890 \h </w:instrText>
             </w:r>
             <w:r>
               <w:rPr>
@@ -1652,7 +1721,7 @@
                 <w:noProof/>
                 <w:webHidden/>
               </w:rPr>
-              <w:t>4</w:t>
+              <w:t>8</w:t>
             </w:r>
             <w:r>
               <w:rPr>
@@ -1675,7 +1744,7 @@
               <w:lang w:val="nl-BE" w:eastAsia="nl-BE"/>
             </w:rPr>
           </w:pPr>
-          <w:hyperlink w:anchor="_Toc84430408" w:history="1">
+          <w:hyperlink w:anchor="_Toc85047891" w:history="1">
             <w:r>
               <w:rPr>
                 <w:rStyle w:val="Hyperlink"/>
@@ -1703,7 +1772,7 @@
                 <w:noProof/>
                 <w:webHidden/>
               </w:rPr>
-              <w:instrText xml:space="preserve"> PAGEREF _Toc84430408 \h </w:instrText>
+              <w:instrText xml:space="preserve"> PAGEREF _Toc85047891 \h </w:instrText>
             </w:r>
             <w:r>
               <w:rPr>
@@ -1723,7 +1792,7 @@
                 <w:noProof/>
                 <w:webHidden/>
               </w:rPr>
-              <w:t>4</w:t>
+              <w:t>8</w:t>
             </w:r>
             <w:r>
               <w:rPr>
@@ -1746,7 +1815,7 @@
               <w:lang w:val="nl-BE" w:eastAsia="nl-BE"/>
             </w:rPr>
           </w:pPr>
-          <w:hyperlink w:anchor="_Toc84430409" w:history="1">
+          <w:hyperlink w:anchor="_Toc85047892" w:history="1">
             <w:r>
               <w:rPr>
                 <w:rStyle w:val="Hyperlink"/>
@@ -1774,7 +1843,7 @@
                 <w:noProof/>
                 <w:webHidden/>
               </w:rPr>
-              <w:instrText xml:space="preserve"> PAGEREF _Toc84430409 \h </w:instrText>
+              <w:instrText xml:space="preserve"> PAGEREF _Toc85047892 \h </w:instrText>
             </w:r>
             <w:r>
               <w:rPr>
@@ -1794,7 +1863,7 @@
                 <w:noProof/>
                 <w:webHidden/>
               </w:rPr>
-              <w:t>4</w:t>
+              <w:t>8</w:t>
             </w:r>
             <w:r>
               <w:rPr>
@@ -1834,13 +1903,13 @@
       <w:pPr>
         <w:pStyle w:val="Heading1"/>
         <w:rPr>
-          <w:lang w:val="en-GB"/>
-        </w:rPr>
-      </w:pPr>
-      <w:bookmarkStart w:id="0" w:name="_Toc84430389"/>
-      <w:r>
-        <w:rPr>
-          <w:lang w:val="en-GB"/>
+          <w:lang w:val="nl-BE"/>
+        </w:rPr>
+      </w:pPr>
+      <w:bookmarkStart w:id="0" w:name="_Toc85047871"/>
+      <w:r>
+        <w:rPr>
+          <w:lang w:val="nl-BE"/>
         </w:rPr>
         <w:lastRenderedPageBreak/>
         <w:t>Intro</w:t>
@@ -2063,19 +2132,12 @@
     </w:p>
     <w:p>
       <w:pPr>
-        <w:rPr>
-          <w:lang w:val="nl-BE"/>
-        </w:rPr>
-      </w:pPr>
-    </w:p>
-    <w:p>
-      <w:pPr>
         <w:pStyle w:val="Heading1"/>
         <w:rPr>
           <w:lang w:val="en-GB"/>
         </w:rPr>
       </w:pPr>
-      <w:bookmarkStart w:id="1" w:name="_Toc84430390"/>
+      <w:bookmarkStart w:id="1" w:name="_Toc85047872"/>
       <w:r>
         <w:rPr>
           <w:lang w:val="en-GB"/>
@@ -2097,7 +2159,7 @@
           <w:lang w:val="en-GB"/>
         </w:rPr>
       </w:pPr>
-      <w:bookmarkStart w:id="2" w:name="_Toc84430391"/>
+      <w:bookmarkStart w:id="2" w:name="_Toc85047873"/>
       <w:r>
         <w:rPr>
           <w:lang w:val="en-GB"/>
@@ -2540,7 +2602,7 @@
         </w:rPr>
         <w:lastRenderedPageBreak/>
         <w:drawing>
-          <wp:inline distT="0" distB="0" distL="0" distR="0" wp14:anchorId="0748D096" wp14:editId="170B85DE">
+          <wp:inline distT="0" distB="0" distL="0" distR="0" wp14:anchorId="0748D096" wp14:editId="06C24505">
             <wp:extent cx="3162300" cy="2436873"/>
             <wp:effectExtent l="0" t="0" r="0" b="1905"/>
             <wp:docPr id="2" name="Afbeelding 2" descr="Afbeelding met tekst&#10;&#10;Automatisch gegenereerde beschrijving"/>
@@ -2555,7 +2617,7 @@
                     <pic:cNvPicPr/>
                   </pic:nvPicPr>
                   <pic:blipFill>
-                    <a:blip r:embed="rId8"/>
+                    <a:blip r:embed="rId9"/>
                     <a:stretch>
                       <a:fillRect/>
                     </a:stretch>
@@ -2587,17 +2649,817 @@
       <w:pPr>
         <w:pStyle w:val="Heading2"/>
         <w:rPr>
-          <w:lang w:val="en-GB"/>
-        </w:rPr>
-      </w:pPr>
-      <w:bookmarkStart w:id="3" w:name="_Toc84430392"/>
-      <w:r>
-        <w:rPr>
-          <w:lang w:val="en-GB"/>
-        </w:rPr>
-        <w:t>Creating with API requests</w:t>
+          <w:lang w:val="nl-BE"/>
+        </w:rPr>
+      </w:pPr>
+      <w:bookmarkStart w:id="3" w:name="_Toc85047874"/>
+      <w:proofErr w:type="spellStart"/>
+      <w:r>
+        <w:rPr>
+          <w:lang w:val="nl-BE"/>
+        </w:rPr>
+        <w:t>Creating</w:t>
+      </w:r>
+      <w:proofErr w:type="spellEnd"/>
+      <w:r>
+        <w:rPr>
+          <w:lang w:val="nl-BE"/>
+        </w:rPr>
+        <w:t xml:space="preserve"> </w:t>
+      </w:r>
+      <w:proofErr w:type="spellStart"/>
+      <w:r>
+        <w:rPr>
+          <w:lang w:val="nl-BE"/>
+        </w:rPr>
+        <w:t>with</w:t>
+      </w:r>
+      <w:proofErr w:type="spellEnd"/>
+      <w:r>
+        <w:rPr>
+          <w:lang w:val="nl-BE"/>
+        </w:rPr>
+        <w:t xml:space="preserve"> API </w:t>
+      </w:r>
+      <w:proofErr w:type="spellStart"/>
+      <w:r>
+        <w:rPr>
+          <w:lang w:val="nl-BE"/>
+        </w:rPr>
+        <w:t>requests</w:t>
       </w:r>
       <w:bookmarkEnd w:id="3"/>
+      <w:proofErr w:type="spellEnd"/>
+    </w:p>
+    <w:p>
+      <w:pPr>
+        <w:pStyle w:val="Heading3"/>
+        <w:rPr>
+          <w:lang w:val="nl-BE"/>
+        </w:rPr>
+      </w:pPr>
+      <w:bookmarkStart w:id="4" w:name="_Toc85047875"/>
+      <w:proofErr w:type="spellStart"/>
+      <w:r>
+        <w:rPr>
+          <w:lang w:val="nl-BE"/>
+        </w:rPr>
+        <w:t>Requests</w:t>
+      </w:r>
+      <w:bookmarkEnd w:id="4"/>
+      <w:proofErr w:type="spellEnd"/>
+    </w:p>
+    <w:p>
+      <w:pPr>
+        <w:rPr>
+          <w:lang w:val="nl-BE"/>
+        </w:rPr>
+      </w:pPr>
+      <w:r>
+        <w:rPr>
+          <w:lang w:val="nl-BE"/>
+        </w:rPr>
+        <w:t xml:space="preserve">Een </w:t>
+      </w:r>
+      <w:proofErr w:type="spellStart"/>
+      <w:r>
+        <w:rPr>
+          <w:lang w:val="nl-BE"/>
+        </w:rPr>
+        <w:t>htpp</w:t>
+      </w:r>
+      <w:proofErr w:type="spellEnd"/>
+      <w:r>
+        <w:rPr>
+          <w:lang w:val="nl-BE"/>
+        </w:rPr>
+        <w:t xml:space="preserve"> </w:t>
+      </w:r>
+      <w:proofErr w:type="spellStart"/>
+      <w:r>
+        <w:rPr>
+          <w:lang w:val="nl-BE"/>
+        </w:rPr>
+        <w:t>request</w:t>
+      </w:r>
+      <w:proofErr w:type="spellEnd"/>
+      <w:r>
+        <w:rPr>
+          <w:lang w:val="nl-BE"/>
+        </w:rPr>
+        <w:t xml:space="preserve"> bestaat u</w:t>
+      </w:r>
+      <w:r>
+        <w:rPr>
+          <w:lang w:val="nl-BE"/>
+        </w:rPr>
+        <w:t>it vier delen:</w:t>
+      </w:r>
+    </w:p>
+    <w:p>
+      <w:pPr>
+        <w:pStyle w:val="ListParagraph"/>
+        <w:numPr>
+          <w:ilvl w:val="0"/>
+          <w:numId w:val="1"/>
+        </w:numPr>
+        <w:rPr>
+          <w:lang w:val="nl-BE"/>
+        </w:rPr>
+      </w:pPr>
+      <w:r>
+        <w:rPr>
+          <w:lang w:val="nl-BE"/>
+        </w:rPr>
+        <w:t xml:space="preserve">Een </w:t>
+      </w:r>
+      <w:proofErr w:type="spellStart"/>
+      <w:r>
+        <w:rPr>
+          <w:lang w:val="nl-BE"/>
+        </w:rPr>
+        <w:t>request</w:t>
+      </w:r>
+      <w:proofErr w:type="spellEnd"/>
+      <w:r>
+        <w:rPr>
+          <w:lang w:val="nl-BE"/>
+        </w:rPr>
+        <w:t xml:space="preserve"> methode</w:t>
+      </w:r>
+    </w:p>
+    <w:p>
+      <w:pPr>
+        <w:pStyle w:val="ListParagraph"/>
+        <w:numPr>
+          <w:ilvl w:val="0"/>
+          <w:numId w:val="1"/>
+        </w:numPr>
+        <w:rPr>
+          <w:lang w:val="nl-BE"/>
+        </w:rPr>
+      </w:pPr>
+      <w:r>
+        <w:rPr>
+          <w:lang w:val="nl-BE"/>
+        </w:rPr>
+        <w:t xml:space="preserve">Een </w:t>
+      </w:r>
+      <w:proofErr w:type="spellStart"/>
+      <w:r>
+        <w:rPr>
+          <w:lang w:val="nl-BE"/>
+        </w:rPr>
+        <w:t>url</w:t>
+      </w:r>
+      <w:proofErr w:type="spellEnd"/>
+      <w:r>
+        <w:rPr>
+          <w:lang w:val="nl-BE"/>
+        </w:rPr>
+        <w:t xml:space="preserve"> waar het </w:t>
+      </w:r>
+      <w:proofErr w:type="spellStart"/>
+      <w:r>
+        <w:rPr>
+          <w:lang w:val="nl-BE"/>
+        </w:rPr>
+        <w:t>request</w:t>
+      </w:r>
+      <w:proofErr w:type="spellEnd"/>
+      <w:r>
+        <w:rPr>
+          <w:lang w:val="nl-BE"/>
+        </w:rPr>
+        <w:t xml:space="preserve"> moet naartoe gaan</w:t>
+      </w:r>
+    </w:p>
+    <w:p>
+      <w:pPr>
+        <w:pStyle w:val="ListParagraph"/>
+        <w:numPr>
+          <w:ilvl w:val="0"/>
+          <w:numId w:val="1"/>
+        </w:numPr>
+        <w:rPr>
+          <w:lang w:val="nl-BE"/>
+        </w:rPr>
+      </w:pPr>
+      <w:r>
+        <w:rPr>
+          <w:lang w:val="nl-BE"/>
+        </w:rPr>
+        <w:t>Headers</w:t>
+      </w:r>
+    </w:p>
+    <w:p>
+      <w:pPr>
+        <w:pStyle w:val="ListParagraph"/>
+        <w:numPr>
+          <w:ilvl w:val="0"/>
+          <w:numId w:val="1"/>
+        </w:numPr>
+        <w:rPr>
+          <w:lang w:val="nl-BE"/>
+        </w:rPr>
+      </w:pPr>
+      <w:r>
+        <w:rPr>
+          <w:lang w:val="nl-BE"/>
+        </w:rPr>
+        <w:t>Body</w:t>
+      </w:r>
+    </w:p>
+    <w:p>
+      <w:pPr>
+        <w:rPr>
+          <w:lang w:val="nl-BE"/>
+        </w:rPr>
+      </w:pPr>
+      <w:r>
+        <w:rPr>
+          <w:lang w:val="nl-BE"/>
+        </w:rPr>
+        <w:drawing>
+          <wp:anchor distT="0" distB="0" distL="114300" distR="114300" simplePos="0" relativeHeight="251659264" behindDoc="0" locked="0" layoutInCell="1" allowOverlap="1" wp14:anchorId="1100C748" wp14:editId="30DC6717">
+            <wp:simplePos x="0" y="0"/>
+            <wp:positionH relativeFrom="column">
+              <wp:posOffset>4406900</wp:posOffset>
+            </wp:positionH>
+            <wp:positionV relativeFrom="paragraph">
+              <wp:posOffset>1753235</wp:posOffset>
+            </wp:positionV>
+            <wp:extent cx="1769110" cy="1961515"/>
+            <wp:effectExtent l="0" t="0" r="2540" b="635"/>
+            <wp:wrapSquare wrapText="bothSides"/>
+            <wp:docPr id="4" name="Picture 4" descr="Graphical user interface, text, application, Teams&#10;&#10;Description automatically generated"/>
+            <wp:cNvGraphicFramePr>
+              <a:graphicFrameLocks xmlns:a="http://schemas.openxmlformats.org/drawingml/2006/main" noChangeAspect="1"/>
+            </wp:cNvGraphicFramePr>
+            <a:graphic xmlns:a="http://schemas.openxmlformats.org/drawingml/2006/main">
+              <a:graphicData uri="http://schemas.openxmlformats.org/drawingml/2006/picture">
+                <pic:pic xmlns:pic="http://schemas.openxmlformats.org/drawingml/2006/picture">
+                  <pic:nvPicPr>
+                    <pic:cNvPr id="4" name="Picture 4" descr="Graphical user interface, text, application, Teams&#10;&#10;Description automatically generated"/>
+                    <pic:cNvPicPr/>
+                  </pic:nvPicPr>
+                  <pic:blipFill>
+                    <a:blip r:embed="rId10">
+                      <a:extLst>
+                        <a:ext uri="{28A0092B-C50C-407E-A947-70E740481C1C}">
+                          <a14:useLocalDpi xmlns:a14="http://schemas.microsoft.com/office/drawing/2010/main" val="0"/>
+                        </a:ext>
+                      </a:extLst>
+                    </a:blip>
+                    <a:stretch>
+                      <a:fillRect/>
+                    </a:stretch>
+                  </pic:blipFill>
+                  <pic:spPr>
+                    <a:xfrm>
+                      <a:off x="0" y="0"/>
+                      <a:ext cx="1769110" cy="1961515"/>
+                    </a:xfrm>
+                    <a:prstGeom prst="rect">
+                      <a:avLst/>
+                    </a:prstGeom>
+                  </pic:spPr>
+                </pic:pic>
+              </a:graphicData>
+            </a:graphic>
+          </wp:anchor>
+        </w:drawing>
+      </w:r>
+      <w:r>
+        <w:rPr>
+          <w:lang w:val="nl-BE"/>
+        </w:rPr>
+        <w:drawing>
+          <wp:inline distT="0" distB="0" distL="0" distR="0" wp14:anchorId="2DECD142" wp14:editId="78CF85E1">
+            <wp:extent cx="5943600" cy="1717675"/>
+            <wp:effectExtent l="0" t="0" r="0" b="0"/>
+            <wp:docPr id="3" name="Picture 3" descr="Graphical user interface, text&#10;&#10;Description automatically generated"/>
+            <wp:cNvGraphicFramePr>
+              <a:graphicFrameLocks xmlns:a="http://schemas.openxmlformats.org/drawingml/2006/main" noChangeAspect="1"/>
+            </wp:cNvGraphicFramePr>
+            <a:graphic xmlns:a="http://schemas.openxmlformats.org/drawingml/2006/main">
+              <a:graphicData uri="http://schemas.openxmlformats.org/drawingml/2006/picture">
+                <pic:pic xmlns:pic="http://schemas.openxmlformats.org/drawingml/2006/picture">
+                  <pic:nvPicPr>
+                    <pic:cNvPr id="3" name="Picture 3" descr="Graphical user interface, text&#10;&#10;Description automatically generated"/>
+                    <pic:cNvPicPr/>
+                  </pic:nvPicPr>
+                  <pic:blipFill>
+                    <a:blip r:embed="rId11"/>
+                    <a:stretch>
+                      <a:fillRect/>
+                    </a:stretch>
+                  </pic:blipFill>
+                  <pic:spPr>
+                    <a:xfrm>
+                      <a:off x="0" y="0"/>
+                      <a:ext cx="5943600" cy="1717675"/>
+                    </a:xfrm>
+                    <a:prstGeom prst="rect">
+                      <a:avLst/>
+                    </a:prstGeom>
+                  </pic:spPr>
+                </pic:pic>
+              </a:graphicData>
+            </a:graphic>
+          </wp:inline>
+        </w:drawing>
+      </w:r>
+    </w:p>
+    <w:p>
+      <w:pPr>
+        <w:rPr>
+          <w:lang w:val="nl-BE"/>
+        </w:rPr>
+      </w:pPr>
+      <w:r>
+        <w:rPr>
+          <w:lang w:val="nl-BE"/>
+        </w:rPr>
+        <w:t xml:space="preserve">De </w:t>
+      </w:r>
+      <w:proofErr w:type="spellStart"/>
+      <w:r>
+        <w:rPr>
+          <w:lang w:val="nl-BE"/>
+        </w:rPr>
+        <w:t>request</w:t>
+      </w:r>
+      <w:proofErr w:type="spellEnd"/>
+      <w:r>
+        <w:rPr>
+          <w:lang w:val="nl-BE"/>
+        </w:rPr>
+        <w:t xml:space="preserve"> methode bij Postman zijn makkelijk aan te duiden, de voornaamste zijn GET, POST, PUT, DELETE.</w:t>
+      </w:r>
+      <w:r>
+        <w:rPr>
+          <w:lang w:val="nl-BE"/>
+        </w:rPr>
+        <w:t xml:space="preserve"> Over alle andere methodes wordt momenteel nog niks over gezegd omdat dit direct een ander niveau dan wat ze ons proberen te leren in deze cursus.</w:t>
+      </w:r>
+    </w:p>
+    <w:p>
+      <w:pPr>
+        <w:rPr>
+          <w:lang w:val="nl-BE"/>
+        </w:rPr>
+      </w:pPr>
+      <w:r>
+        <w:rPr>
+          <w:lang w:val="nl-BE"/>
+        </w:rPr>
+        <w:t xml:space="preserve">Een gemakkelijk feature van postman is dat het de vorige </w:t>
+      </w:r>
+      <w:proofErr w:type="spellStart"/>
+      <w:r>
+        <w:rPr>
+          <w:lang w:val="nl-BE"/>
+        </w:rPr>
+        <w:t>url</w:t>
+      </w:r>
+      <w:proofErr w:type="spellEnd"/>
+      <w:r>
+        <w:rPr>
+          <w:lang w:val="nl-BE"/>
+        </w:rPr>
+        <w:t xml:space="preserve"> adressen onthoud dat je al hebt gebruikt. Hierdoor kan je dus snel werken zonder steeds </w:t>
+      </w:r>
+      <w:r>
+        <w:rPr>
+          <w:lang w:val="nl-BE"/>
+        </w:rPr>
+        <w:t xml:space="preserve">de juiste </w:t>
+      </w:r>
+      <w:proofErr w:type="spellStart"/>
+      <w:r>
+        <w:rPr>
+          <w:lang w:val="nl-BE"/>
+        </w:rPr>
+        <w:t>url</w:t>
+      </w:r>
+      <w:proofErr w:type="spellEnd"/>
+      <w:r>
+        <w:rPr>
+          <w:lang w:val="nl-BE"/>
+        </w:rPr>
+        <w:t xml:space="preserve"> op te hoeven zoeken.</w:t>
+      </w:r>
+    </w:p>
+    <w:p>
+      <w:pPr>
+        <w:rPr>
+          <w:lang w:val="nl-BE"/>
+        </w:rPr>
+      </w:pPr>
+      <w:r>
+        <w:rPr>
+          <w:lang w:val="nl-BE"/>
+        </w:rPr>
+        <w:t>Headers zijn ook een d</w:t>
+      </w:r>
+      <w:r>
+        <w:rPr>
+          <w:lang w:val="nl-BE"/>
+        </w:rPr>
+        <w:t xml:space="preserve">eel van het </w:t>
+      </w:r>
+      <w:proofErr w:type="spellStart"/>
+      <w:r>
+        <w:rPr>
+          <w:lang w:val="nl-BE"/>
+        </w:rPr>
+        <w:t>request</w:t>
+      </w:r>
+      <w:proofErr w:type="spellEnd"/>
+      <w:r>
+        <w:rPr>
+          <w:lang w:val="nl-BE"/>
+        </w:rPr>
+        <w:t>. Er zijn al standaard headers dat postman aanbied maar je kan er ook nog altijd zelf meegeven.</w:t>
+      </w:r>
+    </w:p>
+    <w:p>
+      <w:pPr>
+        <w:rPr>
+          <w:lang w:val="nl-BE"/>
+        </w:rPr>
+      </w:pPr>
+      <w:r>
+        <w:rPr>
+          <w:lang w:val="nl-BE"/>
+        </w:rPr>
+        <w:lastRenderedPageBreak/>
+        <w:t>Onder body kan je v</w:t>
+      </w:r>
+      <w:r>
+        <w:rPr>
+          <w:lang w:val="nl-BE"/>
+        </w:rPr>
+        <w:t xml:space="preserve">erschillende opties selecteren. </w:t>
+      </w:r>
+      <w:r>
+        <w:rPr>
+          <w:lang w:val="nl-BE"/>
+        </w:rPr>
+        <w:drawing>
+          <wp:inline distT="0" distB="0" distL="0" distR="0" wp14:anchorId="4DC336D0" wp14:editId="551AAFFD">
+            <wp:extent cx="5134692" cy="333422"/>
+            <wp:effectExtent l="0" t="0" r="0" b="9525"/>
+            <wp:docPr id="5" name="Picture 5"/>
+            <wp:cNvGraphicFramePr>
+              <a:graphicFrameLocks xmlns:a="http://schemas.openxmlformats.org/drawingml/2006/main" noChangeAspect="1"/>
+            </wp:cNvGraphicFramePr>
+            <a:graphic xmlns:a="http://schemas.openxmlformats.org/drawingml/2006/main">
+              <a:graphicData uri="http://schemas.openxmlformats.org/drawingml/2006/picture">
+                <pic:pic xmlns:pic="http://schemas.openxmlformats.org/drawingml/2006/picture">
+                  <pic:nvPicPr>
+                    <pic:cNvPr id="1" name=""/>
+                    <pic:cNvPicPr/>
+                  </pic:nvPicPr>
+                  <pic:blipFill>
+                    <a:blip r:embed="rId12"/>
+                    <a:stretch>
+                      <a:fillRect/>
+                    </a:stretch>
+                  </pic:blipFill>
+                  <pic:spPr>
+                    <a:xfrm>
+                      <a:off x="0" y="0"/>
+                      <a:ext cx="5134692" cy="333422"/>
+                    </a:xfrm>
+                    <a:prstGeom prst="rect">
+                      <a:avLst/>
+                    </a:prstGeom>
+                  </pic:spPr>
+                </pic:pic>
+              </a:graphicData>
+            </a:graphic>
+          </wp:inline>
+        </w:drawing>
+      </w:r>
+    </w:p>
+    <w:p>
+      <w:pPr>
+        <w:rPr>
+          <w:lang w:val="nl-BE"/>
+        </w:rPr>
+      </w:pPr>
+      <w:r>
+        <w:rPr>
+          <w:lang w:val="nl-BE"/>
+        </w:rPr>
+        <w:t>Hierin kan je verschillende w</w:t>
+      </w:r>
+      <w:r>
+        <w:rPr>
+          <w:lang w:val="nl-BE"/>
+        </w:rPr>
+        <w:t xml:space="preserve">aardes meegeven aan uw </w:t>
+      </w:r>
+      <w:proofErr w:type="spellStart"/>
+      <w:r>
+        <w:rPr>
+          <w:lang w:val="nl-BE"/>
+        </w:rPr>
+        <w:t>request</w:t>
+      </w:r>
+      <w:proofErr w:type="spellEnd"/>
+      <w:r>
+        <w:rPr>
+          <w:lang w:val="nl-BE"/>
+        </w:rPr>
+        <w:t xml:space="preserve">. En dit zijn dan eigenlijk post </w:t>
+      </w:r>
+      <w:proofErr w:type="spellStart"/>
+      <w:r>
+        <w:rPr>
+          <w:lang w:val="nl-BE"/>
+        </w:rPr>
+        <w:t>requests</w:t>
+      </w:r>
+      <w:proofErr w:type="spellEnd"/>
+      <w:r>
+        <w:rPr>
+          <w:lang w:val="nl-BE"/>
+        </w:rPr>
+        <w:t xml:space="preserve">. Je kan bijvoorbeeld voor een Voornaam &amp; Achternaam meegeven. Om gemakkelijk te zien wat we gaan meegeven gaan we werken met </w:t>
+      </w:r>
+      <w:proofErr w:type="spellStart"/>
+      <w:r>
+        <w:rPr>
+          <w:lang w:val="nl-BE"/>
+        </w:rPr>
+        <w:t>Hookbin</w:t>
+      </w:r>
+      <w:proofErr w:type="spellEnd"/>
+      <w:r>
+        <w:rPr>
+          <w:lang w:val="nl-BE"/>
+        </w:rPr>
+        <w:t>. Hiermee gaan we kunnen zien wat we allemaal doorsturen.</w:t>
+      </w:r>
+    </w:p>
+    <w:p>
+      <w:pPr>
+        <w:rPr>
+          <w:lang w:val="nl-BE"/>
+        </w:rPr>
+      </w:pPr>
+      <w:r>
+        <w:rPr>
+          <w:lang w:val="nl-BE"/>
+        </w:rPr>
+        <w:drawing>
+          <wp:inline distT="0" distB="0" distL="0" distR="0" wp14:anchorId="33280198" wp14:editId="55640D81">
+            <wp:extent cx="5943600" cy="2214880"/>
+            <wp:effectExtent l="0" t="0" r="0" b="0"/>
+            <wp:docPr id="6" name="Picture 6" descr="Graphical user interface, text, application, email&#10;&#10;Description automatically generated"/>
+            <wp:cNvGraphicFramePr>
+              <a:graphicFrameLocks xmlns:a="http://schemas.openxmlformats.org/drawingml/2006/main" noChangeAspect="1"/>
+            </wp:cNvGraphicFramePr>
+            <a:graphic xmlns:a="http://schemas.openxmlformats.org/drawingml/2006/main">
+              <a:graphicData uri="http://schemas.openxmlformats.org/drawingml/2006/picture">
+                <pic:pic xmlns:pic="http://schemas.openxmlformats.org/drawingml/2006/picture">
+                  <pic:nvPicPr>
+                    <pic:cNvPr id="6" name="Picture 6" descr="Graphical user interface, text, application, email&#10;&#10;Description automatically generated"/>
+                    <pic:cNvPicPr/>
+                  </pic:nvPicPr>
+                  <pic:blipFill>
+                    <a:blip r:embed="rId13"/>
+                    <a:stretch>
+                      <a:fillRect/>
+                    </a:stretch>
+                  </pic:blipFill>
+                  <pic:spPr>
+                    <a:xfrm>
+                      <a:off x="0" y="0"/>
+                      <a:ext cx="5943600" cy="2214880"/>
+                    </a:xfrm>
+                    <a:prstGeom prst="rect">
+                      <a:avLst/>
+                    </a:prstGeom>
+                  </pic:spPr>
+                </pic:pic>
+              </a:graphicData>
+            </a:graphic>
+          </wp:inline>
+        </w:drawing>
+      </w:r>
+    </w:p>
+    <w:p>
+      <w:pPr>
+        <w:rPr>
+          <w:lang w:val="nl-BE"/>
+        </w:rPr>
+      </w:pPr>
+      <w:r>
+        <w:rPr>
+          <w:lang w:val="nl-BE"/>
+        </w:rPr>
+        <w:lastRenderedPageBreak/>
+        <w:drawing>
+          <wp:inline distT="0" distB="0" distL="0" distR="0" wp14:anchorId="2EB9C751" wp14:editId="3DCE5049">
+            <wp:extent cx="5943600" cy="4949825"/>
+            <wp:effectExtent l="0" t="0" r="0" b="3175"/>
+            <wp:docPr id="7" name="Picture 7" descr="Graphical user interface, text, application, email, website&#10;&#10;Description automatically generated"/>
+            <wp:cNvGraphicFramePr>
+              <a:graphicFrameLocks xmlns:a="http://schemas.openxmlformats.org/drawingml/2006/main" noChangeAspect="1"/>
+            </wp:cNvGraphicFramePr>
+            <a:graphic xmlns:a="http://schemas.openxmlformats.org/drawingml/2006/main">
+              <a:graphicData uri="http://schemas.openxmlformats.org/drawingml/2006/picture">
+                <pic:pic xmlns:pic="http://schemas.openxmlformats.org/drawingml/2006/picture">
+                  <pic:nvPicPr>
+                    <pic:cNvPr id="7" name="Picture 7" descr="Graphical user interface, text, application, email, website&#10;&#10;Description automatically generated"/>
+                    <pic:cNvPicPr/>
+                  </pic:nvPicPr>
+                  <pic:blipFill>
+                    <a:blip r:embed="rId14"/>
+                    <a:stretch>
+                      <a:fillRect/>
+                    </a:stretch>
+                  </pic:blipFill>
+                  <pic:spPr>
+                    <a:xfrm>
+                      <a:off x="0" y="0"/>
+                      <a:ext cx="5943600" cy="4949825"/>
+                    </a:xfrm>
+                    <a:prstGeom prst="rect">
+                      <a:avLst/>
+                    </a:prstGeom>
+                  </pic:spPr>
+                </pic:pic>
+              </a:graphicData>
+            </a:graphic>
+          </wp:inline>
+        </w:drawing>
+      </w:r>
+    </w:p>
+    <w:p>
+      <w:pPr>
+        <w:rPr>
+          <w:lang w:val="nl-BE"/>
+        </w:rPr>
+      </w:pPr>
+      <w:r>
+        <w:rPr>
+          <w:lang w:val="nl-BE"/>
+        </w:rPr>
+        <w:t xml:space="preserve">Je kan dus zien op de eerste </w:t>
+      </w:r>
+      <w:r>
+        <w:rPr>
+          <w:lang w:val="nl-BE"/>
+        </w:rPr>
+        <w:t>screenshot</w:t>
+      </w:r>
+      <w:r>
+        <w:rPr>
+          <w:lang w:val="nl-BE"/>
+        </w:rPr>
+        <w:t xml:space="preserve"> dat ik via postman een PUT heb gedaan met een voornaam en achternaam in de Body. Op de tweede screenshot</w:t>
+      </w:r>
+      <w:r>
+        <w:rPr>
+          <w:lang w:val="nl-BE"/>
+        </w:rPr>
+        <w:t xml:space="preserve"> kan je daadwerkelijk zien dat de website </w:t>
+      </w:r>
+      <w:proofErr w:type="spellStart"/>
+      <w:r>
+        <w:rPr>
+          <w:lang w:val="nl-BE"/>
+        </w:rPr>
+        <w:t>Hookbin</w:t>
+      </w:r>
+      <w:proofErr w:type="spellEnd"/>
+      <w:r>
+        <w:rPr>
+          <w:lang w:val="nl-BE"/>
+        </w:rPr>
+        <w:t xml:space="preserve"> dit heeft ontvangen.</w:t>
+      </w:r>
+    </w:p>
+    <w:p>
+      <w:pPr>
+        <w:rPr>
+          <w:lang w:val="nl-BE"/>
+        </w:rPr>
+      </w:pPr>
+      <w:r>
+        <w:rPr>
+          <w:lang w:val="nl-BE"/>
+        </w:rPr>
+        <w:t>Het verschil tussen de form-data optie en de x-www-form-</w:t>
+      </w:r>
+      <w:proofErr w:type="spellStart"/>
+      <w:r>
+        <w:rPr>
+          <w:lang w:val="nl-BE"/>
+        </w:rPr>
+        <w:t>urlencoded</w:t>
+      </w:r>
+      <w:proofErr w:type="spellEnd"/>
+      <w:r>
+        <w:rPr>
+          <w:lang w:val="nl-BE"/>
+        </w:rPr>
+        <w:t xml:space="preserve"> is dat hetgeen wat je </w:t>
+      </w:r>
+      <w:proofErr w:type="spellStart"/>
+      <w:r>
+        <w:rPr>
+          <w:lang w:val="nl-BE"/>
+        </w:rPr>
+        <w:t>doorstuurd</w:t>
+      </w:r>
+      <w:proofErr w:type="spellEnd"/>
+      <w:r>
+        <w:rPr>
+          <w:lang w:val="nl-BE"/>
+        </w:rPr>
+        <w:t xml:space="preserve"> web </w:t>
+      </w:r>
+      <w:proofErr w:type="spellStart"/>
+      <w:r>
+        <w:rPr>
+          <w:lang w:val="nl-BE"/>
+        </w:rPr>
+        <w:t>encoded</w:t>
+      </w:r>
+      <w:proofErr w:type="spellEnd"/>
+      <w:r>
+        <w:rPr>
+          <w:lang w:val="nl-BE"/>
+        </w:rPr>
+        <w:t xml:space="preserve"> wordt. Dit betekent dat bijvoorbeeld spaties worden </w:t>
+      </w:r>
+      <w:proofErr w:type="spellStart"/>
+      <w:r>
+        <w:rPr>
+          <w:lang w:val="nl-BE"/>
+        </w:rPr>
+        <w:t>encoded</w:t>
+      </w:r>
+      <w:proofErr w:type="spellEnd"/>
+      <w:r>
+        <w:rPr>
+          <w:lang w:val="nl-BE"/>
+        </w:rPr>
+        <w:t>.</w:t>
+      </w:r>
+      <w:r>
+        <w:rPr>
+          <w:lang w:val="nl-BE"/>
+        </w:rPr>
+        <w:t xml:space="preserve"> Bij </w:t>
+      </w:r>
+      <w:proofErr w:type="spellStart"/>
+      <w:r>
+        <w:rPr>
+          <w:lang w:val="nl-BE"/>
+        </w:rPr>
+        <w:t>Raw</w:t>
+      </w:r>
+      <w:proofErr w:type="spellEnd"/>
+      <w:r>
+        <w:rPr>
+          <w:lang w:val="nl-BE"/>
+        </w:rPr>
+        <w:t xml:space="preserve"> kan je kiezen dat je in Tekst schrijft, </w:t>
+      </w:r>
+      <w:proofErr w:type="spellStart"/>
+      <w:r>
+        <w:rPr>
+          <w:lang w:val="nl-BE"/>
+        </w:rPr>
+        <w:t>JavaScript</w:t>
+      </w:r>
+      <w:proofErr w:type="spellEnd"/>
+      <w:r>
+        <w:rPr>
+          <w:lang w:val="nl-BE"/>
+        </w:rPr>
+        <w:t>, JSON, HTML of XML</w:t>
+      </w:r>
+      <w:r>
+        <w:rPr>
+          <w:lang w:val="nl-BE"/>
+        </w:rPr>
+        <w:t>.</w:t>
+      </w:r>
+    </w:p>
+    <w:p>
+      <w:pPr>
+        <w:rPr>
+          <w:lang w:val="nl-BE"/>
+        </w:rPr>
+      </w:pPr>
     </w:p>
     <w:p>
       <w:pPr>
@@ -2613,14 +3475,14 @@
           <w:lang w:val="en-GB"/>
         </w:rPr>
       </w:pPr>
-      <w:bookmarkStart w:id="4" w:name="_Toc84430393"/>
+      <w:bookmarkStart w:id="5" w:name="_Toc85047876"/>
       <w:r>
         <w:rPr>
           <w:lang w:val="en-GB"/>
         </w:rPr>
         <w:t>Writing tests and scripts</w:t>
       </w:r>
-      <w:bookmarkEnd w:id="4"/>
+      <w:bookmarkEnd w:id="5"/>
     </w:p>
     <w:p>
       <w:pPr>
@@ -2636,7 +3498,7 @@
           <w:lang w:val="en-GB"/>
         </w:rPr>
       </w:pPr>
-      <w:bookmarkStart w:id="5" w:name="_Toc84430394"/>
+      <w:bookmarkStart w:id="6" w:name="_Toc85047877"/>
       <w:r>
         <w:rPr>
           <w:lang w:val="en-GB"/>
@@ -2649,7 +3511,7 @@
         </w:rPr>
         <w:t>ariables</w:t>
       </w:r>
-      <w:bookmarkEnd w:id="5"/>
+      <w:bookmarkEnd w:id="6"/>
     </w:p>
     <w:p>
       <w:pPr>
@@ -2665,11 +3527,12 @@
           <w:lang w:val="en-GB"/>
         </w:rPr>
       </w:pPr>
-      <w:bookmarkStart w:id="6" w:name="_Toc84430395"/>
-      <w:r>
-        <w:rPr>
-          <w:lang w:val="en-GB"/>
-        </w:rPr>
+      <w:bookmarkStart w:id="7" w:name="_Toc85047878"/>
+      <w:r>
+        <w:rPr>
+          <w:lang w:val="en-GB"/>
+        </w:rPr>
+        <w:lastRenderedPageBreak/>
         <w:t xml:space="preserve">API workflow using </w:t>
       </w:r>
       <w:proofErr w:type="spellStart"/>
@@ -2686,7 +3549,7 @@
         </w:rPr>
         <w:t xml:space="preserve"> &amp; Twilio</w:t>
       </w:r>
-      <w:bookmarkEnd w:id="6"/>
+      <w:bookmarkEnd w:id="7"/>
     </w:p>
     <w:p>
       <w:pPr>
@@ -2702,14 +3565,14 @@
           <w:lang w:val="en-GB"/>
         </w:rPr>
       </w:pPr>
-      <w:bookmarkStart w:id="7" w:name="_Toc84430396"/>
+      <w:bookmarkStart w:id="8" w:name="_Toc85047879"/>
       <w:r>
         <w:rPr>
           <w:lang w:val="en-GB"/>
         </w:rPr>
         <w:t>Advanced assertions</w:t>
       </w:r>
-      <w:bookmarkEnd w:id="7"/>
+      <w:bookmarkEnd w:id="8"/>
     </w:p>
     <w:p>
       <w:pPr>
@@ -2725,14 +3588,14 @@
           <w:lang w:val="en-GB"/>
         </w:rPr>
       </w:pPr>
-      <w:bookmarkStart w:id="8" w:name="_Toc84430397"/>
+      <w:bookmarkStart w:id="9" w:name="_Toc85047880"/>
       <w:r>
         <w:rPr>
           <w:lang w:val="en-GB"/>
         </w:rPr>
         <w:t>Automatically running tests</w:t>
       </w:r>
-      <w:bookmarkEnd w:id="8"/>
+      <w:bookmarkEnd w:id="9"/>
     </w:p>
     <w:p>
       <w:pPr>
@@ -2748,14 +3611,14 @@
           <w:lang w:val="en-GB"/>
         </w:rPr>
       </w:pPr>
-      <w:bookmarkStart w:id="9" w:name="_Toc84430398"/>
+      <w:bookmarkStart w:id="10" w:name="_Toc85047881"/>
       <w:r>
         <w:rPr>
           <w:lang w:val="en-GB"/>
         </w:rPr>
         <w:t>Running Newman with other CI servers/tools</w:t>
       </w:r>
-      <w:bookmarkEnd w:id="9"/>
+      <w:bookmarkEnd w:id="10"/>
     </w:p>
     <w:p>
       <w:pPr>
@@ -2771,14 +3634,14 @@
           <w:lang w:val="en-GB"/>
         </w:rPr>
       </w:pPr>
-      <w:bookmarkStart w:id="10" w:name="_Toc84430399"/>
+      <w:bookmarkStart w:id="11" w:name="_Toc85047882"/>
       <w:r>
         <w:rPr>
           <w:lang w:val="en-GB"/>
         </w:rPr>
         <w:t>Workflows and Scenarios</w:t>
       </w:r>
-      <w:bookmarkEnd w:id="10"/>
+      <w:bookmarkEnd w:id="11"/>
     </w:p>
     <w:p>
       <w:pPr>
@@ -2794,7 +3657,7 @@
           <w:lang w:val="en-GB"/>
         </w:rPr>
       </w:pPr>
-      <w:bookmarkStart w:id="11" w:name="_Toc84430400"/>
+      <w:bookmarkStart w:id="12" w:name="_Toc85047883"/>
       <w:r>
         <w:rPr>
           <w:lang w:val="en-GB"/>
@@ -2813,7 +3676,7 @@
         </w:rPr>
         <w:t>multiple times with different data sets</w:t>
       </w:r>
-      <w:bookmarkEnd w:id="11"/>
+      <w:bookmarkEnd w:id="12"/>
     </w:p>
     <w:p>
       <w:pPr>
@@ -2829,14 +3692,14 @@
           <w:lang w:val="en-GB"/>
         </w:rPr>
       </w:pPr>
-      <w:bookmarkStart w:id="12" w:name="_Toc84430401"/>
+      <w:bookmarkStart w:id="13" w:name="_Toc85047884"/>
       <w:r>
         <w:rPr>
           <w:lang w:val="en-GB"/>
         </w:rPr>
         <w:t>Team Collaboration</w:t>
       </w:r>
-      <w:bookmarkEnd w:id="12"/>
+      <w:bookmarkEnd w:id="13"/>
     </w:p>
     <w:p>
       <w:pPr>
@@ -2852,196 +3715,725 @@
           <w:lang w:val="en-GB"/>
         </w:rPr>
       </w:pPr>
-      <w:bookmarkStart w:id="13" w:name="_Toc84430402"/>
+      <w:bookmarkStart w:id="14" w:name="_Toc85047885"/>
+      <w:r>
+        <w:rPr>
+          <w:lang w:val="en-GB"/>
+        </w:rPr>
+        <w:t>Mock servers</w:t>
+      </w:r>
+      <w:bookmarkEnd w:id="14"/>
+    </w:p>
+    <w:p>
+      <w:pPr>
+        <w:rPr>
+          <w:lang w:val="en-GB"/>
+        </w:rPr>
+      </w:pPr>
+    </w:p>
+    <w:p>
+      <w:pPr>
+        <w:pStyle w:val="Heading2"/>
+        <w:rPr>
+          <w:lang w:val="en-GB"/>
+        </w:rPr>
+      </w:pPr>
+      <w:bookmarkStart w:id="15" w:name="_Toc85047886"/>
+      <w:r>
+        <w:rPr>
+          <w:lang w:val="en-GB"/>
+        </w:rPr>
+        <w:t>File uploads (testing, automatic uploads,</w:t>
+      </w:r>
+      <w:r>
+        <w:rPr>
+          <w:lang w:val="en-GB"/>
+        </w:rPr>
+        <w:t xml:space="preserve"> </w:t>
+      </w:r>
+      <w:r>
+        <w:rPr>
+          <w:lang w:val="en-GB"/>
+        </w:rPr>
+        <w:t>uploading multiple files)</w:t>
+      </w:r>
+      <w:bookmarkEnd w:id="15"/>
+    </w:p>
+    <w:p>
+      <w:pPr>
+        <w:rPr>
+          <w:lang w:val="en-GB"/>
+        </w:rPr>
+      </w:pPr>
+    </w:p>
+    <w:p>
+      <w:pPr>
+        <w:pStyle w:val="Heading2"/>
+        <w:rPr>
+          <w:lang w:val="en-GB"/>
+        </w:rPr>
+      </w:pPr>
+      <w:bookmarkStart w:id="16" w:name="_Toc85047887"/>
+      <w:r>
+        <w:rPr>
+          <w:lang w:val="en-GB"/>
+        </w:rPr>
+        <w:t>Authentication / Authorization</w:t>
+      </w:r>
+      <w:bookmarkEnd w:id="16"/>
+    </w:p>
+    <w:p>
+      <w:pPr>
+        <w:rPr>
+          <w:lang w:val="en-GB"/>
+        </w:rPr>
+      </w:pPr>
+    </w:p>
+    <w:p>
+      <w:pPr>
+        <w:pStyle w:val="Heading2"/>
+        <w:rPr>
+          <w:lang w:val="en-GB"/>
+        </w:rPr>
+      </w:pPr>
+      <w:bookmarkStart w:id="17" w:name="_Toc85047888"/>
+      <w:r>
+        <w:rPr>
+          <w:lang w:val="en-GB"/>
+        </w:rPr>
+        <w:t>Advanced topics and user questions</w:t>
+      </w:r>
+      <w:bookmarkEnd w:id="17"/>
+    </w:p>
+    <w:p>
+      <w:pPr>
+        <w:rPr>
+          <w:lang w:val="en-GB"/>
+        </w:rPr>
+      </w:pPr>
+    </w:p>
+    <w:p>
+      <w:pPr>
+        <w:pStyle w:val="Heading2"/>
+        <w:rPr>
+          <w:lang w:val="en-GB"/>
+        </w:rPr>
+      </w:pPr>
+      <w:bookmarkStart w:id="18" w:name="_Toc85047889"/>
+      <w:r>
+        <w:rPr>
+          <w:lang w:val="en-GB"/>
+        </w:rPr>
+        <w:t>New features in Postman</w:t>
+      </w:r>
+      <w:bookmarkEnd w:id="18"/>
+    </w:p>
+    <w:p>
+      <w:pPr>
+        <w:rPr>
+          <w:lang w:val="en-GB"/>
+        </w:rPr>
+      </w:pPr>
+    </w:p>
+    <w:p>
+      <w:pPr>
+        <w:pStyle w:val="Heading2"/>
+        <w:rPr>
+          <w:lang w:val="en-GB"/>
+        </w:rPr>
+      </w:pPr>
+      <w:bookmarkStart w:id="19" w:name="_Toc85047890"/>
+      <w:r>
+        <w:rPr>
+          <w:lang w:val="en-GB"/>
+        </w:rPr>
+        <w:t>JavaScript fundamentals</w:t>
+      </w:r>
+      <w:bookmarkEnd w:id="19"/>
+    </w:p>
+    <w:p>
+      <w:pPr>
+        <w:rPr>
+          <w:lang w:val="en-GB"/>
+        </w:rPr>
+      </w:pPr>
+    </w:p>
+    <w:p>
+      <w:pPr>
+        <w:pStyle w:val="Heading2"/>
+        <w:rPr>
+          <w:lang w:val="en-GB"/>
+        </w:rPr>
+      </w:pPr>
+      <w:bookmarkStart w:id="20" w:name="_Toc85047891"/>
+      <w:r>
+        <w:rPr>
+          <w:lang w:val="en-GB"/>
+        </w:rPr>
+        <w:t>Postman Developer Challenge 2021</w:t>
+      </w:r>
+      <w:bookmarkEnd w:id="20"/>
+    </w:p>
+    <w:p>
+      <w:pPr>
+        <w:rPr>
+          <w:lang w:val="en-GB"/>
+        </w:rPr>
+      </w:pPr>
+    </w:p>
+    <w:p>
+      <w:pPr>
+        <w:pStyle w:val="Heading2"/>
+        <w:rPr>
+          <w:lang w:val="en-GB"/>
+        </w:rPr>
+      </w:pPr>
+      <w:bookmarkStart w:id="21" w:name="_Toc85047892"/>
+      <w:r>
+        <w:rPr>
+          <w:lang w:val="en-GB"/>
+        </w:rPr>
+        <w:t>Bonus section</w:t>
+      </w:r>
+      <w:bookmarkEnd w:id="21"/>
+    </w:p>
+    <w:p>
+      <w:pPr>
+        <w:rPr>
+          <w:lang w:val="en-GB"/>
+        </w:rPr>
+      </w:pPr>
+    </w:p>
+    <w:p>
+      <w:pPr>
+        <w:rPr>
+          <w:lang w:val="en-GB"/>
+        </w:rPr>
+      </w:pPr>
+      <w:r>
+        <w:rPr>
+          <w:lang w:val="en-GB"/>
+        </w:rPr>
+        <w:br w:type="page"/>
+      </w:r>
+    </w:p>
+    <w:p>
+      <w:pPr>
+        <w:pStyle w:val="Heading1"/>
+        <w:rPr>
+          <w:lang w:val="en-GB"/>
+        </w:rPr>
+      </w:pPr>
       <w:r>
         <w:rPr>
           <w:lang w:val="en-GB"/>
         </w:rPr>
         <w:lastRenderedPageBreak/>
-        <w:t>Mock servers</w:t>
-      </w:r>
-      <w:bookmarkEnd w:id="13"/>
-    </w:p>
-    <w:p>
-      <w:pPr>
-        <w:rPr>
-          <w:lang w:val="en-GB"/>
-        </w:rPr>
-      </w:pPr>
-    </w:p>
-    <w:p>
-      <w:pPr>
-        <w:pStyle w:val="Heading2"/>
-        <w:rPr>
-          <w:lang w:val="en-GB"/>
-        </w:rPr>
-      </w:pPr>
-      <w:bookmarkStart w:id="14" w:name="_Toc84430403"/>
-      <w:r>
-        <w:rPr>
-          <w:lang w:val="en-GB"/>
-        </w:rPr>
-        <w:t>File uploads (testing, automatic uploads,</w:t>
-      </w:r>
-      <w:r>
-        <w:rPr>
-          <w:lang w:val="en-GB"/>
-        </w:rPr>
-        <w:t xml:space="preserve"> </w:t>
-      </w:r>
-      <w:r>
-        <w:rPr>
-          <w:lang w:val="en-GB"/>
-        </w:rPr>
-        <w:t>uploading multiple files)</w:t>
-      </w:r>
-      <w:bookmarkEnd w:id="14"/>
-    </w:p>
-    <w:p>
-      <w:pPr>
-        <w:rPr>
-          <w:lang w:val="en-GB"/>
-        </w:rPr>
-      </w:pPr>
-    </w:p>
-    <w:p>
-      <w:pPr>
-        <w:pStyle w:val="Heading2"/>
-        <w:rPr>
-          <w:lang w:val="en-GB"/>
-        </w:rPr>
-      </w:pPr>
-      <w:bookmarkStart w:id="15" w:name="_Toc84430404"/>
-      <w:r>
-        <w:rPr>
-          <w:lang w:val="en-GB"/>
-        </w:rPr>
-        <w:t>Authentication / Authorization</w:t>
-      </w:r>
-      <w:bookmarkEnd w:id="15"/>
-    </w:p>
-    <w:p>
-      <w:pPr>
-        <w:rPr>
-          <w:lang w:val="en-GB"/>
-        </w:rPr>
-      </w:pPr>
-    </w:p>
-    <w:p>
-      <w:pPr>
-        <w:pStyle w:val="Heading2"/>
-        <w:rPr>
-          <w:lang w:val="en-GB"/>
-        </w:rPr>
-      </w:pPr>
-      <w:bookmarkStart w:id="16" w:name="_Toc84430405"/>
-      <w:r>
-        <w:rPr>
-          <w:lang w:val="en-GB"/>
-        </w:rPr>
-        <w:t>Advanced topics and user questions</w:t>
-      </w:r>
-      <w:bookmarkEnd w:id="16"/>
-    </w:p>
-    <w:p>
-      <w:pPr>
-        <w:rPr>
-          <w:lang w:val="en-GB"/>
-        </w:rPr>
-      </w:pPr>
-    </w:p>
-    <w:p>
-      <w:pPr>
-        <w:pStyle w:val="Heading2"/>
-        <w:rPr>
-          <w:lang w:val="en-GB"/>
-        </w:rPr>
-      </w:pPr>
-      <w:bookmarkStart w:id="17" w:name="_Toc84430406"/>
-      <w:r>
-        <w:rPr>
-          <w:lang w:val="en-GB"/>
-        </w:rPr>
-        <w:t>New features in Postman</w:t>
-      </w:r>
-      <w:bookmarkEnd w:id="17"/>
-    </w:p>
-    <w:p>
-      <w:pPr>
-        <w:rPr>
-          <w:lang w:val="en-GB"/>
-        </w:rPr>
-      </w:pPr>
-    </w:p>
-    <w:p>
-      <w:pPr>
-        <w:pStyle w:val="Heading2"/>
-        <w:rPr>
-          <w:lang w:val="en-GB"/>
-        </w:rPr>
-      </w:pPr>
-      <w:bookmarkStart w:id="18" w:name="_Toc84430407"/>
-      <w:r>
-        <w:rPr>
-          <w:lang w:val="en-GB"/>
-        </w:rPr>
-        <w:t>JavaScript fundamentals</w:t>
-      </w:r>
-      <w:bookmarkEnd w:id="18"/>
-    </w:p>
-    <w:p>
-      <w:pPr>
-        <w:rPr>
-          <w:lang w:val="en-GB"/>
-        </w:rPr>
-      </w:pPr>
-    </w:p>
-    <w:p>
-      <w:pPr>
-        <w:pStyle w:val="Heading2"/>
-        <w:rPr>
-          <w:lang w:val="en-GB"/>
-        </w:rPr>
-      </w:pPr>
-      <w:bookmarkStart w:id="19" w:name="_Toc84430408"/>
-      <w:r>
-        <w:rPr>
-          <w:lang w:val="en-GB"/>
-        </w:rPr>
-        <w:t>Postman Developer Challenge 2021</w:t>
-      </w:r>
-      <w:bookmarkEnd w:id="19"/>
-    </w:p>
-    <w:p>
-      <w:pPr>
-        <w:rPr>
-          <w:lang w:val="en-GB"/>
-        </w:rPr>
-      </w:pPr>
-    </w:p>
-    <w:p>
-      <w:pPr>
-        <w:pStyle w:val="Heading2"/>
-        <w:rPr>
-          <w:lang w:val="en-GB"/>
-        </w:rPr>
-      </w:pPr>
-      <w:bookmarkStart w:id="20" w:name="_Toc84430409"/>
-      <w:r>
-        <w:rPr>
-          <w:lang w:val="en-GB"/>
-        </w:rPr>
-        <w:t>Bonus section</w:t>
-      </w:r>
-      <w:bookmarkEnd w:id="20"/>
-    </w:p>
-    <w:p>
-      <w:pPr>
-        <w:rPr>
-          <w:lang w:val="en-GB"/>
-        </w:rPr>
-      </w:pPr>
-    </w:p>
+        <w:t>Timetable</w:t>
+      </w:r>
+    </w:p>
+    <w:tbl>
+      <w:tblPr>
+        <w:tblStyle w:val="TableGrid"/>
+        <w:tblW w:w="0" w:type="auto"/>
+        <w:tblLook w:val="04A0" w:firstRow="1" w:lastRow="0" w:firstColumn="1" w:lastColumn="0" w:noHBand="0" w:noVBand="1"/>
+      </w:tblPr>
+      <w:tblGrid>
+        <w:gridCol w:w="5800"/>
+        <w:gridCol w:w="1873"/>
+        <w:gridCol w:w="1677"/>
+      </w:tblGrid>
+      <w:tr>
+        <w:tc>
+          <w:tcPr>
+            <w:tcW w:w="5800" w:type="dxa"/>
+          </w:tcPr>
+          <w:p>
+            <w:pPr>
+              <w:rPr>
+                <w:b/>
+                <w:bCs/>
+                <w:sz w:val="24"/>
+                <w:szCs w:val="24"/>
+                <w:lang w:val="en-GB"/>
+              </w:rPr>
+            </w:pPr>
+            <w:r>
+              <w:rPr>
+                <w:b/>
+                <w:bCs/>
+                <w:sz w:val="24"/>
+                <w:szCs w:val="24"/>
+                <w:lang w:val="en-GB"/>
+              </w:rPr>
+              <w:t>Wat?</w:t>
+            </w:r>
+          </w:p>
+        </w:tc>
+        <w:tc>
+          <w:tcPr>
+            <w:tcW w:w="1873" w:type="dxa"/>
+          </w:tcPr>
+          <w:p>
+            <w:pPr>
+              <w:rPr>
+                <w:b/>
+                <w:bCs/>
+                <w:sz w:val="24"/>
+                <w:szCs w:val="24"/>
+                <w:lang w:val="en-GB"/>
+              </w:rPr>
+            </w:pPr>
+            <w:proofErr w:type="spellStart"/>
+            <w:r>
+              <w:rPr>
+                <w:b/>
+                <w:bCs/>
+                <w:sz w:val="24"/>
+                <w:szCs w:val="24"/>
+                <w:lang w:val="en-GB"/>
+              </w:rPr>
+              <w:t>Tijdsduur</w:t>
+            </w:r>
+            <w:proofErr w:type="spellEnd"/>
+          </w:p>
+        </w:tc>
+        <w:tc>
+          <w:tcPr>
+            <w:tcW w:w="1677" w:type="dxa"/>
+          </w:tcPr>
+          <w:p>
+            <w:pPr>
+              <w:rPr>
+                <w:b/>
+                <w:bCs/>
+                <w:sz w:val="24"/>
+                <w:szCs w:val="24"/>
+                <w:lang w:val="en-GB"/>
+              </w:rPr>
+            </w:pPr>
+            <w:r>
+              <w:rPr>
+                <w:b/>
+                <w:bCs/>
+                <w:sz w:val="24"/>
+                <w:szCs w:val="24"/>
+                <w:lang w:val="en-GB"/>
+              </w:rPr>
+              <w:t>Datum</w:t>
+            </w:r>
+          </w:p>
+        </w:tc>
+      </w:tr>
+      <w:tr>
+        <w:tc>
+          <w:tcPr>
+            <w:tcW w:w="5800" w:type="dxa"/>
+          </w:tcPr>
+          <w:p>
+            <w:pPr>
+              <w:rPr>
+                <w:lang w:val="nl-BE"/>
+              </w:rPr>
+            </w:pPr>
+            <w:proofErr w:type="spellStart"/>
+            <w:r>
+              <w:rPr>
+                <w:lang w:val="nl-BE"/>
+              </w:rPr>
+              <w:t>Github</w:t>
+            </w:r>
+            <w:proofErr w:type="spellEnd"/>
+            <w:r>
+              <w:rPr>
+                <w:lang w:val="nl-BE"/>
+              </w:rPr>
+              <w:t xml:space="preserve"> in orde zett</w:t>
+            </w:r>
+            <w:r>
+              <w:rPr>
+                <w:lang w:val="nl-BE"/>
+              </w:rPr>
+              <w:t>en</w:t>
+            </w:r>
+          </w:p>
+        </w:tc>
+        <w:tc>
+          <w:tcPr>
+            <w:tcW w:w="1873" w:type="dxa"/>
+          </w:tcPr>
+          <w:p>
+            <w:pPr>
+              <w:rPr>
+                <w:lang w:val="en-GB"/>
+              </w:rPr>
+            </w:pPr>
+            <w:r>
+              <w:rPr>
+                <w:lang w:val="en-GB"/>
+              </w:rPr>
+              <w:t>30min</w:t>
+            </w:r>
+          </w:p>
+        </w:tc>
+        <w:tc>
+          <w:tcPr>
+            <w:tcW w:w="1677" w:type="dxa"/>
+          </w:tcPr>
+          <w:p>
+            <w:pPr>
+              <w:rPr>
+                <w:lang w:val="en-GB"/>
+              </w:rPr>
+            </w:pPr>
+            <w:r>
+              <w:rPr>
+                <w:lang w:val="en-GB"/>
+              </w:rPr>
+              <w:t>4/10/2021</w:t>
+            </w:r>
+          </w:p>
+        </w:tc>
+      </w:tr>
+      <w:tr>
+        <w:tc>
+          <w:tcPr>
+            <w:tcW w:w="5800" w:type="dxa"/>
+          </w:tcPr>
+          <w:p>
+            <w:pPr>
+              <w:rPr>
+                <w:lang w:val="en-GB"/>
+              </w:rPr>
+            </w:pPr>
+            <w:proofErr w:type="spellStart"/>
+            <w:r>
+              <w:rPr>
+                <w:lang w:val="en-GB"/>
+              </w:rPr>
+              <w:t>Gepaste</w:t>
+            </w:r>
+            <w:proofErr w:type="spellEnd"/>
+            <w:r>
+              <w:rPr>
+                <w:lang w:val="en-GB"/>
+              </w:rPr>
+              <w:t xml:space="preserve"> API </w:t>
+            </w:r>
+            <w:proofErr w:type="spellStart"/>
+            <w:r>
+              <w:rPr>
+                <w:lang w:val="en-GB"/>
+              </w:rPr>
+              <w:t>zoeken</w:t>
+            </w:r>
+            <w:proofErr w:type="spellEnd"/>
+            <w:r>
+              <w:rPr>
+                <w:lang w:val="en-GB"/>
+              </w:rPr>
+              <w:t xml:space="preserve"> + </w:t>
+            </w:r>
+            <w:proofErr w:type="spellStart"/>
+            <w:r>
+              <w:rPr>
+                <w:lang w:val="en-GB"/>
+              </w:rPr>
+              <w:t>verslag</w:t>
+            </w:r>
+            <w:proofErr w:type="spellEnd"/>
+          </w:p>
+        </w:tc>
+        <w:tc>
+          <w:tcPr>
+            <w:tcW w:w="1873" w:type="dxa"/>
+          </w:tcPr>
+          <w:p>
+            <w:pPr>
+              <w:rPr>
+                <w:lang w:val="en-GB"/>
+              </w:rPr>
+            </w:pPr>
+            <w:r>
+              <w:rPr>
+                <w:lang w:val="en-GB"/>
+              </w:rPr>
+              <w:t>30min</w:t>
+            </w:r>
+          </w:p>
+        </w:tc>
+        <w:tc>
+          <w:tcPr>
+            <w:tcW w:w="1677" w:type="dxa"/>
+          </w:tcPr>
+          <w:p>
+            <w:pPr>
+              <w:rPr>
+                <w:lang w:val="en-GB"/>
+              </w:rPr>
+            </w:pPr>
+            <w:r>
+              <w:rPr>
+                <w:lang w:val="en-GB"/>
+              </w:rPr>
+              <w:t>5/10/2021</w:t>
+            </w:r>
+          </w:p>
+        </w:tc>
+      </w:tr>
+      <w:tr>
+        <w:tc>
+          <w:tcPr>
+            <w:tcW w:w="5800" w:type="dxa"/>
+          </w:tcPr>
+          <w:p>
+            <w:pPr>
+              <w:rPr>
+                <w:lang w:val="en-GB"/>
+              </w:rPr>
+            </w:pPr>
+            <w:r>
+              <w:rPr>
+                <w:lang w:val="en-GB"/>
+              </w:rPr>
+              <w:t>Introduction and first steps in Postman</w:t>
+            </w:r>
+          </w:p>
+        </w:tc>
+        <w:tc>
+          <w:tcPr>
+            <w:tcW w:w="1873" w:type="dxa"/>
+          </w:tcPr>
+          <w:p>
+            <w:pPr>
+              <w:rPr>
+                <w:lang w:val="en-GB"/>
+              </w:rPr>
+            </w:pPr>
+            <w:r>
+              <w:rPr>
+                <w:lang w:val="en-GB"/>
+              </w:rPr>
+              <w:t>53min</w:t>
+            </w:r>
+          </w:p>
+        </w:tc>
+        <w:tc>
+          <w:tcPr>
+            <w:tcW w:w="1677" w:type="dxa"/>
+          </w:tcPr>
+          <w:p>
+            <w:pPr>
+              <w:rPr>
+                <w:lang w:val="en-GB"/>
+              </w:rPr>
+            </w:pPr>
+            <w:r>
+              <w:rPr>
+                <w:lang w:val="en-GB"/>
+              </w:rPr>
+              <w:t>5/10/2021</w:t>
+            </w:r>
+          </w:p>
+        </w:tc>
+      </w:tr>
+      <w:tr>
+        <w:tc>
+          <w:tcPr>
+            <w:tcW w:w="5800" w:type="dxa"/>
+          </w:tcPr>
+          <w:p>
+            <w:pPr>
+              <w:rPr>
+                <w:lang w:val="en-GB"/>
+              </w:rPr>
+            </w:pPr>
+            <w:r>
+              <w:rPr>
+                <w:lang w:val="en-GB"/>
+              </w:rPr>
+              <w:t xml:space="preserve">Intro </w:t>
+            </w:r>
+            <w:proofErr w:type="spellStart"/>
+            <w:r>
+              <w:rPr>
+                <w:lang w:val="en-GB"/>
+              </w:rPr>
+              <w:t>uitschrijven</w:t>
+            </w:r>
+            <w:proofErr w:type="spellEnd"/>
+          </w:p>
+        </w:tc>
+        <w:tc>
+          <w:tcPr>
+            <w:tcW w:w="1873" w:type="dxa"/>
+          </w:tcPr>
+          <w:p>
+            <w:pPr>
+              <w:rPr>
+                <w:lang w:val="en-GB"/>
+              </w:rPr>
+            </w:pPr>
+            <w:r>
+              <w:rPr>
+                <w:lang w:val="en-GB"/>
+              </w:rPr>
+              <w:t>10min</w:t>
+            </w:r>
+          </w:p>
+        </w:tc>
+        <w:tc>
+          <w:tcPr>
+            <w:tcW w:w="1677" w:type="dxa"/>
+          </w:tcPr>
+          <w:p>
+            <w:pPr>
+              <w:rPr>
+                <w:lang w:val="en-GB"/>
+              </w:rPr>
+            </w:pPr>
+            <w:r>
+              <w:rPr>
+                <w:lang w:val="en-GB"/>
+              </w:rPr>
+              <w:t>11/10/2021</w:t>
+            </w:r>
+          </w:p>
+        </w:tc>
+      </w:tr>
+      <w:tr>
+        <w:tc>
+          <w:tcPr>
+            <w:tcW w:w="5800" w:type="dxa"/>
+          </w:tcPr>
+          <w:p>
+            <w:pPr>
+              <w:rPr>
+                <w:lang w:val="en-GB"/>
+              </w:rPr>
+            </w:pPr>
+            <w:r>
+              <w:rPr>
+                <w:lang w:val="en-GB"/>
+              </w:rPr>
+              <w:t>Creating with API requests (Requests)</w:t>
+            </w:r>
+          </w:p>
+        </w:tc>
+        <w:tc>
+          <w:tcPr>
+            <w:tcW w:w="1873" w:type="dxa"/>
+          </w:tcPr>
+          <w:p>
+            <w:pPr>
+              <w:rPr>
+                <w:lang w:val="en-GB"/>
+              </w:rPr>
+            </w:pPr>
+            <w:r>
+              <w:rPr>
+                <w:lang w:val="en-GB"/>
+              </w:rPr>
+              <w:t>41min</w:t>
+            </w:r>
+          </w:p>
+        </w:tc>
+        <w:tc>
+          <w:tcPr>
+            <w:tcW w:w="1677" w:type="dxa"/>
+          </w:tcPr>
+          <w:p>
+            <w:pPr>
+              <w:rPr>
+                <w:lang w:val="en-GB"/>
+              </w:rPr>
+            </w:pPr>
+            <w:r>
+              <w:rPr>
+                <w:lang w:val="en-GB"/>
+              </w:rPr>
+              <w:t>13/10/2021</w:t>
+            </w:r>
+          </w:p>
+        </w:tc>
+      </w:tr>
+      <w:tr>
+        <w:tc>
+          <w:tcPr>
+            <w:tcW w:w="5800" w:type="dxa"/>
+          </w:tcPr>
+          <w:p>
+            <w:pPr>
+              <w:rPr>
+                <w:lang w:val="en-GB"/>
+              </w:rPr>
+            </w:pPr>
+          </w:p>
+        </w:tc>
+        <w:tc>
+          <w:tcPr>
+            <w:tcW w:w="1873" w:type="dxa"/>
+          </w:tcPr>
+          <w:p>
+            <w:pPr>
+              <w:rPr>
+                <w:lang w:val="en-GB"/>
+              </w:rPr>
+            </w:pPr>
+          </w:p>
+        </w:tc>
+        <w:tc>
+          <w:tcPr>
+            <w:tcW w:w="1677" w:type="dxa"/>
+          </w:tcPr>
+          <w:p>
+            <w:pPr>
+              <w:rPr>
+                <w:lang w:val="en-GB"/>
+              </w:rPr>
+            </w:pPr>
+          </w:p>
+        </w:tc>
+      </w:tr>
+      <w:tr>
+        <w:tc>
+          <w:tcPr>
+            <w:tcW w:w="5800" w:type="dxa"/>
+          </w:tcPr>
+          <w:p>
+            <w:pPr>
+              <w:rPr>
+                <w:lang w:val="en-GB"/>
+              </w:rPr>
+            </w:pPr>
+          </w:p>
+        </w:tc>
+        <w:tc>
+          <w:tcPr>
+            <w:tcW w:w="1873" w:type="dxa"/>
+          </w:tcPr>
+          <w:p>
+            <w:pPr>
+              <w:rPr>
+                <w:lang w:val="en-GB"/>
+              </w:rPr>
+            </w:pPr>
+          </w:p>
+        </w:tc>
+        <w:tc>
+          <w:tcPr>
+            <w:tcW w:w="1677" w:type="dxa"/>
+          </w:tcPr>
+          <w:p>
+            <w:pPr>
+              <w:rPr>
+                <w:lang w:val="en-GB"/>
+              </w:rPr>
+            </w:pPr>
+          </w:p>
+        </w:tc>
+      </w:tr>
+    </w:tbl>
     <w:p>
       <w:pPr>
         <w:rPr>
@@ -3050,7 +4442,7 @@
       </w:pPr>
     </w:p>
     <w:sectPr>
-      <w:footerReference w:type="default" r:id="rId9"/>
+      <w:footerReference w:type="default" r:id="rId15"/>
       <w:pgSz w:w="12240" w:h="15840"/>
       <w:pgMar w:top="1440" w:right="1440" w:bottom="1440" w:left="1440" w:header="720" w:footer="720" w:gutter="0"/>
       <w:cols w:space="720"/>
@@ -3195,6 +4587,127 @@
     </w:p>
   </w:footnote>
 </w:footnotes>
+</file>
+
+<file path=word/numbering.xml><?xml version="1.0" encoding="utf-8"?>
+<w:numbering xmlns:wpc="http://schemas.microsoft.com/office/word/2010/wordprocessingCanvas" xmlns:cx="http://schemas.microsoft.com/office/drawing/2014/chartex" xmlns:cx1="http://schemas.microsoft.com/office/drawing/2015/9/8/chartex" xmlns:cx2="http://schemas.microsoft.com/office/drawing/2015/10/21/chartex" xmlns:cx3="http://schemas.microsoft.com/office/drawing/2016/5/9/chartex" xmlns:cx4="http://schemas.microsoft.com/office/drawing/2016/5/10/chartex" xmlns:cx5="http://schemas.microsoft.com/office/drawing/2016/5/11/chartex" xmlns:cx6="http://schemas.microsoft.com/office/drawing/2016/5/12/chartex" xmlns:cx7="http://schemas.microsoft.com/office/drawing/2016/5/13/chartex" xmlns:cx8="http://schemas.microsoft.com/office/drawing/2016/5/14/chartex" xmlns:mc="http://schemas.openxmlformats.org/markup-compatibility/2006" xmlns:aink="http://schemas.microsoft.com/office/drawing/2016/ink" xmlns:am3d="http://schemas.microsoft.com/office/drawing/2017/model3d" xmlns:o="urn:schemas-microsoft-com:office:office" xmlns:r="http://schemas.openxmlformats.org/officeDocument/2006/relationships" xmlns:m="http://schemas.openxmlformats.org/officeDocument/2006/math" xmlns:v="urn:schemas-microsoft-com:vml" xmlns:wp14="http://schemas.microsoft.com/office/word/2010/wordprocessingDrawing" xmlns:wp="http://schemas.openxmlformats.org/drawingml/2006/wordprocessingDrawing" xmlns:w10="urn:schemas-microsoft-com:office:word" xmlns:w="http://schemas.openxmlformats.org/wordprocessingml/2006/main" xmlns:w14="http://schemas.microsoft.com/office/word/2010/wordml" xmlns:w15="http://schemas.microsoft.com/office/word/2012/wordml" xmlns:w16cex="http://schemas.microsoft.com/office/word/2018/wordml/cex" xmlns:w16cid="http://schemas.microsoft.com/office/word/2016/wordml/cid" xmlns:w16="http://schemas.microsoft.com/office/word/2018/wordml" xmlns:w16sdtdh="http://schemas.microsoft.com/office/word/2020/wordml/sdtdatahash" xmlns:w16se="http://schemas.microsoft.com/office/word/2015/wordml/symex" xmlns:wpg="http://schemas.microsoft.com/office/word/2010/wordprocessingGroup" xmlns:wpi="http://schemas.microsoft.com/office/word/2010/wordprocessingInk" xmlns:wne="http://schemas.microsoft.com/office/word/2006/wordml" xmlns:wps="http://schemas.microsoft.com/office/word/2010/wordprocessingShape" mc:Ignorable="w14 w15 w16se w16cid w16 w16cex w16sdtdh wp14">
+  <w:abstractNum w:abstractNumId="0" w15:restartNumberingAfterBreak="0">
+    <w:nsid w:val="351932AC"/>
+    <w:multiLevelType w:val="hybridMultilevel"/>
+    <w:tmpl w:val="463A6E6E"/>
+    <w:lvl w:ilvl="0" w:tplc="08130001">
+      <w:start w:val="1"/>
+      <w:numFmt w:val="bullet"/>
+      <w:lvlText w:val=""/>
+      <w:lvlJc w:val="left"/>
+      <w:pPr>
+        <w:ind w:left="720" w:hanging="360"/>
+      </w:pPr>
+      <w:rPr>
+        <w:rFonts w:ascii="Symbol" w:hAnsi="Symbol" w:hint="default"/>
+      </w:rPr>
+    </w:lvl>
+    <w:lvl w:ilvl="1" w:tplc="08130003" w:tentative="1">
+      <w:start w:val="1"/>
+      <w:numFmt w:val="bullet"/>
+      <w:lvlText w:val="o"/>
+      <w:lvlJc w:val="left"/>
+      <w:pPr>
+        <w:ind w:left="1440" w:hanging="360"/>
+      </w:pPr>
+      <w:rPr>
+        <w:rFonts w:ascii="Courier New" w:hAnsi="Courier New" w:cs="Courier New" w:hint="default"/>
+      </w:rPr>
+    </w:lvl>
+    <w:lvl w:ilvl="2" w:tplc="08130005" w:tentative="1">
+      <w:start w:val="1"/>
+      <w:numFmt w:val="bullet"/>
+      <w:lvlText w:val=""/>
+      <w:lvlJc w:val="left"/>
+      <w:pPr>
+        <w:ind w:left="2160" w:hanging="360"/>
+      </w:pPr>
+      <w:rPr>
+        <w:rFonts w:ascii="Wingdings" w:hAnsi="Wingdings" w:hint="default"/>
+      </w:rPr>
+    </w:lvl>
+    <w:lvl w:ilvl="3" w:tplc="08130001" w:tentative="1">
+      <w:start w:val="1"/>
+      <w:numFmt w:val="bullet"/>
+      <w:lvlText w:val=""/>
+      <w:lvlJc w:val="left"/>
+      <w:pPr>
+        <w:ind w:left="2880" w:hanging="360"/>
+      </w:pPr>
+      <w:rPr>
+        <w:rFonts w:ascii="Symbol" w:hAnsi="Symbol" w:hint="default"/>
+      </w:rPr>
+    </w:lvl>
+    <w:lvl w:ilvl="4" w:tplc="08130003" w:tentative="1">
+      <w:start w:val="1"/>
+      <w:numFmt w:val="bullet"/>
+      <w:lvlText w:val="o"/>
+      <w:lvlJc w:val="left"/>
+      <w:pPr>
+        <w:ind w:left="3600" w:hanging="360"/>
+      </w:pPr>
+      <w:rPr>
+        <w:rFonts w:ascii="Courier New" w:hAnsi="Courier New" w:cs="Courier New" w:hint="default"/>
+      </w:rPr>
+    </w:lvl>
+    <w:lvl w:ilvl="5" w:tplc="08130005" w:tentative="1">
+      <w:start w:val="1"/>
+      <w:numFmt w:val="bullet"/>
+      <w:lvlText w:val=""/>
+      <w:lvlJc w:val="left"/>
+      <w:pPr>
+        <w:ind w:left="4320" w:hanging="360"/>
+      </w:pPr>
+      <w:rPr>
+        <w:rFonts w:ascii="Wingdings" w:hAnsi="Wingdings" w:hint="default"/>
+      </w:rPr>
+    </w:lvl>
+    <w:lvl w:ilvl="6" w:tplc="08130001" w:tentative="1">
+      <w:start w:val="1"/>
+      <w:numFmt w:val="bullet"/>
+      <w:lvlText w:val=""/>
+      <w:lvlJc w:val="left"/>
+      <w:pPr>
+        <w:ind w:left="5040" w:hanging="360"/>
+      </w:pPr>
+      <w:rPr>
+        <w:rFonts w:ascii="Symbol" w:hAnsi="Symbol" w:hint="default"/>
+      </w:rPr>
+    </w:lvl>
+    <w:lvl w:ilvl="7" w:tplc="08130003" w:tentative="1">
+      <w:start w:val="1"/>
+      <w:numFmt w:val="bullet"/>
+      <w:lvlText w:val="o"/>
+      <w:lvlJc w:val="left"/>
+      <w:pPr>
+        <w:ind w:left="5760" w:hanging="360"/>
+      </w:pPr>
+      <w:rPr>
+        <w:rFonts w:ascii="Courier New" w:hAnsi="Courier New" w:cs="Courier New" w:hint="default"/>
+      </w:rPr>
+    </w:lvl>
+    <w:lvl w:ilvl="8" w:tplc="08130005" w:tentative="1">
+      <w:start w:val="1"/>
+      <w:numFmt w:val="bullet"/>
+      <w:lvlText w:val=""/>
+      <w:lvlJc w:val="left"/>
+      <w:pPr>
+        <w:ind w:left="6480" w:hanging="360"/>
+      </w:pPr>
+      <w:rPr>
+        <w:rFonts w:ascii="Wingdings" w:hAnsi="Wingdings" w:hint="default"/>
+      </w:rPr>
+    </w:lvl>
+  </w:abstractNum>
+  <w:num w:numId="1">
+    <w:abstractNumId w:val="0"/>
+  </w:num>
+</w:numbering>
 </file>
 
 <file path=word/styles.xml><?xml version="1.0" encoding="utf-8"?>
@@ -3639,6 +5152,28 @@
       <w:szCs w:val="26"/>
     </w:rPr>
   </w:style>
+  <w:style w:type="paragraph" w:styleId="Heading3">
+    <w:name w:val="heading 3"/>
+    <w:basedOn w:val="Normal"/>
+    <w:next w:val="Normal"/>
+    <w:link w:val="Heading3Char"/>
+    <w:uiPriority w:val="9"/>
+    <w:unhideWhenUsed/>
+    <w:qFormat/>
+    <w:rsid w:val="00C167A6"/>
+    <w:pPr>
+      <w:keepNext/>
+      <w:keepLines/>
+      <w:spacing w:before="40" w:after="0"/>
+      <w:outlineLvl w:val="2"/>
+    </w:pPr>
+    <w:rPr>
+      <w:rFonts w:asciiTheme="majorHAnsi" w:eastAsiaTheme="majorEastAsia" w:hAnsiTheme="majorHAnsi" w:cstheme="majorBidi"/>
+      <w:color w:val="1F3763" w:themeColor="accent1" w:themeShade="7F"/>
+      <w:sz w:val="24"/>
+      <w:szCs w:val="24"/>
+    </w:rPr>
+  </w:style>
   <w:style w:type="character" w:default="1" w:styleId="DefaultParagraphFont">
     <w:name w:val="Default Paragraph Font"/>
     <w:uiPriority w:val="1"/>
@@ -3817,6 +5352,62 @@
       <w:spacing w:after="100"/>
       <w:ind w:left="220"/>
     </w:pPr>
+  </w:style>
+  <w:style w:type="paragraph" w:styleId="ListParagraph">
+    <w:name w:val="List Paragraph"/>
+    <w:basedOn w:val="Normal"/>
+    <w:uiPriority w:val="34"/>
+    <w:qFormat/>
+    <w:rsid w:val="0016755F"/>
+    <w:pPr>
+      <w:ind w:left="720"/>
+      <w:contextualSpacing/>
+    </w:pPr>
+  </w:style>
+  <w:style w:type="character" w:customStyle="1" w:styleId="Heading3Char">
+    <w:name w:val="Heading 3 Char"/>
+    <w:basedOn w:val="DefaultParagraphFont"/>
+    <w:link w:val="Heading3"/>
+    <w:uiPriority w:val="9"/>
+    <w:rsid w:val="00C167A6"/>
+    <w:rPr>
+      <w:rFonts w:asciiTheme="majorHAnsi" w:eastAsiaTheme="majorEastAsia" w:hAnsiTheme="majorHAnsi" w:cstheme="majorBidi"/>
+      <w:color w:val="1F3763" w:themeColor="accent1" w:themeShade="7F"/>
+      <w:sz w:val="24"/>
+      <w:szCs w:val="24"/>
+    </w:rPr>
+  </w:style>
+  <w:style w:type="paragraph" w:styleId="TOC3">
+    <w:name w:val="toc 3"/>
+    <w:basedOn w:val="Normal"/>
+    <w:next w:val="Normal"/>
+    <w:autoRedefine/>
+    <w:uiPriority w:val="39"/>
+    <w:unhideWhenUsed/>
+    <w:rsid w:val="00994F78"/>
+    <w:pPr>
+      <w:spacing w:after="100"/>
+      <w:ind w:left="440"/>
+    </w:pPr>
+  </w:style>
+  <w:style w:type="table" w:styleId="TableGrid">
+    <w:name w:val="Table Grid"/>
+    <w:basedOn w:val="TableNormal"/>
+    <w:uiPriority w:val="39"/>
+    <w:rsid w:val="005B16A8"/>
+    <w:pPr>
+      <w:spacing w:after="0" w:line="240" w:lineRule="auto"/>
+    </w:pPr>
+    <w:tblPr>
+      <w:tblBorders>
+        <w:top w:val="single" w:sz="4" w:space="0" w:color="auto"/>
+        <w:left w:val="single" w:sz="4" w:space="0" w:color="auto"/>
+        <w:bottom w:val="single" w:sz="4" w:space="0" w:color="auto"/>
+        <w:right w:val="single" w:sz="4" w:space="0" w:color="auto"/>
+        <w:insideH w:val="single" w:sz="4" w:space="0" w:color="auto"/>
+        <w:insideV w:val="single" w:sz="4" w:space="0" w:color="auto"/>
+      </w:tblBorders>
+    </w:tblPr>
   </w:style>
 </w:styles>
 </file>

</xml_diff>

<commit_message>
Creating with API requests (Vervolg)
</commit_message>
<xml_diff>
--- a/API Testing.docx
+++ b/API Testing.docx
@@ -148,35 +148,7 @@
           <w:szCs w:val="56"/>
           <w:lang w:val="nl-BE"/>
         </w:rPr>
-        <w:t xml:space="preserve">ASP.NET </w:t>
-      </w:r>
-      <w:proofErr w:type="spellStart"/>
-      <w:r>
-        <w:rPr>
-          <w:rFonts w:asciiTheme="majorHAnsi" w:eastAsiaTheme="majorEastAsia" w:hAnsiTheme="majorHAnsi" w:cstheme="majorBidi"/>
-          <w:b/>
-          <w:bCs/>
-          <w:spacing w:val="-10"/>
-          <w:kern w:val="28"/>
-          <w:sz w:val="56"/>
-          <w:szCs w:val="56"/>
-          <w:lang w:val="nl-BE"/>
-        </w:rPr>
-        <w:t>Core</w:t>
-      </w:r>
-      <w:proofErr w:type="spellEnd"/>
-      <w:r>
-        <w:rPr>
-          <w:rFonts w:asciiTheme="majorHAnsi" w:eastAsiaTheme="majorEastAsia" w:hAnsiTheme="majorHAnsi" w:cstheme="majorBidi"/>
-          <w:b/>
-          <w:bCs/>
-          <w:spacing w:val="-10"/>
-          <w:kern w:val="28"/>
-          <w:sz w:val="56"/>
-          <w:szCs w:val="56"/>
-          <w:lang w:val="nl-BE"/>
-        </w:rPr>
-        <w:t xml:space="preserve"> Web API testen met </w:t>
+        <w:t xml:space="preserve">ASP.NET Core Web API testen met </w:t>
       </w:r>
       <w:r>
         <w:rPr>
@@ -1932,480 +1904,264 @@
         <w:rPr>
           <w:lang w:val="nl-BE"/>
         </w:rPr>
-        <w:t xml:space="preserve">ak software </w:t>
-      </w:r>
-      <w:proofErr w:type="spellStart"/>
-      <w:r>
-        <w:rPr>
-          <w:lang w:val="nl-BE"/>
-        </w:rPr>
-        <w:t>testing</w:t>
-      </w:r>
-      <w:proofErr w:type="spellEnd"/>
-      <w:r>
-        <w:rPr>
-          <w:lang w:val="nl-BE"/>
-        </w:rPr>
-        <w:t xml:space="preserve"> moeten we zelf onze test omgeving zoeken en wat we willen testen. Na even te denken heb ik ervoor gekozen om een REST-API te </w:t>
-      </w:r>
-      <w:proofErr w:type="spellStart"/>
-      <w:r>
-        <w:rPr>
-          <w:lang w:val="nl-BE"/>
-        </w:rPr>
-        <w:t>tesen</w:t>
-      </w:r>
-      <w:proofErr w:type="spellEnd"/>
-      <w:r>
-        <w:rPr>
-          <w:lang w:val="nl-BE"/>
-        </w:rPr>
-        <w:t xml:space="preserve"> via het programma postman. Ik heb hiervoor geopteerd door enkele zaken.</w:t>
-      </w:r>
-    </w:p>
-    <w:p>
-      <w:pPr>
-        <w:rPr>
-          <w:lang w:val="nl-BE"/>
-        </w:rPr>
-      </w:pPr>
-      <w:r>
-        <w:rPr>
-          <w:lang w:val="nl-BE"/>
-        </w:rPr>
-        <w:t xml:space="preserve">Ten eerste is het testen van </w:t>
-      </w:r>
-      <w:proofErr w:type="spellStart"/>
-      <w:r>
-        <w:rPr>
-          <w:lang w:val="nl-BE"/>
-        </w:rPr>
-        <w:t>API’s</w:t>
-      </w:r>
-      <w:proofErr w:type="spellEnd"/>
-      <w:r>
-        <w:rPr>
-          <w:lang w:val="nl-BE"/>
-        </w:rPr>
-        <w:t xml:space="preserve"> in postman nieuw voor mij. Alhoewel ik postman zelf al eens heb gebruikt was dit maar </w:t>
-      </w:r>
-      <w:proofErr w:type="spellStart"/>
-      <w:r>
-        <w:rPr>
-          <w:lang w:val="nl-BE"/>
-        </w:rPr>
-        <w:t>vlugtig</w:t>
-      </w:r>
-      <w:proofErr w:type="spellEnd"/>
-      <w:r>
-        <w:rPr>
-          <w:lang w:val="nl-BE"/>
-        </w:rPr>
-        <w:t xml:space="preserve"> en niet zo uitgebreid zoals ik het nu wil doen.</w:t>
-      </w:r>
-    </w:p>
-    <w:p>
-      <w:pPr>
-        <w:rPr>
-          <w:lang w:val="nl-BE"/>
-        </w:rPr>
-      </w:pPr>
-      <w:r>
-        <w:rPr>
-          <w:lang w:val="nl-BE"/>
-        </w:rPr>
-        <w:t xml:space="preserve">Ten tweede kan ik zo een eerder geschreven API testen dat we voor het vak ‘Advanced </w:t>
-      </w:r>
-      <w:proofErr w:type="spellStart"/>
-      <w:r>
-        <w:rPr>
-          <w:lang w:val="nl-BE"/>
-        </w:rPr>
-        <w:t>Programing</w:t>
-      </w:r>
-      <w:proofErr w:type="spellEnd"/>
+        <w:t>ak software testing moeten we zelf onze test omgeving zoeken en wat we willen testen. Na even te denken heb ik ervoor gekozen om een REST-API te tesen via het programma postman. Ik heb hiervoor geopteerd door enkele zaken.</w:t>
+      </w:r>
+    </w:p>
+    <w:p>
+      <w:pPr>
+        <w:rPr>
+          <w:lang w:val="nl-BE"/>
+        </w:rPr>
+      </w:pPr>
+      <w:r>
+        <w:rPr>
+          <w:lang w:val="nl-BE"/>
+        </w:rPr>
+        <w:t>Ten eerste is het testen van API’s in postman nieuw voor mij. Alhoewel ik postman zelf al eens heb gebruikt was dit maar vlugtig en niet zo uitgebreid zoals ik het nu wil doen.</w:t>
+      </w:r>
+    </w:p>
+    <w:p>
+      <w:pPr>
+        <w:rPr>
+          <w:lang w:val="nl-BE"/>
+        </w:rPr>
+      </w:pPr>
+      <w:r>
+        <w:rPr>
+          <w:lang w:val="nl-BE"/>
+        </w:rPr>
+        <w:t xml:space="preserve">Ten tweede kan ik zo een eerder geschreven API testen dat we voor het vak ‘Advanced Programing Concepts’ moesten maken. Doot dit te doen kan ik mijn eigen werk testen, en dus zien hoe goed deze taak was. En kan ik eventueel ook nog fouten uit het </w:t>
+      </w:r>
+      <w:r>
+        <w:rPr>
+          <w:lang w:val="nl-BE"/>
+        </w:rPr>
+        <w:t>programma</w:t>
+      </w:r>
+      <w:r>
+        <w:rPr>
+          <w:lang w:val="nl-BE"/>
+        </w:rPr>
+        <w:t xml:space="preserve"> halen zodat ik hieruit kan leren zowel voor dit vak als het andere.</w:t>
+      </w:r>
+    </w:p>
+    <w:p>
+      <w:pPr>
+        <w:rPr>
+          <w:lang w:val="nl-BE"/>
+        </w:rPr>
+      </w:pPr>
+      <w:r>
+        <w:rPr>
+          <w:lang w:val="nl-BE"/>
+        </w:rPr>
+        <w:t>Om dit allemaal te kunnen leren heb ik ervoor gekozen om een cursus aan te kopen op Udemy (</w:t>
+      </w:r>
+      <w:r>
+        <w:rPr>
+          <w:lang w:val="nl-BE"/>
+        </w:rPr>
+        <w:t>Postman: The Complete Guide – REST API Testing</w:t>
+      </w:r>
+      <w:r>
+        <w:rPr>
+          <w:lang w:val="nl-BE"/>
+        </w:rPr>
+        <w:t xml:space="preserve">). De weg dat ik zelf afleg tijdens deze cursus wordt hieronder </w:t>
+      </w:r>
+      <w:r>
+        <w:rPr>
+          <w:lang w:val="nl-BE"/>
+        </w:rPr>
+        <w:t>beschreven</w:t>
+      </w:r>
+      <w:r>
+        <w:rPr>
+          <w:lang w:val="nl-BE"/>
+        </w:rPr>
+        <w:t>.</w:t>
+      </w:r>
+    </w:p>
+    <w:p>
+      <w:pPr>
+        <w:pStyle w:val="Heading1"/>
+        <w:rPr>
+          <w:lang w:val="en-GB"/>
+        </w:rPr>
+      </w:pPr>
+      <w:bookmarkStart w:id="1" w:name="_Toc85047872"/>
+      <w:r>
+        <w:rPr>
+          <w:lang w:val="en-GB"/>
+        </w:rPr>
+        <w:t xml:space="preserve">Postman: The Complete Guide </w:t>
+      </w:r>
+      <w:r>
+        <w:rPr>
+          <w:lang w:val="en-GB"/>
+        </w:rPr>
+        <w:t>– REST API Testing</w:t>
+      </w:r>
+      <w:bookmarkEnd w:id="1"/>
+    </w:p>
+    <w:p>
+      <w:pPr>
+        <w:pStyle w:val="Heading2"/>
+        <w:rPr>
+          <w:lang w:val="en-GB"/>
+        </w:rPr>
+      </w:pPr>
+      <w:bookmarkStart w:id="2" w:name="_Toc85047873"/>
+      <w:r>
+        <w:rPr>
+          <w:lang w:val="en-GB"/>
+        </w:rPr>
+        <w:t>Introduction and first steps in Postman</w:t>
+      </w:r>
+      <w:bookmarkEnd w:id="2"/>
+    </w:p>
+    <w:p>
+      <w:pPr>
+        <w:rPr>
+          <w:lang w:val="nl-BE"/>
+        </w:rPr>
+      </w:pPr>
+      <w:r>
+        <w:rPr>
+          <w:lang w:val="nl-BE"/>
+        </w:rPr>
+        <w:t xml:space="preserve">In de </w:t>
+      </w:r>
+      <w:r>
+        <w:rPr>
+          <w:lang w:val="nl-BE"/>
+        </w:rPr>
+        <w:t>cursus</w:t>
+      </w:r>
+      <w:r>
+        <w:rPr>
+          <w:lang w:val="nl-BE"/>
+        </w:rPr>
+        <w:t xml:space="preserve"> content hebben z</w:t>
+      </w:r>
+      <w:r>
+        <w:rPr>
+          <w:lang w:val="nl-BE"/>
+        </w:rPr>
+        <w:t>e eerst eerst een overview gegeven van wat we kunnen verwachten van de cursus en wat we niet/wel kunnen verwachten van dit.</w:t>
+      </w:r>
+    </w:p>
+    <w:p>
+      <w:pPr>
+        <w:rPr>
+          <w:lang w:val="nl-BE"/>
+        </w:rPr>
+      </w:pPr>
+      <w:r>
+        <w:rPr>
+          <w:lang w:val="nl-BE"/>
+        </w:rPr>
+        <w:t>Hierna wordt er overlopen hoe je een account kunt maken en hoe je postman moet downloaden. Eens postman is opgestart wordt het pro</w:t>
+      </w:r>
+      <w:r>
+        <w:rPr>
+          <w:lang w:val="nl-BE"/>
+        </w:rPr>
+        <w:t>gramma getoond en wordt er al direct een simpele request gemaakt. Eens we het antwoord hebben gekregen van de request wordt hier van alles over gezegd.</w:t>
+      </w:r>
+    </w:p>
+    <w:p>
+      <w:pPr>
+        <w:rPr>
+          <w:lang w:val="nl-BE"/>
+        </w:rPr>
+      </w:pPr>
+      <w:r>
+        <w:rPr>
+          <w:lang w:val="nl-BE"/>
+        </w:rPr>
+        <w:t>Hierna werd het al een beetje complexer en heeft hij uitgelegd wat parameters zijn en hoe je ze kan gebruiken.</w:t>
+      </w:r>
+    </w:p>
+    <w:p>
+      <w:pPr>
+        <w:rPr>
+          <w:lang w:val="nl-BE"/>
+        </w:rPr>
+      </w:pPr>
+      <w:r>
+        <w:rPr>
+          <w:lang w:val="nl-BE"/>
+        </w:rPr>
+        <w:t>Een request (met bepaalde parameters) kan ook altijd opgeslagen worden via postman. Maar dit kan niet zomaar we moeten eerst een collection maken om dit in op te slaan.</w:t>
+      </w:r>
+    </w:p>
+    <w:p>
+      <w:pPr>
+        <w:rPr>
+          <w:lang w:val="nl-BE"/>
+        </w:rPr>
+      </w:pPr>
+      <w:r>
+        <w:rPr>
+          <w:lang w:val="nl-BE"/>
+        </w:rPr>
+        <w:t>Een request kan meer d</w:t>
+      </w:r>
+      <w:r>
+        <w:rPr>
+          <w:lang w:val="nl-BE"/>
+        </w:rPr>
+        <w:t>an alleen een GET zijn, hij heeft ook al getoond hoe je met postman een POST request kan maken, opstellen en weer oplsaan.</w:t>
+      </w:r>
+    </w:p>
+    <w:p>
+      <w:pPr>
+        <w:rPr>
+          <w:lang w:val="nl-BE"/>
+        </w:rPr>
+      </w:pPr>
+      <w:r>
+        <w:rPr>
+          <w:lang w:val="nl-BE"/>
+        </w:rPr>
+        <w:t xml:space="preserve">Hierna begon hij met iets belangrijks uit te leggen, hoe je via variabelen bepaalde data uit een response </w:t>
+      </w:r>
+      <w:r>
+        <w:rPr>
+          <w:lang w:val="nl-BE"/>
+        </w:rPr>
+        <w:t>body</w:t>
+      </w:r>
       <w:r>
         <w:rPr>
           <w:lang w:val="nl-BE"/>
         </w:rPr>
         <w:t xml:space="preserve"> </w:t>
       </w:r>
-      <w:proofErr w:type="spellStart"/>
-      <w:r>
-        <w:rPr>
-          <w:lang w:val="nl-BE"/>
-        </w:rPr>
-        <w:t>Concepts</w:t>
-      </w:r>
-      <w:proofErr w:type="spellEnd"/>
-      <w:r>
-        <w:rPr>
-          <w:lang w:val="nl-BE"/>
-        </w:rPr>
-        <w:t xml:space="preserve">’ moesten maken. </w:t>
-      </w:r>
-      <w:proofErr w:type="spellStart"/>
-      <w:r>
-        <w:rPr>
-          <w:lang w:val="nl-BE"/>
-        </w:rPr>
-        <w:t>Doot</w:t>
-      </w:r>
-      <w:proofErr w:type="spellEnd"/>
-      <w:r>
-        <w:rPr>
-          <w:lang w:val="nl-BE"/>
-        </w:rPr>
-        <w:t xml:space="preserve"> dit te doen kan ik mijn eigen werk testen, en dus zien hoe goed deze taak was. En kan ik eventueel ook nog fouten uit het </w:t>
-      </w:r>
-      <w:r>
-        <w:rPr>
-          <w:lang w:val="nl-BE"/>
-        </w:rPr>
-        <w:t>programma</w:t>
-      </w:r>
-      <w:r>
-        <w:rPr>
-          <w:lang w:val="nl-BE"/>
-        </w:rPr>
-        <w:t xml:space="preserve"> halen zodat ik hieruit kan leren zowel voor dit vak als het andere.</w:t>
-      </w:r>
-    </w:p>
-    <w:p>
-      <w:pPr>
-        <w:rPr>
-          <w:lang w:val="nl-BE"/>
-        </w:rPr>
-      </w:pPr>
-      <w:r>
-        <w:rPr>
-          <w:lang w:val="nl-BE"/>
-        </w:rPr>
-        <w:t xml:space="preserve">Om dit allemaal te kunnen leren heb ik ervoor gekozen om een cursus aan te kopen op </w:t>
-      </w:r>
-      <w:proofErr w:type="spellStart"/>
-      <w:r>
-        <w:rPr>
-          <w:lang w:val="nl-BE"/>
-        </w:rPr>
-        <w:t>Udemy</w:t>
-      </w:r>
-      <w:proofErr w:type="spellEnd"/>
-      <w:r>
-        <w:rPr>
-          <w:lang w:val="nl-BE"/>
-        </w:rPr>
-        <w:t xml:space="preserve"> (</w:t>
-      </w:r>
-      <w:r>
-        <w:rPr>
-          <w:lang w:val="nl-BE"/>
-        </w:rPr>
-        <w:t xml:space="preserve">Postman: The Complete Guide – REST API </w:t>
-      </w:r>
-      <w:proofErr w:type="spellStart"/>
-      <w:r>
-        <w:rPr>
-          <w:lang w:val="nl-BE"/>
-        </w:rPr>
-        <w:t>Testing</w:t>
-      </w:r>
-      <w:proofErr w:type="spellEnd"/>
-      <w:r>
-        <w:rPr>
-          <w:lang w:val="nl-BE"/>
-        </w:rPr>
-        <w:t xml:space="preserve">). De weg dat ik zelf afleg tijdens deze cursus wordt hieronder </w:t>
-      </w:r>
-      <w:r>
-        <w:rPr>
-          <w:lang w:val="nl-BE"/>
-        </w:rPr>
-        <w:t>beschreven</w:t>
-      </w:r>
-      <w:r>
-        <w:rPr>
-          <w:lang w:val="nl-BE"/>
-        </w:rPr>
-        <w:t>.</w:t>
-      </w:r>
-    </w:p>
-    <w:p>
-      <w:pPr>
-        <w:pStyle w:val="Heading1"/>
-        <w:rPr>
-          <w:lang w:val="en-GB"/>
-        </w:rPr>
-      </w:pPr>
-      <w:bookmarkStart w:id="1" w:name="_Toc85047872"/>
-      <w:r>
-        <w:rPr>
-          <w:lang w:val="en-GB"/>
-        </w:rPr>
-        <w:t xml:space="preserve">Postman: The Complete Guide </w:t>
-      </w:r>
-      <w:r>
-        <w:rPr>
-          <w:lang w:val="en-GB"/>
-        </w:rPr>
-        <w:t>– REST API Testing</w:t>
-      </w:r>
-      <w:bookmarkEnd w:id="1"/>
-    </w:p>
-    <w:p>
-      <w:pPr>
-        <w:pStyle w:val="Heading2"/>
-        <w:rPr>
-          <w:lang w:val="en-GB"/>
-        </w:rPr>
-      </w:pPr>
-      <w:bookmarkStart w:id="2" w:name="_Toc85047873"/>
-      <w:r>
-        <w:rPr>
-          <w:lang w:val="en-GB"/>
-        </w:rPr>
-        <w:t>Introduction and first steps in Postman</w:t>
-      </w:r>
-      <w:bookmarkEnd w:id="2"/>
-    </w:p>
-    <w:p>
-      <w:pPr>
-        <w:rPr>
-          <w:lang w:val="nl-BE"/>
-        </w:rPr>
-      </w:pPr>
-      <w:r>
-        <w:rPr>
-          <w:lang w:val="nl-BE"/>
-        </w:rPr>
-        <w:t xml:space="preserve">In de </w:t>
-      </w:r>
-      <w:r>
-        <w:rPr>
-          <w:lang w:val="nl-BE"/>
-        </w:rPr>
-        <w:t>cursus</w:t>
-      </w:r>
-      <w:r>
-        <w:rPr>
-          <w:lang w:val="nl-BE"/>
-        </w:rPr>
-        <w:t xml:space="preserve"> content hebben z</w:t>
-      </w:r>
-      <w:r>
-        <w:rPr>
-          <w:lang w:val="nl-BE"/>
-        </w:rPr>
-        <w:t xml:space="preserve">e eerst </w:t>
-      </w:r>
-      <w:proofErr w:type="spellStart"/>
-      <w:r>
-        <w:rPr>
-          <w:lang w:val="nl-BE"/>
-        </w:rPr>
-        <w:t>eerst</w:t>
-      </w:r>
-      <w:proofErr w:type="spellEnd"/>
-      <w:r>
-        <w:rPr>
-          <w:lang w:val="nl-BE"/>
-        </w:rPr>
-        <w:t xml:space="preserve"> een </w:t>
-      </w:r>
-      <w:proofErr w:type="spellStart"/>
-      <w:r>
-        <w:rPr>
-          <w:lang w:val="nl-BE"/>
-        </w:rPr>
-        <w:t>overview</w:t>
-      </w:r>
-      <w:proofErr w:type="spellEnd"/>
-      <w:r>
-        <w:rPr>
-          <w:lang w:val="nl-BE"/>
-        </w:rPr>
-        <w:t xml:space="preserve"> gegeven van wat we kunnen verwachten van de cursus en wat we niet/wel kunnen verwachten van dit.</w:t>
-      </w:r>
-    </w:p>
-    <w:p>
-      <w:pPr>
-        <w:rPr>
-          <w:lang w:val="nl-BE"/>
-        </w:rPr>
-      </w:pPr>
-      <w:r>
-        <w:rPr>
-          <w:lang w:val="nl-BE"/>
-        </w:rPr>
-        <w:t>Hierna wordt er overlopen hoe je een account kunt maken en hoe je postman moet downloaden. Eens postman is opgestart wordt het pro</w:t>
-      </w:r>
-      <w:r>
-        <w:rPr>
-          <w:lang w:val="nl-BE"/>
-        </w:rPr>
-        <w:t xml:space="preserve">gramma getoond en wordt er al direct een simpele </w:t>
-      </w:r>
-      <w:proofErr w:type="spellStart"/>
-      <w:r>
-        <w:rPr>
-          <w:lang w:val="nl-BE"/>
-        </w:rPr>
-        <w:t>request</w:t>
-      </w:r>
-      <w:proofErr w:type="spellEnd"/>
-      <w:r>
-        <w:rPr>
-          <w:lang w:val="nl-BE"/>
-        </w:rPr>
-        <w:t xml:space="preserve"> gemaakt. Eens we het antwoord hebben gekregen van de </w:t>
-      </w:r>
-      <w:proofErr w:type="spellStart"/>
-      <w:r>
-        <w:rPr>
-          <w:lang w:val="nl-BE"/>
-        </w:rPr>
-        <w:t>request</w:t>
-      </w:r>
-      <w:proofErr w:type="spellEnd"/>
-      <w:r>
-        <w:rPr>
-          <w:lang w:val="nl-BE"/>
-        </w:rPr>
-        <w:t xml:space="preserve"> wordt hier van alles over gezegd.</w:t>
-      </w:r>
-    </w:p>
-    <w:p>
-      <w:pPr>
-        <w:rPr>
-          <w:lang w:val="nl-BE"/>
-        </w:rPr>
-      </w:pPr>
-      <w:r>
-        <w:rPr>
-          <w:lang w:val="nl-BE"/>
-        </w:rPr>
-        <w:t>Hierna werd het al een beetje complexer en heeft hij uitgelegd wat parameters zijn en hoe je ze kan gebruiken.</w:t>
-      </w:r>
-    </w:p>
-    <w:p>
-      <w:pPr>
-        <w:rPr>
-          <w:lang w:val="nl-BE"/>
-        </w:rPr>
-      </w:pPr>
-      <w:r>
-        <w:rPr>
-          <w:lang w:val="nl-BE"/>
-        </w:rPr>
-        <w:t xml:space="preserve">Een </w:t>
-      </w:r>
-      <w:proofErr w:type="spellStart"/>
-      <w:r>
-        <w:rPr>
-          <w:lang w:val="nl-BE"/>
-        </w:rPr>
-        <w:t>request</w:t>
-      </w:r>
-      <w:proofErr w:type="spellEnd"/>
-      <w:r>
-        <w:rPr>
-          <w:lang w:val="nl-BE"/>
-        </w:rPr>
-        <w:t xml:space="preserve"> (met bepaalde parameters) kan ook altijd opgeslagen worden via postman. Maar dit kan niet zomaar we moeten eerst een </w:t>
-      </w:r>
-      <w:proofErr w:type="spellStart"/>
-      <w:r>
-        <w:rPr>
-          <w:lang w:val="nl-BE"/>
-        </w:rPr>
-        <w:t>collection</w:t>
-      </w:r>
-      <w:proofErr w:type="spellEnd"/>
-      <w:r>
-        <w:rPr>
-          <w:lang w:val="nl-BE"/>
-        </w:rPr>
-        <w:t xml:space="preserve"> maken om dit in op te slaan.</w:t>
-      </w:r>
-    </w:p>
-    <w:p>
-      <w:pPr>
-        <w:rPr>
-          <w:lang w:val="nl-BE"/>
-        </w:rPr>
-      </w:pPr>
-      <w:r>
-        <w:rPr>
-          <w:lang w:val="nl-BE"/>
-        </w:rPr>
-        <w:t xml:space="preserve">Een </w:t>
-      </w:r>
-      <w:proofErr w:type="spellStart"/>
-      <w:r>
-        <w:rPr>
-          <w:lang w:val="nl-BE"/>
-        </w:rPr>
-        <w:t>request</w:t>
-      </w:r>
-      <w:proofErr w:type="spellEnd"/>
-      <w:r>
-        <w:rPr>
-          <w:lang w:val="nl-BE"/>
-        </w:rPr>
-        <w:t xml:space="preserve"> kan meer d</w:t>
-      </w:r>
-      <w:r>
-        <w:rPr>
-          <w:lang w:val="nl-BE"/>
-        </w:rPr>
-        <w:t xml:space="preserve">an alleen een GET zijn, hij heeft ook al getoond hoe je met postman een POST </w:t>
-      </w:r>
-      <w:proofErr w:type="spellStart"/>
-      <w:r>
-        <w:rPr>
-          <w:lang w:val="nl-BE"/>
-        </w:rPr>
-        <w:t>request</w:t>
-      </w:r>
-      <w:proofErr w:type="spellEnd"/>
-      <w:r>
-        <w:rPr>
-          <w:lang w:val="nl-BE"/>
-        </w:rPr>
-        <w:t xml:space="preserve"> kan maken, opstellen en weer </w:t>
-      </w:r>
-      <w:proofErr w:type="spellStart"/>
-      <w:r>
-        <w:rPr>
-          <w:lang w:val="nl-BE"/>
-        </w:rPr>
-        <w:t>oplsaan</w:t>
-      </w:r>
-      <w:proofErr w:type="spellEnd"/>
-      <w:r>
-        <w:rPr>
-          <w:lang w:val="nl-BE"/>
-        </w:rPr>
-        <w:t>.</w:t>
-      </w:r>
-    </w:p>
-    <w:p>
-      <w:pPr>
-        <w:rPr>
-          <w:lang w:val="nl-BE"/>
-        </w:rPr>
-      </w:pPr>
-      <w:r>
-        <w:rPr>
-          <w:lang w:val="nl-BE"/>
-        </w:rPr>
-        <w:t xml:space="preserve">Hierna begon hij met iets belangrijks uit te leggen, hoe je via variabelen bepaalde data uit een response </w:t>
-      </w:r>
-      <w:r>
-        <w:rPr>
-          <w:lang w:val="nl-BE"/>
-        </w:rPr>
-        <w:t>body</w:t>
+      <w:r>
+        <w:rPr>
+          <w:lang w:val="nl-BE"/>
+        </w:rPr>
+        <w:t>kan gebruiken in een ander request zoals bv een post.</w:t>
+      </w:r>
+      <w:r>
+        <w:rPr>
+          <w:lang w:val="nl-BE"/>
+        </w:rPr>
+        <w:t xml:space="preserve"> Dit gebeurd</w:t>
+      </w:r>
+      <w:r>
+        <w:rPr>
+          <w:lang w:val="nl-BE"/>
+        </w:rPr>
+        <w:t>t</w:t>
+      </w:r>
+      <w:r>
+        <w:rPr>
+          <w:lang w:val="nl-BE"/>
+        </w:rPr>
+        <w:t xml:space="preserve"> aan de hand van code.</w:t>
       </w:r>
       <w:r>
         <w:rPr>
@@ -2413,58 +2169,6 @@
         </w:rPr>
         <w:t xml:space="preserve"> </w:t>
       </w:r>
-      <w:r>
-        <w:rPr>
-          <w:lang w:val="nl-BE"/>
-        </w:rPr>
-        <w:t xml:space="preserve">kan gebruiken in een ander </w:t>
-      </w:r>
-      <w:proofErr w:type="spellStart"/>
-      <w:r>
-        <w:rPr>
-          <w:lang w:val="nl-BE"/>
-        </w:rPr>
-        <w:t>request</w:t>
-      </w:r>
-      <w:proofErr w:type="spellEnd"/>
-      <w:r>
-        <w:rPr>
-          <w:lang w:val="nl-BE"/>
-        </w:rPr>
-        <w:t xml:space="preserve"> zoals bv een post.</w:t>
-      </w:r>
-      <w:r>
-        <w:rPr>
-          <w:lang w:val="nl-BE"/>
-        </w:rPr>
-        <w:t xml:space="preserve"> Dit </w:t>
-      </w:r>
-      <w:proofErr w:type="spellStart"/>
-      <w:r>
-        <w:rPr>
-          <w:lang w:val="nl-BE"/>
-        </w:rPr>
-        <w:t>gebeurd</w:t>
-      </w:r>
-      <w:r>
-        <w:rPr>
-          <w:lang w:val="nl-BE"/>
-        </w:rPr>
-        <w:t>t</w:t>
-      </w:r>
-      <w:proofErr w:type="spellEnd"/>
-      <w:r>
-        <w:rPr>
-          <w:lang w:val="nl-BE"/>
-        </w:rPr>
-        <w:t xml:space="preserve"> aan de hand van code.</w:t>
-      </w:r>
-      <w:r>
-        <w:rPr>
-          <w:lang w:val="nl-BE"/>
-        </w:rPr>
-        <w:t xml:space="preserve"> </w:t>
-      </w:r>
     </w:p>
     <w:p>
       <w:pPr>
@@ -2491,102 +2195,30 @@
         </w:rPr>
         <w:t xml:space="preserve">Via de </w:t>
       </w:r>
-      <w:proofErr w:type="spellStart"/>
       <w:r>
         <w:rPr>
           <w:lang w:val="nl-BE"/>
         </w:rPr>
         <w:t>Newman</w:t>
       </w:r>
-      <w:proofErr w:type="spellEnd"/>
-      <w:r>
-        <w:rPr>
-          <w:lang w:val="nl-BE"/>
-        </w:rPr>
-        <w:t xml:space="preserve"> kan je bepaalde </w:t>
-      </w:r>
-      <w:proofErr w:type="spellStart"/>
-      <w:r>
-        <w:rPr>
-          <w:lang w:val="nl-BE"/>
-        </w:rPr>
-        <w:t>requests</w:t>
-      </w:r>
-      <w:proofErr w:type="spellEnd"/>
-      <w:r>
-        <w:rPr>
-          <w:lang w:val="nl-BE"/>
-        </w:rPr>
-        <w:t xml:space="preserve"> van één </w:t>
-      </w:r>
-      <w:proofErr w:type="spellStart"/>
-      <w:r>
-        <w:rPr>
-          <w:lang w:val="nl-BE"/>
-        </w:rPr>
-        <w:t>collection</w:t>
-      </w:r>
-      <w:proofErr w:type="spellEnd"/>
-      <w:r>
-        <w:rPr>
-          <w:lang w:val="nl-BE"/>
-        </w:rPr>
-        <w:t xml:space="preserve"> laten runnen na elkaar. Dit zorgt ervoor dat je verschillende </w:t>
-      </w:r>
-      <w:proofErr w:type="spellStart"/>
-      <w:r>
-        <w:rPr>
-          <w:lang w:val="nl-BE"/>
-        </w:rPr>
-        <w:t>requests</w:t>
-      </w:r>
-      <w:proofErr w:type="spellEnd"/>
-      <w:r>
-        <w:rPr>
-          <w:lang w:val="nl-BE"/>
-        </w:rPr>
-        <w:t>/testen kunt combineren in een workflow.</w:t>
-      </w:r>
-    </w:p>
-    <w:p>
-      <w:pPr>
-        <w:rPr>
-          <w:lang w:val="nl-BE"/>
-        </w:rPr>
-      </w:pPr>
-      <w:r>
-        <w:rPr>
-          <w:lang w:val="nl-BE"/>
-        </w:rPr>
-        <w:t xml:space="preserve">Op het einde van de Intro heeft hij ook nog in het kort uitgelegd wat </w:t>
-      </w:r>
-      <w:proofErr w:type="spellStart"/>
-      <w:r>
-        <w:rPr>
-          <w:lang w:val="nl-BE"/>
-        </w:rPr>
-        <w:t>automated</w:t>
-      </w:r>
-      <w:proofErr w:type="spellEnd"/>
-      <w:r>
-        <w:rPr>
-          <w:lang w:val="nl-BE"/>
-        </w:rPr>
-        <w:t xml:space="preserve"> </w:t>
-      </w:r>
-      <w:proofErr w:type="spellStart"/>
-      <w:r>
-        <w:rPr>
-          <w:lang w:val="nl-BE"/>
-        </w:rPr>
-        <w:t>testing</w:t>
-      </w:r>
-      <w:proofErr w:type="spellEnd"/>
-      <w:r>
-        <w:rPr>
-          <w:lang w:val="nl-BE"/>
-        </w:rPr>
-        <w:t xml:space="preserve"> is.</w:t>
+      <w:r>
+        <w:rPr>
+          <w:lang w:val="nl-BE"/>
+        </w:rPr>
+        <w:t xml:space="preserve"> kan je bepaalde requests van één collection laten runnen na elkaar. Dit zorgt ervoor dat je verschillende requests/testen kunt combineren in een workflow.</w:t>
+      </w:r>
+    </w:p>
+    <w:p>
+      <w:pPr>
+        <w:rPr>
+          <w:lang w:val="nl-BE"/>
+        </w:rPr>
+      </w:pPr>
+      <w:r>
+        <w:rPr>
+          <w:lang w:val="nl-BE"/>
+        </w:rPr>
+        <w:t>Op het einde van de Intro heeft hij ook nog in het kort uitgelegd wat automated testing is.</w:t>
       </w:r>
     </w:p>
     <w:p>
@@ -2653,43 +2285,13 @@
         </w:rPr>
       </w:pPr>
       <w:bookmarkStart w:id="3" w:name="_Toc85047874"/>
-      <w:proofErr w:type="spellStart"/>
-      <w:r>
-        <w:rPr>
-          <w:lang w:val="nl-BE"/>
-        </w:rPr>
-        <w:t>Creating</w:t>
-      </w:r>
-      <w:proofErr w:type="spellEnd"/>
-      <w:r>
-        <w:rPr>
-          <w:lang w:val="nl-BE"/>
-        </w:rPr>
-        <w:t xml:space="preserve"> </w:t>
-      </w:r>
-      <w:proofErr w:type="spellStart"/>
-      <w:r>
-        <w:rPr>
-          <w:lang w:val="nl-BE"/>
-        </w:rPr>
-        <w:t>with</w:t>
-      </w:r>
-      <w:proofErr w:type="spellEnd"/>
-      <w:r>
-        <w:rPr>
-          <w:lang w:val="nl-BE"/>
-        </w:rPr>
-        <w:t xml:space="preserve"> API </w:t>
-      </w:r>
-      <w:proofErr w:type="spellStart"/>
-      <w:r>
-        <w:rPr>
-          <w:lang w:val="nl-BE"/>
-        </w:rPr>
-        <w:t>requests</w:t>
+      <w:r>
+        <w:rPr>
+          <w:lang w:val="nl-BE"/>
+        </w:rPr>
+        <w:t>Creating with API requests</w:t>
       </w:r>
       <w:bookmarkEnd w:id="3"/>
-      <w:proofErr w:type="spellEnd"/>
     </w:p>
     <w:p>
       <w:pPr>
@@ -2699,7 +2301,6 @@
         </w:rPr>
       </w:pPr>
       <w:bookmarkStart w:id="4" w:name="_Toc85047875"/>
-      <w:proofErr w:type="spellStart"/>
       <w:r>
         <w:rPr>
           <w:lang w:val="nl-BE"/>
@@ -2707,47 +2308,18 @@
         <w:t>Requests</w:t>
       </w:r>
       <w:bookmarkEnd w:id="4"/>
-      <w:proofErr w:type="spellEnd"/>
-    </w:p>
-    <w:p>
-      <w:pPr>
-        <w:rPr>
-          <w:lang w:val="nl-BE"/>
-        </w:rPr>
-      </w:pPr>
-      <w:r>
-        <w:rPr>
-          <w:lang w:val="nl-BE"/>
-        </w:rPr>
-        <w:t xml:space="preserve">Een </w:t>
-      </w:r>
-      <w:proofErr w:type="spellStart"/>
-      <w:r>
-        <w:rPr>
-          <w:lang w:val="nl-BE"/>
-        </w:rPr>
-        <w:t>htpp</w:t>
-      </w:r>
-      <w:proofErr w:type="spellEnd"/>
-      <w:r>
-        <w:rPr>
-          <w:lang w:val="nl-BE"/>
-        </w:rPr>
-        <w:t xml:space="preserve"> </w:t>
-      </w:r>
-      <w:proofErr w:type="spellStart"/>
-      <w:r>
-        <w:rPr>
-          <w:lang w:val="nl-BE"/>
-        </w:rPr>
-        <w:t>request</w:t>
-      </w:r>
-      <w:proofErr w:type="spellEnd"/>
-      <w:r>
-        <w:rPr>
-          <w:lang w:val="nl-BE"/>
-        </w:rPr>
-        <w:t xml:space="preserve"> bestaat u</w:t>
+    </w:p>
+    <w:p>
+      <w:pPr>
+        <w:rPr>
+          <w:lang w:val="nl-BE"/>
+        </w:rPr>
+      </w:pPr>
+      <w:r>
+        <w:rPr>
+          <w:lang w:val="nl-BE"/>
+        </w:rPr>
+        <w:t>Een htpp request bestaat u</w:t>
       </w:r>
       <w:r>
         <w:rPr>
@@ -2771,21 +2343,7 @@
         <w:rPr>
           <w:lang w:val="nl-BE"/>
         </w:rPr>
-        <w:t xml:space="preserve">Een </w:t>
-      </w:r>
-      <w:proofErr w:type="spellStart"/>
-      <w:r>
-        <w:rPr>
-          <w:lang w:val="nl-BE"/>
-        </w:rPr>
-        <w:t>request</w:t>
-      </w:r>
-      <w:proofErr w:type="spellEnd"/>
-      <w:r>
-        <w:rPr>
-          <w:lang w:val="nl-BE"/>
-        </w:rPr>
-        <w:t xml:space="preserve"> methode</w:t>
+        <w:t>Een request methode</w:t>
       </w:r>
     </w:p>
     <w:p>
@@ -2803,35 +2361,7 @@
         <w:rPr>
           <w:lang w:val="nl-BE"/>
         </w:rPr>
-        <w:t xml:space="preserve">Een </w:t>
-      </w:r>
-      <w:proofErr w:type="spellStart"/>
-      <w:r>
-        <w:rPr>
-          <w:lang w:val="nl-BE"/>
-        </w:rPr>
-        <w:t>url</w:t>
-      </w:r>
-      <w:proofErr w:type="spellEnd"/>
-      <w:r>
-        <w:rPr>
-          <w:lang w:val="nl-BE"/>
-        </w:rPr>
-        <w:t xml:space="preserve"> waar het </w:t>
-      </w:r>
-      <w:proofErr w:type="spellStart"/>
-      <w:r>
-        <w:rPr>
-          <w:lang w:val="nl-BE"/>
-        </w:rPr>
-        <w:t>request</w:t>
-      </w:r>
-      <w:proofErr w:type="spellEnd"/>
-      <w:r>
-        <w:rPr>
-          <w:lang w:val="nl-BE"/>
-        </w:rPr>
-        <w:t xml:space="preserve"> moet naartoe gaan</w:t>
+        <w:t>Een url waar het request moet naartoe gaan</w:t>
       </w:r>
     </w:p>
     <w:p>
@@ -2878,6 +2408,7 @@
       </w:pPr>
       <w:r>
         <w:rPr>
+          <w:noProof/>
           <w:lang w:val="nl-BE"/>
         </w:rPr>
         <w:drawing>
@@ -2932,6 +2463,7 @@
       </w:r>
       <w:r>
         <w:rPr>
+          <w:noProof/>
           <w:lang w:val="nl-BE"/>
         </w:rPr>
         <w:drawing>
@@ -2981,21 +2513,7 @@
         <w:rPr>
           <w:lang w:val="nl-BE"/>
         </w:rPr>
-        <w:t xml:space="preserve">De </w:t>
-      </w:r>
-      <w:proofErr w:type="spellStart"/>
-      <w:r>
-        <w:rPr>
-          <w:lang w:val="nl-BE"/>
-        </w:rPr>
-        <w:t>request</w:t>
-      </w:r>
-      <w:proofErr w:type="spellEnd"/>
-      <w:r>
-        <w:rPr>
-          <w:lang w:val="nl-BE"/>
-        </w:rPr>
-        <w:t xml:space="preserve"> methode bij Postman zijn makkelijk aan te duiden, de voornaamste zijn GET, POST, PUT, DELETE.</w:t>
+        <w:t>De request methode bij Postman zijn makkelijk aan te duiden, de voornaamste zijn GET, POST, PUT, DELETE.</w:t>
       </w:r>
       <w:r>
         <w:rPr>
@@ -3014,41 +2532,13 @@
         <w:rPr>
           <w:lang w:val="nl-BE"/>
         </w:rPr>
-        <w:t xml:space="preserve">Een gemakkelijk feature van postman is dat het de vorige </w:t>
-      </w:r>
-      <w:proofErr w:type="spellStart"/>
-      <w:r>
-        <w:rPr>
-          <w:lang w:val="nl-BE"/>
-        </w:rPr>
-        <w:t>url</w:t>
-      </w:r>
-      <w:proofErr w:type="spellEnd"/>
-      <w:r>
-        <w:rPr>
-          <w:lang w:val="nl-BE"/>
-        </w:rPr>
-        <w:t xml:space="preserve"> adressen onthoud dat je al hebt gebruikt. Hierdoor kan je dus snel werken zonder steeds </w:t>
-      </w:r>
-      <w:r>
-        <w:rPr>
-          <w:lang w:val="nl-BE"/>
-        </w:rPr>
-        <w:t xml:space="preserve">de juiste </w:t>
-      </w:r>
-      <w:proofErr w:type="spellStart"/>
-      <w:r>
-        <w:rPr>
-          <w:lang w:val="nl-BE"/>
-        </w:rPr>
-        <w:t>url</w:t>
-      </w:r>
-      <w:proofErr w:type="spellEnd"/>
-      <w:r>
-        <w:rPr>
-          <w:lang w:val="nl-BE"/>
-        </w:rPr>
-        <w:t xml:space="preserve"> op te hoeven zoeken.</w:t>
+        <w:t xml:space="preserve">Een gemakkelijk feature van postman is dat het de vorige url adressen onthoud dat je al hebt gebruikt. Hierdoor kan je dus snel werken zonder steeds </w:t>
+      </w:r>
+      <w:r>
+        <w:rPr>
+          <w:lang w:val="nl-BE"/>
+        </w:rPr>
+        <w:t>de juiste url op te hoeven zoeken.</w:t>
       </w:r>
     </w:p>
     <w:p>
@@ -3067,21 +2557,7 @@
         <w:rPr>
           <w:lang w:val="nl-BE"/>
         </w:rPr>
-        <w:t xml:space="preserve">eel van het </w:t>
-      </w:r>
-      <w:proofErr w:type="spellStart"/>
-      <w:r>
-        <w:rPr>
-          <w:lang w:val="nl-BE"/>
-        </w:rPr>
-        <w:t>request</w:t>
-      </w:r>
-      <w:proofErr w:type="spellEnd"/>
-      <w:r>
-        <w:rPr>
-          <w:lang w:val="nl-BE"/>
-        </w:rPr>
-        <w:t>. Er zijn al standaard headers dat postman aanbied maar je kan er ook nog altijd zelf meegeven.</w:t>
+        <w:t>eel van het request. Er zijn al standaard headers dat postman aanbied maar je kan er ook nog altijd zelf meegeven.</w:t>
       </w:r>
     </w:p>
     <w:p>
@@ -3105,6 +2581,7 @@
       </w:r>
       <w:r>
         <w:rPr>
+          <w:noProof/>
           <w:lang w:val="nl-BE"/>
         </w:rPr>
         <w:drawing>
@@ -3160,59 +2637,18 @@
         <w:rPr>
           <w:lang w:val="nl-BE"/>
         </w:rPr>
-        <w:t xml:space="preserve">aardes meegeven aan uw </w:t>
-      </w:r>
-      <w:proofErr w:type="spellStart"/>
-      <w:r>
-        <w:rPr>
-          <w:lang w:val="nl-BE"/>
-        </w:rPr>
-        <w:t>request</w:t>
-      </w:r>
-      <w:proofErr w:type="spellEnd"/>
-      <w:r>
-        <w:rPr>
-          <w:lang w:val="nl-BE"/>
-        </w:rPr>
-        <w:t xml:space="preserve">. En dit zijn dan eigenlijk post </w:t>
-      </w:r>
-      <w:proofErr w:type="spellStart"/>
-      <w:r>
-        <w:rPr>
-          <w:lang w:val="nl-BE"/>
-        </w:rPr>
-        <w:t>requests</w:t>
-      </w:r>
-      <w:proofErr w:type="spellEnd"/>
-      <w:r>
-        <w:rPr>
-          <w:lang w:val="nl-BE"/>
-        </w:rPr>
-        <w:t xml:space="preserve">. Je kan bijvoorbeeld voor een Voornaam &amp; Achternaam meegeven. Om gemakkelijk te zien wat we gaan meegeven gaan we werken met </w:t>
-      </w:r>
-      <w:proofErr w:type="spellStart"/>
-      <w:r>
-        <w:rPr>
-          <w:lang w:val="nl-BE"/>
-        </w:rPr>
-        <w:t>Hookbin</w:t>
-      </w:r>
-      <w:proofErr w:type="spellEnd"/>
-      <w:r>
-        <w:rPr>
-          <w:lang w:val="nl-BE"/>
-        </w:rPr>
-        <w:t>. Hiermee gaan we kunnen zien wat we allemaal doorsturen.</w:t>
-      </w:r>
-    </w:p>
-    <w:p>
-      <w:pPr>
-        <w:rPr>
-          <w:lang w:val="nl-BE"/>
-        </w:rPr>
-      </w:pPr>
-      <w:r>
-        <w:rPr>
+        <w:t>aardes meegeven aan uw request. En dit zijn dan eigenlijk post requests. Je kan bijvoorbeeld voor een Voornaam &amp; Achternaam meegeven. Om gemakkelijk te zien wat we gaan meegeven gaan we werken met Hookbin. Hiermee gaan we kunnen zien wat we allemaal doorsturen.</w:t>
+      </w:r>
+    </w:p>
+    <w:p>
+      <w:pPr>
+        <w:rPr>
+          <w:lang w:val="nl-BE"/>
+        </w:rPr>
+      </w:pPr>
+      <w:r>
+        <w:rPr>
+          <w:noProof/>
           <w:lang w:val="nl-BE"/>
         </w:rPr>
         <w:drawing>
@@ -3260,6 +2696,7 @@
       </w:pPr>
       <w:r>
         <w:rPr>
+          <w:noProof/>
           <w:lang w:val="nl-BE"/>
         </w:rPr>
         <w:lastRenderedPageBreak/>
@@ -3310,163 +2747,333 @@
         <w:rPr>
           <w:lang w:val="nl-BE"/>
         </w:rPr>
-        <w:t xml:space="preserve">Je kan dus zien op de eerste </w:t>
-      </w:r>
-      <w:r>
-        <w:rPr>
-          <w:lang w:val="nl-BE"/>
-        </w:rPr>
-        <w:t>screenshot</w:t>
-      </w:r>
-      <w:r>
-        <w:rPr>
-          <w:lang w:val="nl-BE"/>
-        </w:rPr>
-        <w:t xml:space="preserve"> dat ik via postman een PUT heb gedaan met een voornaam en achternaam in de Body. Op de tweede screenshot</w:t>
-      </w:r>
-      <w:r>
-        <w:rPr>
-          <w:lang w:val="nl-BE"/>
-        </w:rPr>
-        <w:t xml:space="preserve"> kan je daadwerkelijk zien dat de website </w:t>
-      </w:r>
-      <w:proofErr w:type="spellStart"/>
-      <w:r>
-        <w:rPr>
-          <w:lang w:val="nl-BE"/>
-        </w:rPr>
-        <w:t>Hookbin</w:t>
-      </w:r>
-      <w:proofErr w:type="spellEnd"/>
-      <w:r>
-        <w:rPr>
-          <w:lang w:val="nl-BE"/>
-        </w:rPr>
-        <w:t xml:space="preserve"> dit heeft ontvangen.</w:t>
-      </w:r>
-    </w:p>
-    <w:p>
-      <w:pPr>
-        <w:rPr>
-          <w:lang w:val="nl-BE"/>
-        </w:rPr>
-      </w:pPr>
-      <w:r>
-        <w:rPr>
-          <w:lang w:val="nl-BE"/>
-        </w:rPr>
-        <w:t>Het verschil tussen de form-data optie en de x-www-form-</w:t>
-      </w:r>
-      <w:proofErr w:type="spellStart"/>
-      <w:r>
-        <w:rPr>
-          <w:lang w:val="nl-BE"/>
-        </w:rPr>
-        <w:t>urlencoded</w:t>
-      </w:r>
-      <w:proofErr w:type="spellEnd"/>
-      <w:r>
-        <w:rPr>
-          <w:lang w:val="nl-BE"/>
-        </w:rPr>
-        <w:t xml:space="preserve"> is dat hetgeen wat je </w:t>
-      </w:r>
-      <w:proofErr w:type="spellStart"/>
-      <w:r>
-        <w:rPr>
-          <w:lang w:val="nl-BE"/>
-        </w:rPr>
-        <w:t>doorstuurd</w:t>
-      </w:r>
-      <w:proofErr w:type="spellEnd"/>
-      <w:r>
-        <w:rPr>
-          <w:lang w:val="nl-BE"/>
-        </w:rPr>
-        <w:t xml:space="preserve"> web </w:t>
-      </w:r>
-      <w:proofErr w:type="spellStart"/>
-      <w:r>
-        <w:rPr>
-          <w:lang w:val="nl-BE"/>
-        </w:rPr>
-        <w:t>encoded</w:t>
-      </w:r>
-      <w:proofErr w:type="spellEnd"/>
-      <w:r>
-        <w:rPr>
-          <w:lang w:val="nl-BE"/>
-        </w:rPr>
-        <w:t xml:space="preserve"> wordt. Dit betekent dat bijvoorbeeld spaties worden </w:t>
-      </w:r>
-      <w:proofErr w:type="spellStart"/>
-      <w:r>
-        <w:rPr>
-          <w:lang w:val="nl-BE"/>
-        </w:rPr>
-        <w:t>encoded</w:t>
-      </w:r>
-      <w:proofErr w:type="spellEnd"/>
+        <w:t>Je kan dus zien op de eerste screenshot dat ik via postman een PUT heb gedaan met een voornaam en achternaam in de Body. Op de tweede screenshot</w:t>
+      </w:r>
+      <w:r>
+        <w:rPr>
+          <w:lang w:val="nl-BE"/>
+        </w:rPr>
+        <w:t xml:space="preserve"> kan je daadwerkelijk zien dat de website Hookbin dit heeft ontvangen.</w:t>
+      </w:r>
+    </w:p>
+    <w:p>
+      <w:pPr>
+        <w:rPr>
+          <w:lang w:val="nl-BE"/>
+        </w:rPr>
+      </w:pPr>
+      <w:r>
+        <w:rPr>
+          <w:lang w:val="nl-BE"/>
+        </w:rPr>
+        <w:t>Het verschil tussen de form-data optie en de x-www-form-urlencoded is dat hetgeen wat je doorstuurd web encoded wordt. Dit betekent dat bijvoorbeeld spaties worden encoded.</w:t>
+      </w:r>
+      <w:r>
+        <w:rPr>
+          <w:lang w:val="nl-BE"/>
+        </w:rPr>
+        <w:t xml:space="preserve"> Bij Raw kan je kiezen dat je in Tekst schrijft, JavaScript, JSON, HTML of XML</w:t>
+      </w:r>
       <w:r>
         <w:rPr>
           <w:lang w:val="nl-BE"/>
         </w:rPr>
         <w:t>.</w:t>
       </w:r>
-      <w:r>
-        <w:rPr>
-          <w:lang w:val="nl-BE"/>
-        </w:rPr>
-        <w:t xml:space="preserve"> Bij </w:t>
-      </w:r>
-      <w:proofErr w:type="spellStart"/>
-      <w:r>
-        <w:rPr>
-          <w:lang w:val="nl-BE"/>
-        </w:rPr>
-        <w:t>Raw</w:t>
-      </w:r>
-      <w:proofErr w:type="spellEnd"/>
-      <w:r>
-        <w:rPr>
-          <w:lang w:val="nl-BE"/>
-        </w:rPr>
-        <w:t xml:space="preserve"> kan je kiezen dat je in Tekst schrijft, </w:t>
-      </w:r>
-      <w:proofErr w:type="spellStart"/>
-      <w:r>
-        <w:rPr>
-          <w:lang w:val="nl-BE"/>
-        </w:rPr>
-        <w:t>JavaScript</w:t>
-      </w:r>
-      <w:proofErr w:type="spellEnd"/>
-      <w:r>
-        <w:rPr>
-          <w:lang w:val="nl-BE"/>
-        </w:rPr>
-        <w:t>, JSON, HTML of XML</w:t>
-      </w:r>
-      <w:r>
-        <w:rPr>
-          <w:lang w:val="nl-BE"/>
-        </w:rPr>
-        <w:t>.</w:t>
-      </w:r>
-    </w:p>
-    <w:p>
-      <w:pPr>
-        <w:rPr>
-          <w:lang w:val="nl-BE"/>
-        </w:rPr>
-      </w:pPr>
-    </w:p>
-    <w:p>
-      <w:pPr>
-        <w:rPr>
-          <w:lang w:val="en-GB"/>
-        </w:rPr>
-      </w:pPr>
+    </w:p>
+    <w:p>
+      <w:pPr>
+        <w:pStyle w:val="Heading3"/>
+        <w:rPr>
+          <w:lang w:val="nl-BE"/>
+        </w:rPr>
+      </w:pPr>
+      <w:r>
+        <w:rPr>
+          <w:lang w:val="nl-BE"/>
+        </w:rPr>
+        <w:t>Responses</w:t>
+      </w:r>
+    </w:p>
+    <w:p>
+      <w:pPr>
+        <w:rPr>
+          <w:lang w:val="nl-BE"/>
+        </w:rPr>
+      </w:pPr>
+      <w:r>
+        <w:rPr>
+          <w:lang w:val="nl-BE"/>
+        </w:rPr>
+        <w:t>De response is eigenlijk h</w:t>
+      </w:r>
+      <w:r>
+        <w:rPr>
+          <w:lang w:val="nl-BE"/>
+        </w:rPr>
+        <w:t xml:space="preserve">et gedeelte dat de api antwoord. </w:t>
+      </w:r>
+      <w:r>
+        <w:rPr>
+          <w:lang w:val="nl-BE"/>
+        </w:rPr>
+        <w:t>Wanneer de code begint m</w:t>
+      </w:r>
+      <w:r>
+        <w:rPr>
+          <w:lang w:val="nl-BE"/>
+        </w:rPr>
+        <w:t>et een twee, dan weet je dat alles oké is gegaan. Wanneer de server code terugstuurt dat begint met een 4 dan weet je dat je iets fout hebt gedaan. En wanneer het begint met een 5 dan is er een probleem met de server.</w:t>
+      </w:r>
+    </w:p>
+    <w:p>
+      <w:pPr>
+        <w:rPr>
+          <w:lang w:val="nl-BE"/>
+        </w:rPr>
+      </w:pPr>
+      <w:r>
+        <w:rPr>
+          <w:noProof/>
+          <w:lang w:val="nl-BE"/>
+        </w:rPr>
+        <w:lastRenderedPageBreak/>
+        <w:drawing>
+          <wp:inline distT="0" distB="0" distL="0" distR="0" wp14:anchorId="0CC7404D" wp14:editId="522649B6">
+            <wp:extent cx="5939790" cy="5353685"/>
+            <wp:effectExtent l="0" t="0" r="3810" b="0"/>
+            <wp:docPr id="9" name="Picture 9"/>
+            <wp:cNvGraphicFramePr>
+              <a:graphicFrameLocks xmlns:a="http://schemas.openxmlformats.org/drawingml/2006/main" noChangeAspect="1"/>
+            </wp:cNvGraphicFramePr>
+            <a:graphic xmlns:a="http://schemas.openxmlformats.org/drawingml/2006/main">
+              <a:graphicData uri="http://schemas.openxmlformats.org/drawingml/2006/picture">
+                <pic:pic xmlns:pic="http://schemas.openxmlformats.org/drawingml/2006/picture">
+                  <pic:nvPicPr>
+                    <pic:cNvPr id="0" name="Picture 2"/>
+                    <pic:cNvPicPr>
+                      <a:picLocks noChangeAspect="1" noChangeArrowheads="1"/>
+                    </pic:cNvPicPr>
+                  </pic:nvPicPr>
+                  <pic:blipFill>
+                    <a:blip r:embed="rId15">
+                      <a:extLst>
+                        <a:ext uri="{28A0092B-C50C-407E-A947-70E740481C1C}">
+                          <a14:useLocalDpi xmlns:a14="http://schemas.microsoft.com/office/drawing/2010/main" val="0"/>
+                        </a:ext>
+                      </a:extLst>
+                    </a:blip>
+                    <a:srcRect/>
+                    <a:stretch>
+                      <a:fillRect/>
+                    </a:stretch>
+                  </pic:blipFill>
+                  <pic:spPr bwMode="auto">
+                    <a:xfrm>
+                      <a:off x="0" y="0"/>
+                      <a:ext cx="5939790" cy="5353685"/>
+                    </a:xfrm>
+                    <a:prstGeom prst="rect">
+                      <a:avLst/>
+                    </a:prstGeom>
+                    <a:noFill/>
+                    <a:ln>
+                      <a:noFill/>
+                    </a:ln>
+                  </pic:spPr>
+                </pic:pic>
+              </a:graphicData>
+            </a:graphic>
+          </wp:inline>
+        </w:drawing>
+      </w:r>
+    </w:p>
+    <w:p>
+      <w:pPr>
+        <w:rPr>
+          <w:lang w:val="nl-BE"/>
+        </w:rPr>
+      </w:pPr>
+      <w:r>
+        <w:rPr>
+          <w:lang w:val="nl-BE"/>
+        </w:rPr>
+        <w:t>Zoals je nu kan z</w:t>
+      </w:r>
+      <w:r>
+        <w:rPr>
+          <w:lang w:val="nl-BE"/>
+        </w:rPr>
+        <w:t>ien hebben we een simpele GET request gemaakt waar we vragen achter /category. En in het programma staat dit gecodeert dat het een get all returnt. Je ziet dus 5 verschillende gerechten dat standaard waardes zijn. Wat je ook kan zien is dat de code 200 werd teruggegeven dus alles is in orde en het duurde 77ms om een antwoord te krijgen. Je kan het antwoord ook in verschillende</w:t>
+      </w:r>
+      <w:r>
+        <w:rPr>
+          <w:lang w:val="nl-BE"/>
+        </w:rPr>
+        <w:t xml:space="preserve"> formaten laten weergeven zoals JSON, XML, HTML en Tekst. En ten slotte kan je de response ook nog opslaan. Wat ook handig is dat je naast de response code kan zien hoe groot de response is.</w:t>
+      </w:r>
+    </w:p>
+    <w:p>
+      <w:pPr>
+        <w:pStyle w:val="Heading3"/>
+        <w:rPr>
+          <w:lang w:val="nl-BE"/>
+        </w:rPr>
+      </w:pPr>
+      <w:r>
+        <w:rPr>
+          <w:lang w:val="nl-BE"/>
+        </w:rPr>
+        <w:t>Saving requests</w:t>
+      </w:r>
+    </w:p>
+    <w:p>
+      <w:pPr>
+        <w:rPr>
+          <w:lang w:val="nl-BE"/>
+        </w:rPr>
+      </w:pPr>
+      <w:r>
+        <w:rPr>
+          <w:noProof/>
+          <w:lang w:val="nl-BE"/>
+        </w:rPr>
+        <w:drawing>
+          <wp:anchor distT="0" distB="0" distL="114300" distR="114300" simplePos="0" relativeHeight="251660288" behindDoc="0" locked="0" layoutInCell="1" allowOverlap="1" wp14:anchorId="49193328" wp14:editId="00696B58">
+            <wp:simplePos x="0" y="0"/>
+            <wp:positionH relativeFrom="column">
+              <wp:posOffset>3039678</wp:posOffset>
+            </wp:positionH>
+            <wp:positionV relativeFrom="paragraph">
+              <wp:posOffset>624005</wp:posOffset>
+            </wp:positionV>
+            <wp:extent cx="2000250" cy="571500"/>
+            <wp:effectExtent l="0" t="0" r="0" b="0"/>
+            <wp:wrapSquare wrapText="bothSides"/>
+            <wp:docPr id="10" name="Picture 10" descr="Text&#10;&#10;Description automatically generated"/>
+            <wp:cNvGraphicFramePr>
+              <a:graphicFrameLocks xmlns:a="http://schemas.openxmlformats.org/drawingml/2006/main" noChangeAspect="1"/>
+            </wp:cNvGraphicFramePr>
+            <a:graphic xmlns:a="http://schemas.openxmlformats.org/drawingml/2006/main">
+              <a:graphicData uri="http://schemas.openxmlformats.org/drawingml/2006/picture">
+                <pic:pic xmlns:pic="http://schemas.openxmlformats.org/drawingml/2006/picture">
+                  <pic:nvPicPr>
+                    <pic:cNvPr id="10" name="Picture 10" descr="Text&#10;&#10;Description automatically generated"/>
+                    <pic:cNvPicPr/>
+                  </pic:nvPicPr>
+                  <pic:blipFill>
+                    <a:blip r:embed="rId16">
+                      <a:extLst>
+                        <a:ext uri="{28A0092B-C50C-407E-A947-70E740481C1C}">
+                          <a14:useLocalDpi xmlns:a14="http://schemas.microsoft.com/office/drawing/2010/main" val="0"/>
+                        </a:ext>
+                      </a:extLst>
+                    </a:blip>
+                    <a:stretch>
+                      <a:fillRect/>
+                    </a:stretch>
+                  </pic:blipFill>
+                  <pic:spPr>
+                    <a:xfrm>
+                      <a:off x="0" y="0"/>
+                      <a:ext cx="2000250" cy="571500"/>
+                    </a:xfrm>
+                    <a:prstGeom prst="rect">
+                      <a:avLst/>
+                    </a:prstGeom>
+                  </pic:spPr>
+                </pic:pic>
+              </a:graphicData>
+            </a:graphic>
+          </wp:anchor>
+        </w:drawing>
+      </w:r>
+      <w:r>
+        <w:rPr>
+          <w:lang w:val="nl-BE"/>
+        </w:rPr>
+        <w:t xml:space="preserve">Je kan verschillende requests </w:t>
+      </w:r>
+      <w:r>
+        <w:rPr>
+          <w:lang w:val="nl-BE"/>
+        </w:rPr>
+        <w:t>opslaan door ze in een collectie te zetten. Een collectie bestaat normaal uit verschillende bijhorende requests. Zelf heb ik al een collectie gemaakt voor dit vak met al één request in dat ik hierboven heb getoond.</w:t>
+      </w:r>
+      <w:r>
+        <w:rPr>
+          <w:lang w:val="nl-BE"/>
+        </w:rPr>
+        <w:t xml:space="preserve"> Om requests nog beter te beheren kan je ook folders maken in een collectie maar dit is nog niet toepasselijk voor mij.</w:t>
+      </w:r>
+      <w:r>
+        <w:rPr>
+          <w:lang w:val="nl-BE"/>
+        </w:rPr>
+        <w:t xml:space="preserve"> </w:t>
+      </w:r>
+    </w:p>
+    <w:p>
+      <w:pPr>
+        <w:rPr>
+          <w:lang w:val="en-GB"/>
+        </w:rPr>
+      </w:pPr>
+      <w:r>
+        <w:rPr>
+          <w:noProof/>
+          <w:lang w:val="nl-BE"/>
+        </w:rPr>
+        <w:lastRenderedPageBreak/>
+        <w:drawing>
+          <wp:inline distT="0" distB="0" distL="0" distR="0" wp14:anchorId="2F327707" wp14:editId="078A44DB">
+            <wp:extent cx="2334126" cy="2741116"/>
+            <wp:effectExtent l="0" t="0" r="9525" b="2540"/>
+            <wp:docPr id="11" name="Picture 11"/>
+            <wp:cNvGraphicFramePr>
+              <a:graphicFrameLocks xmlns:a="http://schemas.openxmlformats.org/drawingml/2006/main" noChangeAspect="1"/>
+            </wp:cNvGraphicFramePr>
+            <a:graphic xmlns:a="http://schemas.openxmlformats.org/drawingml/2006/main">
+              <a:graphicData uri="http://schemas.openxmlformats.org/drawingml/2006/picture">
+                <pic:pic xmlns:pic="http://schemas.openxmlformats.org/drawingml/2006/picture">
+                  <pic:nvPicPr>
+                    <pic:cNvPr id="0" name="Picture 3"/>
+                    <pic:cNvPicPr>
+                      <a:picLocks noChangeAspect="1" noChangeArrowheads="1"/>
+                    </pic:cNvPicPr>
+                  </pic:nvPicPr>
+                  <pic:blipFill>
+                    <a:blip r:embed="rId17">
+                      <a:extLst>
+                        <a:ext uri="{28A0092B-C50C-407E-A947-70E740481C1C}">
+                          <a14:useLocalDpi xmlns:a14="http://schemas.microsoft.com/office/drawing/2010/main" val="0"/>
+                        </a:ext>
+                      </a:extLst>
+                    </a:blip>
+                    <a:srcRect/>
+                    <a:stretch>
+                      <a:fillRect/>
+                    </a:stretch>
+                  </pic:blipFill>
+                  <pic:spPr bwMode="auto">
+                    <a:xfrm>
+                      <a:off x="0" y="0"/>
+                      <a:ext cx="2337965" cy="2745624"/>
+                    </a:xfrm>
+                    <a:prstGeom prst="rect">
+                      <a:avLst/>
+                    </a:prstGeom>
+                    <a:noFill/>
+                    <a:ln>
+                      <a:noFill/>
+                    </a:ln>
+                  </pic:spPr>
+                </pic:pic>
+              </a:graphicData>
+            </a:graphic>
+          </wp:inline>
+        </w:drawing>
+      </w:r>
     </w:p>
     <w:p>
       <w:pPr>
@@ -3532,217 +3139,203 @@
         <w:rPr>
           <w:lang w:val="en-GB"/>
         </w:rPr>
+        <w:t>API workflow using Github &amp; Twilio</w:t>
+      </w:r>
+      <w:bookmarkEnd w:id="7"/>
+    </w:p>
+    <w:p>
+      <w:pPr>
+        <w:rPr>
+          <w:lang w:val="en-GB"/>
+        </w:rPr>
+      </w:pPr>
+    </w:p>
+    <w:p>
+      <w:pPr>
+        <w:pStyle w:val="Heading2"/>
+        <w:rPr>
+          <w:lang w:val="en-GB"/>
+        </w:rPr>
+      </w:pPr>
+      <w:bookmarkStart w:id="8" w:name="_Toc85047879"/>
+      <w:r>
+        <w:rPr>
+          <w:lang w:val="en-GB"/>
+        </w:rPr>
+        <w:t>Advanced assertions</w:t>
+      </w:r>
+      <w:bookmarkEnd w:id="8"/>
+    </w:p>
+    <w:p>
+      <w:pPr>
+        <w:rPr>
+          <w:lang w:val="en-GB"/>
+        </w:rPr>
+      </w:pPr>
+    </w:p>
+    <w:p>
+      <w:pPr>
+        <w:pStyle w:val="Heading2"/>
+        <w:rPr>
+          <w:lang w:val="en-GB"/>
+        </w:rPr>
+      </w:pPr>
+      <w:bookmarkStart w:id="9" w:name="_Toc85047880"/>
+      <w:r>
+        <w:rPr>
+          <w:lang w:val="en-GB"/>
+        </w:rPr>
+        <w:t>Automatically running tests</w:t>
+      </w:r>
+      <w:bookmarkEnd w:id="9"/>
+    </w:p>
+    <w:p>
+      <w:pPr>
+        <w:rPr>
+          <w:lang w:val="en-GB"/>
+        </w:rPr>
+      </w:pPr>
+    </w:p>
+    <w:p>
+      <w:pPr>
+        <w:pStyle w:val="Heading2"/>
+        <w:rPr>
+          <w:lang w:val="en-GB"/>
+        </w:rPr>
+      </w:pPr>
+      <w:bookmarkStart w:id="10" w:name="_Toc85047881"/>
+      <w:r>
+        <w:rPr>
+          <w:lang w:val="en-GB"/>
+        </w:rPr>
+        <w:t>Running Newman with other CI servers/tools</w:t>
+      </w:r>
+      <w:bookmarkEnd w:id="10"/>
+    </w:p>
+    <w:p>
+      <w:pPr>
+        <w:rPr>
+          <w:lang w:val="en-GB"/>
+        </w:rPr>
+      </w:pPr>
+    </w:p>
+    <w:p>
+      <w:pPr>
+        <w:pStyle w:val="Heading2"/>
+        <w:rPr>
+          <w:lang w:val="en-GB"/>
+        </w:rPr>
+      </w:pPr>
+      <w:bookmarkStart w:id="11" w:name="_Toc85047882"/>
+      <w:r>
+        <w:rPr>
+          <w:lang w:val="en-GB"/>
+        </w:rPr>
+        <w:t>Workflows and Scenarios</w:t>
+      </w:r>
+      <w:bookmarkEnd w:id="11"/>
+    </w:p>
+    <w:p>
+      <w:pPr>
+        <w:rPr>
+          <w:lang w:val="en-GB"/>
+        </w:rPr>
+      </w:pPr>
+    </w:p>
+    <w:p>
+      <w:pPr>
+        <w:pStyle w:val="Heading2"/>
+        <w:rPr>
+          <w:lang w:val="en-GB"/>
+        </w:rPr>
+      </w:pPr>
+      <w:bookmarkStart w:id="12" w:name="_Toc85047883"/>
+      <w:r>
+        <w:rPr>
+          <w:lang w:val="en-GB"/>
+        </w:rPr>
+        <w:t>Data driven tests: Running a request</w:t>
+      </w:r>
+      <w:r>
+        <w:rPr>
+          <w:lang w:val="en-GB"/>
+        </w:rPr>
+        <w:t xml:space="preserve"> </w:t>
+      </w:r>
+      <w:r>
+        <w:rPr>
+          <w:lang w:val="en-GB"/>
+        </w:rPr>
+        <w:t>multiple times with different data sets</w:t>
+      </w:r>
+      <w:bookmarkEnd w:id="12"/>
+    </w:p>
+    <w:p>
+      <w:pPr>
+        <w:rPr>
+          <w:lang w:val="en-GB"/>
+        </w:rPr>
+      </w:pPr>
+    </w:p>
+    <w:p>
+      <w:pPr>
+        <w:pStyle w:val="Heading2"/>
+        <w:rPr>
+          <w:lang w:val="en-GB"/>
+        </w:rPr>
+      </w:pPr>
+      <w:bookmarkStart w:id="13" w:name="_Toc85047884"/>
+      <w:r>
+        <w:rPr>
+          <w:lang w:val="en-GB"/>
+        </w:rPr>
+        <w:t>Team Collaboration</w:t>
+      </w:r>
+      <w:bookmarkEnd w:id="13"/>
+    </w:p>
+    <w:p>
+      <w:pPr>
+        <w:rPr>
+          <w:lang w:val="en-GB"/>
+        </w:rPr>
+      </w:pPr>
+    </w:p>
+    <w:p>
+      <w:pPr>
+        <w:pStyle w:val="Heading2"/>
+        <w:rPr>
+          <w:lang w:val="en-GB"/>
+        </w:rPr>
+      </w:pPr>
+      <w:bookmarkStart w:id="14" w:name="_Toc85047885"/>
+      <w:r>
+        <w:rPr>
+          <w:lang w:val="en-GB"/>
+        </w:rPr>
+        <w:t>Mock servers</w:t>
+      </w:r>
+      <w:bookmarkEnd w:id="14"/>
+    </w:p>
+    <w:p>
+      <w:pPr>
+        <w:rPr>
+          <w:lang w:val="en-GB"/>
+        </w:rPr>
+      </w:pPr>
+    </w:p>
+    <w:p>
+      <w:pPr>
+        <w:pStyle w:val="Heading2"/>
+        <w:rPr>
+          <w:lang w:val="en-GB"/>
+        </w:rPr>
+      </w:pPr>
+      <w:bookmarkStart w:id="15" w:name="_Toc85047886"/>
+      <w:r>
+        <w:rPr>
+          <w:lang w:val="en-GB"/>
+        </w:rPr>
         <w:lastRenderedPageBreak/>
-        <w:t xml:space="preserve">API workflow using </w:t>
-      </w:r>
-      <w:proofErr w:type="spellStart"/>
-      <w:r>
-        <w:rPr>
-          <w:lang w:val="en-GB"/>
-        </w:rPr>
-        <w:t>Github</w:t>
-      </w:r>
-      <w:proofErr w:type="spellEnd"/>
-      <w:r>
-        <w:rPr>
-          <w:lang w:val="en-GB"/>
-        </w:rPr>
-        <w:t xml:space="preserve"> &amp; Twilio</w:t>
-      </w:r>
-      <w:bookmarkEnd w:id="7"/>
-    </w:p>
-    <w:p>
-      <w:pPr>
-        <w:rPr>
-          <w:lang w:val="en-GB"/>
-        </w:rPr>
-      </w:pPr>
-    </w:p>
-    <w:p>
-      <w:pPr>
-        <w:pStyle w:val="Heading2"/>
-        <w:rPr>
-          <w:lang w:val="en-GB"/>
-        </w:rPr>
-      </w:pPr>
-      <w:bookmarkStart w:id="8" w:name="_Toc85047879"/>
-      <w:r>
-        <w:rPr>
-          <w:lang w:val="en-GB"/>
-        </w:rPr>
-        <w:t>Advanced assertions</w:t>
-      </w:r>
-      <w:bookmarkEnd w:id="8"/>
-    </w:p>
-    <w:p>
-      <w:pPr>
-        <w:rPr>
-          <w:lang w:val="en-GB"/>
-        </w:rPr>
-      </w:pPr>
-    </w:p>
-    <w:p>
-      <w:pPr>
-        <w:pStyle w:val="Heading2"/>
-        <w:rPr>
-          <w:lang w:val="en-GB"/>
-        </w:rPr>
-      </w:pPr>
-      <w:bookmarkStart w:id="9" w:name="_Toc85047880"/>
-      <w:r>
-        <w:rPr>
-          <w:lang w:val="en-GB"/>
-        </w:rPr>
-        <w:t>Automatically running tests</w:t>
-      </w:r>
-      <w:bookmarkEnd w:id="9"/>
-    </w:p>
-    <w:p>
-      <w:pPr>
-        <w:rPr>
-          <w:lang w:val="en-GB"/>
-        </w:rPr>
-      </w:pPr>
-    </w:p>
-    <w:p>
-      <w:pPr>
-        <w:pStyle w:val="Heading2"/>
-        <w:rPr>
-          <w:lang w:val="en-GB"/>
-        </w:rPr>
-      </w:pPr>
-      <w:bookmarkStart w:id="10" w:name="_Toc85047881"/>
-      <w:r>
-        <w:rPr>
-          <w:lang w:val="en-GB"/>
-        </w:rPr>
-        <w:t>Running Newman with other CI servers/tools</w:t>
-      </w:r>
-      <w:bookmarkEnd w:id="10"/>
-    </w:p>
-    <w:p>
-      <w:pPr>
-        <w:rPr>
-          <w:lang w:val="en-GB"/>
-        </w:rPr>
-      </w:pPr>
-    </w:p>
-    <w:p>
-      <w:pPr>
-        <w:pStyle w:val="Heading2"/>
-        <w:rPr>
-          <w:lang w:val="en-GB"/>
-        </w:rPr>
-      </w:pPr>
-      <w:bookmarkStart w:id="11" w:name="_Toc85047882"/>
-      <w:r>
-        <w:rPr>
-          <w:lang w:val="en-GB"/>
-        </w:rPr>
-        <w:t>Workflows and Scenarios</w:t>
-      </w:r>
-      <w:bookmarkEnd w:id="11"/>
-    </w:p>
-    <w:p>
-      <w:pPr>
-        <w:rPr>
-          <w:lang w:val="en-GB"/>
-        </w:rPr>
-      </w:pPr>
-    </w:p>
-    <w:p>
-      <w:pPr>
-        <w:pStyle w:val="Heading2"/>
-        <w:rPr>
-          <w:lang w:val="en-GB"/>
-        </w:rPr>
-      </w:pPr>
-      <w:bookmarkStart w:id="12" w:name="_Toc85047883"/>
-      <w:r>
-        <w:rPr>
-          <w:lang w:val="en-GB"/>
-        </w:rPr>
-        <w:t>Data driven tests: Running a request</w:t>
-      </w:r>
-      <w:r>
-        <w:rPr>
-          <w:lang w:val="en-GB"/>
-        </w:rPr>
-        <w:t xml:space="preserve"> </w:t>
-      </w:r>
-      <w:r>
-        <w:rPr>
-          <w:lang w:val="en-GB"/>
-        </w:rPr>
-        <w:t>multiple times with different data sets</w:t>
-      </w:r>
-      <w:bookmarkEnd w:id="12"/>
-    </w:p>
-    <w:p>
-      <w:pPr>
-        <w:rPr>
-          <w:lang w:val="en-GB"/>
-        </w:rPr>
-      </w:pPr>
-    </w:p>
-    <w:p>
-      <w:pPr>
-        <w:pStyle w:val="Heading2"/>
-        <w:rPr>
-          <w:lang w:val="en-GB"/>
-        </w:rPr>
-      </w:pPr>
-      <w:bookmarkStart w:id="13" w:name="_Toc85047884"/>
-      <w:r>
-        <w:rPr>
-          <w:lang w:val="en-GB"/>
-        </w:rPr>
-        <w:t>Team Collaboration</w:t>
-      </w:r>
-      <w:bookmarkEnd w:id="13"/>
-    </w:p>
-    <w:p>
-      <w:pPr>
-        <w:rPr>
-          <w:lang w:val="en-GB"/>
-        </w:rPr>
-      </w:pPr>
-    </w:p>
-    <w:p>
-      <w:pPr>
-        <w:pStyle w:val="Heading2"/>
-        <w:rPr>
-          <w:lang w:val="en-GB"/>
-        </w:rPr>
-      </w:pPr>
-      <w:bookmarkStart w:id="14" w:name="_Toc85047885"/>
-      <w:r>
-        <w:rPr>
-          <w:lang w:val="en-GB"/>
-        </w:rPr>
-        <w:t>Mock servers</w:t>
-      </w:r>
-      <w:bookmarkEnd w:id="14"/>
-    </w:p>
-    <w:p>
-      <w:pPr>
-        <w:rPr>
-          <w:lang w:val="en-GB"/>
-        </w:rPr>
-      </w:pPr>
-    </w:p>
-    <w:p>
-      <w:pPr>
-        <w:pStyle w:val="Heading2"/>
-        <w:rPr>
-          <w:lang w:val="en-GB"/>
-        </w:rPr>
-      </w:pPr>
-      <w:bookmarkStart w:id="15" w:name="_Toc85047886"/>
-      <w:r>
-        <w:rPr>
-          <w:lang w:val="en-GB"/>
-        </w:rPr>
         <w:t>File uploads (testing, automatic uploads,</w:t>
       </w:r>
       <w:r>
@@ -3984,7 +3577,6 @@
                 <w:lang w:val="en-GB"/>
               </w:rPr>
             </w:pPr>
-            <w:proofErr w:type="spellStart"/>
             <w:r>
               <w:rPr>
                 <w:b/>
@@ -3995,7 +3587,6 @@
               </w:rPr>
               <w:t>Tijdsduur</w:t>
             </w:r>
-            <w:proofErr w:type="spellEnd"/>
           </w:p>
         </w:tc>
         <w:tc>
@@ -4036,19 +3627,11 @@
                 <w:lang w:val="nl-BE"/>
               </w:rPr>
             </w:pPr>
-            <w:proofErr w:type="spellStart"/>
             <w:r>
               <w:rPr>
                 <w:lang w:val="nl-BE"/>
               </w:rPr>
-              <w:t>Github</w:t>
-            </w:r>
-            <w:proofErr w:type="spellEnd"/>
-            <w:r>
-              <w:rPr>
-                <w:lang w:val="nl-BE"/>
-              </w:rPr>
-              <w:t xml:space="preserve"> in orde zett</w:t>
+              <w:t>Github in orde zett</w:t>
             </w:r>
             <w:r>
               <w:rPr>
@@ -4106,42 +3689,12 @@
                 <w:lang w:val="en-GB"/>
               </w:rPr>
             </w:pPr>
-            <w:proofErr w:type="spellStart"/>
-            <w:r>
-              <w:rPr>
-                <w:lang w:val="en-GB"/>
-              </w:rPr>
-              <w:t>Gepaste</w:t>
-            </w:r>
-            <w:proofErr w:type="spellEnd"/>
-            <w:r>
-              <w:rPr>
-                <w:lang w:val="en-GB"/>
-              </w:rPr>
-              <w:t xml:space="preserve"> API </w:t>
-            </w:r>
-            <w:proofErr w:type="spellStart"/>
-            <w:r>
-              <w:rPr>
-                <w:lang w:val="en-GB"/>
-              </w:rPr>
-              <w:t>zoeken</w:t>
-            </w:r>
-            <w:proofErr w:type="spellEnd"/>
-            <w:r>
-              <w:rPr>
-                <w:lang w:val="en-GB"/>
-              </w:rPr>
-              <w:t xml:space="preserve"> + </w:t>
-            </w:r>
-            <w:proofErr w:type="spellStart"/>
-            <w:r>
-              <w:rPr>
-                <w:lang w:val="en-GB"/>
-              </w:rPr>
-              <w:t>verslag</w:t>
-            </w:r>
-            <w:proofErr w:type="spellEnd"/>
+            <w:r>
+              <w:rPr>
+                <w:lang w:val="en-GB"/>
+              </w:rPr>
+              <w:t>Gepaste API zoeken + verslag</w:t>
+            </w:r>
           </w:p>
         </w:tc>
         <w:tc>
@@ -4214,7 +3767,19 @@
               <w:rPr>
                 <w:lang w:val="en-GB"/>
               </w:rPr>
-              <w:t>53min</w:t>
+              <w:t>5</w:t>
+            </w:r>
+            <w:r>
+              <w:rPr>
+                <w:lang w:val="en-GB"/>
+              </w:rPr>
+              <w:t>5</w:t>
+            </w:r>
+            <w:r>
+              <w:rPr>
+                <w:lang w:val="en-GB"/>
+              </w:rPr>
+              <w:t>min</w:t>
             </w:r>
           </w:p>
         </w:tc>
@@ -4252,16 +3817,8 @@
               <w:rPr>
                 <w:lang w:val="en-GB"/>
               </w:rPr>
-              <w:t xml:space="preserve">Intro </w:t>
-            </w:r>
-            <w:proofErr w:type="spellStart"/>
-            <w:r>
-              <w:rPr>
-                <w:lang w:val="en-GB"/>
-              </w:rPr>
-              <w:t>uitschrijven</w:t>
-            </w:r>
-            <w:proofErr w:type="spellEnd"/>
+              <w:t>Intro uitschrijven</w:t>
+            </w:r>
           </w:p>
         </w:tc>
         <w:tc>
@@ -4334,7 +3891,19 @@
               <w:rPr>
                 <w:lang w:val="en-GB"/>
               </w:rPr>
-              <w:t>41min</w:t>
+              <w:t>4</w:t>
+            </w:r>
+            <w:r>
+              <w:rPr>
+                <w:lang w:val="en-GB"/>
+              </w:rPr>
+              <w:t>5</w:t>
+            </w:r>
+            <w:r>
+              <w:rPr>
+                <w:lang w:val="en-GB"/>
+              </w:rPr>
+              <w:t>min</w:t>
             </w:r>
           </w:p>
         </w:tc>
@@ -4368,6 +3937,12 @@
                 <w:lang w:val="en-GB"/>
               </w:rPr>
             </w:pPr>
+            <w:r>
+              <w:rPr>
+                <w:lang w:val="en-GB"/>
+              </w:rPr>
+              <w:t>Creating with API requests (Vervolg)</w:t>
+            </w:r>
           </w:p>
         </w:tc>
         <w:tc>
@@ -4380,6 +3955,18 @@
                 <w:lang w:val="en-GB"/>
               </w:rPr>
             </w:pPr>
+            <w:r>
+              <w:rPr>
+                <w:lang w:val="en-GB"/>
+              </w:rPr>
+              <w:t>40</w:t>
+            </w:r>
+            <w:r>
+              <w:rPr>
+                <w:lang w:val="en-GB"/>
+              </w:rPr>
+              <w:t>min</w:t>
+            </w:r>
           </w:p>
         </w:tc>
         <w:tc>
@@ -4392,6 +3979,12 @@
                 <w:lang w:val="en-GB"/>
               </w:rPr>
             </w:pPr>
+            <w:r>
+              <w:rPr>
+                <w:lang w:val="en-GB"/>
+              </w:rPr>
+              <w:t>14/10/2021</w:t>
+            </w:r>
           </w:p>
         </w:tc>
       </w:tr>
@@ -4442,7 +4035,7 @@
       </w:pPr>
     </w:p>
     <w:sectPr>
-      <w:footerReference w:type="default" r:id="rId15"/>
+      <w:footerReference w:type="default" r:id="rId18"/>
       <w:pgSz w:w="12240" w:h="15840"/>
       <w:pgMar w:top="1440" w:right="1440" w:bottom="1440" w:left="1440" w:header="720" w:footer="720" w:gutter="0"/>
       <w:cols w:space="720"/>

</xml_diff>

<commit_message>
Data toevoegen aan de tabel recipe, + GetAll test
</commit_message>
<xml_diff>
--- a/API Testing.docx
+++ b/API Testing.docx
@@ -3527,7 +3527,21 @@
         <w:rPr>
           <w:lang w:val="nl-BE"/>
         </w:rPr>
-        <w:t xml:space="preserve"> adressen onthoud dat je al hebt gebruikt. Hierdoor kan je dus snel werken zonder steeds </w:t>
+        <w:t xml:space="preserve"> adressen </w:t>
+      </w:r>
+      <w:proofErr w:type="gramStart"/>
+      <w:r>
+        <w:rPr>
+          <w:lang w:val="nl-BE"/>
+        </w:rPr>
+        <w:t>onthoud</w:t>
+      </w:r>
+      <w:proofErr w:type="gramEnd"/>
+      <w:r>
+        <w:rPr>
+          <w:lang w:val="nl-BE"/>
+        </w:rPr>
+        <w:t xml:space="preserve"> dat je al hebt gebruikt. Hierdoor kan je dus snel werken zonder steeds </w:t>
       </w:r>
       <w:r>
         <w:rPr>
@@ -3574,7 +3588,21 @@
         <w:rPr>
           <w:lang w:val="nl-BE"/>
         </w:rPr>
-        <w:t>. Er zijn al standaard headers dat postman aanbied maar je kan er ook nog altijd zelf meegeven.</w:t>
+        <w:t xml:space="preserve">. Er zijn al standaard headers dat postman </w:t>
+      </w:r>
+      <w:proofErr w:type="gramStart"/>
+      <w:r>
+        <w:rPr>
+          <w:lang w:val="nl-BE"/>
+        </w:rPr>
+        <w:t>aanbied</w:t>
+      </w:r>
+      <w:proofErr w:type="gramEnd"/>
+      <w:r>
+        <w:rPr>
+          <w:lang w:val="nl-BE"/>
+        </w:rPr>
+        <w:t xml:space="preserve"> maar je kan er ook nog altijd zelf meegeven.</w:t>
       </w:r>
     </w:p>
     <w:p>
@@ -4868,11 +4896,19 @@
         <w:t xml:space="preserve">Maar wat betekend deze test code nu? </w:t>
       </w:r>
       <w:proofErr w:type="spellStart"/>
-      <w:r>
-        <w:rPr>
-          <w:lang w:val="nl-BE"/>
-        </w:rPr>
-        <w:t>pm.test</w:t>
+      <w:proofErr w:type="gramStart"/>
+      <w:r>
+        <w:rPr>
+          <w:lang w:val="nl-BE"/>
+        </w:rPr>
+        <w:t>pm</w:t>
+      </w:r>
+      <w:proofErr w:type="gramEnd"/>
+      <w:r>
+        <w:rPr>
+          <w:lang w:val="nl-BE"/>
+        </w:rPr>
+        <w:t>.test</w:t>
       </w:r>
       <w:proofErr w:type="spellEnd"/>
       <w:r>
@@ -5015,6 +5051,7 @@
       </w:pPr>
       <w:r>
         <w:rPr>
+          <w:noProof/>
           <w:lang w:val="nl-BE"/>
         </w:rPr>
         <w:drawing>
@@ -5069,6 +5106,7 @@
       </w:r>
       <w:r>
         <w:rPr>
+          <w:noProof/>
           <w:lang w:val="nl-BE"/>
         </w:rPr>
         <w:drawing>
@@ -5132,7 +5170,21 @@
         <w:rPr>
           <w:lang w:val="nl-BE"/>
         </w:rPr>
-        <w:t>’. We zullen nu eens testen of we alleen de informatie het eerste categorie kunnen weergeven. Hierin zou dus ‘Soepen’ moeten staan.</w:t>
+        <w:t xml:space="preserve">’. We zullen nu eens testen of we alleen de informatie </w:t>
+      </w:r>
+      <w:proofErr w:type="gramStart"/>
+      <w:r>
+        <w:rPr>
+          <w:lang w:val="nl-BE"/>
+        </w:rPr>
+        <w:t>het eerste categorie</w:t>
+      </w:r>
+      <w:proofErr w:type="gramEnd"/>
+      <w:r>
+        <w:rPr>
+          <w:lang w:val="nl-BE"/>
+        </w:rPr>
+        <w:t xml:space="preserve"> kunnen weergeven. Hierin zou dus ‘Soepen’ moeten staan.</w:t>
       </w:r>
     </w:p>
     <w:p>
@@ -5158,6 +5210,7 @@
       </w:pPr>
       <w:r>
         <w:rPr>
+          <w:noProof/>
           <w:lang w:val="nl-BE"/>
         </w:rPr>
         <w:drawing>
@@ -5267,6 +5320,7 @@
       </w:pPr>
       <w:r>
         <w:rPr>
+          <w:noProof/>
           <w:lang w:val="nl-BE"/>
         </w:rPr>
         <w:drawing>
@@ -5327,6 +5381,7 @@
       </w:r>
       <w:r>
         <w:rPr>
+          <w:noProof/>
           <w:lang w:val="nl-BE"/>
         </w:rPr>
         <w:drawing>
@@ -5454,6 +5509,7 @@
       </w:pPr>
       <w:r>
         <w:rPr>
+          <w:noProof/>
           <w:lang w:val="nl-BE"/>
         </w:rPr>
         <w:drawing>
@@ -5528,6 +5584,7 @@
       </w:pPr>
       <w:r>
         <w:rPr>
+          <w:noProof/>
           <w:lang w:val="nl-BE"/>
         </w:rPr>
         <w:lastRenderedPageBreak/>
@@ -5603,6 +5660,7 @@
       </w:pPr>
       <w:r>
         <w:rPr>
+          <w:noProof/>
           <w:lang w:val="nl-BE"/>
         </w:rPr>
         <w:drawing>
@@ -5663,6 +5721,7 @@
       </w:r>
       <w:r>
         <w:rPr>
+          <w:noProof/>
           <w:lang w:val="nl-BE"/>
         </w:rPr>
         <w:drawing>
@@ -5732,19 +5791,7 @@
         <w:rPr>
           <w:lang w:val="nl-BE"/>
         </w:rPr>
-        <w:t xml:space="preserve">Een </w:t>
-      </w:r>
-      <w:r>
-        <w:rPr>
-          <w:lang w:val="nl-BE"/>
-        </w:rPr>
-        <w:t>categorie</w:t>
-      </w:r>
-      <w:r>
-        <w:rPr>
-          <w:lang w:val="nl-BE"/>
-        </w:rPr>
-        <w:t xml:space="preserve"> verwijderen</w:t>
+        <w:t>Een categorie verwijderen</w:t>
       </w:r>
     </w:p>
     <w:p>
@@ -5768,6 +5815,7 @@
       </w:pPr>
       <w:r>
         <w:rPr>
+          <w:noProof/>
           <w:lang w:val="nl-BE"/>
         </w:rPr>
         <w:drawing>
@@ -5842,6 +5890,7 @@
       </w:pPr>
       <w:r>
         <w:rPr>
+          <w:noProof/>
           <w:lang w:val="nl-BE"/>
         </w:rPr>
         <w:drawing>
@@ -5889,6 +5938,7 @@
       </w:pPr>
       <w:r>
         <w:rPr>
+          <w:noProof/>
           <w:lang w:val="nl-BE"/>
         </w:rPr>
         <w:drawing>
@@ -5949,6 +5999,7 @@
       </w:pPr>
       <w:r>
         <w:rPr>
+          <w:noProof/>
           <w:lang w:val="nl-BE"/>
         </w:rPr>
         <w:lastRenderedPageBreak/>
@@ -6038,18 +6089,1638 @@
     <w:p>
       <w:pPr>
         <w:rPr>
-          <w:lang w:val="nl-BE"/>
-        </w:rPr>
-      </w:pPr>
-      <w:r>
-        <w:rPr>
           <w:noProof/>
         </w:rPr>
+      </w:pPr>
+      <w:r>
+        <w:rPr>
+          <w:noProof/>
+        </w:rPr>
         <w:t>Zoals je kan zien is de test gelukt maar hebben we geen body teruggekregen. Dit is wel normaal. Want wat zouden we moeten terug krijgen wanneer we iets verwijderen. Een status code geeft al meer dan genoeg weer, wanneer we weten of het met succes is verwijdert weten we al genoeg.</w:t>
       </w:r>
     </w:p>
     <w:p>
       <w:pPr>
+        <w:rPr>
+          <w:noProof/>
+        </w:rPr>
+      </w:pPr>
+    </w:p>
+    <w:p>
+      <w:pPr>
+        <w:pStyle w:val="Heading3"/>
+        <w:rPr>
+          <w:lang w:val="nl-BE"/>
+        </w:rPr>
+      </w:pPr>
+      <w:r>
+        <w:rPr>
+          <w:lang w:val="nl-BE"/>
+        </w:rPr>
+        <w:t xml:space="preserve">De tabel </w:t>
+      </w:r>
+      <w:proofErr w:type="spellStart"/>
+      <w:r>
+        <w:rPr>
+          <w:lang w:val="nl-BE"/>
+        </w:rPr>
+        <w:t>Recipes</w:t>
+      </w:r>
+      <w:proofErr w:type="spellEnd"/>
+      <w:r>
+        <w:rPr>
+          <w:lang w:val="nl-BE"/>
+        </w:rPr>
+        <w:t xml:space="preserve"> simpel testen</w:t>
+      </w:r>
+    </w:p>
+    <w:p>
+      <w:pPr>
+        <w:pStyle w:val="Heading4"/>
+        <w:rPr>
+          <w:lang w:val="nl-BE"/>
+        </w:rPr>
+      </w:pPr>
+      <w:r>
+        <w:rPr>
+          <w:lang w:val="nl-BE"/>
+        </w:rPr>
+        <w:t>De data bekijken</w:t>
+      </w:r>
+    </w:p>
+    <w:p>
+      <w:pPr>
+        <w:rPr>
+          <w:lang w:val="nl-BE"/>
+        </w:rPr>
+      </w:pPr>
+      <w:r>
+        <w:rPr>
+          <w:lang w:val="nl-BE"/>
+        </w:rPr>
+        <w:t xml:space="preserve">Zoals de </w:t>
+      </w:r>
+      <w:proofErr w:type="spellStart"/>
+      <w:r>
+        <w:rPr>
+          <w:lang w:val="nl-BE"/>
+        </w:rPr>
+        <w:t>de</w:t>
+      </w:r>
+      <w:proofErr w:type="spellEnd"/>
+      <w:r>
+        <w:rPr>
+          <w:lang w:val="nl-BE"/>
+        </w:rPr>
+        <w:t xml:space="preserve"> tabel </w:t>
+      </w:r>
+      <w:proofErr w:type="spellStart"/>
+      <w:r>
+        <w:rPr>
+          <w:lang w:val="nl-BE"/>
+        </w:rPr>
+        <w:t>Categories</w:t>
+      </w:r>
+      <w:proofErr w:type="spellEnd"/>
+      <w:r>
+        <w:rPr>
+          <w:lang w:val="nl-BE"/>
+        </w:rPr>
+        <w:t xml:space="preserve"> gaan we de data bekijken via Visual studio. En zoals we kunnen zien is er helemaal nog geen data is de tabel. Dit vermoeilijkt het testen wel omdat er nog geen data </w:t>
+      </w:r>
+      <w:proofErr w:type="gramStart"/>
+      <w:r>
+        <w:rPr>
+          <w:lang w:val="nl-BE"/>
+        </w:rPr>
+        <w:t>is</w:t>
+      </w:r>
+      <w:proofErr w:type="gramEnd"/>
+      <w:r>
+        <w:rPr>
+          <w:lang w:val="nl-BE"/>
+        </w:rPr>
+        <w:t xml:space="preserve"> om te testen. </w:t>
+      </w:r>
+    </w:p>
+    <w:p>
+      <w:pPr>
+        <w:rPr>
+          <w:lang w:val="nl-BE"/>
+        </w:rPr>
+      </w:pPr>
+      <w:r>
+        <w:rPr>
+          <w:noProof/>
+          <w:lang w:val="nl-BE"/>
+        </w:rPr>
+        <w:drawing>
+          <wp:inline distT="0" distB="0" distL="0" distR="0" wp14:anchorId="0008A866" wp14:editId="6730F89D">
+            <wp:extent cx="5268060" cy="1009791"/>
+            <wp:effectExtent l="0" t="0" r="0" b="0"/>
+            <wp:docPr id="19" name="Picture 19" descr="Graphical user interface&#10;&#10;Description automatically generated"/>
+            <wp:cNvGraphicFramePr>
+              <a:graphicFrameLocks xmlns:a="http://schemas.openxmlformats.org/drawingml/2006/main" noChangeAspect="1"/>
+            </wp:cNvGraphicFramePr>
+            <a:graphic xmlns:a="http://schemas.openxmlformats.org/drawingml/2006/main">
+              <a:graphicData uri="http://schemas.openxmlformats.org/drawingml/2006/picture">
+                <pic:pic xmlns:pic="http://schemas.openxmlformats.org/drawingml/2006/picture">
+                  <pic:nvPicPr>
+                    <pic:cNvPr id="19" name="Picture 19" descr="Graphical user interface&#10;&#10;Description automatically generated"/>
+                    <pic:cNvPicPr/>
+                  </pic:nvPicPr>
+                  <pic:blipFill>
+                    <a:blip r:embed="rId37"/>
+                    <a:stretch>
+                      <a:fillRect/>
+                    </a:stretch>
+                  </pic:blipFill>
+                  <pic:spPr>
+                    <a:xfrm>
+                      <a:off x="0" y="0"/>
+                      <a:ext cx="5268060" cy="1009791"/>
+                    </a:xfrm>
+                    <a:prstGeom prst="rect">
+                      <a:avLst/>
+                    </a:prstGeom>
+                  </pic:spPr>
+                </pic:pic>
+              </a:graphicData>
+            </a:graphic>
+          </wp:inline>
+        </w:drawing>
+      </w:r>
+    </w:p>
+    <w:p>
+      <w:pPr>
+        <w:rPr>
+          <w:lang w:val="nl-BE"/>
+        </w:rPr>
+      </w:pPr>
+      <w:r>
+        <w:rPr>
+          <w:lang w:val="nl-BE"/>
+        </w:rPr>
+        <w:drawing>
+          <wp:anchor distT="0" distB="0" distL="114300" distR="114300" simplePos="0" relativeHeight="251667456" behindDoc="1" locked="0" layoutInCell="1" allowOverlap="1" wp14:anchorId="16458E22" wp14:editId="5643D3AB">
+            <wp:simplePos x="0" y="0"/>
+            <wp:positionH relativeFrom="column">
+              <wp:posOffset>3810000</wp:posOffset>
+            </wp:positionH>
+            <wp:positionV relativeFrom="paragraph">
+              <wp:posOffset>748030</wp:posOffset>
+            </wp:positionV>
+            <wp:extent cx="1362075" cy="381000"/>
+            <wp:effectExtent l="0" t="0" r="9525" b="0"/>
+            <wp:wrapTight wrapText="bothSides">
+              <wp:wrapPolygon edited="0">
+                <wp:start x="0" y="0"/>
+                <wp:lineTo x="0" y="20520"/>
+                <wp:lineTo x="21449" y="20520"/>
+                <wp:lineTo x="21449" y="0"/>
+                <wp:lineTo x="0" y="0"/>
+              </wp:wrapPolygon>
+            </wp:wrapTight>
+            <wp:docPr id="28" name="Picture 28"/>
+            <wp:cNvGraphicFramePr>
+              <a:graphicFrameLocks xmlns:a="http://schemas.openxmlformats.org/drawingml/2006/main" noChangeAspect="1"/>
+            </wp:cNvGraphicFramePr>
+            <a:graphic xmlns:a="http://schemas.openxmlformats.org/drawingml/2006/main">
+              <a:graphicData uri="http://schemas.openxmlformats.org/drawingml/2006/picture">
+                <pic:pic xmlns:pic="http://schemas.openxmlformats.org/drawingml/2006/picture">
+                  <pic:nvPicPr>
+                    <pic:cNvPr id="1" name=""/>
+                    <pic:cNvPicPr/>
+                  </pic:nvPicPr>
+                  <pic:blipFill>
+                    <a:blip r:embed="rId38">
+                      <a:extLst>
+                        <a:ext uri="{28A0092B-C50C-407E-A947-70E740481C1C}">
+                          <a14:useLocalDpi xmlns:a14="http://schemas.microsoft.com/office/drawing/2010/main" val="0"/>
+                        </a:ext>
+                      </a:extLst>
+                    </a:blip>
+                    <a:stretch>
+                      <a:fillRect/>
+                    </a:stretch>
+                  </pic:blipFill>
+                  <pic:spPr>
+                    <a:xfrm>
+                      <a:off x="0" y="0"/>
+                      <a:ext cx="1362075" cy="381000"/>
+                    </a:xfrm>
+                    <a:prstGeom prst="rect">
+                      <a:avLst/>
+                    </a:prstGeom>
+                  </pic:spPr>
+                </pic:pic>
+              </a:graphicData>
+            </a:graphic>
+          </wp:anchor>
+        </w:drawing>
+      </w:r>
+      <w:r>
+        <w:rPr>
+          <w:lang w:val="nl-BE"/>
+        </w:rPr>
+        <w:drawing>
+          <wp:anchor distT="0" distB="0" distL="114300" distR="114300" simplePos="0" relativeHeight="251665408" behindDoc="1" locked="0" layoutInCell="1" allowOverlap="1" wp14:anchorId="40FAFF0E" wp14:editId="09171246">
+            <wp:simplePos x="0" y="0"/>
+            <wp:positionH relativeFrom="column">
+              <wp:posOffset>0</wp:posOffset>
+            </wp:positionH>
+            <wp:positionV relativeFrom="paragraph">
+              <wp:posOffset>746125</wp:posOffset>
+            </wp:positionV>
+            <wp:extent cx="3686689" cy="1390844"/>
+            <wp:effectExtent l="0" t="0" r="9525" b="0"/>
+            <wp:wrapTight wrapText="bothSides">
+              <wp:wrapPolygon edited="0">
+                <wp:start x="0" y="0"/>
+                <wp:lineTo x="0" y="21304"/>
+                <wp:lineTo x="21544" y="21304"/>
+                <wp:lineTo x="21544" y="0"/>
+                <wp:lineTo x="0" y="0"/>
+              </wp:wrapPolygon>
+            </wp:wrapTight>
+            <wp:docPr id="18" name="Picture 18" descr="Graphical user interface, application&#10;&#10;Description automatically generated"/>
+            <wp:cNvGraphicFramePr>
+              <a:graphicFrameLocks xmlns:a="http://schemas.openxmlformats.org/drawingml/2006/main" noChangeAspect="1"/>
+            </wp:cNvGraphicFramePr>
+            <a:graphic xmlns:a="http://schemas.openxmlformats.org/drawingml/2006/main">
+              <a:graphicData uri="http://schemas.openxmlformats.org/drawingml/2006/picture">
+                <pic:pic xmlns:pic="http://schemas.openxmlformats.org/drawingml/2006/picture">
+                  <pic:nvPicPr>
+                    <pic:cNvPr id="18" name="Picture 18" descr="Graphical user interface, application&#10;&#10;Description automatically generated"/>
+                    <pic:cNvPicPr/>
+                  </pic:nvPicPr>
+                  <pic:blipFill>
+                    <a:blip r:embed="rId39">
+                      <a:extLst>
+                        <a:ext uri="{28A0092B-C50C-407E-A947-70E740481C1C}">
+                          <a14:useLocalDpi xmlns:a14="http://schemas.microsoft.com/office/drawing/2010/main" val="0"/>
+                        </a:ext>
+                      </a:extLst>
+                    </a:blip>
+                    <a:stretch>
+                      <a:fillRect/>
+                    </a:stretch>
+                  </pic:blipFill>
+                  <pic:spPr>
+                    <a:xfrm>
+                      <a:off x="0" y="0"/>
+                      <a:ext cx="3686689" cy="1390844"/>
+                    </a:xfrm>
+                    <a:prstGeom prst="rect">
+                      <a:avLst/>
+                    </a:prstGeom>
+                  </pic:spPr>
+                </pic:pic>
+              </a:graphicData>
+            </a:graphic>
+          </wp:anchor>
+        </w:drawing>
+      </w:r>
+      <w:r>
+        <w:rPr>
+          <w:lang w:val="nl-BE"/>
+        </w:rPr>
+        <w:t>We kunnen dit ook nog eens bevestigen via de web interface. Als we naar ‘</w:t>
+      </w:r>
+      <w:proofErr w:type="spellStart"/>
+      <w:proofErr w:type="gramStart"/>
+      <w:r>
+        <w:rPr>
+          <w:lang w:val="nl-BE"/>
+        </w:rPr>
+        <w:t>localhost:</w:t>
+      </w:r>
+      <w:r>
+        <w:rPr>
+          <w:b/>
+          <w:bCs/>
+          <w:lang w:val="nl-BE"/>
+        </w:rPr>
+        <w:t>POORT</w:t>
+      </w:r>
+      <w:proofErr w:type="spellEnd"/>
+      <w:proofErr w:type="gramEnd"/>
+      <w:r>
+        <w:rPr>
+          <w:lang w:val="nl-BE"/>
+        </w:rPr>
+        <w:t>/</w:t>
+      </w:r>
+      <w:proofErr w:type="spellStart"/>
+      <w:r>
+        <w:rPr>
+          <w:lang w:val="nl-BE"/>
+        </w:rPr>
+        <w:t>api</w:t>
+      </w:r>
+      <w:proofErr w:type="spellEnd"/>
+      <w:r>
+        <w:rPr>
+          <w:lang w:val="nl-BE"/>
+        </w:rPr>
+        <w:t>/</w:t>
+      </w:r>
+      <w:proofErr w:type="spellStart"/>
+      <w:r>
+        <w:rPr>
+          <w:lang w:val="nl-BE"/>
+        </w:rPr>
+        <w:t>recipe</w:t>
+      </w:r>
+      <w:proofErr w:type="spellEnd"/>
+      <w:r>
+        <w:rPr>
+          <w:lang w:val="nl-BE"/>
+        </w:rPr>
+        <w:t xml:space="preserve"> gaan op een browser, kunnen we eigenlijk ook een </w:t>
+      </w:r>
+      <w:proofErr w:type="spellStart"/>
+      <w:r>
+        <w:rPr>
+          <w:lang w:val="nl-BE"/>
+        </w:rPr>
+        <w:t>request</w:t>
+      </w:r>
+      <w:proofErr w:type="spellEnd"/>
+      <w:r>
+        <w:rPr>
+          <w:lang w:val="nl-BE"/>
+        </w:rPr>
+        <w:t xml:space="preserve"> doen. Dit komt omdat ik dit zo heb geprogrammeerd. In de code heb ik de standaard route naar ‘</w:t>
+      </w:r>
+      <w:proofErr w:type="spellStart"/>
+      <w:r>
+        <w:rPr>
+          <w:lang w:val="nl-BE"/>
+        </w:rPr>
+        <w:t>api</w:t>
+      </w:r>
+      <w:proofErr w:type="spellEnd"/>
+      <w:r>
+        <w:rPr>
+          <w:lang w:val="nl-BE"/>
+        </w:rPr>
+        <w:t>/</w:t>
+      </w:r>
+      <w:proofErr w:type="spellStart"/>
+      <w:r>
+        <w:rPr>
+          <w:lang w:val="nl-BE"/>
+        </w:rPr>
+        <w:t>recipe</w:t>
+      </w:r>
+      <w:proofErr w:type="spellEnd"/>
+      <w:r>
+        <w:rPr>
+          <w:lang w:val="nl-BE"/>
+        </w:rPr>
+        <w:t xml:space="preserve">’ gezet. En een methode dat alle </w:t>
+      </w:r>
+      <w:proofErr w:type="spellStart"/>
+      <w:r>
+        <w:rPr>
+          <w:lang w:val="nl-BE"/>
+        </w:rPr>
+        <w:t>recipes</w:t>
+      </w:r>
+      <w:proofErr w:type="spellEnd"/>
+      <w:r>
+        <w:rPr>
+          <w:lang w:val="nl-BE"/>
+        </w:rPr>
+        <w:t xml:space="preserve"> weergeeft maakt gebruik van deze route zonder enige aanhangsels.</w:t>
+      </w:r>
+    </w:p>
+    <w:p>
+      <w:pPr>
+        <w:rPr>
+          <w:lang w:val="nl-BE"/>
+        </w:rPr>
+      </w:pPr>
+    </w:p>
+    <w:p>
+      <w:pPr>
+        <w:rPr>
+          <w:lang w:val="nl-BE"/>
+        </w:rPr>
+      </w:pPr>
+      <w:r>
+        <w:rPr>
+          <w:lang w:val="nl-BE"/>
+        </w:rPr>
+        <w:t xml:space="preserve"> </w:t>
+      </w:r>
+    </w:p>
+    <w:p>
+      <w:pPr>
+        <w:rPr>
+          <w:lang w:val="nl-BE"/>
+        </w:rPr>
+      </w:pPr>
+    </w:p>
+    <w:p>
+      <w:pPr>
+        <w:rPr>
+          <w:lang w:val="nl-BE"/>
+        </w:rPr>
+      </w:pPr>
+    </w:p>
+    <w:p>
+      <w:pPr>
+        <w:rPr>
+          <w:lang w:val="nl-BE"/>
+        </w:rPr>
+      </w:pPr>
+    </w:p>
+    <w:p>
+      <w:pPr>
+        <w:rPr>
+          <w:lang w:val="nl-BE"/>
+        </w:rPr>
+      </w:pPr>
+      <w:r>
+        <w:rPr>
+          <w:lang w:val="nl-BE"/>
+        </w:rPr>
+        <w:drawing>
+          <wp:anchor distT="0" distB="0" distL="114300" distR="114300" simplePos="0" relativeHeight="251666432" behindDoc="1" locked="0" layoutInCell="1" allowOverlap="1" wp14:anchorId="36ECFE3E" wp14:editId="0049E809">
+            <wp:simplePos x="0" y="0"/>
+            <wp:positionH relativeFrom="column">
+              <wp:posOffset>1</wp:posOffset>
+            </wp:positionH>
+            <wp:positionV relativeFrom="paragraph">
+              <wp:posOffset>100330</wp:posOffset>
+            </wp:positionV>
+            <wp:extent cx="3610479" cy="885949"/>
+            <wp:effectExtent l="0" t="0" r="0" b="9525"/>
+            <wp:wrapTight wrapText="bothSides">
+              <wp:wrapPolygon edited="0">
+                <wp:start x="0" y="0"/>
+                <wp:lineTo x="0" y="21368"/>
+                <wp:lineTo x="21429" y="21368"/>
+                <wp:lineTo x="21429" y="0"/>
+                <wp:lineTo x="0" y="0"/>
+              </wp:wrapPolygon>
+            </wp:wrapTight>
+            <wp:docPr id="29" name="Picture 29" descr="Text&#10;&#10;Description automatically generated"/>
+            <wp:cNvGraphicFramePr>
+              <a:graphicFrameLocks xmlns:a="http://schemas.openxmlformats.org/drawingml/2006/main" noChangeAspect="1"/>
+            </wp:cNvGraphicFramePr>
+            <a:graphic xmlns:a="http://schemas.openxmlformats.org/drawingml/2006/main">
+              <a:graphicData uri="http://schemas.openxmlformats.org/drawingml/2006/picture">
+                <pic:pic xmlns:pic="http://schemas.openxmlformats.org/drawingml/2006/picture">
+                  <pic:nvPicPr>
+                    <pic:cNvPr id="29" name="Picture 29" descr="Text&#10;&#10;Description automatically generated"/>
+                    <pic:cNvPicPr/>
+                  </pic:nvPicPr>
+                  <pic:blipFill>
+                    <a:blip r:embed="rId40">
+                      <a:extLst>
+                        <a:ext uri="{28A0092B-C50C-407E-A947-70E740481C1C}">
+                          <a14:useLocalDpi xmlns:a14="http://schemas.microsoft.com/office/drawing/2010/main" val="0"/>
+                        </a:ext>
+                      </a:extLst>
+                    </a:blip>
+                    <a:stretch>
+                      <a:fillRect/>
+                    </a:stretch>
+                  </pic:blipFill>
+                  <pic:spPr>
+                    <a:xfrm>
+                      <a:off x="0" y="0"/>
+                      <a:ext cx="3610479" cy="885949"/>
+                    </a:xfrm>
+                    <a:prstGeom prst="rect">
+                      <a:avLst/>
+                    </a:prstGeom>
+                  </pic:spPr>
+                </pic:pic>
+              </a:graphicData>
+            </a:graphic>
+          </wp:anchor>
+        </w:drawing>
+      </w:r>
+    </w:p>
+    <w:p>
+      <w:pPr>
+        <w:rPr>
+          <w:lang w:val="nl-BE"/>
+        </w:rPr>
+      </w:pPr>
+    </w:p>
+    <w:p>
+      <w:pPr>
+        <w:rPr>
+          <w:lang w:val="nl-BE"/>
+        </w:rPr>
+      </w:pPr>
+    </w:p>
+    <w:p>
+      <w:pPr>
+        <w:rPr>
+          <w:lang w:val="nl-BE"/>
+        </w:rPr>
+      </w:pPr>
+    </w:p>
+    <w:p>
+      <w:pPr>
+        <w:rPr>
+          <w:lang w:val="nl-BE"/>
+        </w:rPr>
+      </w:pPr>
+      <w:r>
+        <w:rPr>
+          <w:lang w:val="nl-BE"/>
+        </w:rPr>
+        <w:t>Omdat ik zelf de code heb geschreven is dit allemaal gemakkelijk te verstaan voor mij.</w:t>
+      </w:r>
+    </w:p>
+    <w:p>
+      <w:pPr>
+        <w:rPr>
+          <w:lang w:val="nl-BE"/>
+        </w:rPr>
+      </w:pPr>
+    </w:p>
+    <w:p>
+      <w:pPr>
+        <w:pStyle w:val="Heading4"/>
+        <w:rPr>
+          <w:lang w:val="nl-BE"/>
+        </w:rPr>
+      </w:pPr>
+      <w:r>
+        <w:rPr>
+          <w:lang w:val="nl-BE"/>
+        </w:rPr>
+        <w:lastRenderedPageBreak/>
+        <w:t>Data toevoegen</w:t>
+      </w:r>
+    </w:p>
+    <w:p>
+      <w:pPr>
+        <w:rPr>
+          <w:noProof/>
+        </w:rPr>
+      </w:pPr>
+      <w:r>
+        <w:rPr>
+          <w:lang w:val="nl-BE"/>
+        </w:rPr>
+        <w:t xml:space="preserve">Om onze testen te kunnen beginnen gaan we dus allerlei data toevoegen. We gaan dit eigenlijk doen via een simpele POST </w:t>
+      </w:r>
+      <w:proofErr w:type="spellStart"/>
+      <w:r>
+        <w:rPr>
+          <w:lang w:val="nl-BE"/>
+        </w:rPr>
+        <w:t>request</w:t>
+      </w:r>
+      <w:proofErr w:type="spellEnd"/>
+      <w:r>
+        <w:rPr>
+          <w:lang w:val="nl-BE"/>
+        </w:rPr>
+        <w:t xml:space="preserve"> in postman.</w:t>
+      </w:r>
+      <w:r>
+        <w:rPr>
+          <w:lang w:val="nl-BE"/>
+        </w:rPr>
+        <w:t xml:space="preserve"> Om alles mooi gesorteerd te houden binnen postman gaan we eerst beginnen met een folder aan te maken voor alle </w:t>
+      </w:r>
+      <w:proofErr w:type="spellStart"/>
+      <w:r>
+        <w:rPr>
+          <w:lang w:val="nl-BE"/>
+        </w:rPr>
+        <w:t>requests</w:t>
+      </w:r>
+      <w:proofErr w:type="spellEnd"/>
+      <w:r>
+        <w:rPr>
+          <w:lang w:val="nl-BE"/>
+        </w:rPr>
+        <w:t xml:space="preserve"> dat met ‘</w:t>
+      </w:r>
+      <w:proofErr w:type="spellStart"/>
+      <w:r>
+        <w:rPr>
+          <w:lang w:val="nl-BE"/>
+        </w:rPr>
+        <w:t>recepi</w:t>
+      </w:r>
+      <w:proofErr w:type="spellEnd"/>
+      <w:r>
+        <w:rPr>
+          <w:lang w:val="nl-BE"/>
+        </w:rPr>
+        <w:t>’ te maken heeft.</w:t>
+      </w:r>
+      <w:r>
+        <w:rPr>
+          <w:noProof/>
+        </w:rPr>
+        <w:t xml:space="preserve"> </w:t>
+      </w:r>
+      <w:r>
+        <w:rPr>
+          <w:lang w:val="nl-BE"/>
+        </w:rPr>
+        <w:drawing>
+          <wp:inline distT="0" distB="0" distL="0" distR="0" wp14:anchorId="61A1366F" wp14:editId="00B22ACD">
+            <wp:extent cx="1943371" cy="1838582"/>
+            <wp:effectExtent l="0" t="0" r="0" b="9525"/>
+            <wp:docPr id="33" name="Picture 33" descr="Graphical user interface, application&#10;&#10;Description automatically generated"/>
+            <wp:cNvGraphicFramePr>
+              <a:graphicFrameLocks xmlns:a="http://schemas.openxmlformats.org/drawingml/2006/main" noChangeAspect="1"/>
+            </wp:cNvGraphicFramePr>
+            <a:graphic xmlns:a="http://schemas.openxmlformats.org/drawingml/2006/main">
+              <a:graphicData uri="http://schemas.openxmlformats.org/drawingml/2006/picture">
+                <pic:pic xmlns:pic="http://schemas.openxmlformats.org/drawingml/2006/picture">
+                  <pic:nvPicPr>
+                    <pic:cNvPr id="33" name="Picture 33" descr="Graphical user interface, application&#10;&#10;Description automatically generated"/>
+                    <pic:cNvPicPr/>
+                  </pic:nvPicPr>
+                  <pic:blipFill>
+                    <a:blip r:embed="rId41"/>
+                    <a:stretch>
+                      <a:fillRect/>
+                    </a:stretch>
+                  </pic:blipFill>
+                  <pic:spPr>
+                    <a:xfrm>
+                      <a:off x="0" y="0"/>
+                      <a:ext cx="1943371" cy="1838582"/>
+                    </a:xfrm>
+                    <a:prstGeom prst="rect">
+                      <a:avLst/>
+                    </a:prstGeom>
+                  </pic:spPr>
+                </pic:pic>
+              </a:graphicData>
+            </a:graphic>
+          </wp:inline>
+        </w:drawing>
+      </w:r>
+    </w:p>
+    <w:p>
+      <w:pPr>
+        <w:rPr>
+          <w:noProof/>
+        </w:rPr>
+      </w:pPr>
+      <w:r>
+        <w:rPr>
+          <w:noProof/>
+        </w:rPr>
+        <w:t>Nu kunenn we beginnen met het schrijven van een eerste post en deze dan uit te voeren.</w:t>
+      </w:r>
+    </w:p>
+    <w:p>
+      <w:pPr>
+        <w:rPr>
+          <w:lang w:val="nl-BE"/>
+        </w:rPr>
+      </w:pPr>
+      <w:r>
+        <w:rPr>
+          <w:lang w:val="nl-BE"/>
+        </w:rPr>
+        <w:drawing>
+          <wp:inline distT="0" distB="0" distL="0" distR="0" wp14:anchorId="4F8D09B1" wp14:editId="6D7D268E">
+            <wp:extent cx="5943600" cy="2985770"/>
+            <wp:effectExtent l="0" t="0" r="0" b="5080"/>
+            <wp:docPr id="35" name="Picture 35" descr="Graphical user interface, text, application, email&#10;&#10;Description automatically generated"/>
+            <wp:cNvGraphicFramePr>
+              <a:graphicFrameLocks xmlns:a="http://schemas.openxmlformats.org/drawingml/2006/main" noChangeAspect="1"/>
+            </wp:cNvGraphicFramePr>
+            <a:graphic xmlns:a="http://schemas.openxmlformats.org/drawingml/2006/main">
+              <a:graphicData uri="http://schemas.openxmlformats.org/drawingml/2006/picture">
+                <pic:pic xmlns:pic="http://schemas.openxmlformats.org/drawingml/2006/picture">
+                  <pic:nvPicPr>
+                    <pic:cNvPr id="35" name="Picture 35" descr="Graphical user interface, text, application, email&#10;&#10;Description automatically generated"/>
+                    <pic:cNvPicPr/>
+                  </pic:nvPicPr>
+                  <pic:blipFill>
+                    <a:blip r:embed="rId42"/>
+                    <a:stretch>
+                      <a:fillRect/>
+                    </a:stretch>
+                  </pic:blipFill>
+                  <pic:spPr>
+                    <a:xfrm>
+                      <a:off x="0" y="0"/>
+                      <a:ext cx="5943600" cy="2985770"/>
+                    </a:xfrm>
+                    <a:prstGeom prst="rect">
+                      <a:avLst/>
+                    </a:prstGeom>
+                  </pic:spPr>
+                </pic:pic>
+              </a:graphicData>
+            </a:graphic>
+          </wp:inline>
+        </w:drawing>
+      </w:r>
+    </w:p>
+    <w:p>
+      <w:pPr>
+        <w:rPr>
+          <w:lang w:val="nl-BE"/>
+        </w:rPr>
+      </w:pPr>
+      <w:r>
+        <w:rPr>
+          <w:lang w:val="nl-BE"/>
+        </w:rPr>
+        <w:t xml:space="preserve">Zoals je kan zien loopt er hier iets mis, de </w:t>
+      </w:r>
+      <w:proofErr w:type="spellStart"/>
+      <w:r>
+        <w:rPr>
+          <w:lang w:val="nl-BE"/>
+        </w:rPr>
+        <w:t>request</w:t>
+      </w:r>
+      <w:proofErr w:type="spellEnd"/>
+      <w:r>
+        <w:rPr>
+          <w:lang w:val="nl-BE"/>
+        </w:rPr>
+        <w:t xml:space="preserve"> dat ik probeer te maken is nog niet </w:t>
+      </w:r>
+      <w:proofErr w:type="spellStart"/>
+      <w:r>
+        <w:rPr>
+          <w:lang w:val="nl-BE"/>
+        </w:rPr>
+        <w:t>supported</w:t>
+      </w:r>
+      <w:proofErr w:type="spellEnd"/>
+      <w:r>
+        <w:rPr>
+          <w:lang w:val="nl-BE"/>
+        </w:rPr>
+        <w:t xml:space="preserve"> door de API.</w:t>
+      </w:r>
+    </w:p>
+    <w:p>
+      <w:pPr>
+        <w:rPr>
+          <w:lang w:val="nl-BE"/>
+        </w:rPr>
+      </w:pPr>
+      <w:r>
+        <w:rPr>
+          <w:lang w:val="nl-BE"/>
+        </w:rPr>
+        <w:drawing>
+          <wp:inline distT="0" distB="0" distL="0" distR="0" wp14:anchorId="7F472629" wp14:editId="678FE7A1">
+            <wp:extent cx="2915057" cy="1448002"/>
+            <wp:effectExtent l="0" t="0" r="0" b="0"/>
+            <wp:docPr id="37" name="Picture 37" descr="Graphical user interface, text, application&#10;&#10;Description automatically generated"/>
+            <wp:cNvGraphicFramePr>
+              <a:graphicFrameLocks xmlns:a="http://schemas.openxmlformats.org/drawingml/2006/main" noChangeAspect="1"/>
+            </wp:cNvGraphicFramePr>
+            <a:graphic xmlns:a="http://schemas.openxmlformats.org/drawingml/2006/main">
+              <a:graphicData uri="http://schemas.openxmlformats.org/drawingml/2006/picture">
+                <pic:pic xmlns:pic="http://schemas.openxmlformats.org/drawingml/2006/picture">
+                  <pic:nvPicPr>
+                    <pic:cNvPr id="37" name="Picture 37" descr="Graphical user interface, text, application&#10;&#10;Description automatically generated"/>
+                    <pic:cNvPicPr/>
+                  </pic:nvPicPr>
+                  <pic:blipFill>
+                    <a:blip r:embed="rId43"/>
+                    <a:stretch>
+                      <a:fillRect/>
+                    </a:stretch>
+                  </pic:blipFill>
+                  <pic:spPr>
+                    <a:xfrm>
+                      <a:off x="0" y="0"/>
+                      <a:ext cx="2915057" cy="1448002"/>
+                    </a:xfrm>
+                    <a:prstGeom prst="rect">
+                      <a:avLst/>
+                    </a:prstGeom>
+                  </pic:spPr>
+                </pic:pic>
+              </a:graphicData>
+            </a:graphic>
+          </wp:inline>
+        </w:drawing>
+      </w:r>
+    </w:p>
+    <w:p>
+      <w:pPr>
+        <w:rPr>
+          <w:lang w:val="nl-BE"/>
+        </w:rPr>
+      </w:pPr>
+      <w:r>
+        <w:rPr>
+          <w:lang w:val="nl-BE"/>
+        </w:rPr>
+        <w:lastRenderedPageBreak/>
+        <w:t xml:space="preserve">Na enig onderzoek heb ik ondervonden dat er in de code nog geen methode staat voor het toevoegen van een </w:t>
+      </w:r>
+      <w:proofErr w:type="spellStart"/>
+      <w:r>
+        <w:rPr>
+          <w:lang w:val="nl-BE"/>
+        </w:rPr>
+        <w:t>recipe</w:t>
+      </w:r>
+      <w:proofErr w:type="spellEnd"/>
+      <w:r>
+        <w:rPr>
+          <w:lang w:val="nl-BE"/>
+        </w:rPr>
+        <w:t>. Dankzij deze zeer simpele test heb ik dit wel kunnen ondervinden en kan ik mijn code aanpassen.</w:t>
+      </w:r>
+    </w:p>
+    <w:p>
+      <w:pPr>
+        <w:rPr>
+          <w:lang w:val="nl-BE"/>
+        </w:rPr>
+      </w:pPr>
+      <w:r>
+        <w:rPr>
+          <w:lang w:val="nl-BE"/>
+        </w:rPr>
+        <w:t xml:space="preserve">Ik ben dus begonnen met een methode aan te maken waarmee ik een POST </w:t>
+      </w:r>
+      <w:proofErr w:type="spellStart"/>
+      <w:r>
+        <w:rPr>
+          <w:lang w:val="nl-BE"/>
+        </w:rPr>
+        <w:t>request</w:t>
+      </w:r>
+      <w:proofErr w:type="spellEnd"/>
+      <w:r>
+        <w:rPr>
+          <w:lang w:val="nl-BE"/>
+        </w:rPr>
+        <w:t xml:space="preserve"> kan versturen. Het ziet er als volgt uit.</w:t>
+      </w:r>
+    </w:p>
+    <w:p>
+      <w:pPr>
+        <w:rPr>
+          <w:lang w:val="nl-BE"/>
+        </w:rPr>
+      </w:pPr>
+      <w:r>
+        <w:rPr>
+          <w:lang w:val="nl-BE"/>
+        </w:rPr>
+        <w:drawing>
+          <wp:inline distT="0" distB="0" distL="0" distR="0" wp14:anchorId="175FA53F" wp14:editId="4B5324DF">
+            <wp:extent cx="4963218" cy="1200318"/>
+            <wp:effectExtent l="0" t="0" r="0" b="0"/>
+            <wp:docPr id="38" name="Picture 38" descr="Text&#10;&#10;Description automatically generated"/>
+            <wp:cNvGraphicFramePr>
+              <a:graphicFrameLocks xmlns:a="http://schemas.openxmlformats.org/drawingml/2006/main" noChangeAspect="1"/>
+            </wp:cNvGraphicFramePr>
+            <a:graphic xmlns:a="http://schemas.openxmlformats.org/drawingml/2006/main">
+              <a:graphicData uri="http://schemas.openxmlformats.org/drawingml/2006/picture">
+                <pic:pic xmlns:pic="http://schemas.openxmlformats.org/drawingml/2006/picture">
+                  <pic:nvPicPr>
+                    <pic:cNvPr id="38" name="Picture 38" descr="Text&#10;&#10;Description automatically generated"/>
+                    <pic:cNvPicPr/>
+                  </pic:nvPicPr>
+                  <pic:blipFill>
+                    <a:blip r:embed="rId44"/>
+                    <a:stretch>
+                      <a:fillRect/>
+                    </a:stretch>
+                  </pic:blipFill>
+                  <pic:spPr>
+                    <a:xfrm>
+                      <a:off x="0" y="0"/>
+                      <a:ext cx="4963218" cy="1200318"/>
+                    </a:xfrm>
+                    <a:prstGeom prst="rect">
+                      <a:avLst/>
+                    </a:prstGeom>
+                  </pic:spPr>
+                </pic:pic>
+              </a:graphicData>
+            </a:graphic>
+          </wp:inline>
+        </w:drawing>
+      </w:r>
+    </w:p>
+    <w:p>
+      <w:pPr>
+        <w:rPr>
+          <w:lang w:val="nl-BE"/>
+        </w:rPr>
+      </w:pPr>
+      <w:r>
+        <w:rPr>
+          <w:lang w:val="nl-BE"/>
+        </w:rPr>
+        <w:t>Gelukkig had ik eerder wel al in de _</w:t>
+      </w:r>
+      <w:proofErr w:type="spellStart"/>
+      <w:r>
+        <w:rPr>
+          <w:lang w:val="nl-BE"/>
+        </w:rPr>
+        <w:t>recipeService</w:t>
+      </w:r>
+      <w:proofErr w:type="spellEnd"/>
+      <w:r>
+        <w:rPr>
+          <w:lang w:val="nl-BE"/>
+        </w:rPr>
+        <w:t xml:space="preserve"> een </w:t>
+      </w:r>
+      <w:proofErr w:type="spellStart"/>
+      <w:r>
+        <w:rPr>
+          <w:lang w:val="nl-BE"/>
+        </w:rPr>
+        <w:t>Create</w:t>
+      </w:r>
+      <w:proofErr w:type="spellEnd"/>
+      <w:r>
+        <w:rPr>
+          <w:lang w:val="nl-BE"/>
+        </w:rPr>
+        <w:t xml:space="preserve"> methode gemaakt dus kon ik deze simpel gebruiken en voor de rest moest ik niets meer doen.</w:t>
+      </w:r>
+    </w:p>
+    <w:p>
+      <w:pPr>
+        <w:rPr>
+          <w:noProof/>
+        </w:rPr>
+      </w:pPr>
+      <w:r>
+        <w:rPr>
+          <w:lang w:val="nl-BE"/>
+        </w:rPr>
+        <w:t xml:space="preserve">Nu gaan we de POST van </w:t>
+      </w:r>
+      <w:proofErr w:type="spellStart"/>
+      <w:r>
+        <w:rPr>
+          <w:lang w:val="nl-BE"/>
+        </w:rPr>
+        <w:t>hiernet</w:t>
+      </w:r>
+      <w:proofErr w:type="spellEnd"/>
+      <w:r>
+        <w:rPr>
+          <w:lang w:val="nl-BE"/>
+        </w:rPr>
+        <w:t xml:space="preserve"> nog is proberen uit te voeren. Maar er komt nog een fout op.</w:t>
+      </w:r>
+      <w:r>
+        <w:rPr>
+          <w:noProof/>
+        </w:rPr>
+        <w:t xml:space="preserve"> </w:t>
+      </w:r>
+      <w:r>
+        <w:rPr>
+          <w:lang w:val="nl-BE"/>
+        </w:rPr>
+        <w:drawing>
+          <wp:inline distT="0" distB="0" distL="0" distR="0" wp14:anchorId="10E08C77" wp14:editId="190117EB">
+            <wp:extent cx="5943600" cy="4095750"/>
+            <wp:effectExtent l="0" t="0" r="0" b="0"/>
+            <wp:docPr id="39" name="Picture 39"/>
+            <wp:cNvGraphicFramePr>
+              <a:graphicFrameLocks xmlns:a="http://schemas.openxmlformats.org/drawingml/2006/main" noChangeAspect="1"/>
+            </wp:cNvGraphicFramePr>
+            <a:graphic xmlns:a="http://schemas.openxmlformats.org/drawingml/2006/main">
+              <a:graphicData uri="http://schemas.openxmlformats.org/drawingml/2006/picture">
+                <pic:pic xmlns:pic="http://schemas.openxmlformats.org/drawingml/2006/picture">
+                  <pic:nvPicPr>
+                    <pic:cNvPr id="1" name=""/>
+                    <pic:cNvPicPr/>
+                  </pic:nvPicPr>
+                  <pic:blipFill>
+                    <a:blip r:embed="rId45"/>
+                    <a:stretch>
+                      <a:fillRect/>
+                    </a:stretch>
+                  </pic:blipFill>
+                  <pic:spPr>
+                    <a:xfrm>
+                      <a:off x="0" y="0"/>
+                      <a:ext cx="5943600" cy="4095750"/>
+                    </a:xfrm>
+                    <a:prstGeom prst="rect">
+                      <a:avLst/>
+                    </a:prstGeom>
+                  </pic:spPr>
+                </pic:pic>
+              </a:graphicData>
+            </a:graphic>
+          </wp:inline>
+        </w:drawing>
+      </w:r>
+    </w:p>
+    <w:p>
+      <w:pPr>
+        <w:rPr>
+          <w:noProof/>
+        </w:rPr>
+      </w:pPr>
+      <w:r>
+        <w:rPr>
+          <w:noProof/>
+        </w:rPr>
+        <w:t>De error code is nu ‘400’, er was een slechte request. Uit het veld ‘errors’ in de body kunnen we aflezen dat we de time niet kunnen converteren naar Int32. Dit betekent dat ik een fout heb gemaakt in de Body. Ik heb een String gebruikt ipv een Intiger. Dit is wel gemakkelijk recht te zetten. Eens we dit hebben gedaan zou er normaal niets meer mogen foutlopen.</w:t>
+      </w:r>
+      <w:r>
+        <w:rPr>
+          <w:noProof/>
+        </w:rPr>
+        <w:t xml:space="preserve"> </w:t>
+      </w:r>
+    </w:p>
+    <w:p>
+      <w:pPr>
+        <w:rPr>
+          <w:noProof/>
+        </w:rPr>
+      </w:pPr>
+      <w:r>
+        <w:rPr>
+          <w:noProof/>
+        </w:rPr>
+        <w:lastRenderedPageBreak/>
+        <w:t>Maar zoals we nu al effen pech hebben gehad loopt er toch wel weer iets fout.</w:t>
+      </w:r>
+    </w:p>
+    <w:p>
+      <w:pPr>
+        <w:rPr>
+          <w:noProof/>
+        </w:rPr>
+      </w:pPr>
+      <w:r>
+        <w:rPr>
+          <w:noProof/>
+        </w:rPr>
+        <w:drawing>
+          <wp:inline distT="0" distB="0" distL="0" distR="0" wp14:anchorId="0034BBA1" wp14:editId="0BC80525">
+            <wp:extent cx="5943600" cy="4112895"/>
+            <wp:effectExtent l="0" t="0" r="0" b="1905"/>
+            <wp:docPr id="42" name="Picture 42" descr="Graphical user interface, text, application, email&#10;&#10;Description automatically generated"/>
+            <wp:cNvGraphicFramePr>
+              <a:graphicFrameLocks xmlns:a="http://schemas.openxmlformats.org/drawingml/2006/main" noChangeAspect="1"/>
+            </wp:cNvGraphicFramePr>
+            <a:graphic xmlns:a="http://schemas.openxmlformats.org/drawingml/2006/main">
+              <a:graphicData uri="http://schemas.openxmlformats.org/drawingml/2006/picture">
+                <pic:pic xmlns:pic="http://schemas.openxmlformats.org/drawingml/2006/picture">
+                  <pic:nvPicPr>
+                    <pic:cNvPr id="42" name="Picture 42" descr="Graphical user interface, text, application, email&#10;&#10;Description automatically generated"/>
+                    <pic:cNvPicPr/>
+                  </pic:nvPicPr>
+                  <pic:blipFill>
+                    <a:blip r:embed="rId46"/>
+                    <a:stretch>
+                      <a:fillRect/>
+                    </a:stretch>
+                  </pic:blipFill>
+                  <pic:spPr>
+                    <a:xfrm>
+                      <a:off x="0" y="0"/>
+                      <a:ext cx="5943600" cy="4112895"/>
+                    </a:xfrm>
+                    <a:prstGeom prst="rect">
+                      <a:avLst/>
+                    </a:prstGeom>
+                  </pic:spPr>
+                </pic:pic>
+              </a:graphicData>
+            </a:graphic>
+          </wp:inline>
+        </w:drawing>
+      </w:r>
+    </w:p>
+    <w:p>
+      <w:pPr>
+        <w:rPr>
+          <w:noProof/>
+        </w:rPr>
+      </w:pPr>
+      <w:r>
+        <w:rPr>
+          <w:noProof/>
+        </w:rPr>
+        <w:t>Deze keer is het door de ‘difficulty’. Na een tijdje zoeken heb ik echter gevonden dat je voor difficulty ook getallen moet gebruiken van 1 tot en met 3 in plaats van ‘Easy’, ‘Intermediate’ &amp; ‘Advanced’. Dit omdat deze standaard waarden in een enum zitten.</w:t>
+      </w:r>
+    </w:p>
+    <w:p>
+      <w:pPr>
+        <w:rPr>
+          <w:noProof/>
+        </w:rPr>
+      </w:pPr>
+      <w:r>
+        <w:rPr>
+          <w:noProof/>
+        </w:rPr>
+        <w:drawing>
+          <wp:inline distT="0" distB="0" distL="0" distR="0" wp14:anchorId="413CEE53" wp14:editId="598FC1B7">
+            <wp:extent cx="2143424" cy="733527"/>
+            <wp:effectExtent l="0" t="0" r="9525" b="9525"/>
+            <wp:docPr id="43" name="Picture 43" descr="Text&#10;&#10;Description automatically generated"/>
+            <wp:cNvGraphicFramePr>
+              <a:graphicFrameLocks xmlns:a="http://schemas.openxmlformats.org/drawingml/2006/main" noChangeAspect="1"/>
+            </wp:cNvGraphicFramePr>
+            <a:graphic xmlns:a="http://schemas.openxmlformats.org/drawingml/2006/main">
+              <a:graphicData uri="http://schemas.openxmlformats.org/drawingml/2006/picture">
+                <pic:pic xmlns:pic="http://schemas.openxmlformats.org/drawingml/2006/picture">
+                  <pic:nvPicPr>
+                    <pic:cNvPr id="43" name="Picture 43" descr="Text&#10;&#10;Description automatically generated"/>
+                    <pic:cNvPicPr/>
+                  </pic:nvPicPr>
+                  <pic:blipFill>
+                    <a:blip r:embed="rId47"/>
+                    <a:stretch>
+                      <a:fillRect/>
+                    </a:stretch>
+                  </pic:blipFill>
+                  <pic:spPr>
+                    <a:xfrm>
+                      <a:off x="0" y="0"/>
+                      <a:ext cx="2143424" cy="733527"/>
+                    </a:xfrm>
+                    <a:prstGeom prst="rect">
+                      <a:avLst/>
+                    </a:prstGeom>
+                  </pic:spPr>
+                </pic:pic>
+              </a:graphicData>
+            </a:graphic>
+          </wp:inline>
+        </w:drawing>
+      </w:r>
+    </w:p>
+    <w:p>
+      <w:pPr>
+        <w:rPr>
+          <w:noProof/>
+        </w:rPr>
+      </w:pPr>
+      <w:r>
+        <w:rPr>
+          <w:noProof/>
+        </w:rPr>
+        <w:t>Nu dit allemaal achter de rug is zou het deze keer echt moeten lukken zonder problemen. We passen de ‘difficulty’ aan naar 1 en verzenden ons request nog eens.</w:t>
+      </w:r>
+      <w:r>
+        <w:rPr>
+          <w:noProof/>
+        </w:rPr>
+        <w:t xml:space="preserve"> En zoals je kan zien is de request gelukt, maar we kunnen zien dat de ‘title’ in de response body null is. Dit komt omdat ik in de POST body een fout heb geschreven en in plaats van ‘title’ heb ik ‘name’ gebruikt. Maar dit is ook weer zeer gemakkelijk opgelost.</w:t>
+      </w:r>
+    </w:p>
+    <w:p>
+      <w:pPr>
+        <w:rPr>
+          <w:lang w:val="nl-BE"/>
+        </w:rPr>
+      </w:pPr>
+      <w:r>
+        <w:rPr>
+          <w:lang w:val="nl-BE"/>
+        </w:rPr>
+        <w:lastRenderedPageBreak/>
+        <w:drawing>
+          <wp:inline distT="0" distB="0" distL="0" distR="0" wp14:anchorId="10D824D8" wp14:editId="524D1722">
+            <wp:extent cx="5943600" cy="3502025"/>
+            <wp:effectExtent l="0" t="0" r="0" b="3175"/>
+            <wp:docPr id="41" name="Picture 41" descr="Graphical user interface, text, application, email&#10;&#10;Description automatically generated"/>
+            <wp:cNvGraphicFramePr>
+              <a:graphicFrameLocks xmlns:a="http://schemas.openxmlformats.org/drawingml/2006/main" noChangeAspect="1"/>
+            </wp:cNvGraphicFramePr>
+            <a:graphic xmlns:a="http://schemas.openxmlformats.org/drawingml/2006/main">
+              <a:graphicData uri="http://schemas.openxmlformats.org/drawingml/2006/picture">
+                <pic:pic xmlns:pic="http://schemas.openxmlformats.org/drawingml/2006/picture">
+                  <pic:nvPicPr>
+                    <pic:cNvPr id="41" name="Picture 41" descr="Graphical user interface, text, application, email&#10;&#10;Description automatically generated"/>
+                    <pic:cNvPicPr/>
+                  </pic:nvPicPr>
+                  <pic:blipFill>
+                    <a:blip r:embed="rId48"/>
+                    <a:stretch>
+                      <a:fillRect/>
+                    </a:stretch>
+                  </pic:blipFill>
+                  <pic:spPr>
+                    <a:xfrm>
+                      <a:off x="0" y="0"/>
+                      <a:ext cx="5943600" cy="3502025"/>
+                    </a:xfrm>
+                    <a:prstGeom prst="rect">
+                      <a:avLst/>
+                    </a:prstGeom>
+                  </pic:spPr>
+                </pic:pic>
+              </a:graphicData>
+            </a:graphic>
+          </wp:inline>
+        </w:drawing>
+      </w:r>
+    </w:p>
+    <w:p>
+      <w:pPr>
+        <w:rPr>
+          <w:lang w:val="nl-BE"/>
+        </w:rPr>
+      </w:pPr>
+      <w:r>
+        <w:rPr>
+          <w:lang w:val="nl-BE"/>
+        </w:rPr>
+        <w:t>En zoals je nu kan zien is de response body wel helemaal in orde.</w:t>
+      </w:r>
+    </w:p>
+    <w:p>
+      <w:pPr>
+        <w:rPr>
+          <w:lang w:val="nl-BE"/>
+        </w:rPr>
+      </w:pPr>
+      <w:r>
+        <w:rPr>
+          <w:lang w:val="nl-BE"/>
+        </w:rPr>
+        <w:drawing>
+          <wp:inline distT="0" distB="0" distL="0" distR="0" wp14:anchorId="34A113C6" wp14:editId="22806D26">
+            <wp:extent cx="3962953" cy="1981477"/>
+            <wp:effectExtent l="0" t="0" r="0" b="0"/>
+            <wp:docPr id="44" name="Picture 44" descr="Graphical user interface, text, application&#10;&#10;Description automatically generated"/>
+            <wp:cNvGraphicFramePr>
+              <a:graphicFrameLocks xmlns:a="http://schemas.openxmlformats.org/drawingml/2006/main" noChangeAspect="1"/>
+            </wp:cNvGraphicFramePr>
+            <a:graphic xmlns:a="http://schemas.openxmlformats.org/drawingml/2006/main">
+              <a:graphicData uri="http://schemas.openxmlformats.org/drawingml/2006/picture">
+                <pic:pic xmlns:pic="http://schemas.openxmlformats.org/drawingml/2006/picture">
+                  <pic:nvPicPr>
+                    <pic:cNvPr id="44" name="Picture 44" descr="Graphical user interface, text, application&#10;&#10;Description automatically generated"/>
+                    <pic:cNvPicPr/>
+                  </pic:nvPicPr>
+                  <pic:blipFill>
+                    <a:blip r:embed="rId49"/>
+                    <a:stretch>
+                      <a:fillRect/>
+                    </a:stretch>
+                  </pic:blipFill>
+                  <pic:spPr>
+                    <a:xfrm>
+                      <a:off x="0" y="0"/>
+                      <a:ext cx="3962953" cy="1981477"/>
+                    </a:xfrm>
+                    <a:prstGeom prst="rect">
+                      <a:avLst/>
+                    </a:prstGeom>
+                  </pic:spPr>
+                </pic:pic>
+              </a:graphicData>
+            </a:graphic>
+          </wp:inline>
+        </w:drawing>
+      </w:r>
+    </w:p>
+    <w:p>
+      <w:pPr>
+        <w:rPr>
+          <w:lang w:val="nl-BE"/>
+        </w:rPr>
+      </w:pPr>
+      <w:r>
+        <w:rPr>
+          <w:lang w:val="nl-BE"/>
+        </w:rPr>
+        <w:t>Omdat we wel meer dan één recept nodig hebben zal ik er nu nog enkele toevoegen en ze dan laten zien in een volgende test.</w:t>
+      </w:r>
+    </w:p>
+    <w:p>
+      <w:pPr>
+        <w:rPr>
+          <w:lang w:val="nl-BE"/>
+        </w:rPr>
+      </w:pPr>
+      <w:r>
+        <w:rPr>
+          <w:lang w:val="nl-BE"/>
+        </w:rPr>
+        <w:br w:type="page"/>
+      </w:r>
+    </w:p>
+    <w:p>
+      <w:pPr>
+        <w:pStyle w:val="Heading4"/>
+        <w:rPr>
+          <w:lang w:val="nl-BE"/>
+        </w:rPr>
+      </w:pPr>
+      <w:r>
+        <w:rPr>
+          <w:lang w:val="nl-BE"/>
+        </w:rPr>
+        <w:lastRenderedPageBreak/>
+        <w:t>Alle recepten weergeven</w:t>
+      </w:r>
+    </w:p>
+    <w:p>
+      <w:pPr>
+        <w:rPr>
+          <w:lang w:val="nl-BE"/>
+        </w:rPr>
+      </w:pPr>
+      <w:r>
+        <w:rPr>
+          <w:lang w:val="nl-BE"/>
+        </w:rPr>
+        <w:t>Nu we verschillende recepten hebben toegevoegd kunnen we deze is bekijken met een simpele test.</w:t>
+      </w:r>
+    </w:p>
+    <w:p>
+      <w:pPr>
+        <w:rPr>
+          <w:lang w:val="nl-BE"/>
+        </w:rPr>
+      </w:pPr>
+      <w:r>
+        <w:rPr>
+          <w:lang w:val="nl-BE"/>
+        </w:rPr>
+        <w:drawing>
+          <wp:inline distT="0" distB="0" distL="0" distR="0" wp14:anchorId="2E92F58F" wp14:editId="56E34A49">
+            <wp:extent cx="5534797" cy="1819529"/>
+            <wp:effectExtent l="0" t="0" r="0" b="9525"/>
+            <wp:docPr id="45" name="Picture 45" descr="Graphical user interface, text, application, email&#10;&#10;Description automatically generated"/>
+            <wp:cNvGraphicFramePr>
+              <a:graphicFrameLocks xmlns:a="http://schemas.openxmlformats.org/drawingml/2006/main" noChangeAspect="1"/>
+            </wp:cNvGraphicFramePr>
+            <a:graphic xmlns:a="http://schemas.openxmlformats.org/drawingml/2006/main">
+              <a:graphicData uri="http://schemas.openxmlformats.org/drawingml/2006/picture">
+                <pic:pic xmlns:pic="http://schemas.openxmlformats.org/drawingml/2006/picture">
+                  <pic:nvPicPr>
+                    <pic:cNvPr id="45" name="Picture 45" descr="Graphical user interface, text, application, email&#10;&#10;Description automatically generated"/>
+                    <pic:cNvPicPr/>
+                  </pic:nvPicPr>
+                  <pic:blipFill>
+                    <a:blip r:embed="rId50"/>
+                    <a:stretch>
+                      <a:fillRect/>
+                    </a:stretch>
+                  </pic:blipFill>
+                  <pic:spPr>
+                    <a:xfrm>
+                      <a:off x="0" y="0"/>
+                      <a:ext cx="5534797" cy="1819529"/>
+                    </a:xfrm>
+                    <a:prstGeom prst="rect">
+                      <a:avLst/>
+                    </a:prstGeom>
+                  </pic:spPr>
+                </pic:pic>
+              </a:graphicData>
+            </a:graphic>
+          </wp:inline>
+        </w:drawing>
+      </w:r>
+    </w:p>
+    <w:p>
+      <w:pPr>
+        <w:rPr>
+          <w:lang w:val="nl-BE"/>
+        </w:rPr>
+      </w:pPr>
+      <w:r>
+        <w:rPr>
+          <w:lang w:val="nl-BE"/>
+        </w:rPr>
+        <w:t xml:space="preserve">Als we dit uitvoeren kunnen we zien dat we een hele hoop data terugkrijgen (ik heb het in een </w:t>
+      </w:r>
+      <w:proofErr w:type="spellStart"/>
+      <w:r>
+        <w:rPr>
+          <w:lang w:val="nl-BE"/>
+        </w:rPr>
+        <w:t>raw</w:t>
+      </w:r>
+      <w:proofErr w:type="spellEnd"/>
+      <w:r>
+        <w:rPr>
+          <w:lang w:val="nl-BE"/>
+        </w:rPr>
+        <w:t xml:space="preserve"> format gezet zodat we alles kunnen bekijken).</w:t>
+      </w:r>
+    </w:p>
+    <w:p>
+      <w:pPr>
+        <w:rPr>
+          <w:lang w:val="nl-BE"/>
+        </w:rPr>
+      </w:pPr>
+      <w:r>
+        <w:rPr>
+          <w:lang w:val="nl-BE"/>
+        </w:rPr>
+        <w:drawing>
+          <wp:inline distT="0" distB="0" distL="0" distR="0" wp14:anchorId="58D004FD" wp14:editId="0440A037">
+            <wp:extent cx="5943600" cy="2463800"/>
+            <wp:effectExtent l="0" t="0" r="0" b="0"/>
+            <wp:docPr id="46" name="Picture 46" descr="Text&#10;&#10;Description automatically generated"/>
+            <wp:cNvGraphicFramePr>
+              <a:graphicFrameLocks xmlns:a="http://schemas.openxmlformats.org/drawingml/2006/main" noChangeAspect="1"/>
+            </wp:cNvGraphicFramePr>
+            <a:graphic xmlns:a="http://schemas.openxmlformats.org/drawingml/2006/main">
+              <a:graphicData uri="http://schemas.openxmlformats.org/drawingml/2006/picture">
+                <pic:pic xmlns:pic="http://schemas.openxmlformats.org/drawingml/2006/picture">
+                  <pic:nvPicPr>
+                    <pic:cNvPr id="46" name="Picture 46" descr="Text&#10;&#10;Description automatically generated"/>
+                    <pic:cNvPicPr/>
+                  </pic:nvPicPr>
+                  <pic:blipFill>
+                    <a:blip r:embed="rId51"/>
+                    <a:stretch>
+                      <a:fillRect/>
+                    </a:stretch>
+                  </pic:blipFill>
+                  <pic:spPr>
+                    <a:xfrm>
+                      <a:off x="0" y="0"/>
+                      <a:ext cx="5943600" cy="2463800"/>
+                    </a:xfrm>
+                    <a:prstGeom prst="rect">
+                      <a:avLst/>
+                    </a:prstGeom>
+                  </pic:spPr>
+                </pic:pic>
+              </a:graphicData>
+            </a:graphic>
+          </wp:inline>
+        </w:drawing>
+      </w:r>
+    </w:p>
+    <w:p>
+      <w:pPr>
+        <w:rPr>
+          <w:lang w:val="nl-BE"/>
+        </w:rPr>
+      </w:pPr>
+      <w:r>
+        <w:rPr>
+          <w:lang w:val="nl-BE"/>
+        </w:rPr>
+        <w:t xml:space="preserve">En daarnaast kan je ook zien dat de test is </w:t>
+      </w:r>
+      <w:proofErr w:type="spellStart"/>
+      <w:r>
+        <w:rPr>
+          <w:lang w:val="nl-BE"/>
+        </w:rPr>
+        <w:t>geslaag</w:t>
+      </w:r>
+      <w:proofErr w:type="spellEnd"/>
+      <w:r>
+        <w:rPr>
+          <w:lang w:val="nl-BE"/>
+        </w:rPr>
+        <w:t>.</w:t>
+      </w:r>
+    </w:p>
+    <w:p>
+      <w:pPr>
+        <w:rPr>
+          <w:lang w:val="nl-BE"/>
+        </w:rPr>
+      </w:pPr>
+      <w:r>
+        <w:rPr>
+          <w:lang w:val="nl-BE"/>
+        </w:rPr>
+        <w:drawing>
+          <wp:inline distT="0" distB="0" distL="0" distR="0" wp14:anchorId="459596C1" wp14:editId="16C53738">
+            <wp:extent cx="2886478" cy="990738"/>
+            <wp:effectExtent l="0" t="0" r="9525" b="0"/>
+            <wp:docPr id="47" name="Picture 47" descr="Graphical user interface, text, application&#10;&#10;Description automatically generated"/>
+            <wp:cNvGraphicFramePr>
+              <a:graphicFrameLocks xmlns:a="http://schemas.openxmlformats.org/drawingml/2006/main" noChangeAspect="1"/>
+            </wp:cNvGraphicFramePr>
+            <a:graphic xmlns:a="http://schemas.openxmlformats.org/drawingml/2006/main">
+              <a:graphicData uri="http://schemas.openxmlformats.org/drawingml/2006/picture">
+                <pic:pic xmlns:pic="http://schemas.openxmlformats.org/drawingml/2006/picture">
+                  <pic:nvPicPr>
+                    <pic:cNvPr id="47" name="Picture 47" descr="Graphical user interface, text, application&#10;&#10;Description automatically generated"/>
+                    <pic:cNvPicPr/>
+                  </pic:nvPicPr>
+                  <pic:blipFill>
+                    <a:blip r:embed="rId52"/>
+                    <a:stretch>
+                      <a:fillRect/>
+                    </a:stretch>
+                  </pic:blipFill>
+                  <pic:spPr>
+                    <a:xfrm>
+                      <a:off x="0" y="0"/>
+                      <a:ext cx="2886478" cy="990738"/>
+                    </a:xfrm>
+                    <a:prstGeom prst="rect">
+                      <a:avLst/>
+                    </a:prstGeom>
+                  </pic:spPr>
+                </pic:pic>
+              </a:graphicData>
+            </a:graphic>
+          </wp:inline>
+        </w:drawing>
+      </w:r>
+    </w:p>
+    <w:p>
+      <w:pPr>
+        <w:rPr>
+          <w:lang w:val="nl-BE"/>
+        </w:rPr>
+      </w:pPr>
+    </w:p>
+    <w:p>
+      <w:pPr>
+        <w:rPr>
+          <w:lang w:val="nl-BE"/>
+        </w:rPr>
+      </w:pPr>
+    </w:p>
+    <w:p>
+      <w:pPr>
+        <w:rPr>
+          <w:lang w:val="nl-BE"/>
+        </w:rPr>
+      </w:pPr>
+    </w:p>
+    <w:p>
+      <w:pPr>
+        <w:rPr>
+          <w:lang w:val="nl-BE"/>
+        </w:rPr>
+      </w:pPr>
+      <w:r>
+        <w:rPr>
+          <w:noProof/>
+          <w:lang w:val="nl-BE"/>
+        </w:rPr>
+        <w:lastRenderedPageBreak/>
+        <w:drawing>
+          <wp:inline distT="0" distB="0" distL="0" distR="0" wp14:anchorId="50337574" wp14:editId="612DB7BC">
+            <wp:extent cx="5249008" cy="952633"/>
+            <wp:effectExtent l="0" t="0" r="8890" b="0"/>
+            <wp:docPr id="24" name="Picture 24" descr="Graphical user interface, application&#10;&#10;Description automatically generated"/>
+            <wp:cNvGraphicFramePr>
+              <a:graphicFrameLocks xmlns:a="http://schemas.openxmlformats.org/drawingml/2006/main" noChangeAspect="1"/>
+            </wp:cNvGraphicFramePr>
+            <a:graphic xmlns:a="http://schemas.openxmlformats.org/drawingml/2006/main">
+              <a:graphicData uri="http://schemas.openxmlformats.org/drawingml/2006/picture">
+                <pic:pic xmlns:pic="http://schemas.openxmlformats.org/drawingml/2006/picture">
+                  <pic:nvPicPr>
+                    <pic:cNvPr id="24" name="Picture 24" descr="Graphical user interface, application&#10;&#10;Description automatically generated"/>
+                    <pic:cNvPicPr/>
+                  </pic:nvPicPr>
+                  <pic:blipFill>
+                    <a:blip r:embed="rId53"/>
+                    <a:stretch>
+                      <a:fillRect/>
+                    </a:stretch>
+                  </pic:blipFill>
+                  <pic:spPr>
+                    <a:xfrm>
+                      <a:off x="0" y="0"/>
+                      <a:ext cx="5249008" cy="952633"/>
+                    </a:xfrm>
+                    <a:prstGeom prst="rect">
+                      <a:avLst/>
+                    </a:prstGeom>
+                  </pic:spPr>
+                </pic:pic>
+              </a:graphicData>
+            </a:graphic>
+          </wp:inline>
+        </w:drawing>
+      </w:r>
+    </w:p>
+    <w:p>
+      <w:pPr>
         <w:pStyle w:val="Heading2"/>
         <w:rPr>
           <w:lang w:val="nl-BE"/>
@@ -6115,11 +7786,19 @@
         </w:rPr>
       </w:pPr>
       <w:bookmarkStart w:id="12" w:name="_Toc85721859"/>
-      <w:r>
-        <w:rPr>
-          <w:lang w:val="nl-BE"/>
-        </w:rPr>
-        <w:t xml:space="preserve">API workflow </w:t>
+      <w:proofErr w:type="gramStart"/>
+      <w:r>
+        <w:rPr>
+          <w:lang w:val="nl-BE"/>
+        </w:rPr>
+        <w:t>API workflow</w:t>
+      </w:r>
+      <w:proofErr w:type="gramEnd"/>
+      <w:r>
+        <w:rPr>
+          <w:lang w:val="nl-BE"/>
+        </w:rPr>
+        <w:t xml:space="preserve"> </w:t>
       </w:r>
       <w:proofErr w:type="spellStart"/>
       <w:r>
@@ -6545,6 +8224,7 @@
       </w:pPr>
       <w:bookmarkStart w:id="21" w:name="_Toc85721868"/>
       <w:proofErr w:type="spellStart"/>
+      <w:proofErr w:type="gramStart"/>
       <w:r>
         <w:rPr>
           <w:lang w:val="nl-BE"/>
@@ -6556,7 +8236,14 @@
         <w:rPr>
           <w:lang w:val="nl-BE"/>
         </w:rPr>
-        <w:t xml:space="preserve"> / </w:t>
+        <w:t xml:space="preserve"> /</w:t>
+      </w:r>
+      <w:proofErr w:type="gramEnd"/>
+      <w:r>
+        <w:rPr>
+          <w:lang w:val="nl-BE"/>
+        </w:rPr>
+        <w:t xml:space="preserve"> </w:t>
       </w:r>
       <w:proofErr w:type="spellStart"/>
       <w:r>
@@ -6632,69 +8319,69 @@
         <w:rPr>
           <w:lang w:val="nl-BE"/>
         </w:rPr>
+        <w:t>New features in Postman</w:t>
+      </w:r>
+      <w:bookmarkEnd w:id="23"/>
+    </w:p>
+    <w:p>
+      <w:pPr>
+        <w:rPr>
+          <w:lang w:val="nl-BE"/>
+        </w:rPr>
+      </w:pPr>
+    </w:p>
+    <w:p>
+      <w:pPr>
+        <w:pStyle w:val="Heading2"/>
+        <w:rPr>
+          <w:lang w:val="nl-BE"/>
+        </w:rPr>
+      </w:pPr>
+      <w:bookmarkStart w:id="24" w:name="_Toc85721871"/>
+      <w:proofErr w:type="spellStart"/>
+      <w:r>
+        <w:rPr>
+          <w:lang w:val="nl-BE"/>
+        </w:rPr>
+        <w:t>JavaScript</w:t>
+      </w:r>
+      <w:proofErr w:type="spellEnd"/>
+      <w:r>
+        <w:rPr>
+          <w:lang w:val="nl-BE"/>
+        </w:rPr>
+        <w:t xml:space="preserve"> </w:t>
+      </w:r>
+      <w:proofErr w:type="spellStart"/>
+      <w:r>
+        <w:rPr>
+          <w:lang w:val="nl-BE"/>
+        </w:rPr>
+        <w:t>fundamentals</w:t>
+      </w:r>
+      <w:bookmarkEnd w:id="24"/>
+      <w:proofErr w:type="spellEnd"/>
+    </w:p>
+    <w:p>
+      <w:pPr>
+        <w:rPr>
+          <w:lang w:val="nl-BE"/>
+        </w:rPr>
+      </w:pPr>
+    </w:p>
+    <w:p>
+      <w:pPr>
+        <w:pStyle w:val="Heading2"/>
+        <w:rPr>
+          <w:lang w:val="nl-BE"/>
+        </w:rPr>
+      </w:pPr>
+      <w:bookmarkStart w:id="25" w:name="_Toc85721872"/>
+      <w:r>
+        <w:rPr>
+          <w:lang w:val="nl-BE"/>
+        </w:rPr>
         <w:lastRenderedPageBreak/>
-        <w:t>New features in Postman</w:t>
-      </w:r>
-      <w:bookmarkEnd w:id="23"/>
-    </w:p>
-    <w:p>
-      <w:pPr>
-        <w:rPr>
-          <w:lang w:val="nl-BE"/>
-        </w:rPr>
-      </w:pPr>
-    </w:p>
-    <w:p>
-      <w:pPr>
-        <w:pStyle w:val="Heading2"/>
-        <w:rPr>
-          <w:lang w:val="nl-BE"/>
-        </w:rPr>
-      </w:pPr>
-      <w:bookmarkStart w:id="24" w:name="_Toc85721871"/>
-      <w:proofErr w:type="spellStart"/>
-      <w:r>
-        <w:rPr>
-          <w:lang w:val="nl-BE"/>
-        </w:rPr>
-        <w:t>JavaScript</w:t>
-      </w:r>
-      <w:proofErr w:type="spellEnd"/>
-      <w:r>
-        <w:rPr>
-          <w:lang w:val="nl-BE"/>
-        </w:rPr>
-        <w:t xml:space="preserve"> </w:t>
-      </w:r>
-      <w:proofErr w:type="spellStart"/>
-      <w:r>
-        <w:rPr>
-          <w:lang w:val="nl-BE"/>
-        </w:rPr>
-        <w:t>fundamentals</w:t>
-      </w:r>
-      <w:bookmarkEnd w:id="24"/>
-      <w:proofErr w:type="spellEnd"/>
-    </w:p>
-    <w:p>
-      <w:pPr>
-        <w:rPr>
-          <w:lang w:val="nl-BE"/>
-        </w:rPr>
-      </w:pPr>
-    </w:p>
-    <w:p>
-      <w:pPr>
-        <w:pStyle w:val="Heading2"/>
-        <w:rPr>
-          <w:lang w:val="nl-BE"/>
-        </w:rPr>
-      </w:pPr>
-      <w:bookmarkStart w:id="25" w:name="_Toc85721872"/>
-      <w:r>
-        <w:rPr>
-          <w:lang w:val="nl-BE"/>
-        </w:rPr>
         <w:t>Postman Developer Challenge 2021</w:t>
       </w:r>
       <w:bookmarkEnd w:id="25"/>
@@ -7411,7 +9098,21 @@
               <w:rPr>
                 <w:lang w:val="nl-BE"/>
               </w:rPr>
-              <w:t>De tabel Categories simpel testen</w:t>
+              <w:t xml:space="preserve">De tabel </w:t>
+            </w:r>
+            <w:proofErr w:type="spellStart"/>
+            <w:r>
+              <w:rPr>
+                <w:lang w:val="nl-BE"/>
+              </w:rPr>
+              <w:t>Categories</w:t>
+            </w:r>
+            <w:proofErr w:type="spellEnd"/>
+            <w:r>
+              <w:rPr>
+                <w:lang w:val="nl-BE"/>
+              </w:rPr>
+              <w:t xml:space="preserve"> simpel testen</w:t>
             </w:r>
           </w:p>
         </w:tc>
@@ -7448,6 +9149,90 @@
                 <w:lang w:val="nl-BE"/>
               </w:rPr>
               <w:t>21/10/2021</w:t>
+            </w:r>
+          </w:p>
+        </w:tc>
+      </w:tr>
+      <w:tr>
+        <w:tc>
+          <w:tcPr>
+            <w:tcW w:w="5800" w:type="dxa"/>
+          </w:tcPr>
+          <w:p>
+            <w:pPr>
+              <w:rPr>
+                <w:lang w:val="nl-BE"/>
+              </w:rPr>
+            </w:pPr>
+            <w:r>
+              <w:rPr>
+                <w:lang w:val="nl-BE"/>
+              </w:rPr>
+              <w:t xml:space="preserve">Data toevoegen aan de tabel </w:t>
+            </w:r>
+            <w:proofErr w:type="spellStart"/>
+            <w:r>
+              <w:rPr>
+                <w:lang w:val="nl-BE"/>
+              </w:rPr>
+              <w:t>recipe</w:t>
+            </w:r>
+            <w:proofErr w:type="spellEnd"/>
+            <w:r>
+              <w:rPr>
+                <w:lang w:val="nl-BE"/>
+              </w:rPr>
+              <w:t xml:space="preserve">, + </w:t>
+            </w:r>
+            <w:proofErr w:type="spellStart"/>
+            <w:r>
+              <w:rPr>
+                <w:lang w:val="nl-BE"/>
+              </w:rPr>
+              <w:t>GetAll</w:t>
+            </w:r>
+            <w:proofErr w:type="spellEnd"/>
+            <w:r>
+              <w:rPr>
+                <w:lang w:val="nl-BE"/>
+              </w:rPr>
+              <w:t xml:space="preserve"> test</w:t>
+            </w:r>
+          </w:p>
+        </w:tc>
+        <w:tc>
+          <w:tcPr>
+            <w:tcW w:w="1873" w:type="dxa"/>
+          </w:tcPr>
+          <w:p>
+            <w:pPr>
+              <w:rPr>
+                <w:lang w:val="nl-BE"/>
+              </w:rPr>
+            </w:pPr>
+            <w:r>
+              <w:rPr>
+                <w:lang w:val="nl-BE"/>
+              </w:rPr>
+              <w:t>90min</w:t>
+            </w:r>
+          </w:p>
+        </w:tc>
+        <w:tc>
+          <w:tcPr>
+            <w:tcW w:w="1677" w:type="dxa"/>
+          </w:tcPr>
+          <w:p>
+            <w:pPr>
+              <w:rPr>
+                <w:lang w:val="nl-BE"/>
+              </w:rPr>
+            </w:pPr>
+            <w:r>
+              <w:rPr>
+                <w:lang w:val="nl-BE"/>
+              </w:rPr>
+              <w:t>25/10/2021</w:t>
             </w:r>
           </w:p>
         </w:tc>
@@ -7946,44 +9731,6 @@
           </w:p>
         </w:tc>
       </w:tr>
-      <w:tr>
-        <w:tc>
-          <w:tcPr>
-            <w:tcW w:w="5800" w:type="dxa"/>
-          </w:tcPr>
-          <w:p>
-            <w:pPr>
-              <w:rPr>
-                <w:lang w:val="nl-BE"/>
-              </w:rPr>
-            </w:pPr>
-          </w:p>
-        </w:tc>
-        <w:tc>
-          <w:tcPr>
-            <w:tcW w:w="1873" w:type="dxa"/>
-          </w:tcPr>
-          <w:p>
-            <w:pPr>
-              <w:rPr>
-                <w:lang w:val="nl-BE"/>
-              </w:rPr>
-            </w:pPr>
-          </w:p>
-        </w:tc>
-        <w:tc>
-          <w:tcPr>
-            <w:tcW w:w="1677" w:type="dxa"/>
-          </w:tcPr>
-          <w:p>
-            <w:pPr>
-              <w:rPr>
-                <w:lang w:val="nl-BE"/>
-              </w:rPr>
-            </w:pPr>
-          </w:p>
-        </w:tc>
-      </w:tr>
     </w:tbl>
     <w:p>
       <w:pPr>
@@ -7993,7 +9740,7 @@
       </w:pPr>
     </w:p>
     <w:sectPr>
-      <w:footerReference w:type="default" r:id="rId37"/>
+      <w:footerReference w:type="default" r:id="rId54"/>
       <w:pgSz w:w="12240" w:h="15840"/>
       <w:pgMar w:top="1440" w:right="1440" w:bottom="1440" w:left="1440" w:header="720" w:footer="720" w:gutter="0"/>
       <w:cols w:space="720"/>

</xml_diff>

<commit_message>
De tabel Recipe verder testen
</commit_message>
<xml_diff>
--- a/API Testing.docx
+++ b/API Testing.docx
@@ -3527,21 +3527,7 @@
         <w:rPr>
           <w:lang w:val="nl-BE"/>
         </w:rPr>
-        <w:t xml:space="preserve"> adressen </w:t>
-      </w:r>
-      <w:proofErr w:type="gramStart"/>
-      <w:r>
-        <w:rPr>
-          <w:lang w:val="nl-BE"/>
-        </w:rPr>
-        <w:t>onthoud</w:t>
-      </w:r>
-      <w:proofErr w:type="gramEnd"/>
-      <w:r>
-        <w:rPr>
-          <w:lang w:val="nl-BE"/>
-        </w:rPr>
-        <w:t xml:space="preserve"> dat je al hebt gebruikt. Hierdoor kan je dus snel werken zonder steeds </w:t>
+        <w:t xml:space="preserve"> adressen onthoud dat je al hebt gebruikt. Hierdoor kan je dus snel werken zonder steeds </w:t>
       </w:r>
       <w:r>
         <w:rPr>
@@ -3588,21 +3574,7 @@
         <w:rPr>
           <w:lang w:val="nl-BE"/>
         </w:rPr>
-        <w:t xml:space="preserve">. Er zijn al standaard headers dat postman </w:t>
-      </w:r>
-      <w:proofErr w:type="gramStart"/>
-      <w:r>
-        <w:rPr>
-          <w:lang w:val="nl-BE"/>
-        </w:rPr>
-        <w:t>aanbied</w:t>
-      </w:r>
-      <w:proofErr w:type="gramEnd"/>
-      <w:r>
-        <w:rPr>
-          <w:lang w:val="nl-BE"/>
-        </w:rPr>
-        <w:t xml:space="preserve"> maar je kan er ook nog altijd zelf meegeven.</w:t>
+        <w:t>. Er zijn al standaard headers dat postman aanbied maar je kan er ook nog altijd zelf meegeven.</w:t>
       </w:r>
     </w:p>
     <w:p>
@@ -4896,19 +4868,11 @@
         <w:t xml:space="preserve">Maar wat betekend deze test code nu? </w:t>
       </w:r>
       <w:proofErr w:type="spellStart"/>
-      <w:proofErr w:type="gramStart"/>
-      <w:r>
-        <w:rPr>
-          <w:lang w:val="nl-BE"/>
-        </w:rPr>
-        <w:t>pm</w:t>
-      </w:r>
-      <w:proofErr w:type="gramEnd"/>
-      <w:r>
-        <w:rPr>
-          <w:lang w:val="nl-BE"/>
-        </w:rPr>
-        <w:t>.test</w:t>
+      <w:r>
+        <w:rPr>
+          <w:lang w:val="nl-BE"/>
+        </w:rPr>
+        <w:t>pm.test</w:t>
       </w:r>
       <w:proofErr w:type="spellEnd"/>
       <w:r>
@@ -5170,21 +5134,7 @@
         <w:rPr>
           <w:lang w:val="nl-BE"/>
         </w:rPr>
-        <w:t xml:space="preserve">’. We zullen nu eens testen of we alleen de informatie </w:t>
-      </w:r>
-      <w:proofErr w:type="gramStart"/>
-      <w:r>
-        <w:rPr>
-          <w:lang w:val="nl-BE"/>
-        </w:rPr>
-        <w:t>het eerste categorie</w:t>
-      </w:r>
-      <w:proofErr w:type="gramEnd"/>
-      <w:r>
-        <w:rPr>
-          <w:lang w:val="nl-BE"/>
-        </w:rPr>
-        <w:t xml:space="preserve"> kunnen weergeven. Hierin zou dus ‘Soepen’ moeten staan.</w:t>
+        <w:t>’. We zullen nu eens testen of we alleen de informatie het eerste categorie kunnen weergeven. Hierin zou dus ‘Soepen’ moeten staan.</w:t>
       </w:r>
     </w:p>
     <w:p>
@@ -6186,21 +6136,7 @@
         <w:rPr>
           <w:lang w:val="nl-BE"/>
         </w:rPr>
-        <w:t xml:space="preserve"> gaan we de data bekijken via Visual studio. En zoals we kunnen zien is er helemaal nog geen data is de tabel. Dit vermoeilijkt het testen wel omdat er nog geen data </w:t>
-      </w:r>
-      <w:proofErr w:type="gramStart"/>
-      <w:r>
-        <w:rPr>
-          <w:lang w:val="nl-BE"/>
-        </w:rPr>
-        <w:t>is</w:t>
-      </w:r>
-      <w:proofErr w:type="gramEnd"/>
-      <w:r>
-        <w:rPr>
-          <w:lang w:val="nl-BE"/>
-        </w:rPr>
-        <w:t xml:space="preserve"> om te testen. </w:t>
+        <w:t xml:space="preserve"> gaan we de data bekijken via Visual studio. En zoals we kunnen zien is er helemaal nog geen data is de tabel. Dit vermoeilijkt het testen wel omdat er nog geen data is om te testen. </w:t>
       </w:r>
     </w:p>
     <w:p>
@@ -6259,6 +6195,7 @@
       </w:pPr>
       <w:r>
         <w:rPr>
+          <w:noProof/>
           <w:lang w:val="nl-BE"/>
         </w:rPr>
         <w:drawing>
@@ -6321,6 +6258,7 @@
       </w:r>
       <w:r>
         <w:rPr>
+          <w:noProof/>
           <w:lang w:val="nl-BE"/>
         </w:rPr>
         <w:drawing>
@@ -6388,7 +6326,6 @@
         <w:t>We kunnen dit ook nog eens bevestigen via de web interface. Als we naar ‘</w:t>
       </w:r>
       <w:proofErr w:type="spellStart"/>
-      <w:proofErr w:type="gramStart"/>
       <w:r>
         <w:rPr>
           <w:lang w:val="nl-BE"/>
@@ -6404,7 +6341,6 @@
         <w:t>POORT</w:t>
       </w:r>
       <w:proofErr w:type="spellEnd"/>
-      <w:proofErr w:type="gramEnd"/>
       <w:r>
         <w:rPr>
           <w:lang w:val="nl-BE"/>
@@ -6545,6 +6481,7 @@
       </w:pPr>
       <w:r>
         <w:rPr>
+          <w:noProof/>
           <w:lang w:val="nl-BE"/>
         </w:rPr>
         <w:drawing>
@@ -6730,6 +6667,7 @@
       </w:r>
       <w:r>
         <w:rPr>
+          <w:noProof/>
           <w:lang w:val="nl-BE"/>
         </w:rPr>
         <w:drawing>
@@ -6790,6 +6728,7 @@
       </w:pPr>
       <w:r>
         <w:rPr>
+          <w:noProof/>
           <w:lang w:val="nl-BE"/>
         </w:rPr>
         <w:drawing>
@@ -6878,6 +6817,7 @@
       </w:pPr>
       <w:r>
         <w:rPr>
+          <w:noProof/>
           <w:lang w:val="nl-BE"/>
         </w:rPr>
         <w:drawing>
@@ -6980,6 +6920,7 @@
       </w:pPr>
       <w:r>
         <w:rPr>
+          <w:noProof/>
           <w:lang w:val="nl-BE"/>
         </w:rPr>
         <w:drawing>
@@ -7094,6 +7035,7 @@
       </w:r>
       <w:r>
         <w:rPr>
+          <w:noProof/>
           <w:lang w:val="nl-BE"/>
         </w:rPr>
         <w:drawing>
@@ -7300,6 +7242,7 @@
       </w:pPr>
       <w:r>
         <w:rPr>
+          <w:noProof/>
           <w:lang w:val="nl-BE"/>
         </w:rPr>
         <w:lastRenderedPageBreak/>
@@ -7361,6 +7304,7 @@
       </w:pPr>
       <w:r>
         <w:rPr>
+          <w:noProof/>
           <w:lang w:val="nl-BE"/>
         </w:rPr>
         <w:drawing>
@@ -7462,6 +7406,7 @@
       </w:pPr>
       <w:r>
         <w:rPr>
+          <w:noProof/>
           <w:lang w:val="nl-BE"/>
         </w:rPr>
         <w:drawing>
@@ -7536,6 +7481,7 @@
       </w:pPr>
       <w:r>
         <w:rPr>
+          <w:noProof/>
           <w:lang w:val="nl-BE"/>
         </w:rPr>
         <w:drawing>
@@ -7610,6 +7556,7 @@
       </w:pPr>
       <w:r>
         <w:rPr>
+          <w:noProof/>
           <w:lang w:val="nl-BE"/>
         </w:rPr>
         <w:drawing>
@@ -7651,24 +7598,1129 @@
     </w:p>
     <w:p>
       <w:pPr>
-        <w:rPr>
-          <w:lang w:val="nl-BE"/>
-        </w:rPr>
-      </w:pPr>
-    </w:p>
-    <w:p>
-      <w:pPr>
-        <w:rPr>
-          <w:lang w:val="nl-BE"/>
-        </w:rPr>
-      </w:pPr>
-    </w:p>
-    <w:p>
-      <w:pPr>
-        <w:rPr>
-          <w:lang w:val="nl-BE"/>
-        </w:rPr>
-      </w:pPr>
+        <w:pStyle w:val="Heading4"/>
+        <w:rPr>
+          <w:lang w:val="nl-BE"/>
+        </w:rPr>
+      </w:pPr>
+      <w:r>
+        <w:rPr>
+          <w:lang w:val="nl-BE"/>
+        </w:rPr>
+        <w:t>Eén recept weergeven</w:t>
+      </w:r>
+    </w:p>
+    <w:p>
+      <w:pPr>
+        <w:rPr>
+          <w:lang w:val="nl-BE"/>
+        </w:rPr>
+      </w:pPr>
+      <w:r>
+        <w:rPr>
+          <w:lang w:val="nl-BE"/>
+        </w:rPr>
+        <w:t xml:space="preserve">Nu we alle verschillende </w:t>
+      </w:r>
+      <w:proofErr w:type="spellStart"/>
+      <w:r>
+        <w:rPr>
+          <w:lang w:val="nl-BE"/>
+        </w:rPr>
+        <w:t>Id’s</w:t>
+      </w:r>
+      <w:proofErr w:type="spellEnd"/>
+      <w:r>
+        <w:rPr>
+          <w:lang w:val="nl-BE"/>
+        </w:rPr>
+        <w:t xml:space="preserve"> hebben van alle </w:t>
+      </w:r>
+      <w:proofErr w:type="spellStart"/>
+      <w:r>
+        <w:rPr>
+          <w:lang w:val="nl-BE"/>
+        </w:rPr>
+        <w:t>recpeten</w:t>
+      </w:r>
+      <w:proofErr w:type="spellEnd"/>
+      <w:r>
+        <w:rPr>
+          <w:lang w:val="nl-BE"/>
+        </w:rPr>
+        <w:t xml:space="preserve">, kunnen we zien dat die zich bevinden tussen de 8 &amp; 25 momenteel. Dit is handig omdat we aan de hand van één van deze </w:t>
+      </w:r>
+      <w:proofErr w:type="spellStart"/>
+      <w:r>
+        <w:rPr>
+          <w:lang w:val="nl-BE"/>
+        </w:rPr>
+        <w:t>Id’s</w:t>
+      </w:r>
+      <w:proofErr w:type="spellEnd"/>
+      <w:r>
+        <w:rPr>
+          <w:lang w:val="nl-BE"/>
+        </w:rPr>
+        <w:t xml:space="preserve"> een recept apart kunnen opvragen. Dit kan via de </w:t>
+      </w:r>
+      <w:proofErr w:type="spellStart"/>
+      <w:r>
+        <w:rPr>
+          <w:lang w:val="nl-BE"/>
+        </w:rPr>
+        <w:t>request</w:t>
+      </w:r>
+      <w:proofErr w:type="spellEnd"/>
+      <w:r>
+        <w:rPr>
+          <w:lang w:val="nl-BE"/>
+        </w:rPr>
+        <w:t xml:space="preserve"> </w:t>
+      </w:r>
+      <w:proofErr w:type="spellStart"/>
+      <w:r>
+        <w:rPr>
+          <w:lang w:val="nl-BE"/>
+        </w:rPr>
+        <w:t>url</w:t>
+      </w:r>
+      <w:proofErr w:type="spellEnd"/>
+      <w:r>
+        <w:rPr>
+          <w:lang w:val="nl-BE"/>
+        </w:rPr>
+        <w:t xml:space="preserve"> dat eindig op ‘</w:t>
+      </w:r>
+      <w:proofErr w:type="spellStart"/>
+      <w:r>
+        <w:rPr>
+          <w:lang w:val="nl-BE"/>
+        </w:rPr>
+        <w:t>api</w:t>
+      </w:r>
+      <w:proofErr w:type="spellEnd"/>
+      <w:r>
+        <w:rPr>
+          <w:lang w:val="nl-BE"/>
+        </w:rPr>
+        <w:t>/</w:t>
+      </w:r>
+      <w:proofErr w:type="spellStart"/>
+      <w:r>
+        <w:rPr>
+          <w:lang w:val="nl-BE"/>
+        </w:rPr>
+        <w:t>recipe</w:t>
+      </w:r>
+      <w:proofErr w:type="spellEnd"/>
+      <w:r>
+        <w:rPr>
+          <w:lang w:val="nl-BE"/>
+        </w:rPr>
+        <w:t>/</w:t>
+      </w:r>
+      <w:r>
+        <w:rPr>
+          <w:b/>
+          <w:bCs/>
+          <w:lang w:val="nl-BE"/>
+        </w:rPr>
+        <w:t>ID</w:t>
+      </w:r>
+      <w:r>
+        <w:rPr>
+          <w:lang w:val="nl-BE"/>
+        </w:rPr>
+        <w:t xml:space="preserve">’. We zullen dit nu meteen toepassen binnen </w:t>
+      </w:r>
+      <w:proofErr w:type="spellStart"/>
+      <w:r>
+        <w:rPr>
+          <w:lang w:val="nl-BE"/>
+        </w:rPr>
+        <w:t>PostMan</w:t>
+      </w:r>
+      <w:proofErr w:type="spellEnd"/>
+      <w:r>
+        <w:rPr>
+          <w:lang w:val="nl-BE"/>
+        </w:rPr>
+        <w:t>.</w:t>
+      </w:r>
+    </w:p>
+    <w:p>
+      <w:pPr>
+        <w:rPr>
+          <w:lang w:val="nl-BE"/>
+        </w:rPr>
+      </w:pPr>
+    </w:p>
+    <w:p>
+      <w:pPr>
+        <w:rPr>
+          <w:lang w:val="nl-BE"/>
+        </w:rPr>
+      </w:pPr>
+      <w:r>
+        <w:rPr>
+          <w:noProof/>
+          <w:lang w:val="nl-BE"/>
+        </w:rPr>
+        <w:lastRenderedPageBreak/>
+        <w:drawing>
+          <wp:inline distT="0" distB="0" distL="0" distR="0" wp14:anchorId="6F176C6E" wp14:editId="5F7A2B8E">
+            <wp:extent cx="5943600" cy="2477135"/>
+            <wp:effectExtent l="0" t="0" r="0" b="0"/>
+            <wp:docPr id="40" name="Picture 40" descr="Graphical user interface, text, application, email&#10;&#10;Description automatically generated"/>
+            <wp:cNvGraphicFramePr>
+              <a:graphicFrameLocks xmlns:a="http://schemas.openxmlformats.org/drawingml/2006/main" noChangeAspect="1"/>
+            </wp:cNvGraphicFramePr>
+            <a:graphic xmlns:a="http://schemas.openxmlformats.org/drawingml/2006/main">
+              <a:graphicData uri="http://schemas.openxmlformats.org/drawingml/2006/picture">
+                <pic:pic xmlns:pic="http://schemas.openxmlformats.org/drawingml/2006/picture">
+                  <pic:nvPicPr>
+                    <pic:cNvPr id="40" name="Picture 40" descr="Graphical user interface, text, application, email&#10;&#10;Description automatically generated"/>
+                    <pic:cNvPicPr/>
+                  </pic:nvPicPr>
+                  <pic:blipFill>
+                    <a:blip r:embed="rId53"/>
+                    <a:stretch>
+                      <a:fillRect/>
+                    </a:stretch>
+                  </pic:blipFill>
+                  <pic:spPr>
+                    <a:xfrm>
+                      <a:off x="0" y="0"/>
+                      <a:ext cx="5943600" cy="2477135"/>
+                    </a:xfrm>
+                    <a:prstGeom prst="rect">
+                      <a:avLst/>
+                    </a:prstGeom>
+                  </pic:spPr>
+                </pic:pic>
+              </a:graphicData>
+            </a:graphic>
+          </wp:inline>
+        </w:drawing>
+      </w:r>
+    </w:p>
+    <w:p>
+      <w:pPr>
+        <w:rPr>
+          <w:lang w:val="nl-BE"/>
+        </w:rPr>
+      </w:pPr>
+      <w:r>
+        <w:rPr>
+          <w:lang w:val="nl-BE"/>
+        </w:rPr>
+        <w:t xml:space="preserve">Zoals je kan zien op de screenshot hebben we het recept opgevraagd dat het </w:t>
+      </w:r>
+      <w:proofErr w:type="spellStart"/>
+      <w:r>
+        <w:rPr>
+          <w:lang w:val="nl-BE"/>
+        </w:rPr>
+        <w:t>id</w:t>
+      </w:r>
+      <w:proofErr w:type="spellEnd"/>
+      <w:r>
+        <w:rPr>
+          <w:lang w:val="nl-BE"/>
+        </w:rPr>
+        <w:t xml:space="preserve"> = 8 heeft. Wanneer we naar de body kijken kunnen we zien dat de </w:t>
+      </w:r>
+      <w:proofErr w:type="spellStart"/>
+      <w:r>
+        <w:rPr>
+          <w:lang w:val="nl-BE"/>
+        </w:rPr>
+        <w:t>title</w:t>
+      </w:r>
+      <w:proofErr w:type="spellEnd"/>
+      <w:r>
+        <w:rPr>
+          <w:lang w:val="nl-BE"/>
+        </w:rPr>
+        <w:t xml:space="preserve"> </w:t>
+      </w:r>
+      <w:proofErr w:type="spellStart"/>
+      <w:r>
+        <w:rPr>
+          <w:lang w:val="nl-BE"/>
+        </w:rPr>
+        <w:t>null</w:t>
+      </w:r>
+      <w:proofErr w:type="spellEnd"/>
+      <w:r>
+        <w:rPr>
+          <w:lang w:val="nl-BE"/>
+        </w:rPr>
+        <w:t xml:space="preserve"> is. En dit was dus een foute post. Nu we weten welk ID dit ‘recept’ heeft kunnen we dit in een volgende test verwijderen.</w:t>
+      </w:r>
+    </w:p>
+    <w:p>
+      <w:pPr>
+        <w:rPr>
+          <w:lang w:val="nl-BE"/>
+        </w:rPr>
+      </w:pPr>
+      <w:r>
+        <w:rPr>
+          <w:lang w:val="nl-BE"/>
+        </w:rPr>
+        <w:t xml:space="preserve">Uit de Test </w:t>
+      </w:r>
+      <w:proofErr w:type="spellStart"/>
+      <w:r>
+        <w:rPr>
+          <w:lang w:val="nl-BE"/>
+        </w:rPr>
+        <w:t>Results</w:t>
+      </w:r>
+      <w:proofErr w:type="spellEnd"/>
+      <w:r>
+        <w:rPr>
+          <w:lang w:val="nl-BE"/>
+        </w:rPr>
+        <w:t xml:space="preserve"> kunnen we ook perfect zien dat er niets is fout gelopen en dat we de juiste response code hebben terug gekregen.</w:t>
+      </w:r>
+    </w:p>
+    <w:p>
+      <w:pPr>
+        <w:rPr>
+          <w:lang w:val="nl-BE"/>
+        </w:rPr>
+      </w:pPr>
+      <w:r>
+        <w:rPr>
+          <w:noProof/>
+          <w:lang w:val="nl-BE"/>
+        </w:rPr>
+        <w:drawing>
+          <wp:inline distT="0" distB="0" distL="0" distR="0" wp14:anchorId="02A39A96" wp14:editId="6CB59349">
+            <wp:extent cx="2544577" cy="962025"/>
+            <wp:effectExtent l="0" t="0" r="8255" b="0"/>
+            <wp:docPr id="48" name="Picture 48" descr="Graphical user interface, text, application, chat or text message&#10;&#10;Description automatically generated"/>
+            <wp:cNvGraphicFramePr>
+              <a:graphicFrameLocks xmlns:a="http://schemas.openxmlformats.org/drawingml/2006/main" noChangeAspect="1"/>
+            </wp:cNvGraphicFramePr>
+            <a:graphic xmlns:a="http://schemas.openxmlformats.org/drawingml/2006/main">
+              <a:graphicData uri="http://schemas.openxmlformats.org/drawingml/2006/picture">
+                <pic:pic xmlns:pic="http://schemas.openxmlformats.org/drawingml/2006/picture">
+                  <pic:nvPicPr>
+                    <pic:cNvPr id="48" name="Picture 48" descr="Graphical user interface, text, application, chat or text message&#10;&#10;Description automatically generated"/>
+                    <pic:cNvPicPr/>
+                  </pic:nvPicPr>
+                  <pic:blipFill>
+                    <a:blip r:embed="rId54"/>
+                    <a:stretch>
+                      <a:fillRect/>
+                    </a:stretch>
+                  </pic:blipFill>
+                  <pic:spPr>
+                    <a:xfrm>
+                      <a:off x="0" y="0"/>
+                      <a:ext cx="2548404" cy="963472"/>
+                    </a:xfrm>
+                    <a:prstGeom prst="rect">
+                      <a:avLst/>
+                    </a:prstGeom>
+                  </pic:spPr>
+                </pic:pic>
+              </a:graphicData>
+            </a:graphic>
+          </wp:inline>
+        </w:drawing>
+      </w:r>
+    </w:p>
+    <w:p>
+      <w:pPr>
+        <w:pStyle w:val="Heading4"/>
+        <w:rPr>
+          <w:lang w:val="nl-BE"/>
+        </w:rPr>
+      </w:pPr>
+      <w:r>
+        <w:rPr>
+          <w:lang w:val="nl-BE"/>
+        </w:rPr>
+        <w:t>Een recept toevoegen</w:t>
+      </w:r>
+    </w:p>
+    <w:p>
+      <w:pPr>
+        <w:rPr>
+          <w:lang w:val="nl-BE"/>
+        </w:rPr>
+      </w:pPr>
+      <w:r>
+        <w:rPr>
+          <w:lang w:val="nl-BE"/>
+        </w:rPr>
+        <w:t xml:space="preserve">We hebben nu wel al verschillende recepten toegevoegd, maar we hebben dit nu nog niet direct getest. We gaan hiervoor dus binnen </w:t>
+      </w:r>
+      <w:proofErr w:type="spellStart"/>
+      <w:r>
+        <w:rPr>
+          <w:lang w:val="nl-BE"/>
+        </w:rPr>
+        <w:t>PostMan</w:t>
+      </w:r>
+      <w:proofErr w:type="spellEnd"/>
+      <w:r>
+        <w:rPr>
+          <w:lang w:val="nl-BE"/>
+        </w:rPr>
+        <w:t xml:space="preserve"> een aparte </w:t>
+      </w:r>
+      <w:proofErr w:type="spellStart"/>
+      <w:r>
+        <w:rPr>
+          <w:lang w:val="nl-BE"/>
+        </w:rPr>
+        <w:t>request</w:t>
+      </w:r>
+      <w:proofErr w:type="spellEnd"/>
+      <w:r>
+        <w:rPr>
+          <w:lang w:val="nl-BE"/>
+        </w:rPr>
+        <w:t xml:space="preserve"> voor maken.</w:t>
+      </w:r>
+    </w:p>
+    <w:p>
+      <w:pPr>
+        <w:rPr>
+          <w:lang w:val="nl-BE"/>
+        </w:rPr>
+      </w:pPr>
+      <w:r>
+        <w:rPr>
+          <w:noProof/>
+          <w:lang w:val="nl-BE"/>
+        </w:rPr>
+        <w:drawing>
+          <wp:inline distT="0" distB="0" distL="0" distR="0" wp14:anchorId="2A67810D" wp14:editId="3B26DDB1">
+            <wp:extent cx="5329238" cy="2560995"/>
+            <wp:effectExtent l="0" t="0" r="5080" b="0"/>
+            <wp:docPr id="49" name="Picture 49" descr="Graphical user interface, text, application, email&#10;&#10;Description automatically generated"/>
+            <wp:cNvGraphicFramePr>
+              <a:graphicFrameLocks xmlns:a="http://schemas.openxmlformats.org/drawingml/2006/main" noChangeAspect="1"/>
+            </wp:cNvGraphicFramePr>
+            <a:graphic xmlns:a="http://schemas.openxmlformats.org/drawingml/2006/main">
+              <a:graphicData uri="http://schemas.openxmlformats.org/drawingml/2006/picture">
+                <pic:pic xmlns:pic="http://schemas.openxmlformats.org/drawingml/2006/picture">
+                  <pic:nvPicPr>
+                    <pic:cNvPr id="49" name="Picture 49" descr="Graphical user interface, text, application, email&#10;&#10;Description automatically generated"/>
+                    <pic:cNvPicPr/>
+                  </pic:nvPicPr>
+                  <pic:blipFill>
+                    <a:blip r:embed="rId55"/>
+                    <a:stretch>
+                      <a:fillRect/>
+                    </a:stretch>
+                  </pic:blipFill>
+                  <pic:spPr>
+                    <a:xfrm>
+                      <a:off x="0" y="0"/>
+                      <a:ext cx="5333309" cy="2562951"/>
+                    </a:xfrm>
+                    <a:prstGeom prst="rect">
+                      <a:avLst/>
+                    </a:prstGeom>
+                  </pic:spPr>
+                </pic:pic>
+              </a:graphicData>
+            </a:graphic>
+          </wp:inline>
+        </w:drawing>
+      </w:r>
+    </w:p>
+    <w:p>
+      <w:pPr>
+        <w:rPr>
+          <w:lang w:val="nl-BE"/>
+        </w:rPr>
+      </w:pPr>
+      <w:r>
+        <w:rPr>
+          <w:lang w:val="nl-BE"/>
+        </w:rPr>
+        <w:lastRenderedPageBreak/>
+        <w:t xml:space="preserve">Zoals je kan zien gaan we proberen Garnaalsoep toe te voegen, met de bijhorende </w:t>
+      </w:r>
+      <w:proofErr w:type="spellStart"/>
+      <w:r>
+        <w:rPr>
+          <w:lang w:val="nl-BE"/>
+        </w:rPr>
+        <w:t>propperties</w:t>
+      </w:r>
+      <w:proofErr w:type="spellEnd"/>
+      <w:r>
+        <w:rPr>
+          <w:lang w:val="nl-BE"/>
+        </w:rPr>
+        <w:t>.</w:t>
+      </w:r>
+      <w:r>
+        <w:rPr>
+          <w:lang w:val="nl-BE"/>
+        </w:rPr>
+        <w:t xml:space="preserve"> Nu de body is ingevuld gaan we beginnen met het </w:t>
+      </w:r>
+      <w:proofErr w:type="spellStart"/>
+      <w:r>
+        <w:rPr>
+          <w:lang w:val="nl-BE"/>
+        </w:rPr>
+        <w:t>testing</w:t>
+      </w:r>
+      <w:proofErr w:type="spellEnd"/>
+      <w:r>
+        <w:rPr>
+          <w:lang w:val="nl-BE"/>
+        </w:rPr>
+        <w:t xml:space="preserve"> gedeelte.</w:t>
+      </w:r>
+    </w:p>
+    <w:p>
+      <w:pPr>
+        <w:rPr>
+          <w:lang w:val="nl-BE"/>
+        </w:rPr>
+      </w:pPr>
+      <w:r>
+        <w:rPr>
+          <w:noProof/>
+          <w:lang w:val="nl-BE"/>
+        </w:rPr>
+        <w:drawing>
+          <wp:inline distT="0" distB="0" distL="0" distR="0" wp14:anchorId="74E2AD46" wp14:editId="0E541F7F">
+            <wp:extent cx="4581525" cy="2097908"/>
+            <wp:effectExtent l="0" t="0" r="0" b="0"/>
+            <wp:docPr id="50" name="Picture 50" descr="Graphical user interface, text, application&#10;&#10;Description automatically generated"/>
+            <wp:cNvGraphicFramePr>
+              <a:graphicFrameLocks xmlns:a="http://schemas.openxmlformats.org/drawingml/2006/main" noChangeAspect="1"/>
+            </wp:cNvGraphicFramePr>
+            <a:graphic xmlns:a="http://schemas.openxmlformats.org/drawingml/2006/main">
+              <a:graphicData uri="http://schemas.openxmlformats.org/drawingml/2006/picture">
+                <pic:pic xmlns:pic="http://schemas.openxmlformats.org/drawingml/2006/picture">
+                  <pic:nvPicPr>
+                    <pic:cNvPr id="50" name="Picture 50" descr="Graphical user interface, text, application&#10;&#10;Description automatically generated"/>
+                    <pic:cNvPicPr/>
+                  </pic:nvPicPr>
+                  <pic:blipFill>
+                    <a:blip r:embed="rId56"/>
+                    <a:stretch>
+                      <a:fillRect/>
+                    </a:stretch>
+                  </pic:blipFill>
+                  <pic:spPr>
+                    <a:xfrm>
+                      <a:off x="0" y="0"/>
+                      <a:ext cx="4588325" cy="2101022"/>
+                    </a:xfrm>
+                    <a:prstGeom prst="rect">
+                      <a:avLst/>
+                    </a:prstGeom>
+                  </pic:spPr>
+                </pic:pic>
+              </a:graphicData>
+            </a:graphic>
+          </wp:inline>
+        </w:drawing>
+      </w:r>
+    </w:p>
+    <w:p>
+      <w:pPr>
+        <w:rPr>
+          <w:lang w:val="nl-BE"/>
+        </w:rPr>
+      </w:pPr>
+      <w:r>
+        <w:rPr>
+          <w:lang w:val="nl-BE"/>
+        </w:rPr>
+        <w:t xml:space="preserve">We gaan eerst beginnen met de status code te </w:t>
+      </w:r>
+      <w:proofErr w:type="spellStart"/>
+      <w:r>
+        <w:rPr>
+          <w:lang w:val="nl-BE"/>
+        </w:rPr>
+        <w:t>controlleren</w:t>
+      </w:r>
+      <w:proofErr w:type="spellEnd"/>
+      <w:r>
+        <w:rPr>
+          <w:lang w:val="nl-BE"/>
+        </w:rPr>
+        <w:t xml:space="preserve">. Dit gaan we apart laten weergeven zodat het makkelijk leesbaar is later. Daarna gaan we de titel controleren, hierna kijken we of het recept de juist tijd bevat. En tenslotte gaan we kijken of de laatste </w:t>
+      </w:r>
+      <w:proofErr w:type="spellStart"/>
+      <w:r>
+        <w:rPr>
+          <w:lang w:val="nl-BE"/>
+        </w:rPr>
+        <w:t>propperties</w:t>
+      </w:r>
+      <w:proofErr w:type="spellEnd"/>
+      <w:r>
+        <w:rPr>
+          <w:lang w:val="nl-BE"/>
+        </w:rPr>
+        <w:t xml:space="preserve"> voor zowel </w:t>
+      </w:r>
+      <w:proofErr w:type="spellStart"/>
+      <w:r>
+        <w:rPr>
+          <w:lang w:val="nl-BE"/>
+        </w:rPr>
+        <w:t>dificulty</w:t>
+      </w:r>
+      <w:proofErr w:type="spellEnd"/>
+      <w:r>
+        <w:rPr>
+          <w:lang w:val="nl-BE"/>
+        </w:rPr>
+        <w:t xml:space="preserve"> als </w:t>
+      </w:r>
+      <w:proofErr w:type="spellStart"/>
+      <w:r>
+        <w:rPr>
+          <w:lang w:val="nl-BE"/>
+        </w:rPr>
+        <w:t>categoryId</w:t>
+      </w:r>
+      <w:proofErr w:type="spellEnd"/>
+      <w:r>
+        <w:rPr>
+          <w:lang w:val="nl-BE"/>
+        </w:rPr>
+        <w:t xml:space="preserve"> ook kloppen met wat we versturen.</w:t>
+      </w:r>
+      <w:r>
+        <w:rPr>
+          <w:lang w:val="nl-BE"/>
+        </w:rPr>
+        <w:t xml:space="preserve"> </w:t>
+      </w:r>
+    </w:p>
+    <w:p>
+      <w:pPr>
+        <w:rPr>
+          <w:lang w:val="nl-BE"/>
+        </w:rPr>
+      </w:pPr>
+      <w:r>
+        <w:rPr>
+          <w:lang w:val="nl-BE"/>
+        </w:rPr>
+        <w:t xml:space="preserve">Nu kunnen we de </w:t>
+      </w:r>
+      <w:proofErr w:type="spellStart"/>
+      <w:r>
+        <w:rPr>
+          <w:lang w:val="nl-BE"/>
+        </w:rPr>
+        <w:t>request</w:t>
+      </w:r>
+      <w:proofErr w:type="spellEnd"/>
+      <w:r>
+        <w:rPr>
+          <w:lang w:val="nl-BE"/>
+        </w:rPr>
+        <w:t xml:space="preserve"> doorsturen en het dus ook testen.</w:t>
+      </w:r>
+    </w:p>
+    <w:p>
+      <w:pPr>
+        <w:rPr>
+          <w:lang w:val="nl-BE"/>
+        </w:rPr>
+      </w:pPr>
+      <w:r>
+        <w:rPr>
+          <w:noProof/>
+          <w:lang w:val="nl-BE"/>
+        </w:rPr>
+        <w:drawing>
+          <wp:inline distT="0" distB="0" distL="0" distR="0" wp14:anchorId="6AF13640" wp14:editId="6006A3D7">
+            <wp:extent cx="2914650" cy="1497495"/>
+            <wp:effectExtent l="0" t="0" r="0" b="7620"/>
+            <wp:docPr id="51" name="Picture 51" descr="Graphical user interface, text, application&#10;&#10;Description automatically generated"/>
+            <wp:cNvGraphicFramePr>
+              <a:graphicFrameLocks xmlns:a="http://schemas.openxmlformats.org/drawingml/2006/main" noChangeAspect="1"/>
+            </wp:cNvGraphicFramePr>
+            <a:graphic xmlns:a="http://schemas.openxmlformats.org/drawingml/2006/main">
+              <a:graphicData uri="http://schemas.openxmlformats.org/drawingml/2006/picture">
+                <pic:pic xmlns:pic="http://schemas.openxmlformats.org/drawingml/2006/picture">
+                  <pic:nvPicPr>
+                    <pic:cNvPr id="51" name="Picture 51" descr="Graphical user interface, text, application&#10;&#10;Description automatically generated"/>
+                    <pic:cNvPicPr/>
+                  </pic:nvPicPr>
+                  <pic:blipFill>
+                    <a:blip r:embed="rId57"/>
+                    <a:stretch>
+                      <a:fillRect/>
+                    </a:stretch>
+                  </pic:blipFill>
+                  <pic:spPr>
+                    <a:xfrm>
+                      <a:off x="0" y="0"/>
+                      <a:ext cx="2922133" cy="1501339"/>
+                    </a:xfrm>
+                    <a:prstGeom prst="rect">
+                      <a:avLst/>
+                    </a:prstGeom>
+                  </pic:spPr>
+                </pic:pic>
+              </a:graphicData>
+            </a:graphic>
+          </wp:inline>
+        </w:drawing>
+      </w:r>
+    </w:p>
+    <w:p>
+      <w:pPr>
+        <w:rPr>
+          <w:lang w:val="nl-BE"/>
+        </w:rPr>
+      </w:pPr>
+      <w:r>
+        <w:rPr>
+          <w:lang w:val="nl-BE"/>
+        </w:rPr>
+        <w:t xml:space="preserve">We kunnen zien dat het </w:t>
+      </w:r>
+      <w:proofErr w:type="spellStart"/>
+      <w:r>
+        <w:rPr>
+          <w:lang w:val="nl-BE"/>
+        </w:rPr>
+        <w:t>id</w:t>
+      </w:r>
+      <w:proofErr w:type="spellEnd"/>
+      <w:r>
+        <w:rPr>
+          <w:lang w:val="nl-BE"/>
+        </w:rPr>
+        <w:t xml:space="preserve"> 29 is en zo voort. Op het eerste zicht is deze test dus geslaagd. Maar voor verdere controle gaan we is kijken naar de Test </w:t>
+      </w:r>
+      <w:proofErr w:type="spellStart"/>
+      <w:r>
+        <w:rPr>
+          <w:lang w:val="nl-BE"/>
+        </w:rPr>
+        <w:t>Results</w:t>
+      </w:r>
+      <w:proofErr w:type="spellEnd"/>
+      <w:r>
+        <w:rPr>
+          <w:lang w:val="nl-BE"/>
+        </w:rPr>
+        <w:t>.</w:t>
+      </w:r>
+    </w:p>
+    <w:p>
+      <w:pPr>
+        <w:rPr>
+          <w:lang w:val="nl-BE"/>
+        </w:rPr>
+      </w:pPr>
+      <w:r>
+        <w:rPr>
+          <w:noProof/>
+          <w:lang w:val="nl-BE"/>
+        </w:rPr>
+        <w:drawing>
+          <wp:inline distT="0" distB="0" distL="0" distR="0" wp14:anchorId="79FAC556" wp14:editId="1FF90965">
+            <wp:extent cx="2338388" cy="1579161"/>
+            <wp:effectExtent l="0" t="0" r="5080" b="2540"/>
+            <wp:docPr id="52" name="Picture 52" descr="Graphical user interface, text, application&#10;&#10;Description automatically generated"/>
+            <wp:cNvGraphicFramePr>
+              <a:graphicFrameLocks xmlns:a="http://schemas.openxmlformats.org/drawingml/2006/main" noChangeAspect="1"/>
+            </wp:cNvGraphicFramePr>
+            <a:graphic xmlns:a="http://schemas.openxmlformats.org/drawingml/2006/main">
+              <a:graphicData uri="http://schemas.openxmlformats.org/drawingml/2006/picture">
+                <pic:pic xmlns:pic="http://schemas.openxmlformats.org/drawingml/2006/picture">
+                  <pic:nvPicPr>
+                    <pic:cNvPr id="52" name="Picture 52" descr="Graphical user interface, text, application&#10;&#10;Description automatically generated"/>
+                    <pic:cNvPicPr/>
+                  </pic:nvPicPr>
+                  <pic:blipFill>
+                    <a:blip r:embed="rId58"/>
+                    <a:stretch>
+                      <a:fillRect/>
+                    </a:stretch>
+                  </pic:blipFill>
+                  <pic:spPr>
+                    <a:xfrm>
+                      <a:off x="0" y="0"/>
+                      <a:ext cx="2343906" cy="1582887"/>
+                    </a:xfrm>
+                    <a:prstGeom prst="rect">
+                      <a:avLst/>
+                    </a:prstGeom>
+                  </pic:spPr>
+                </pic:pic>
+              </a:graphicData>
+            </a:graphic>
+          </wp:inline>
+        </w:drawing>
+      </w:r>
+    </w:p>
+    <w:p>
+      <w:pPr>
+        <w:rPr>
+          <w:lang w:val="nl-BE"/>
+        </w:rPr>
+      </w:pPr>
+      <w:r>
+        <w:rPr>
+          <w:lang w:val="nl-BE"/>
+        </w:rPr>
+        <w:t xml:space="preserve">En zoals je wel kan aflezen zijn al onze test </w:t>
+      </w:r>
+      <w:proofErr w:type="spellStart"/>
+      <w:r>
+        <w:rPr>
+          <w:lang w:val="nl-BE"/>
+        </w:rPr>
+        <w:t>results</w:t>
+      </w:r>
+      <w:proofErr w:type="spellEnd"/>
+      <w:r>
+        <w:rPr>
+          <w:lang w:val="nl-BE"/>
+        </w:rPr>
+        <w:t xml:space="preserve"> geslaagd, maar nog belangrijker ze zijn ook nog is leesbaar voor de gewone mens of voor iemand dat niet direct iets afweet van wat we hier doen.</w:t>
+      </w:r>
+    </w:p>
+    <w:p>
+      <w:pPr>
+        <w:pStyle w:val="Heading4"/>
+        <w:rPr>
+          <w:lang w:val="nl-BE"/>
+        </w:rPr>
+      </w:pPr>
+      <w:r>
+        <w:rPr>
+          <w:lang w:val="nl-BE"/>
+        </w:rPr>
+        <w:lastRenderedPageBreak/>
+        <w:t>Een recept verwijderen.</w:t>
+      </w:r>
+    </w:p>
+    <w:p>
+      <w:pPr>
+        <w:rPr>
+          <w:lang w:val="nl-BE"/>
+        </w:rPr>
+      </w:pPr>
+      <w:r>
+        <w:rPr>
+          <w:lang w:val="nl-BE"/>
+        </w:rPr>
+        <w:t xml:space="preserve">Zoals hiervoor al gezegd geweest is gaan we proberen het recept te verwijderen met </w:t>
+      </w:r>
+      <w:proofErr w:type="spellStart"/>
+      <w:r>
+        <w:rPr>
+          <w:lang w:val="nl-BE"/>
+        </w:rPr>
+        <w:t>Id</w:t>
+      </w:r>
+      <w:proofErr w:type="spellEnd"/>
+      <w:r>
+        <w:rPr>
+          <w:lang w:val="nl-BE"/>
+        </w:rPr>
+        <w:t xml:space="preserve"> = 8 omdat deze fout is.</w:t>
+      </w:r>
+    </w:p>
+    <w:p>
+      <w:pPr>
+        <w:rPr>
+          <w:lang w:val="nl-BE"/>
+        </w:rPr>
+      </w:pPr>
+      <w:r>
+        <w:rPr>
+          <w:noProof/>
+          <w:lang w:val="nl-BE"/>
+        </w:rPr>
+        <w:drawing>
+          <wp:inline distT="0" distB="0" distL="0" distR="0" wp14:anchorId="48B3D5E9" wp14:editId="4EB8E800">
+            <wp:extent cx="5943600" cy="2171065"/>
+            <wp:effectExtent l="0" t="0" r="0" b="635"/>
+            <wp:docPr id="53" name="Picture 53" descr="Graphical user interface, text, application, email&#10;&#10;Description automatically generated"/>
+            <wp:cNvGraphicFramePr>
+              <a:graphicFrameLocks xmlns:a="http://schemas.openxmlformats.org/drawingml/2006/main" noChangeAspect="1"/>
+            </wp:cNvGraphicFramePr>
+            <a:graphic xmlns:a="http://schemas.openxmlformats.org/drawingml/2006/main">
+              <a:graphicData uri="http://schemas.openxmlformats.org/drawingml/2006/picture">
+                <pic:pic xmlns:pic="http://schemas.openxmlformats.org/drawingml/2006/picture">
+                  <pic:nvPicPr>
+                    <pic:cNvPr id="53" name="Picture 53" descr="Graphical user interface, text, application, email&#10;&#10;Description automatically generated"/>
+                    <pic:cNvPicPr/>
+                  </pic:nvPicPr>
+                  <pic:blipFill>
+                    <a:blip r:embed="rId59"/>
+                    <a:stretch>
+                      <a:fillRect/>
+                    </a:stretch>
+                  </pic:blipFill>
+                  <pic:spPr>
+                    <a:xfrm>
+                      <a:off x="0" y="0"/>
+                      <a:ext cx="5943600" cy="2171065"/>
+                    </a:xfrm>
+                    <a:prstGeom prst="rect">
+                      <a:avLst/>
+                    </a:prstGeom>
+                  </pic:spPr>
+                </pic:pic>
+              </a:graphicData>
+            </a:graphic>
+          </wp:inline>
+        </w:drawing>
+      </w:r>
+    </w:p>
+    <w:p>
+      <w:pPr>
+        <w:rPr>
+          <w:lang w:val="nl-BE"/>
+        </w:rPr>
+      </w:pPr>
+      <w:r>
+        <w:rPr>
+          <w:lang w:val="nl-BE"/>
+        </w:rPr>
+        <w:t xml:space="preserve">Omdat we weten dat de response code 204 zou moeten zijn voor een geslaagde delete </w:t>
+      </w:r>
+      <w:proofErr w:type="spellStart"/>
+      <w:r>
+        <w:rPr>
+          <w:lang w:val="nl-BE"/>
+        </w:rPr>
+        <w:t>request</w:t>
+      </w:r>
+      <w:proofErr w:type="spellEnd"/>
+      <w:r>
+        <w:rPr>
+          <w:lang w:val="nl-BE"/>
+        </w:rPr>
+        <w:t>, kunnen we dit zo testen. Eens we dit uitvoeren kunnen we het volgende zien.</w:t>
+      </w:r>
+    </w:p>
+    <w:p>
+      <w:pPr>
+        <w:rPr>
+          <w:lang w:val="nl-BE"/>
+        </w:rPr>
+      </w:pPr>
+      <w:r>
+        <w:rPr>
+          <w:noProof/>
+          <w:lang w:val="nl-BE"/>
+        </w:rPr>
+        <w:drawing>
+          <wp:inline distT="0" distB="0" distL="0" distR="0" wp14:anchorId="08F0B9CD" wp14:editId="26CD1AD7">
+            <wp:extent cx="3620278" cy="933305"/>
+            <wp:effectExtent l="0" t="0" r="0" b="635"/>
+            <wp:docPr id="54" name="Picture 54" descr="Graphical user interface, text, application, chat or text message&#10;&#10;Description automatically generated"/>
+            <wp:cNvGraphicFramePr>
+              <a:graphicFrameLocks xmlns:a="http://schemas.openxmlformats.org/drawingml/2006/main" noChangeAspect="1"/>
+            </wp:cNvGraphicFramePr>
+            <a:graphic xmlns:a="http://schemas.openxmlformats.org/drawingml/2006/main">
+              <a:graphicData uri="http://schemas.openxmlformats.org/drawingml/2006/picture">
+                <pic:pic xmlns:pic="http://schemas.openxmlformats.org/drawingml/2006/picture">
+                  <pic:nvPicPr>
+                    <pic:cNvPr id="54" name="Picture 54" descr="Graphical user interface, text, application, chat or text message&#10;&#10;Description automatically generated"/>
+                    <pic:cNvPicPr/>
+                  </pic:nvPicPr>
+                  <pic:blipFill>
+                    <a:blip r:embed="rId60"/>
+                    <a:stretch>
+                      <a:fillRect/>
+                    </a:stretch>
+                  </pic:blipFill>
+                  <pic:spPr>
+                    <a:xfrm>
+                      <a:off x="0" y="0"/>
+                      <a:ext cx="3626670" cy="934953"/>
+                    </a:xfrm>
+                    <a:prstGeom prst="rect">
+                      <a:avLst/>
+                    </a:prstGeom>
+                  </pic:spPr>
+                </pic:pic>
+              </a:graphicData>
+            </a:graphic>
+          </wp:inline>
+        </w:drawing>
+      </w:r>
+    </w:p>
+    <w:p>
+      <w:pPr>
+        <w:rPr>
+          <w:lang w:val="nl-BE"/>
+        </w:rPr>
+      </w:pPr>
+      <w:r>
+        <w:rPr>
+          <w:lang w:val="nl-BE"/>
+        </w:rPr>
+        <w:t>In de body staat niks. Maar dit is dan ook weer normaal, want wat zou je moeten terug krijgen wanneer je iets verwijderd. En status code is dus meer als genoeg.</w:t>
+      </w:r>
+    </w:p>
+    <w:p>
+      <w:pPr>
+        <w:rPr>
+          <w:lang w:val="nl-BE"/>
+        </w:rPr>
+      </w:pPr>
+      <w:r>
+        <w:rPr>
+          <w:noProof/>
+          <w:lang w:val="nl-BE"/>
+        </w:rPr>
+        <w:drawing>
+          <wp:inline distT="0" distB="0" distL="0" distR="0" wp14:anchorId="5B63D2AF" wp14:editId="2436220D">
+            <wp:extent cx="2780522" cy="1069779"/>
+            <wp:effectExtent l="0" t="0" r="1270" b="0"/>
+            <wp:docPr id="55" name="Picture 55" descr="Graphical user interface, text, application, chat or text message&#10;&#10;Description automatically generated"/>
+            <wp:cNvGraphicFramePr>
+              <a:graphicFrameLocks xmlns:a="http://schemas.openxmlformats.org/drawingml/2006/main" noChangeAspect="1"/>
+            </wp:cNvGraphicFramePr>
+            <a:graphic xmlns:a="http://schemas.openxmlformats.org/drawingml/2006/main">
+              <a:graphicData uri="http://schemas.openxmlformats.org/drawingml/2006/picture">
+                <pic:pic xmlns:pic="http://schemas.openxmlformats.org/drawingml/2006/picture">
+                  <pic:nvPicPr>
+                    <pic:cNvPr id="55" name="Picture 55" descr="Graphical user interface, text, application, chat or text message&#10;&#10;Description automatically generated"/>
+                    <pic:cNvPicPr/>
+                  </pic:nvPicPr>
+                  <pic:blipFill>
+                    <a:blip r:embed="rId61"/>
+                    <a:stretch>
+                      <a:fillRect/>
+                    </a:stretch>
+                  </pic:blipFill>
+                  <pic:spPr>
+                    <a:xfrm>
+                      <a:off x="0" y="0"/>
+                      <a:ext cx="2788588" cy="1072882"/>
+                    </a:xfrm>
+                    <a:prstGeom prst="rect">
+                      <a:avLst/>
+                    </a:prstGeom>
+                  </pic:spPr>
+                </pic:pic>
+              </a:graphicData>
+            </a:graphic>
+          </wp:inline>
+        </w:drawing>
+      </w:r>
+    </w:p>
+    <w:p>
+      <w:pPr>
+        <w:rPr>
+          <w:lang w:val="nl-BE"/>
+        </w:rPr>
+      </w:pPr>
+      <w:r>
+        <w:rPr>
+          <w:lang w:val="nl-BE"/>
+        </w:rPr>
+        <w:t xml:space="preserve">En zoals je nu kan zien kan je uit de Test </w:t>
+      </w:r>
+      <w:proofErr w:type="spellStart"/>
+      <w:r>
+        <w:rPr>
+          <w:lang w:val="nl-BE"/>
+        </w:rPr>
+        <w:t>Results</w:t>
+      </w:r>
+      <w:proofErr w:type="spellEnd"/>
+      <w:r>
+        <w:rPr>
+          <w:lang w:val="nl-BE"/>
+        </w:rPr>
+        <w:t xml:space="preserve"> zien dat de status code 204 is en de test dus geslaagd is.</w:t>
+      </w:r>
+    </w:p>
+    <w:p>
+      <w:pPr>
+        <w:pStyle w:val="Heading3"/>
+        <w:rPr>
+          <w:lang w:val="nl-BE"/>
+        </w:rPr>
+      </w:pPr>
+      <w:r>
+        <w:rPr>
+          <w:lang w:val="nl-BE"/>
+        </w:rPr>
+        <w:t xml:space="preserve">De tabel </w:t>
+      </w:r>
+      <w:proofErr w:type="spellStart"/>
+      <w:r>
+        <w:rPr>
+          <w:lang w:val="nl-BE"/>
+        </w:rPr>
+        <w:t>ingredients</w:t>
+      </w:r>
+      <w:proofErr w:type="spellEnd"/>
+      <w:r>
+        <w:rPr>
+          <w:lang w:val="nl-BE"/>
+        </w:rPr>
+        <w:t xml:space="preserve"> simpel testen</w:t>
+      </w:r>
+    </w:p>
+    <w:p>
+      <w:pPr>
+        <w:rPr>
+          <w:lang w:val="nl-BE"/>
+        </w:rPr>
+      </w:pPr>
+      <w:r>
+        <w:rPr>
+          <w:lang w:val="nl-BE"/>
+        </w:rPr>
+        <w:t xml:space="preserve">Vooraleer we kunnen beginnen met het testen van de tabel heb ik enige zaken opgemerkt. Zoals je kan zien in de onderstaande screenshots, is er helemaal nog geen data in de tabel. Maar er is ook geen service </w:t>
+      </w:r>
+      <w:proofErr w:type="spellStart"/>
+      <w:r>
+        <w:rPr>
+          <w:lang w:val="nl-BE"/>
+        </w:rPr>
+        <w:t>classe</w:t>
+      </w:r>
+      <w:proofErr w:type="spellEnd"/>
+      <w:r>
+        <w:rPr>
+          <w:lang w:val="nl-BE"/>
+        </w:rPr>
+        <w:t xml:space="preserve"> of controller </w:t>
+      </w:r>
+      <w:proofErr w:type="spellStart"/>
+      <w:r>
+        <w:rPr>
+          <w:lang w:val="nl-BE"/>
+        </w:rPr>
+        <w:t>classe</w:t>
+      </w:r>
+      <w:proofErr w:type="spellEnd"/>
+      <w:r>
+        <w:rPr>
+          <w:lang w:val="nl-BE"/>
+        </w:rPr>
+        <w:t>, dus zou ik zelfs geen test data kunnen toevoegen. Om deze opdracht zo volledig mogelijk te kunnen maken ga ik dus eerst weer een tijdje in C# programmeren zodat we verder kunnen werken.</w:t>
+      </w:r>
     </w:p>
     <w:p>
       <w:pPr>
@@ -7698,7 +8750,7 @@
                     <pic:cNvPicPr/>
                   </pic:nvPicPr>
                   <pic:blipFill>
-                    <a:blip r:embed="rId53"/>
+                    <a:blip r:embed="rId62"/>
                     <a:stretch>
                       <a:fillRect/>
                     </a:stretch>
@@ -7721,6 +8773,122 @@
     </w:p>
     <w:p>
       <w:pPr>
+        <w:rPr>
+          <w:lang w:val="nl-BE"/>
+        </w:rPr>
+      </w:pPr>
+      <w:r>
+        <w:rPr>
+          <w:lang w:val="nl-BE"/>
+        </w:rPr>
+        <w:drawing>
+          <wp:inline distT="0" distB="0" distL="0" distR="0" wp14:anchorId="2147DD80" wp14:editId="2FE77FBC">
+            <wp:extent cx="2584580" cy="842329"/>
+            <wp:effectExtent l="0" t="0" r="6350" b="0"/>
+            <wp:docPr id="56" name="Picture 56"/>
+            <wp:cNvGraphicFramePr>
+              <a:graphicFrameLocks xmlns:a="http://schemas.openxmlformats.org/drawingml/2006/main" noChangeAspect="1"/>
+            </wp:cNvGraphicFramePr>
+            <a:graphic xmlns:a="http://schemas.openxmlformats.org/drawingml/2006/main">
+              <a:graphicData uri="http://schemas.openxmlformats.org/drawingml/2006/picture">
+                <pic:pic xmlns:pic="http://schemas.openxmlformats.org/drawingml/2006/picture">
+                  <pic:nvPicPr>
+                    <pic:cNvPr id="1" name=""/>
+                    <pic:cNvPicPr/>
+                  </pic:nvPicPr>
+                  <pic:blipFill>
+                    <a:blip r:embed="rId63"/>
+                    <a:stretch>
+                      <a:fillRect/>
+                    </a:stretch>
+                  </pic:blipFill>
+                  <pic:spPr>
+                    <a:xfrm>
+                      <a:off x="0" y="0"/>
+                      <a:ext cx="2601972" cy="847997"/>
+                    </a:xfrm>
+                    <a:prstGeom prst="rect">
+                      <a:avLst/>
+                    </a:prstGeom>
+                  </pic:spPr>
+                </pic:pic>
+              </a:graphicData>
+            </a:graphic>
+          </wp:inline>
+        </w:drawing>
+      </w:r>
+      <w:r>
+        <w:rPr>
+          <w:lang w:val="nl-BE"/>
+        </w:rPr>
+        <w:drawing>
+          <wp:inline distT="0" distB="0" distL="0" distR="0" wp14:anchorId="6A8F3E8A" wp14:editId="69778C6E">
+            <wp:extent cx="2729204" cy="841988"/>
+            <wp:effectExtent l="0" t="0" r="0" b="0"/>
+            <wp:docPr id="57" name="Picture 57" descr="Text&#10;&#10;Description automatically generated"/>
+            <wp:cNvGraphicFramePr>
+              <a:graphicFrameLocks xmlns:a="http://schemas.openxmlformats.org/drawingml/2006/main" noChangeAspect="1"/>
+            </wp:cNvGraphicFramePr>
+            <a:graphic xmlns:a="http://schemas.openxmlformats.org/drawingml/2006/main">
+              <a:graphicData uri="http://schemas.openxmlformats.org/drawingml/2006/picture">
+                <pic:pic xmlns:pic="http://schemas.openxmlformats.org/drawingml/2006/picture">
+                  <pic:nvPicPr>
+                    <pic:cNvPr id="57" name="Picture 57" descr="Text&#10;&#10;Description automatically generated"/>
+                    <pic:cNvPicPr/>
+                  </pic:nvPicPr>
+                  <pic:blipFill>
+                    <a:blip r:embed="rId64"/>
+                    <a:stretch>
+                      <a:fillRect/>
+                    </a:stretch>
+                  </pic:blipFill>
+                  <pic:spPr>
+                    <a:xfrm>
+                      <a:off x="0" y="0"/>
+                      <a:ext cx="2759397" cy="851303"/>
+                    </a:xfrm>
+                    <a:prstGeom prst="rect">
+                      <a:avLst/>
+                    </a:prstGeom>
+                  </pic:spPr>
+                </pic:pic>
+              </a:graphicData>
+            </a:graphic>
+          </wp:inline>
+        </w:drawing>
+      </w:r>
+    </w:p>
+    <w:p>
+      <w:pPr>
+        <w:pStyle w:val="Heading4"/>
+        <w:rPr>
+          <w:lang w:val="nl-BE"/>
+        </w:rPr>
+      </w:pPr>
+      <w:proofErr w:type="spellStart"/>
+      <w:r>
+        <w:rPr>
+          <w:lang w:val="nl-BE"/>
+        </w:rPr>
+        <w:t>IngredientService</w:t>
+      </w:r>
+      <w:proofErr w:type="spellEnd"/>
+      <w:r>
+        <w:rPr>
+          <w:lang w:val="nl-BE"/>
+        </w:rPr>
+        <w:t xml:space="preserve"> maken</w:t>
+      </w:r>
+    </w:p>
+    <w:p>
+      <w:pPr>
+        <w:rPr>
+          <w:lang w:val="nl-BE"/>
+        </w:rPr>
+      </w:pPr>
+    </w:p>
+    <w:p>
+      <w:pPr>
         <w:pStyle w:val="Heading2"/>
         <w:rPr>
           <w:lang w:val="nl-BE"/>
@@ -7786,14 +8954,20 @@
         </w:rPr>
       </w:pPr>
       <w:bookmarkStart w:id="12" w:name="_Toc85721859"/>
-      <w:proofErr w:type="gramStart"/>
-      <w:r>
-        <w:rPr>
-          <w:lang w:val="nl-BE"/>
-        </w:rPr>
-        <w:t>API workflow</w:t>
-      </w:r>
-      <w:proofErr w:type="gramEnd"/>
+      <w:r>
+        <w:rPr>
+          <w:lang w:val="nl-BE"/>
+        </w:rPr>
+        <w:t xml:space="preserve">API workflow </w:t>
+      </w:r>
+      <w:proofErr w:type="spellStart"/>
+      <w:r>
+        <w:rPr>
+          <w:lang w:val="nl-BE"/>
+        </w:rPr>
+        <w:t>using</w:t>
+      </w:r>
+      <w:proofErr w:type="spellEnd"/>
       <w:r>
         <w:rPr>
           <w:lang w:val="nl-BE"/>
@@ -7805,7 +8979,114 @@
         <w:rPr>
           <w:lang w:val="nl-BE"/>
         </w:rPr>
-        <w:t>using</w:t>
+        <w:t>Github</w:t>
+      </w:r>
+      <w:proofErr w:type="spellEnd"/>
+      <w:r>
+        <w:rPr>
+          <w:lang w:val="nl-BE"/>
+        </w:rPr>
+        <w:t xml:space="preserve"> &amp; </w:t>
+      </w:r>
+      <w:proofErr w:type="spellStart"/>
+      <w:r>
+        <w:rPr>
+          <w:lang w:val="nl-BE"/>
+        </w:rPr>
+        <w:t>Twilio</w:t>
+      </w:r>
+      <w:bookmarkEnd w:id="12"/>
+      <w:proofErr w:type="spellEnd"/>
+    </w:p>
+    <w:p>
+      <w:pPr>
+        <w:rPr>
+          <w:lang w:val="nl-BE"/>
+        </w:rPr>
+      </w:pPr>
+    </w:p>
+    <w:p>
+      <w:pPr>
+        <w:pStyle w:val="Heading2"/>
+        <w:rPr>
+          <w:lang w:val="nl-BE"/>
+        </w:rPr>
+      </w:pPr>
+      <w:bookmarkStart w:id="13" w:name="_Toc85721860"/>
+      <w:r>
+        <w:rPr>
+          <w:lang w:val="nl-BE"/>
+        </w:rPr>
+        <w:t xml:space="preserve">Advanced </w:t>
+      </w:r>
+      <w:proofErr w:type="spellStart"/>
+      <w:r>
+        <w:rPr>
+          <w:lang w:val="nl-BE"/>
+        </w:rPr>
+        <w:t>assertions</w:t>
+      </w:r>
+      <w:bookmarkEnd w:id="13"/>
+      <w:proofErr w:type="spellEnd"/>
+    </w:p>
+    <w:p>
+      <w:pPr>
+        <w:rPr>
+          <w:lang w:val="nl-BE"/>
+        </w:rPr>
+      </w:pPr>
+    </w:p>
+    <w:p>
+      <w:pPr>
+        <w:pStyle w:val="Heading2"/>
+        <w:rPr>
+          <w:lang w:val="nl-BE"/>
+        </w:rPr>
+      </w:pPr>
+      <w:bookmarkStart w:id="14" w:name="_Toc85721861"/>
+      <w:proofErr w:type="spellStart"/>
+      <w:r>
+        <w:rPr>
+          <w:lang w:val="nl-BE"/>
+        </w:rPr>
+        <w:t>Automatically</w:t>
+      </w:r>
+      <w:proofErr w:type="spellEnd"/>
+      <w:r>
+        <w:rPr>
+          <w:lang w:val="nl-BE"/>
+        </w:rPr>
+        <w:t xml:space="preserve"> running tests</w:t>
+      </w:r>
+      <w:bookmarkEnd w:id="14"/>
+    </w:p>
+    <w:p>
+      <w:pPr>
+        <w:rPr>
+          <w:lang w:val="nl-BE"/>
+        </w:rPr>
+      </w:pPr>
+    </w:p>
+    <w:p>
+      <w:pPr>
+        <w:pStyle w:val="Heading2"/>
+        <w:rPr>
+          <w:lang w:val="nl-BE"/>
+        </w:rPr>
+      </w:pPr>
+      <w:bookmarkStart w:id="15" w:name="_Toc85721862"/>
+      <w:r>
+        <w:rPr>
+          <w:lang w:val="nl-BE"/>
+        </w:rPr>
+        <w:t xml:space="preserve">Running </w:t>
+      </w:r>
+      <w:proofErr w:type="spellStart"/>
+      <w:r>
+        <w:rPr>
+          <w:lang w:val="nl-BE"/>
+        </w:rPr>
+        <w:t>Newman</w:t>
       </w:r>
       <w:proofErr w:type="spellEnd"/>
       <w:r>
@@ -7819,24 +9100,30 @@
         <w:rPr>
           <w:lang w:val="nl-BE"/>
         </w:rPr>
-        <w:t>Github</w:t>
-      </w:r>
-      <w:proofErr w:type="spellEnd"/>
-      <w:r>
-        <w:rPr>
-          <w:lang w:val="nl-BE"/>
-        </w:rPr>
-        <w:t xml:space="preserve"> &amp; </w:t>
-      </w:r>
-      <w:proofErr w:type="spellStart"/>
-      <w:r>
-        <w:rPr>
-          <w:lang w:val="nl-BE"/>
-        </w:rPr>
-        <w:t>Twilio</w:t>
-      </w:r>
-      <w:bookmarkEnd w:id="12"/>
-      <w:proofErr w:type="spellEnd"/>
+        <w:t>with</w:t>
+      </w:r>
+      <w:proofErr w:type="spellEnd"/>
+      <w:r>
+        <w:rPr>
+          <w:lang w:val="nl-BE"/>
+        </w:rPr>
+        <w:t xml:space="preserve"> </w:t>
+      </w:r>
+      <w:proofErr w:type="spellStart"/>
+      <w:r>
+        <w:rPr>
+          <w:lang w:val="nl-BE"/>
+        </w:rPr>
+        <w:t>other</w:t>
+      </w:r>
+      <w:proofErr w:type="spellEnd"/>
+      <w:r>
+        <w:rPr>
+          <w:lang w:val="nl-BE"/>
+        </w:rPr>
+        <w:t xml:space="preserve"> CI servers/tools</w:t>
+      </w:r>
+      <w:bookmarkEnd w:id="15"/>
     </w:p>
     <w:p>
       <w:pPr>
@@ -7852,21 +9139,43 @@
           <w:lang w:val="nl-BE"/>
         </w:rPr>
       </w:pPr>
-      <w:bookmarkStart w:id="13" w:name="_Toc85721860"/>
-      <w:r>
-        <w:rPr>
-          <w:lang w:val="nl-BE"/>
-        </w:rPr>
-        <w:t xml:space="preserve">Advanced </w:t>
-      </w:r>
-      <w:proofErr w:type="spellStart"/>
-      <w:r>
-        <w:rPr>
-          <w:lang w:val="nl-BE"/>
-        </w:rPr>
-        <w:t>assertions</w:t>
-      </w:r>
-      <w:bookmarkEnd w:id="13"/>
+      <w:bookmarkStart w:id="16" w:name="_Toc85721863"/>
+      <w:proofErr w:type="spellStart"/>
+      <w:r>
+        <w:rPr>
+          <w:lang w:val="nl-BE"/>
+        </w:rPr>
+        <w:t>Workflows</w:t>
+      </w:r>
+      <w:proofErr w:type="spellEnd"/>
+      <w:r>
+        <w:rPr>
+          <w:lang w:val="nl-BE"/>
+        </w:rPr>
+        <w:t xml:space="preserve"> </w:t>
+      </w:r>
+      <w:proofErr w:type="spellStart"/>
+      <w:r>
+        <w:rPr>
+          <w:lang w:val="nl-BE"/>
+        </w:rPr>
+        <w:t>and</w:t>
+      </w:r>
+      <w:proofErr w:type="spellEnd"/>
+      <w:r>
+        <w:rPr>
+          <w:lang w:val="nl-BE"/>
+        </w:rPr>
+        <w:t xml:space="preserve"> </w:t>
+      </w:r>
+      <w:proofErr w:type="spellStart"/>
+      <w:r>
+        <w:rPr>
+          <w:lang w:val="nl-BE"/>
+        </w:rPr>
+        <w:t>Scenarios</w:t>
+      </w:r>
+      <w:bookmarkEnd w:id="16"/>
       <w:proofErr w:type="spellEnd"/>
     </w:p>
     <w:p>
@@ -7883,22 +9192,70 @@
           <w:lang w:val="nl-BE"/>
         </w:rPr>
       </w:pPr>
-      <w:bookmarkStart w:id="14" w:name="_Toc85721861"/>
-      <w:proofErr w:type="spellStart"/>
-      <w:r>
-        <w:rPr>
-          <w:lang w:val="nl-BE"/>
-        </w:rPr>
-        <w:t>Automatically</w:t>
-      </w:r>
-      <w:proofErr w:type="spellEnd"/>
-      <w:r>
-        <w:rPr>
-          <w:lang w:val="nl-BE"/>
-        </w:rPr>
-        <w:t xml:space="preserve"> running tests</w:t>
-      </w:r>
-      <w:bookmarkEnd w:id="14"/>
+      <w:bookmarkStart w:id="17" w:name="_Toc85721864"/>
+      <w:r>
+        <w:rPr>
+          <w:lang w:val="nl-BE"/>
+        </w:rPr>
+        <w:t xml:space="preserve">Data </w:t>
+      </w:r>
+      <w:proofErr w:type="spellStart"/>
+      <w:r>
+        <w:rPr>
+          <w:lang w:val="nl-BE"/>
+        </w:rPr>
+        <w:t>driven</w:t>
+      </w:r>
+      <w:proofErr w:type="spellEnd"/>
+      <w:r>
+        <w:rPr>
+          <w:lang w:val="nl-BE"/>
+        </w:rPr>
+        <w:t xml:space="preserve"> tests: Running a </w:t>
+      </w:r>
+      <w:proofErr w:type="spellStart"/>
+      <w:r>
+        <w:rPr>
+          <w:lang w:val="nl-BE"/>
+        </w:rPr>
+        <w:t>request</w:t>
+      </w:r>
+      <w:proofErr w:type="spellEnd"/>
+      <w:r>
+        <w:rPr>
+          <w:lang w:val="nl-BE"/>
+        </w:rPr>
+        <w:t xml:space="preserve"> multiple </w:t>
+      </w:r>
+      <w:proofErr w:type="spellStart"/>
+      <w:r>
+        <w:rPr>
+          <w:lang w:val="nl-BE"/>
+        </w:rPr>
+        <w:t>times</w:t>
+      </w:r>
+      <w:proofErr w:type="spellEnd"/>
+      <w:r>
+        <w:rPr>
+          <w:lang w:val="nl-BE"/>
+        </w:rPr>
+        <w:t xml:space="preserve"> </w:t>
+      </w:r>
+      <w:proofErr w:type="spellStart"/>
+      <w:r>
+        <w:rPr>
+          <w:lang w:val="nl-BE"/>
+        </w:rPr>
+        <w:t>with</w:t>
+      </w:r>
+      <w:proofErr w:type="spellEnd"/>
+      <w:r>
+        <w:rPr>
+          <w:lang w:val="nl-BE"/>
+        </w:rPr>
+        <w:t xml:space="preserve"> different data sets</w:t>
+      </w:r>
+      <w:bookmarkEnd w:id="17"/>
     </w:p>
     <w:p>
       <w:pPr>
@@ -7914,21 +9271,81 @@
           <w:lang w:val="nl-BE"/>
         </w:rPr>
       </w:pPr>
-      <w:bookmarkStart w:id="15" w:name="_Toc85721862"/>
-      <w:r>
-        <w:rPr>
-          <w:lang w:val="nl-BE"/>
-        </w:rPr>
-        <w:t xml:space="preserve">Running </w:t>
-      </w:r>
-      <w:proofErr w:type="spellStart"/>
-      <w:r>
-        <w:rPr>
-          <w:lang w:val="nl-BE"/>
-        </w:rPr>
-        <w:t>Newman</w:t>
-      </w:r>
-      <w:proofErr w:type="spellEnd"/>
+      <w:bookmarkStart w:id="18" w:name="_Toc85721865"/>
+      <w:r>
+        <w:rPr>
+          <w:lang w:val="nl-BE"/>
+        </w:rPr>
+        <w:t xml:space="preserve">Team </w:t>
+      </w:r>
+      <w:proofErr w:type="spellStart"/>
+      <w:r>
+        <w:rPr>
+          <w:lang w:val="nl-BE"/>
+        </w:rPr>
+        <w:t>Collaboration</w:t>
+      </w:r>
+      <w:bookmarkEnd w:id="18"/>
+      <w:proofErr w:type="spellEnd"/>
+    </w:p>
+    <w:p>
+      <w:pPr>
+        <w:rPr>
+          <w:lang w:val="nl-BE"/>
+        </w:rPr>
+      </w:pPr>
+    </w:p>
+    <w:p>
+      <w:pPr>
+        <w:pStyle w:val="Heading2"/>
+        <w:rPr>
+          <w:lang w:val="nl-BE"/>
+        </w:rPr>
+      </w:pPr>
+      <w:bookmarkStart w:id="19" w:name="_Toc85721866"/>
+      <w:r>
+        <w:rPr>
+          <w:lang w:val="nl-BE"/>
+        </w:rPr>
+        <w:t>Mock servers</w:t>
+      </w:r>
+      <w:bookmarkEnd w:id="19"/>
+    </w:p>
+    <w:p>
+      <w:pPr>
+        <w:rPr>
+          <w:lang w:val="nl-BE"/>
+        </w:rPr>
+      </w:pPr>
+    </w:p>
+    <w:p>
+      <w:pPr>
+        <w:pStyle w:val="Heading2"/>
+        <w:rPr>
+          <w:lang w:val="nl-BE"/>
+        </w:rPr>
+      </w:pPr>
+      <w:bookmarkStart w:id="20" w:name="_Toc85721867"/>
+      <w:r>
+        <w:rPr>
+          <w:lang w:val="nl-BE"/>
+        </w:rPr>
+        <w:t>File uploads (</w:t>
+      </w:r>
+      <w:proofErr w:type="spellStart"/>
+      <w:r>
+        <w:rPr>
+          <w:lang w:val="nl-BE"/>
+        </w:rPr>
+        <w:t>testing</w:t>
+      </w:r>
+      <w:proofErr w:type="spellEnd"/>
+      <w:r>
+        <w:rPr>
+          <w:lang w:val="nl-BE"/>
+        </w:rPr>
+        <w:t>, automatic uploads,</w:t>
+      </w:r>
       <w:r>
         <w:rPr>
           <w:lang w:val="nl-BE"/>
@@ -7940,7 +9357,146 @@
         <w:rPr>
           <w:lang w:val="nl-BE"/>
         </w:rPr>
-        <w:t>with</w:t>
+        <w:t>uploading</w:t>
+      </w:r>
+      <w:proofErr w:type="spellEnd"/>
+      <w:r>
+        <w:rPr>
+          <w:lang w:val="nl-BE"/>
+        </w:rPr>
+        <w:t xml:space="preserve"> multiple files)</w:t>
+      </w:r>
+      <w:bookmarkEnd w:id="20"/>
+    </w:p>
+    <w:p>
+      <w:pPr>
+        <w:rPr>
+          <w:lang w:val="nl-BE"/>
+        </w:rPr>
+      </w:pPr>
+    </w:p>
+    <w:p>
+      <w:pPr>
+        <w:pStyle w:val="Heading2"/>
+        <w:rPr>
+          <w:lang w:val="nl-BE"/>
+        </w:rPr>
+      </w:pPr>
+      <w:bookmarkStart w:id="21" w:name="_Toc85721868"/>
+      <w:proofErr w:type="spellStart"/>
+      <w:r>
+        <w:rPr>
+          <w:lang w:val="nl-BE"/>
+        </w:rPr>
+        <w:t>Authentication</w:t>
+      </w:r>
+      <w:proofErr w:type="spellEnd"/>
+      <w:r>
+        <w:rPr>
+          <w:lang w:val="nl-BE"/>
+        </w:rPr>
+        <w:t xml:space="preserve"> / </w:t>
+      </w:r>
+      <w:proofErr w:type="spellStart"/>
+      <w:r>
+        <w:rPr>
+          <w:lang w:val="nl-BE"/>
+        </w:rPr>
+        <w:t>Authorization</w:t>
+      </w:r>
+      <w:bookmarkEnd w:id="21"/>
+      <w:proofErr w:type="spellEnd"/>
+    </w:p>
+    <w:p>
+      <w:pPr>
+        <w:rPr>
+          <w:lang w:val="nl-BE"/>
+        </w:rPr>
+      </w:pPr>
+    </w:p>
+    <w:p>
+      <w:pPr>
+        <w:pStyle w:val="Heading2"/>
+        <w:rPr>
+          <w:lang w:val="nl-BE"/>
+        </w:rPr>
+      </w:pPr>
+      <w:bookmarkStart w:id="22" w:name="_Toc85721869"/>
+      <w:r>
+        <w:rPr>
+          <w:lang w:val="nl-BE"/>
+        </w:rPr>
+        <w:lastRenderedPageBreak/>
+        <w:t xml:space="preserve">Advanced topics </w:t>
+      </w:r>
+      <w:proofErr w:type="spellStart"/>
+      <w:r>
+        <w:rPr>
+          <w:lang w:val="nl-BE"/>
+        </w:rPr>
+        <w:t>and</w:t>
+      </w:r>
+      <w:proofErr w:type="spellEnd"/>
+      <w:r>
+        <w:rPr>
+          <w:lang w:val="nl-BE"/>
+        </w:rPr>
+        <w:t xml:space="preserve"> user </w:t>
+      </w:r>
+      <w:proofErr w:type="spellStart"/>
+      <w:r>
+        <w:rPr>
+          <w:lang w:val="nl-BE"/>
+        </w:rPr>
+        <w:t>questions</w:t>
+      </w:r>
+      <w:bookmarkEnd w:id="22"/>
+      <w:proofErr w:type="spellEnd"/>
+    </w:p>
+    <w:p>
+      <w:pPr>
+        <w:rPr>
+          <w:lang w:val="nl-BE"/>
+        </w:rPr>
+      </w:pPr>
+    </w:p>
+    <w:p>
+      <w:pPr>
+        <w:pStyle w:val="Heading2"/>
+        <w:rPr>
+          <w:lang w:val="nl-BE"/>
+        </w:rPr>
+      </w:pPr>
+      <w:bookmarkStart w:id="23" w:name="_Toc85721870"/>
+      <w:r>
+        <w:rPr>
+          <w:lang w:val="nl-BE"/>
+        </w:rPr>
+        <w:t>New features in Postman</w:t>
+      </w:r>
+      <w:bookmarkEnd w:id="23"/>
+    </w:p>
+    <w:p>
+      <w:pPr>
+        <w:rPr>
+          <w:lang w:val="nl-BE"/>
+        </w:rPr>
+      </w:pPr>
+    </w:p>
+    <w:p>
+      <w:pPr>
+        <w:pStyle w:val="Heading2"/>
+        <w:rPr>
+          <w:lang w:val="nl-BE"/>
+        </w:rPr>
+      </w:pPr>
+      <w:bookmarkStart w:id="24" w:name="_Toc85721871"/>
+      <w:proofErr w:type="spellStart"/>
+      <w:r>
+        <w:rPr>
+          <w:lang w:val="nl-BE"/>
+        </w:rPr>
+        <w:t>JavaScript</w:t>
       </w:r>
       <w:proofErr w:type="spellEnd"/>
       <w:r>
@@ -7954,16 +9510,10 @@
         <w:rPr>
           <w:lang w:val="nl-BE"/>
         </w:rPr>
-        <w:t>other</w:t>
-      </w:r>
-      <w:proofErr w:type="spellEnd"/>
-      <w:r>
-        <w:rPr>
-          <w:lang w:val="nl-BE"/>
-        </w:rPr>
-        <w:t xml:space="preserve"> CI servers/tools</w:t>
-      </w:r>
-      <w:bookmarkEnd w:id="15"/>
+        <w:t>fundamentals</w:t>
+      </w:r>
+      <w:bookmarkEnd w:id="24"/>
+      <w:proofErr w:type="spellEnd"/>
     </w:p>
     <w:p>
       <w:pPr>
@@ -7979,409 +9529,11 @@
           <w:lang w:val="nl-BE"/>
         </w:rPr>
       </w:pPr>
-      <w:bookmarkStart w:id="16" w:name="_Toc85721863"/>
-      <w:proofErr w:type="spellStart"/>
-      <w:r>
-        <w:rPr>
-          <w:lang w:val="nl-BE"/>
-        </w:rPr>
-        <w:t>Workflows</w:t>
-      </w:r>
-      <w:proofErr w:type="spellEnd"/>
-      <w:r>
-        <w:rPr>
-          <w:lang w:val="nl-BE"/>
-        </w:rPr>
-        <w:t xml:space="preserve"> </w:t>
-      </w:r>
-      <w:proofErr w:type="spellStart"/>
-      <w:r>
-        <w:rPr>
-          <w:lang w:val="nl-BE"/>
-        </w:rPr>
-        <w:t>and</w:t>
-      </w:r>
-      <w:proofErr w:type="spellEnd"/>
-      <w:r>
-        <w:rPr>
-          <w:lang w:val="nl-BE"/>
-        </w:rPr>
-        <w:t xml:space="preserve"> </w:t>
-      </w:r>
-      <w:proofErr w:type="spellStart"/>
-      <w:r>
-        <w:rPr>
-          <w:lang w:val="nl-BE"/>
-        </w:rPr>
-        <w:t>Scenarios</w:t>
-      </w:r>
-      <w:bookmarkEnd w:id="16"/>
-      <w:proofErr w:type="spellEnd"/>
-    </w:p>
-    <w:p>
-      <w:pPr>
-        <w:rPr>
-          <w:lang w:val="nl-BE"/>
-        </w:rPr>
-      </w:pPr>
-    </w:p>
-    <w:p>
-      <w:pPr>
-        <w:pStyle w:val="Heading2"/>
-        <w:rPr>
-          <w:lang w:val="nl-BE"/>
-        </w:rPr>
-      </w:pPr>
-      <w:bookmarkStart w:id="17" w:name="_Toc85721864"/>
-      <w:r>
-        <w:rPr>
-          <w:lang w:val="nl-BE"/>
-        </w:rPr>
-        <w:t xml:space="preserve">Data </w:t>
-      </w:r>
-      <w:proofErr w:type="spellStart"/>
-      <w:r>
-        <w:rPr>
-          <w:lang w:val="nl-BE"/>
-        </w:rPr>
-        <w:t>driven</w:t>
-      </w:r>
-      <w:proofErr w:type="spellEnd"/>
-      <w:r>
-        <w:rPr>
-          <w:lang w:val="nl-BE"/>
-        </w:rPr>
-        <w:t xml:space="preserve"> tests: Running a </w:t>
-      </w:r>
-      <w:proofErr w:type="spellStart"/>
-      <w:r>
-        <w:rPr>
-          <w:lang w:val="nl-BE"/>
-        </w:rPr>
-        <w:t>request</w:t>
-      </w:r>
-      <w:proofErr w:type="spellEnd"/>
-      <w:r>
-        <w:rPr>
-          <w:lang w:val="nl-BE"/>
-        </w:rPr>
-        <w:t xml:space="preserve"> multiple </w:t>
-      </w:r>
-      <w:proofErr w:type="spellStart"/>
-      <w:r>
-        <w:rPr>
-          <w:lang w:val="nl-BE"/>
-        </w:rPr>
-        <w:t>times</w:t>
-      </w:r>
-      <w:proofErr w:type="spellEnd"/>
-      <w:r>
-        <w:rPr>
-          <w:lang w:val="nl-BE"/>
-        </w:rPr>
-        <w:t xml:space="preserve"> </w:t>
-      </w:r>
-      <w:proofErr w:type="spellStart"/>
-      <w:r>
-        <w:rPr>
-          <w:lang w:val="nl-BE"/>
-        </w:rPr>
-        <w:t>with</w:t>
-      </w:r>
-      <w:proofErr w:type="spellEnd"/>
-      <w:r>
-        <w:rPr>
-          <w:lang w:val="nl-BE"/>
-        </w:rPr>
-        <w:t xml:space="preserve"> different data sets</w:t>
-      </w:r>
-      <w:bookmarkEnd w:id="17"/>
-    </w:p>
-    <w:p>
-      <w:pPr>
-        <w:rPr>
-          <w:lang w:val="nl-BE"/>
-        </w:rPr>
-      </w:pPr>
-    </w:p>
-    <w:p>
-      <w:pPr>
-        <w:pStyle w:val="Heading2"/>
-        <w:rPr>
-          <w:lang w:val="nl-BE"/>
-        </w:rPr>
-      </w:pPr>
-      <w:bookmarkStart w:id="18" w:name="_Toc85721865"/>
-      <w:r>
-        <w:rPr>
-          <w:lang w:val="nl-BE"/>
-        </w:rPr>
-        <w:t xml:space="preserve">Team </w:t>
-      </w:r>
-      <w:proofErr w:type="spellStart"/>
-      <w:r>
-        <w:rPr>
-          <w:lang w:val="nl-BE"/>
-        </w:rPr>
-        <w:t>Collaboration</w:t>
-      </w:r>
-      <w:bookmarkEnd w:id="18"/>
-      <w:proofErr w:type="spellEnd"/>
-    </w:p>
-    <w:p>
-      <w:pPr>
-        <w:rPr>
-          <w:lang w:val="nl-BE"/>
-        </w:rPr>
-      </w:pPr>
-    </w:p>
-    <w:p>
-      <w:pPr>
-        <w:pStyle w:val="Heading2"/>
-        <w:rPr>
-          <w:lang w:val="nl-BE"/>
-        </w:rPr>
-      </w:pPr>
-      <w:bookmarkStart w:id="19" w:name="_Toc85721866"/>
-      <w:r>
-        <w:rPr>
-          <w:lang w:val="nl-BE"/>
-        </w:rPr>
-        <w:t>Mock servers</w:t>
-      </w:r>
-      <w:bookmarkEnd w:id="19"/>
-    </w:p>
-    <w:p>
-      <w:pPr>
-        <w:rPr>
-          <w:lang w:val="nl-BE"/>
-        </w:rPr>
-      </w:pPr>
-    </w:p>
-    <w:p>
-      <w:pPr>
-        <w:pStyle w:val="Heading2"/>
-        <w:rPr>
-          <w:lang w:val="nl-BE"/>
-        </w:rPr>
-      </w:pPr>
-      <w:bookmarkStart w:id="20" w:name="_Toc85721867"/>
-      <w:r>
-        <w:rPr>
-          <w:lang w:val="nl-BE"/>
-        </w:rPr>
-        <w:t>File uploads (</w:t>
-      </w:r>
-      <w:proofErr w:type="spellStart"/>
-      <w:r>
-        <w:rPr>
-          <w:lang w:val="nl-BE"/>
-        </w:rPr>
-        <w:t>testing</w:t>
-      </w:r>
-      <w:proofErr w:type="spellEnd"/>
-      <w:r>
-        <w:rPr>
-          <w:lang w:val="nl-BE"/>
-        </w:rPr>
-        <w:t>, automatic uploads,</w:t>
-      </w:r>
-      <w:r>
-        <w:rPr>
-          <w:lang w:val="nl-BE"/>
-        </w:rPr>
-        <w:t xml:space="preserve"> </w:t>
-      </w:r>
-      <w:proofErr w:type="spellStart"/>
-      <w:r>
-        <w:rPr>
-          <w:lang w:val="nl-BE"/>
-        </w:rPr>
-        <w:t>uploading</w:t>
-      </w:r>
-      <w:proofErr w:type="spellEnd"/>
-      <w:r>
-        <w:rPr>
-          <w:lang w:val="nl-BE"/>
-        </w:rPr>
-        <w:t xml:space="preserve"> multiple files)</w:t>
-      </w:r>
-      <w:bookmarkEnd w:id="20"/>
-    </w:p>
-    <w:p>
-      <w:pPr>
-        <w:rPr>
-          <w:lang w:val="nl-BE"/>
-        </w:rPr>
-      </w:pPr>
-    </w:p>
-    <w:p>
-      <w:pPr>
-        <w:pStyle w:val="Heading2"/>
-        <w:rPr>
-          <w:lang w:val="nl-BE"/>
-        </w:rPr>
-      </w:pPr>
-      <w:bookmarkStart w:id="21" w:name="_Toc85721868"/>
-      <w:proofErr w:type="spellStart"/>
-      <w:proofErr w:type="gramStart"/>
-      <w:r>
-        <w:rPr>
-          <w:lang w:val="nl-BE"/>
-        </w:rPr>
-        <w:t>Authentication</w:t>
-      </w:r>
-      <w:proofErr w:type="spellEnd"/>
-      <w:r>
-        <w:rPr>
-          <w:lang w:val="nl-BE"/>
-        </w:rPr>
-        <w:t xml:space="preserve"> /</w:t>
-      </w:r>
-      <w:proofErr w:type="gramEnd"/>
-      <w:r>
-        <w:rPr>
-          <w:lang w:val="nl-BE"/>
-        </w:rPr>
-        <w:t xml:space="preserve"> </w:t>
-      </w:r>
-      <w:proofErr w:type="spellStart"/>
-      <w:r>
-        <w:rPr>
-          <w:lang w:val="nl-BE"/>
-        </w:rPr>
-        <w:t>Authorization</w:t>
-      </w:r>
-      <w:bookmarkEnd w:id="21"/>
-      <w:proofErr w:type="spellEnd"/>
-    </w:p>
-    <w:p>
-      <w:pPr>
-        <w:rPr>
-          <w:lang w:val="nl-BE"/>
-        </w:rPr>
-      </w:pPr>
-    </w:p>
-    <w:p>
-      <w:pPr>
-        <w:pStyle w:val="Heading2"/>
-        <w:rPr>
-          <w:lang w:val="nl-BE"/>
-        </w:rPr>
-      </w:pPr>
-      <w:bookmarkStart w:id="22" w:name="_Toc85721869"/>
-      <w:r>
-        <w:rPr>
-          <w:lang w:val="nl-BE"/>
-        </w:rPr>
-        <w:t xml:space="preserve">Advanced topics </w:t>
-      </w:r>
-      <w:proofErr w:type="spellStart"/>
-      <w:r>
-        <w:rPr>
-          <w:lang w:val="nl-BE"/>
-        </w:rPr>
-        <w:t>and</w:t>
-      </w:r>
-      <w:proofErr w:type="spellEnd"/>
-      <w:r>
-        <w:rPr>
-          <w:lang w:val="nl-BE"/>
-        </w:rPr>
-        <w:t xml:space="preserve"> user </w:t>
-      </w:r>
-      <w:proofErr w:type="spellStart"/>
-      <w:r>
-        <w:rPr>
-          <w:lang w:val="nl-BE"/>
-        </w:rPr>
-        <w:t>questions</w:t>
-      </w:r>
-      <w:bookmarkEnd w:id="22"/>
-      <w:proofErr w:type="spellEnd"/>
-    </w:p>
-    <w:p>
-      <w:pPr>
-        <w:rPr>
-          <w:lang w:val="nl-BE"/>
-        </w:rPr>
-      </w:pPr>
-    </w:p>
-    <w:p>
-      <w:pPr>
-        <w:pStyle w:val="Heading2"/>
-        <w:rPr>
-          <w:lang w:val="nl-BE"/>
-        </w:rPr>
-      </w:pPr>
-      <w:bookmarkStart w:id="23" w:name="_Toc85721870"/>
-      <w:r>
-        <w:rPr>
-          <w:lang w:val="nl-BE"/>
-        </w:rPr>
-        <w:t>New features in Postman</w:t>
-      </w:r>
-      <w:bookmarkEnd w:id="23"/>
-    </w:p>
-    <w:p>
-      <w:pPr>
-        <w:rPr>
-          <w:lang w:val="nl-BE"/>
-        </w:rPr>
-      </w:pPr>
-    </w:p>
-    <w:p>
-      <w:pPr>
-        <w:pStyle w:val="Heading2"/>
-        <w:rPr>
-          <w:lang w:val="nl-BE"/>
-        </w:rPr>
-      </w:pPr>
-      <w:bookmarkStart w:id="24" w:name="_Toc85721871"/>
-      <w:proofErr w:type="spellStart"/>
-      <w:r>
-        <w:rPr>
-          <w:lang w:val="nl-BE"/>
-        </w:rPr>
-        <w:t>JavaScript</w:t>
-      </w:r>
-      <w:proofErr w:type="spellEnd"/>
-      <w:r>
-        <w:rPr>
-          <w:lang w:val="nl-BE"/>
-        </w:rPr>
-        <w:t xml:space="preserve"> </w:t>
-      </w:r>
-      <w:proofErr w:type="spellStart"/>
-      <w:r>
-        <w:rPr>
-          <w:lang w:val="nl-BE"/>
-        </w:rPr>
-        <w:t>fundamentals</w:t>
-      </w:r>
-      <w:bookmarkEnd w:id="24"/>
-      <w:proofErr w:type="spellEnd"/>
-    </w:p>
-    <w:p>
-      <w:pPr>
-        <w:rPr>
-          <w:lang w:val="nl-BE"/>
-        </w:rPr>
-      </w:pPr>
-    </w:p>
-    <w:p>
-      <w:pPr>
-        <w:pStyle w:val="Heading2"/>
-        <w:rPr>
-          <w:lang w:val="nl-BE"/>
-        </w:rPr>
-      </w:pPr>
       <w:bookmarkStart w:id="25" w:name="_Toc85721872"/>
       <w:r>
         <w:rPr>
           <w:lang w:val="nl-BE"/>
         </w:rPr>
-        <w:lastRenderedPageBreak/>
         <w:t>Postman Developer Challenge 2021</w:t>
       </w:r>
       <w:bookmarkEnd w:id="25"/>
@@ -9248,6 +10400,76 @@
                 <w:lang w:val="nl-BE"/>
               </w:rPr>
             </w:pPr>
+            <w:r>
+              <w:rPr>
+                <w:lang w:val="nl-BE"/>
+              </w:rPr>
+              <w:t xml:space="preserve">De tabel </w:t>
+            </w:r>
+            <w:proofErr w:type="spellStart"/>
+            <w:r>
+              <w:rPr>
+                <w:lang w:val="nl-BE"/>
+              </w:rPr>
+              <w:t>Recipe</w:t>
+            </w:r>
+            <w:proofErr w:type="spellEnd"/>
+            <w:r>
+              <w:rPr>
+                <w:lang w:val="nl-BE"/>
+              </w:rPr>
+              <w:t xml:space="preserve"> verder testen</w:t>
+            </w:r>
+          </w:p>
+        </w:tc>
+        <w:tc>
+          <w:tcPr>
+            <w:tcW w:w="1873" w:type="dxa"/>
+          </w:tcPr>
+          <w:p>
+            <w:pPr>
+              <w:rPr>
+                <w:lang w:val="nl-BE"/>
+              </w:rPr>
+            </w:pPr>
+            <w:r>
+              <w:rPr>
+                <w:lang w:val="nl-BE"/>
+              </w:rPr>
+              <w:t>80min</w:t>
+            </w:r>
+          </w:p>
+        </w:tc>
+        <w:tc>
+          <w:tcPr>
+            <w:tcW w:w="1677" w:type="dxa"/>
+          </w:tcPr>
+          <w:p>
+            <w:pPr>
+              <w:rPr>
+                <w:lang w:val="nl-BE"/>
+              </w:rPr>
+            </w:pPr>
+            <w:r>
+              <w:rPr>
+                <w:lang w:val="nl-BE"/>
+              </w:rPr>
+              <w:t>27/10/2021</w:t>
+            </w:r>
+          </w:p>
+        </w:tc>
+      </w:tr>
+      <w:tr>
+        <w:tc>
+          <w:tcPr>
+            <w:tcW w:w="5800" w:type="dxa"/>
+          </w:tcPr>
+          <w:p>
+            <w:pPr>
+              <w:rPr>
+                <w:lang w:val="nl-BE"/>
+              </w:rPr>
+            </w:pPr>
           </w:p>
         </w:tc>
         <w:tc>
@@ -9693,44 +10915,6 @@
           </w:p>
         </w:tc>
       </w:tr>
-      <w:tr>
-        <w:tc>
-          <w:tcPr>
-            <w:tcW w:w="5800" w:type="dxa"/>
-          </w:tcPr>
-          <w:p>
-            <w:pPr>
-              <w:rPr>
-                <w:lang w:val="nl-BE"/>
-              </w:rPr>
-            </w:pPr>
-          </w:p>
-        </w:tc>
-        <w:tc>
-          <w:tcPr>
-            <w:tcW w:w="1873" w:type="dxa"/>
-          </w:tcPr>
-          <w:p>
-            <w:pPr>
-              <w:rPr>
-                <w:lang w:val="nl-BE"/>
-              </w:rPr>
-            </w:pPr>
-          </w:p>
-        </w:tc>
-        <w:tc>
-          <w:tcPr>
-            <w:tcW w:w="1677" w:type="dxa"/>
-          </w:tcPr>
-          <w:p>
-            <w:pPr>
-              <w:rPr>
-                <w:lang w:val="nl-BE"/>
-              </w:rPr>
-            </w:pPr>
-          </w:p>
-        </w:tc>
-      </w:tr>
     </w:tbl>
     <w:p>
       <w:pPr>
@@ -9740,7 +10924,7 @@
       </w:pPr>
     </w:p>
     <w:sectPr>
-      <w:footerReference w:type="default" r:id="rId54"/>
+      <w:footerReference w:type="default" r:id="rId65"/>
       <w:pgSz w:w="12240" w:h="15840"/>
       <w:pgMar w:top="1440" w:right="1440" w:bottom="1440" w:left="1440" w:header="720" w:footer="720" w:gutter="0"/>
       <w:cols w:space="720"/>

</xml_diff>

<commit_message>
Ingredient Controller & Service classe toevoegen aan C#
</commit_message>
<xml_diff>
--- a/API Testing.docx
+++ b/API Testing.docx
@@ -3527,7 +3527,21 @@
         <w:rPr>
           <w:lang w:val="nl-BE"/>
         </w:rPr>
-        <w:t xml:space="preserve"> adressen onthoud dat je al hebt gebruikt. Hierdoor kan je dus snel werken zonder steeds </w:t>
+        <w:t xml:space="preserve"> adressen </w:t>
+      </w:r>
+      <w:proofErr w:type="gramStart"/>
+      <w:r>
+        <w:rPr>
+          <w:lang w:val="nl-BE"/>
+        </w:rPr>
+        <w:t>onthoud</w:t>
+      </w:r>
+      <w:proofErr w:type="gramEnd"/>
+      <w:r>
+        <w:rPr>
+          <w:lang w:val="nl-BE"/>
+        </w:rPr>
+        <w:t xml:space="preserve"> dat je al hebt gebruikt. Hierdoor kan je dus snel werken zonder steeds </w:t>
       </w:r>
       <w:r>
         <w:rPr>
@@ -3574,7 +3588,21 @@
         <w:rPr>
           <w:lang w:val="nl-BE"/>
         </w:rPr>
-        <w:t>. Er zijn al standaard headers dat postman aanbied maar je kan er ook nog altijd zelf meegeven.</w:t>
+        <w:t xml:space="preserve">. Er zijn al standaard headers dat postman </w:t>
+      </w:r>
+      <w:proofErr w:type="gramStart"/>
+      <w:r>
+        <w:rPr>
+          <w:lang w:val="nl-BE"/>
+        </w:rPr>
+        <w:t>aanbied</w:t>
+      </w:r>
+      <w:proofErr w:type="gramEnd"/>
+      <w:r>
+        <w:rPr>
+          <w:lang w:val="nl-BE"/>
+        </w:rPr>
+        <w:t xml:space="preserve"> maar je kan er ook nog altijd zelf meegeven.</w:t>
       </w:r>
     </w:p>
     <w:p>
@@ -4868,11 +4896,19 @@
         <w:t xml:space="preserve">Maar wat betekend deze test code nu? </w:t>
       </w:r>
       <w:proofErr w:type="spellStart"/>
-      <w:r>
-        <w:rPr>
-          <w:lang w:val="nl-BE"/>
-        </w:rPr>
-        <w:t>pm.test</w:t>
+      <w:proofErr w:type="gramStart"/>
+      <w:r>
+        <w:rPr>
+          <w:lang w:val="nl-BE"/>
+        </w:rPr>
+        <w:t>pm</w:t>
+      </w:r>
+      <w:proofErr w:type="gramEnd"/>
+      <w:r>
+        <w:rPr>
+          <w:lang w:val="nl-BE"/>
+        </w:rPr>
+        <w:t>.test</w:t>
       </w:r>
       <w:proofErr w:type="spellEnd"/>
       <w:r>
@@ -5134,7 +5170,21 @@
         <w:rPr>
           <w:lang w:val="nl-BE"/>
         </w:rPr>
-        <w:t>’. We zullen nu eens testen of we alleen de informatie het eerste categorie kunnen weergeven. Hierin zou dus ‘Soepen’ moeten staan.</w:t>
+        <w:t xml:space="preserve">’. We zullen nu eens testen of we alleen de informatie </w:t>
+      </w:r>
+      <w:proofErr w:type="gramStart"/>
+      <w:r>
+        <w:rPr>
+          <w:lang w:val="nl-BE"/>
+        </w:rPr>
+        <w:t>het eerste categorie</w:t>
+      </w:r>
+      <w:proofErr w:type="gramEnd"/>
+      <w:r>
+        <w:rPr>
+          <w:lang w:val="nl-BE"/>
+        </w:rPr>
+        <w:t xml:space="preserve"> kunnen weergeven. Hierin zou dus ‘Soepen’ moeten staan.</w:t>
       </w:r>
     </w:p>
     <w:p>
@@ -6136,7 +6186,21 @@
         <w:rPr>
           <w:lang w:val="nl-BE"/>
         </w:rPr>
-        <w:t xml:space="preserve"> gaan we de data bekijken via Visual studio. En zoals we kunnen zien is er helemaal nog geen data is de tabel. Dit vermoeilijkt het testen wel omdat er nog geen data is om te testen. </w:t>
+        <w:t xml:space="preserve"> gaan we de data bekijken via Visual studio. En zoals we kunnen zien is er helemaal nog geen data is de tabel. Dit vermoeilijkt het testen wel omdat er nog geen data </w:t>
+      </w:r>
+      <w:proofErr w:type="gramStart"/>
+      <w:r>
+        <w:rPr>
+          <w:lang w:val="nl-BE"/>
+        </w:rPr>
+        <w:t>is</w:t>
+      </w:r>
+      <w:proofErr w:type="gramEnd"/>
+      <w:r>
+        <w:rPr>
+          <w:lang w:val="nl-BE"/>
+        </w:rPr>
+        <w:t xml:space="preserve"> om te testen. </w:t>
       </w:r>
     </w:p>
     <w:p>
@@ -6326,6 +6390,7 @@
         <w:t>We kunnen dit ook nog eens bevestigen via de web interface. Als we naar ‘</w:t>
       </w:r>
       <w:proofErr w:type="spellStart"/>
+      <w:proofErr w:type="gramStart"/>
       <w:r>
         <w:rPr>
           <w:lang w:val="nl-BE"/>
@@ -6341,6 +6406,7 @@
         <w:t>POORT</w:t>
       </w:r>
       <w:proofErr w:type="spellEnd"/>
+      <w:proofErr w:type="gramEnd"/>
       <w:r>
         <w:rPr>
           <w:lang w:val="nl-BE"/>
@@ -8308,7 +8374,21 @@
         <w:rPr>
           <w:lang w:val="nl-BE"/>
         </w:rPr>
-        <w:t xml:space="preserve"> 29 is en zo voort. Op het eerste zicht is deze test dus geslaagd. Maar voor verdere controle gaan we is kijken naar de Test </w:t>
+        <w:t xml:space="preserve"> 29 is en zo voort. </w:t>
+      </w:r>
+      <w:proofErr w:type="gramStart"/>
+      <w:r>
+        <w:rPr>
+          <w:lang w:val="nl-BE"/>
+        </w:rPr>
+        <w:t>Op het eerste zicht</w:t>
+      </w:r>
+      <w:proofErr w:type="gramEnd"/>
+      <w:r>
+        <w:rPr>
+          <w:lang w:val="nl-BE"/>
+        </w:rPr>
+        <w:t xml:space="preserve"> is deze test dus geslaagd. Maar voor verdere controle gaan we is kijken naar de Test </w:t>
       </w:r>
       <w:proofErr w:type="spellStart"/>
       <w:r>
@@ -8575,7 +8655,21 @@
         <w:rPr>
           <w:lang w:val="nl-BE"/>
         </w:rPr>
-        <w:t>In de body staat niks. Maar dit is dan ook weer normaal, want wat zou je moeten terug krijgen wanneer je iets verwijderd. En status code is dus meer als genoeg.</w:t>
+        <w:t xml:space="preserve">In de body staat niks. Maar dit is dan ook weer normaal, want wat zou je moeten </w:t>
+      </w:r>
+      <w:proofErr w:type="gramStart"/>
+      <w:r>
+        <w:rPr>
+          <w:lang w:val="nl-BE"/>
+        </w:rPr>
+        <w:t>terug krijgen</w:t>
+      </w:r>
+      <w:proofErr w:type="gramEnd"/>
+      <w:r>
+        <w:rPr>
+          <w:lang w:val="nl-BE"/>
+        </w:rPr>
+        <w:t xml:space="preserve"> wanneer je iets verwijderd. En status code is dus meer als genoeg.</w:t>
       </w:r>
     </w:p>
     <w:p>
@@ -8779,6 +8873,7 @@
       </w:pPr>
       <w:r>
         <w:rPr>
+          <w:noProof/>
           <w:lang w:val="nl-BE"/>
         </w:rPr>
         <w:drawing>
@@ -8819,6 +8914,7 @@
       </w:r>
       <w:r>
         <w:rPr>
+          <w:noProof/>
           <w:lang w:val="nl-BE"/>
         </w:rPr>
         <w:drawing>
@@ -8954,11 +9050,19 @@
         </w:rPr>
       </w:pPr>
       <w:bookmarkStart w:id="12" w:name="_Toc85721859"/>
-      <w:r>
-        <w:rPr>
-          <w:lang w:val="nl-BE"/>
-        </w:rPr>
-        <w:t xml:space="preserve">API workflow </w:t>
+      <w:proofErr w:type="gramStart"/>
+      <w:r>
+        <w:rPr>
+          <w:lang w:val="nl-BE"/>
+        </w:rPr>
+        <w:t>API workflow</w:t>
+      </w:r>
+      <w:proofErr w:type="gramEnd"/>
+      <w:r>
+        <w:rPr>
+          <w:lang w:val="nl-BE"/>
+        </w:rPr>
+        <w:t xml:space="preserve"> </w:t>
       </w:r>
       <w:proofErr w:type="spellStart"/>
       <w:r>
@@ -9384,6 +9488,7 @@
       </w:pPr>
       <w:bookmarkStart w:id="21" w:name="_Toc85721868"/>
       <w:proofErr w:type="spellStart"/>
+      <w:proofErr w:type="gramStart"/>
       <w:r>
         <w:rPr>
           <w:lang w:val="nl-BE"/>
@@ -9395,7 +9500,14 @@
         <w:rPr>
           <w:lang w:val="nl-BE"/>
         </w:rPr>
-        <w:t xml:space="preserve"> / </w:t>
+        <w:t xml:space="preserve"> /</w:t>
+      </w:r>
+      <w:proofErr w:type="gramEnd"/>
+      <w:r>
+        <w:rPr>
+          <w:lang w:val="nl-BE"/>
+        </w:rPr>
+        <w:t xml:space="preserve"> </w:t>
       </w:r>
       <w:proofErr w:type="spellStart"/>
       <w:r>
@@ -10470,6 +10582,96 @@
                 <w:lang w:val="nl-BE"/>
               </w:rPr>
             </w:pPr>
+            <w:proofErr w:type="spellStart"/>
+            <w:r>
+              <w:rPr>
+                <w:lang w:val="nl-BE"/>
+              </w:rPr>
+              <w:t>Ingredient</w:t>
+            </w:r>
+            <w:proofErr w:type="spellEnd"/>
+            <w:r>
+              <w:rPr>
+                <w:lang w:val="nl-BE"/>
+              </w:rPr>
+              <w:t xml:space="preserve"> Controller &amp; Service </w:t>
+            </w:r>
+            <w:proofErr w:type="spellStart"/>
+            <w:r>
+              <w:rPr>
+                <w:lang w:val="nl-BE"/>
+              </w:rPr>
+              <w:t>classe</w:t>
+            </w:r>
+            <w:proofErr w:type="spellEnd"/>
+            <w:r>
+              <w:rPr>
+                <w:lang w:val="nl-BE"/>
+              </w:rPr>
+              <w:t xml:space="preserve"> toevoegen aan C#</w:t>
+            </w:r>
+          </w:p>
+        </w:tc>
+        <w:tc>
+          <w:tcPr>
+            <w:tcW w:w="1873" w:type="dxa"/>
+          </w:tcPr>
+          <w:p>
+            <w:pPr>
+              <w:rPr>
+                <w:lang w:val="nl-BE"/>
+              </w:rPr>
+            </w:pPr>
+            <w:r>
+              <w:rPr>
+                <w:lang w:val="nl-BE"/>
+              </w:rPr>
+              <w:t>6</w:t>
+            </w:r>
+            <w:r>
+              <w:rPr>
+                <w:lang w:val="nl-BE"/>
+              </w:rPr>
+              <w:t>0</w:t>
+            </w:r>
+            <w:r>
+              <w:rPr>
+                <w:lang w:val="nl-BE"/>
+              </w:rPr>
+              <w:t>min</w:t>
+            </w:r>
+          </w:p>
+        </w:tc>
+        <w:tc>
+          <w:tcPr>
+            <w:tcW w:w="1677" w:type="dxa"/>
+          </w:tcPr>
+          <w:p>
+            <w:pPr>
+              <w:rPr>
+                <w:lang w:val="nl-BE"/>
+              </w:rPr>
+            </w:pPr>
+            <w:r>
+              <w:rPr>
+                <w:lang w:val="nl-BE"/>
+              </w:rPr>
+              <w:t>28/10/2021</w:t>
+            </w:r>
+          </w:p>
+        </w:tc>
+      </w:tr>
+      <w:tr>
+        <w:tc>
+          <w:tcPr>
+            <w:tcW w:w="5800" w:type="dxa"/>
+          </w:tcPr>
+          <w:p>
+            <w:pPr>
+              <w:rPr>
+                <w:lang w:val="nl-BE"/>
+              </w:rPr>
+            </w:pPr>
           </w:p>
         </w:tc>
         <w:tc>
@@ -10847,9 +11049,19 @@
           <w:p>
             <w:pPr>
               <w:rPr>
+                <w:b/>
+                <w:bCs/>
                 <w:lang w:val="nl-BE"/>
               </w:rPr>
             </w:pPr>
+            <w:r>
+              <w:rPr>
+                <w:b/>
+                <w:bCs/>
+                <w:lang w:val="nl-BE"/>
+              </w:rPr>
+              <w:t>Opgetelde tijdsduur</w:t>
+            </w:r>
           </w:p>
         </w:tc>
         <w:tc>
@@ -10859,47 +11071,60 @@
           <w:p>
             <w:pPr>
               <w:rPr>
+                <w:b/>
+                <w:bCs/>
                 <w:lang w:val="nl-BE"/>
               </w:rPr>
             </w:pPr>
-          </w:p>
-        </w:tc>
-        <w:tc>
-          <w:tcPr>
-            <w:tcW w:w="1677" w:type="dxa"/>
-          </w:tcPr>
-          <w:p>
-            <w:pPr>
-              <w:rPr>
-                <w:lang w:val="nl-BE"/>
-              </w:rPr>
-            </w:pPr>
-          </w:p>
-        </w:tc>
-      </w:tr>
-      <w:tr>
-        <w:tc>
-          <w:tcPr>
-            <w:tcW w:w="5800" w:type="dxa"/>
-          </w:tcPr>
-          <w:p>
-            <w:pPr>
-              <w:rPr>
-                <w:lang w:val="nl-BE"/>
-              </w:rPr>
-            </w:pPr>
-          </w:p>
-        </w:tc>
-        <w:tc>
-          <w:tcPr>
-            <w:tcW w:w="1873" w:type="dxa"/>
-          </w:tcPr>
-          <w:p>
-            <w:pPr>
-              <w:rPr>
-                <w:lang w:val="nl-BE"/>
-              </w:rPr>
-            </w:pPr>
+            <w:r>
+              <w:rPr>
+                <w:b/>
+                <w:bCs/>
+                <w:lang w:val="nl-BE"/>
+              </w:rPr>
+              <w:fldChar w:fldCharType="begin"/>
+            </w:r>
+            <w:r>
+              <w:rPr>
+                <w:b/>
+                <w:bCs/>
+                <w:lang w:val="nl-BE"/>
+              </w:rPr>
+              <w:instrText xml:space="preserve"> =SUM(ABOVE) </w:instrText>
+            </w:r>
+            <w:r>
+              <w:rPr>
+                <w:b/>
+                <w:bCs/>
+                <w:lang w:val="nl-BE"/>
+              </w:rPr>
+              <w:fldChar w:fldCharType="separate"/>
+            </w:r>
+            <w:r>
+              <w:rPr>
+                <w:b/>
+                <w:bCs/>
+                <w:noProof/>
+                <w:lang w:val="nl-BE"/>
+              </w:rPr>
+              <w:t>580</w:t>
+            </w:r>
+            <w:r>
+              <w:rPr>
+                <w:b/>
+                <w:bCs/>
+                <w:lang w:val="nl-BE"/>
+              </w:rPr>
+              <w:fldChar w:fldCharType="end"/>
+            </w:r>
+            <w:r>
+              <w:rPr>
+                <w:b/>
+                <w:bCs/>
+                <w:lang w:val="nl-BE"/>
+              </w:rPr>
+              <w:t>min</w:t>
+            </w:r>
           </w:p>
         </w:tc>
         <w:tc>

</xml_diff>

<commit_message>
Ingredient Controller & Service classe toevoegen aan C# deel 2
</commit_message>
<xml_diff>
--- a/API Testing.docx
+++ b/API Testing.docx
@@ -8982,6 +8982,247 @@
           <w:lang w:val="nl-BE"/>
         </w:rPr>
       </w:pPr>
+      <w:r>
+        <w:rPr>
+          <w:lang w:val="nl-BE"/>
+        </w:rPr>
+        <w:drawing>
+          <wp:inline distT="0" distB="0" distL="0" distR="0" wp14:anchorId="72226C0B" wp14:editId="2D97D3E3">
+            <wp:extent cx="3934374" cy="4077269"/>
+            <wp:effectExtent l="0" t="0" r="9525" b="0"/>
+            <wp:docPr id="58" name="Picture 58" descr="Text&#10;&#10;Description automatically generated"/>
+            <wp:cNvGraphicFramePr>
+              <a:graphicFrameLocks xmlns:a="http://schemas.openxmlformats.org/drawingml/2006/main" noChangeAspect="1"/>
+            </wp:cNvGraphicFramePr>
+            <a:graphic xmlns:a="http://schemas.openxmlformats.org/drawingml/2006/main">
+              <a:graphicData uri="http://schemas.openxmlformats.org/drawingml/2006/picture">
+                <pic:pic xmlns:pic="http://schemas.openxmlformats.org/drawingml/2006/picture">
+                  <pic:nvPicPr>
+                    <pic:cNvPr id="58" name="Picture 58" descr="Text&#10;&#10;Description automatically generated"/>
+                    <pic:cNvPicPr/>
+                  </pic:nvPicPr>
+                  <pic:blipFill>
+                    <a:blip r:embed="rId65"/>
+                    <a:stretch>
+                      <a:fillRect/>
+                    </a:stretch>
+                  </pic:blipFill>
+                  <pic:spPr>
+                    <a:xfrm>
+                      <a:off x="0" y="0"/>
+                      <a:ext cx="3934374" cy="4077269"/>
+                    </a:xfrm>
+                    <a:prstGeom prst="rect">
+                      <a:avLst/>
+                    </a:prstGeom>
+                  </pic:spPr>
+                </pic:pic>
+              </a:graphicData>
+            </a:graphic>
+          </wp:inline>
+        </w:drawing>
+      </w:r>
+    </w:p>
+    <w:p>
+      <w:pPr>
+        <w:rPr>
+          <w:lang w:val="nl-BE"/>
+        </w:rPr>
+      </w:pPr>
+      <w:r>
+        <w:rPr>
+          <w:lang w:val="nl-BE"/>
+        </w:rPr>
+        <w:lastRenderedPageBreak/>
+        <w:drawing>
+          <wp:inline distT="0" distB="0" distL="0" distR="0" wp14:anchorId="2E3BB220" wp14:editId="6C609D8E">
+            <wp:extent cx="3781425" cy="3297493"/>
+            <wp:effectExtent l="0" t="0" r="0" b="0"/>
+            <wp:docPr id="59" name="Picture 59" descr="Text&#10;&#10;Description automatically generated"/>
+            <wp:cNvGraphicFramePr>
+              <a:graphicFrameLocks xmlns:a="http://schemas.openxmlformats.org/drawingml/2006/main" noChangeAspect="1"/>
+            </wp:cNvGraphicFramePr>
+            <a:graphic xmlns:a="http://schemas.openxmlformats.org/drawingml/2006/main">
+              <a:graphicData uri="http://schemas.openxmlformats.org/drawingml/2006/picture">
+                <pic:pic xmlns:pic="http://schemas.openxmlformats.org/drawingml/2006/picture">
+                  <pic:nvPicPr>
+                    <pic:cNvPr id="59" name="Picture 59" descr="Text&#10;&#10;Description automatically generated"/>
+                    <pic:cNvPicPr/>
+                  </pic:nvPicPr>
+                  <pic:blipFill>
+                    <a:blip r:embed="rId66"/>
+                    <a:stretch>
+                      <a:fillRect/>
+                    </a:stretch>
+                  </pic:blipFill>
+                  <pic:spPr>
+                    <a:xfrm>
+                      <a:off x="0" y="0"/>
+                      <a:ext cx="3790680" cy="3305563"/>
+                    </a:xfrm>
+                    <a:prstGeom prst="rect">
+                      <a:avLst/>
+                    </a:prstGeom>
+                  </pic:spPr>
+                </pic:pic>
+              </a:graphicData>
+            </a:graphic>
+          </wp:inline>
+        </w:drawing>
+      </w:r>
+    </w:p>
+    <w:p>
+      <w:pPr>
+        <w:pStyle w:val="Heading4"/>
+        <w:rPr>
+          <w:lang w:val="nl-BE"/>
+        </w:rPr>
+      </w:pPr>
+      <w:proofErr w:type="spellStart"/>
+      <w:r>
+        <w:rPr>
+          <w:lang w:val="nl-BE"/>
+        </w:rPr>
+        <w:t>IngredientController</w:t>
+      </w:r>
+      <w:proofErr w:type="spellEnd"/>
+      <w:r>
+        <w:rPr>
+          <w:lang w:val="nl-BE"/>
+        </w:rPr>
+        <w:t xml:space="preserve"> maken</w:t>
+      </w:r>
+    </w:p>
+    <w:p>
+      <w:pPr>
+        <w:rPr>
+          <w:lang w:val="nl-BE"/>
+        </w:rPr>
+      </w:pPr>
+      <w:r>
+        <w:rPr>
+          <w:lang w:val="nl-BE"/>
+        </w:rPr>
+        <w:drawing>
+          <wp:inline distT="0" distB="0" distL="0" distR="0" wp14:anchorId="75DAB555" wp14:editId="626B8247">
+            <wp:extent cx="3886742" cy="4372585"/>
+            <wp:effectExtent l="0" t="0" r="0" b="9525"/>
+            <wp:docPr id="60" name="Picture 60" descr="Text&#10;&#10;Description automatically generated"/>
+            <wp:cNvGraphicFramePr>
+              <a:graphicFrameLocks xmlns:a="http://schemas.openxmlformats.org/drawingml/2006/main" noChangeAspect="1"/>
+            </wp:cNvGraphicFramePr>
+            <a:graphic xmlns:a="http://schemas.openxmlformats.org/drawingml/2006/main">
+              <a:graphicData uri="http://schemas.openxmlformats.org/drawingml/2006/picture">
+                <pic:pic xmlns:pic="http://schemas.openxmlformats.org/drawingml/2006/picture">
+                  <pic:nvPicPr>
+                    <pic:cNvPr id="60" name="Picture 60" descr="Text&#10;&#10;Description automatically generated"/>
+                    <pic:cNvPicPr/>
+                  </pic:nvPicPr>
+                  <pic:blipFill>
+                    <a:blip r:embed="rId67"/>
+                    <a:stretch>
+                      <a:fillRect/>
+                    </a:stretch>
+                  </pic:blipFill>
+                  <pic:spPr>
+                    <a:xfrm>
+                      <a:off x="0" y="0"/>
+                      <a:ext cx="3886742" cy="4372585"/>
+                    </a:xfrm>
+                    <a:prstGeom prst="rect">
+                      <a:avLst/>
+                    </a:prstGeom>
+                  </pic:spPr>
+                </pic:pic>
+              </a:graphicData>
+            </a:graphic>
+          </wp:inline>
+        </w:drawing>
+      </w:r>
+    </w:p>
+    <w:p>
+      <w:pPr>
+        <w:rPr>
+          <w:lang w:val="nl-BE"/>
+        </w:rPr>
+      </w:pPr>
+      <w:r>
+        <w:rPr>
+          <w:lang w:val="nl-BE"/>
+        </w:rPr>
+        <w:lastRenderedPageBreak/>
+        <w:drawing>
+          <wp:inline distT="0" distB="0" distL="0" distR="0" wp14:anchorId="27A8F0CB" wp14:editId="172A6122">
+            <wp:extent cx="5134692" cy="5439534"/>
+            <wp:effectExtent l="0" t="0" r="8890" b="8890"/>
+            <wp:docPr id="61" name="Picture 61" descr="Text&#10;&#10;Description automatically generated"/>
+            <wp:cNvGraphicFramePr>
+              <a:graphicFrameLocks xmlns:a="http://schemas.openxmlformats.org/drawingml/2006/main" noChangeAspect="1"/>
+            </wp:cNvGraphicFramePr>
+            <a:graphic xmlns:a="http://schemas.openxmlformats.org/drawingml/2006/main">
+              <a:graphicData uri="http://schemas.openxmlformats.org/drawingml/2006/picture">
+                <pic:pic xmlns:pic="http://schemas.openxmlformats.org/drawingml/2006/picture">
+                  <pic:nvPicPr>
+                    <pic:cNvPr id="61" name="Picture 61" descr="Text&#10;&#10;Description automatically generated"/>
+                    <pic:cNvPicPr/>
+                  </pic:nvPicPr>
+                  <pic:blipFill>
+                    <a:blip r:embed="rId68"/>
+                    <a:stretch>
+                      <a:fillRect/>
+                    </a:stretch>
+                  </pic:blipFill>
+                  <pic:spPr>
+                    <a:xfrm>
+                      <a:off x="0" y="0"/>
+                      <a:ext cx="5134692" cy="5439534"/>
+                    </a:xfrm>
+                    <a:prstGeom prst="rect">
+                      <a:avLst/>
+                    </a:prstGeom>
+                  </pic:spPr>
+                </pic:pic>
+              </a:graphicData>
+            </a:graphic>
+          </wp:inline>
+        </w:drawing>
+      </w:r>
+    </w:p>
+    <w:p>
+      <w:pPr>
+        <w:pStyle w:val="Heading4"/>
+        <w:rPr>
+          <w:lang w:val="nl-BE"/>
+        </w:rPr>
+      </w:pPr>
+      <w:r>
+        <w:rPr>
+          <w:lang w:val="nl-BE"/>
+        </w:rPr>
+        <w:t xml:space="preserve">Test data toevoegen aan de tabel </w:t>
+      </w:r>
+      <w:proofErr w:type="spellStart"/>
+      <w:r>
+        <w:rPr>
+          <w:lang w:val="nl-BE"/>
+        </w:rPr>
+        <w:t>Ingreient</w:t>
+      </w:r>
+      <w:proofErr w:type="spellEnd"/>
+    </w:p>
+    <w:p>
+      <w:pPr>
+        <w:rPr>
+          <w:lang w:val="nl-BE"/>
+        </w:rPr>
+      </w:pPr>
+    </w:p>
+    <w:p>
+      <w:pPr>
+        <w:rPr>
+          <w:lang w:val="nl-BE"/>
+        </w:rPr>
+      </w:pPr>
     </w:p>
     <w:p>
       <w:pPr>
@@ -9153,6 +9394,7 @@
         <w:rPr>
           <w:lang w:val="nl-BE"/>
         </w:rPr>
+        <w:lastRenderedPageBreak/>
         <w:t>Automatically</w:t>
       </w:r>
       <w:proofErr w:type="spellEnd"/>
@@ -9538,7 +9780,6 @@
         <w:rPr>
           <w:lang w:val="nl-BE"/>
         </w:rPr>
-        <w:lastRenderedPageBreak/>
         <w:t xml:space="preserve">Advanced topics </w:t>
       </w:r>
       <w:proofErr w:type="spellStart"/>
@@ -9725,14 +9966,14 @@
         <w:tblLook w:val="04A0" w:firstRow="1" w:lastRow="0" w:firstColumn="1" w:lastColumn="0" w:noHBand="0" w:noVBand="1"/>
       </w:tblPr>
       <w:tblGrid>
-        <w:gridCol w:w="5800"/>
-        <w:gridCol w:w="1873"/>
+        <w:gridCol w:w="5949"/>
+        <w:gridCol w:w="1724"/>
         <w:gridCol w:w="1677"/>
       </w:tblGrid>
       <w:tr>
         <w:tc>
           <w:tcPr>
-            <w:tcW w:w="5800" w:type="dxa"/>
+            <w:tcW w:w="5949" w:type="dxa"/>
           </w:tcPr>
           <w:p>
             <w:pPr>
@@ -9758,7 +9999,7 @@
         </w:tc>
         <w:tc>
           <w:tcPr>
-            <w:tcW w:w="1873" w:type="dxa"/>
+            <w:tcW w:w="1724" w:type="dxa"/>
           </w:tcPr>
           <w:p>
             <w:pPr>
@@ -9812,7 +10053,7 @@
       <w:tr>
         <w:tc>
           <w:tcPr>
-            <w:tcW w:w="5800" w:type="dxa"/>
+            <w:tcW w:w="5949" w:type="dxa"/>
           </w:tcPr>
           <w:p>
             <w:pPr>
@@ -9838,7 +10079,7 @@
         </w:tc>
         <w:tc>
           <w:tcPr>
-            <w:tcW w:w="1873" w:type="dxa"/>
+            <w:tcW w:w="1724" w:type="dxa"/>
           </w:tcPr>
           <w:p>
             <w:pPr>
@@ -9876,7 +10117,7 @@
       <w:tr>
         <w:tc>
           <w:tcPr>
-            <w:tcW w:w="5800" w:type="dxa"/>
+            <w:tcW w:w="5949" w:type="dxa"/>
           </w:tcPr>
           <w:p>
             <w:pPr>
@@ -9894,7 +10135,7 @@
         </w:tc>
         <w:tc>
           <w:tcPr>
-            <w:tcW w:w="1873" w:type="dxa"/>
+            <w:tcW w:w="1724" w:type="dxa"/>
           </w:tcPr>
           <w:p>
             <w:pPr>
@@ -9932,7 +10173,7 @@
       <w:tr>
         <w:tc>
           <w:tcPr>
-            <w:tcW w:w="5800" w:type="dxa"/>
+            <w:tcW w:w="5949" w:type="dxa"/>
           </w:tcPr>
           <w:p>
             <w:pPr>
@@ -9972,7 +10213,7 @@
         </w:tc>
         <w:tc>
           <w:tcPr>
-            <w:tcW w:w="1873" w:type="dxa"/>
+            <w:tcW w:w="1724" w:type="dxa"/>
           </w:tcPr>
           <w:p>
             <w:pPr>
@@ -10022,7 +10263,7 @@
       <w:tr>
         <w:tc>
           <w:tcPr>
-            <w:tcW w:w="5800" w:type="dxa"/>
+            <w:tcW w:w="5949" w:type="dxa"/>
           </w:tcPr>
           <w:p>
             <w:pPr>
@@ -10040,7 +10281,7 @@
         </w:tc>
         <w:tc>
           <w:tcPr>
-            <w:tcW w:w="1873" w:type="dxa"/>
+            <w:tcW w:w="1724" w:type="dxa"/>
           </w:tcPr>
           <w:p>
             <w:pPr>
@@ -10078,7 +10319,7 @@
       <w:tr>
         <w:tc>
           <w:tcPr>
-            <w:tcW w:w="5800" w:type="dxa"/>
+            <w:tcW w:w="5949" w:type="dxa"/>
           </w:tcPr>
           <w:p>
             <w:pPr>
@@ -10146,7 +10387,7 @@
         </w:tc>
         <w:tc>
           <w:tcPr>
-            <w:tcW w:w="1873" w:type="dxa"/>
+            <w:tcW w:w="1724" w:type="dxa"/>
           </w:tcPr>
           <w:p>
             <w:pPr>
@@ -10196,7 +10437,7 @@
       <w:tr>
         <w:tc>
           <w:tcPr>
-            <w:tcW w:w="5800" w:type="dxa"/>
+            <w:tcW w:w="5949" w:type="dxa"/>
           </w:tcPr>
           <w:p>
             <w:pPr>
@@ -10250,7 +10491,7 @@
         </w:tc>
         <w:tc>
           <w:tcPr>
-            <w:tcW w:w="1873" w:type="dxa"/>
+            <w:tcW w:w="1724" w:type="dxa"/>
           </w:tcPr>
           <w:p>
             <w:pPr>
@@ -10294,7 +10535,7 @@
       <w:tr>
         <w:tc>
           <w:tcPr>
-            <w:tcW w:w="5800" w:type="dxa"/>
+            <w:tcW w:w="5949" w:type="dxa"/>
           </w:tcPr>
           <w:p>
             <w:pPr>
@@ -10312,7 +10553,7 @@
         </w:tc>
         <w:tc>
           <w:tcPr>
-            <w:tcW w:w="1873" w:type="dxa"/>
+            <w:tcW w:w="1724" w:type="dxa"/>
           </w:tcPr>
           <w:p>
             <w:pPr>
@@ -10350,7 +10591,7 @@
       <w:tr>
         <w:tc>
           <w:tcPr>
-            <w:tcW w:w="5800" w:type="dxa"/>
+            <w:tcW w:w="5949" w:type="dxa"/>
           </w:tcPr>
           <w:p>
             <w:pPr>
@@ -10382,7 +10623,7 @@
         </w:tc>
         <w:tc>
           <w:tcPr>
-            <w:tcW w:w="1873" w:type="dxa"/>
+            <w:tcW w:w="1724" w:type="dxa"/>
           </w:tcPr>
           <w:p>
             <w:pPr>
@@ -10420,7 +10661,7 @@
       <w:tr>
         <w:tc>
           <w:tcPr>
-            <w:tcW w:w="5800" w:type="dxa"/>
+            <w:tcW w:w="5949" w:type="dxa"/>
           </w:tcPr>
           <w:p>
             <w:pPr>
@@ -10466,7 +10707,7 @@
         </w:tc>
         <w:tc>
           <w:tcPr>
-            <w:tcW w:w="1873" w:type="dxa"/>
+            <w:tcW w:w="1724" w:type="dxa"/>
           </w:tcPr>
           <w:p>
             <w:pPr>
@@ -10504,7 +10745,7 @@
       <w:tr>
         <w:tc>
           <w:tcPr>
-            <w:tcW w:w="5800" w:type="dxa"/>
+            <w:tcW w:w="5949" w:type="dxa"/>
           </w:tcPr>
           <w:p>
             <w:pPr>
@@ -10536,7 +10777,7 @@
         </w:tc>
         <w:tc>
           <w:tcPr>
-            <w:tcW w:w="1873" w:type="dxa"/>
+            <w:tcW w:w="1724" w:type="dxa"/>
           </w:tcPr>
           <w:p>
             <w:pPr>
@@ -10574,7 +10815,7 @@
       <w:tr>
         <w:tc>
           <w:tcPr>
-            <w:tcW w:w="5800" w:type="dxa"/>
+            <w:tcW w:w="5949" w:type="dxa"/>
           </w:tcPr>
           <w:p>
             <w:pPr>
@@ -10614,7 +10855,7 @@
         </w:tc>
         <w:tc>
           <w:tcPr>
-            <w:tcW w:w="1873" w:type="dxa"/>
+            <w:tcW w:w="1724" w:type="dxa"/>
           </w:tcPr>
           <w:p>
             <w:pPr>
@@ -10664,7 +10905,91 @@
       <w:tr>
         <w:tc>
           <w:tcPr>
-            <w:tcW w:w="5800" w:type="dxa"/>
+            <w:tcW w:w="5949" w:type="dxa"/>
+          </w:tcPr>
+          <w:p>
+            <w:pPr>
+              <w:rPr>
+                <w:lang w:val="nl-BE"/>
+              </w:rPr>
+            </w:pPr>
+            <w:proofErr w:type="spellStart"/>
+            <w:r>
+              <w:rPr>
+                <w:lang w:val="nl-BE"/>
+              </w:rPr>
+              <w:t>Ingredient</w:t>
+            </w:r>
+            <w:proofErr w:type="spellEnd"/>
+            <w:r>
+              <w:rPr>
+                <w:lang w:val="nl-BE"/>
+              </w:rPr>
+              <w:t xml:space="preserve"> Controller &amp; Service </w:t>
+            </w:r>
+            <w:proofErr w:type="spellStart"/>
+            <w:r>
+              <w:rPr>
+                <w:lang w:val="nl-BE"/>
+              </w:rPr>
+              <w:t>classe</w:t>
+            </w:r>
+            <w:proofErr w:type="spellEnd"/>
+            <w:r>
+              <w:rPr>
+                <w:lang w:val="nl-BE"/>
+              </w:rPr>
+              <w:t xml:space="preserve"> toevoegen aan C#</w:t>
+            </w:r>
+            <w:r>
+              <w:rPr>
+                <w:lang w:val="nl-BE"/>
+              </w:rPr>
+              <w:t xml:space="preserve"> deel 2</w:t>
+            </w:r>
+          </w:p>
+        </w:tc>
+        <w:tc>
+          <w:tcPr>
+            <w:tcW w:w="1724" w:type="dxa"/>
+          </w:tcPr>
+          <w:p>
+            <w:pPr>
+              <w:rPr>
+                <w:lang w:val="nl-BE"/>
+              </w:rPr>
+            </w:pPr>
+            <w:r>
+              <w:rPr>
+                <w:lang w:val="nl-BE"/>
+              </w:rPr>
+              <w:t>60min</w:t>
+            </w:r>
+          </w:p>
+        </w:tc>
+        <w:tc>
+          <w:tcPr>
+            <w:tcW w:w="1677" w:type="dxa"/>
+          </w:tcPr>
+          <w:p>
+            <w:pPr>
+              <w:rPr>
+                <w:lang w:val="nl-BE"/>
+              </w:rPr>
+            </w:pPr>
+            <w:r>
+              <w:rPr>
+                <w:lang w:val="nl-BE"/>
+              </w:rPr>
+              <w:t>6/11/2021</w:t>
+            </w:r>
+          </w:p>
+        </w:tc>
+      </w:tr>
+      <w:tr>
+        <w:tc>
+          <w:tcPr>
+            <w:tcW w:w="5949" w:type="dxa"/>
           </w:tcPr>
           <w:p>
             <w:pPr>
@@ -10676,7 +11001,7 @@
         </w:tc>
         <w:tc>
           <w:tcPr>
-            <w:tcW w:w="1873" w:type="dxa"/>
+            <w:tcW w:w="1724" w:type="dxa"/>
           </w:tcPr>
           <w:p>
             <w:pPr>
@@ -10702,7 +11027,7 @@
       <w:tr>
         <w:tc>
           <w:tcPr>
-            <w:tcW w:w="5800" w:type="dxa"/>
+            <w:tcW w:w="5949" w:type="dxa"/>
           </w:tcPr>
           <w:p>
             <w:pPr>
@@ -10714,7 +11039,7 @@
         </w:tc>
         <w:tc>
           <w:tcPr>
-            <w:tcW w:w="1873" w:type="dxa"/>
+            <w:tcW w:w="1724" w:type="dxa"/>
           </w:tcPr>
           <w:p>
             <w:pPr>
@@ -10740,7 +11065,7 @@
       <w:tr>
         <w:tc>
           <w:tcPr>
-            <w:tcW w:w="5800" w:type="dxa"/>
+            <w:tcW w:w="5949" w:type="dxa"/>
           </w:tcPr>
           <w:p>
             <w:pPr>
@@ -10752,7 +11077,7 @@
         </w:tc>
         <w:tc>
           <w:tcPr>
-            <w:tcW w:w="1873" w:type="dxa"/>
+            <w:tcW w:w="1724" w:type="dxa"/>
           </w:tcPr>
           <w:p>
             <w:pPr>
@@ -10778,7 +11103,7 @@
       <w:tr>
         <w:tc>
           <w:tcPr>
-            <w:tcW w:w="5800" w:type="dxa"/>
+            <w:tcW w:w="5949" w:type="dxa"/>
           </w:tcPr>
           <w:p>
             <w:pPr>
@@ -10790,7 +11115,7 @@
         </w:tc>
         <w:tc>
           <w:tcPr>
-            <w:tcW w:w="1873" w:type="dxa"/>
+            <w:tcW w:w="1724" w:type="dxa"/>
           </w:tcPr>
           <w:p>
             <w:pPr>
@@ -10816,7 +11141,7 @@
       <w:tr>
         <w:tc>
           <w:tcPr>
-            <w:tcW w:w="5800" w:type="dxa"/>
+            <w:tcW w:w="5949" w:type="dxa"/>
           </w:tcPr>
           <w:p>
             <w:pPr>
@@ -10828,7 +11153,7 @@
         </w:tc>
         <w:tc>
           <w:tcPr>
-            <w:tcW w:w="1873" w:type="dxa"/>
+            <w:tcW w:w="1724" w:type="dxa"/>
           </w:tcPr>
           <w:p>
             <w:pPr>
@@ -10854,7 +11179,7 @@
       <w:tr>
         <w:tc>
           <w:tcPr>
-            <w:tcW w:w="5800" w:type="dxa"/>
+            <w:tcW w:w="5949" w:type="dxa"/>
           </w:tcPr>
           <w:p>
             <w:pPr>
@@ -10866,7 +11191,7 @@
         </w:tc>
         <w:tc>
           <w:tcPr>
-            <w:tcW w:w="1873" w:type="dxa"/>
+            <w:tcW w:w="1724" w:type="dxa"/>
           </w:tcPr>
           <w:p>
             <w:pPr>
@@ -10892,7 +11217,7 @@
       <w:tr>
         <w:tc>
           <w:tcPr>
-            <w:tcW w:w="5800" w:type="dxa"/>
+            <w:tcW w:w="5949" w:type="dxa"/>
           </w:tcPr>
           <w:p>
             <w:pPr>
@@ -10904,7 +11229,7 @@
         </w:tc>
         <w:tc>
           <w:tcPr>
-            <w:tcW w:w="1873" w:type="dxa"/>
+            <w:tcW w:w="1724" w:type="dxa"/>
           </w:tcPr>
           <w:p>
             <w:pPr>
@@ -10930,7 +11255,7 @@
       <w:tr>
         <w:tc>
           <w:tcPr>
-            <w:tcW w:w="5800" w:type="dxa"/>
+            <w:tcW w:w="5949" w:type="dxa"/>
           </w:tcPr>
           <w:p>
             <w:pPr>
@@ -10942,7 +11267,7 @@
         </w:tc>
         <w:tc>
           <w:tcPr>
-            <w:tcW w:w="1873" w:type="dxa"/>
+            <w:tcW w:w="1724" w:type="dxa"/>
           </w:tcPr>
           <w:p>
             <w:pPr>
@@ -10968,7 +11293,7 @@
       <w:tr>
         <w:tc>
           <w:tcPr>
-            <w:tcW w:w="5800" w:type="dxa"/>
+            <w:tcW w:w="5949" w:type="dxa"/>
           </w:tcPr>
           <w:p>
             <w:pPr>
@@ -10980,7 +11305,7 @@
         </w:tc>
         <w:tc>
           <w:tcPr>
-            <w:tcW w:w="1873" w:type="dxa"/>
+            <w:tcW w:w="1724" w:type="dxa"/>
           </w:tcPr>
           <w:p>
             <w:pPr>
@@ -11006,26 +11331,87 @@
       <w:tr>
         <w:tc>
           <w:tcPr>
-            <w:tcW w:w="5800" w:type="dxa"/>
+            <w:tcW w:w="5949" w:type="dxa"/>
           </w:tcPr>
           <w:p>
             <w:pPr>
               <w:rPr>
+                <w:b/>
+                <w:bCs/>
                 <w:lang w:val="nl-BE"/>
               </w:rPr>
             </w:pPr>
+            <w:r>
+              <w:rPr>
+                <w:b/>
+                <w:bCs/>
+                <w:lang w:val="nl-BE"/>
+              </w:rPr>
+              <w:t>Opgetelde tijdsduur</w:t>
+            </w:r>
           </w:p>
         </w:tc>
         <w:tc>
           <w:tcPr>
-            <w:tcW w:w="1873" w:type="dxa"/>
+            <w:tcW w:w="1724" w:type="dxa"/>
           </w:tcPr>
           <w:p>
             <w:pPr>
               <w:rPr>
+                <w:b/>
+                <w:bCs/>
                 <w:lang w:val="nl-BE"/>
               </w:rPr>
             </w:pPr>
+            <w:r>
+              <w:rPr>
+                <w:b/>
+                <w:bCs/>
+                <w:lang w:val="nl-BE"/>
+              </w:rPr>
+              <w:fldChar w:fldCharType="begin"/>
+            </w:r>
+            <w:r>
+              <w:rPr>
+                <w:b/>
+                <w:bCs/>
+                <w:lang w:val="nl-BE"/>
+              </w:rPr>
+              <w:instrText xml:space="preserve"> =SUM(ABOVE) </w:instrText>
+            </w:r>
+            <w:r>
+              <w:rPr>
+                <w:b/>
+                <w:bCs/>
+                <w:lang w:val="nl-BE"/>
+              </w:rPr>
+              <w:fldChar w:fldCharType="separate"/>
+            </w:r>
+            <w:r>
+              <w:rPr>
+                <w:b/>
+                <w:bCs/>
+                <w:noProof/>
+                <w:lang w:val="nl-BE"/>
+              </w:rPr>
+              <w:t>640</w:t>
+            </w:r>
+            <w:r>
+              <w:rPr>
+                <w:b/>
+                <w:bCs/>
+                <w:lang w:val="nl-BE"/>
+              </w:rPr>
+              <w:fldChar w:fldCharType="end"/>
+            </w:r>
+            <w:r>
+              <w:rPr>
+                <w:b/>
+                <w:bCs/>
+                <w:lang w:val="nl-BE"/>
+              </w:rPr>
+              <w:t>min</w:t>
+            </w:r>
           </w:p>
         </w:tc>
         <w:tc>
@@ -11041,105 +11427,6 @@
           </w:p>
         </w:tc>
       </w:tr>
-      <w:tr>
-        <w:tc>
-          <w:tcPr>
-            <w:tcW w:w="5800" w:type="dxa"/>
-          </w:tcPr>
-          <w:p>
-            <w:pPr>
-              <w:rPr>
-                <w:b/>
-                <w:bCs/>
-                <w:lang w:val="nl-BE"/>
-              </w:rPr>
-            </w:pPr>
-            <w:r>
-              <w:rPr>
-                <w:b/>
-                <w:bCs/>
-                <w:lang w:val="nl-BE"/>
-              </w:rPr>
-              <w:t>Opgetelde tijdsduur</w:t>
-            </w:r>
-          </w:p>
-        </w:tc>
-        <w:tc>
-          <w:tcPr>
-            <w:tcW w:w="1873" w:type="dxa"/>
-          </w:tcPr>
-          <w:p>
-            <w:pPr>
-              <w:rPr>
-                <w:b/>
-                <w:bCs/>
-                <w:lang w:val="nl-BE"/>
-              </w:rPr>
-            </w:pPr>
-            <w:r>
-              <w:rPr>
-                <w:b/>
-                <w:bCs/>
-                <w:lang w:val="nl-BE"/>
-              </w:rPr>
-              <w:fldChar w:fldCharType="begin"/>
-            </w:r>
-            <w:r>
-              <w:rPr>
-                <w:b/>
-                <w:bCs/>
-                <w:lang w:val="nl-BE"/>
-              </w:rPr>
-              <w:instrText xml:space="preserve"> =SUM(ABOVE) </w:instrText>
-            </w:r>
-            <w:r>
-              <w:rPr>
-                <w:b/>
-                <w:bCs/>
-                <w:lang w:val="nl-BE"/>
-              </w:rPr>
-              <w:fldChar w:fldCharType="separate"/>
-            </w:r>
-            <w:r>
-              <w:rPr>
-                <w:b/>
-                <w:bCs/>
-                <w:noProof/>
-                <w:lang w:val="nl-BE"/>
-              </w:rPr>
-              <w:t>580</w:t>
-            </w:r>
-            <w:r>
-              <w:rPr>
-                <w:b/>
-                <w:bCs/>
-                <w:lang w:val="nl-BE"/>
-              </w:rPr>
-              <w:fldChar w:fldCharType="end"/>
-            </w:r>
-            <w:r>
-              <w:rPr>
-                <w:b/>
-                <w:bCs/>
-                <w:lang w:val="nl-BE"/>
-              </w:rPr>
-              <w:t>min</w:t>
-            </w:r>
-          </w:p>
-        </w:tc>
-        <w:tc>
-          <w:tcPr>
-            <w:tcW w:w="1677" w:type="dxa"/>
-          </w:tcPr>
-          <w:p>
-            <w:pPr>
-              <w:rPr>
-                <w:lang w:val="nl-BE"/>
-              </w:rPr>
-            </w:pPr>
-          </w:p>
-        </w:tc>
-      </w:tr>
     </w:tbl>
     <w:p>
       <w:pPr>
@@ -11149,7 +11436,7 @@
       </w:pPr>
     </w:p>
     <w:sectPr>
-      <w:footerReference w:type="default" r:id="rId65"/>
+      <w:footerReference w:type="default" r:id="rId69"/>
       <w:pgSz w:w="12240" w:h="15840"/>
       <w:pgMar w:top="1440" w:right="1440" w:bottom="1440" w:left="1440" w:header="720" w:footer="720" w:gutter="0"/>
       <w:cols w:space="720"/>

</xml_diff>

<commit_message>
Variabelen afgewerkt + testing
</commit_message>
<xml_diff>
--- a/API Testing.docx
+++ b/API Testing.docx
@@ -11526,6 +11526,60 @@
           <w:lang w:val="nl-BE"/>
         </w:rPr>
       </w:pPr>
+      <w:r>
+        <w:rPr>
+          <w:noProof/>
+          <w:lang w:val="nl-BE"/>
+        </w:rPr>
+        <w:drawing>
+          <wp:inline distT="0" distB="0" distL="0" distR="0" wp14:anchorId="2516AD15" wp14:editId="428C2B6B">
+            <wp:extent cx="2181890" cy="3752850"/>
+            <wp:effectExtent l="0" t="0" r="8890" b="0"/>
+            <wp:docPr id="111" name="Picture 111"/>
+            <wp:cNvGraphicFramePr>
+              <a:graphicFrameLocks xmlns:a="http://schemas.openxmlformats.org/drawingml/2006/main" noChangeAspect="1"/>
+            </wp:cNvGraphicFramePr>
+            <a:graphic xmlns:a="http://schemas.openxmlformats.org/drawingml/2006/main">
+              <a:graphicData uri="http://schemas.openxmlformats.org/drawingml/2006/picture">
+                <pic:pic xmlns:pic="http://schemas.openxmlformats.org/drawingml/2006/picture">
+                  <pic:nvPicPr>
+                    <pic:cNvPr id="0" name="Picture 1"/>
+                    <pic:cNvPicPr>
+                      <a:picLocks noChangeAspect="1" noChangeArrowheads="1"/>
+                    </pic:cNvPicPr>
+                  </pic:nvPicPr>
+                  <pic:blipFill>
+                    <a:blip r:embed="rId117">
+                      <a:extLst>
+                        <a:ext uri="{28A0092B-C50C-407E-A947-70E740481C1C}">
+                          <a14:useLocalDpi xmlns:a14="http://schemas.microsoft.com/office/drawing/2010/main" val="0"/>
+                        </a:ext>
+                      </a:extLst>
+                    </a:blip>
+                    <a:srcRect/>
+                    <a:stretch>
+                      <a:fillRect/>
+                    </a:stretch>
+                  </pic:blipFill>
+                  <pic:spPr bwMode="auto">
+                    <a:xfrm>
+                      <a:off x="0" y="0"/>
+                      <a:ext cx="2183014" cy="3754783"/>
+                    </a:xfrm>
+                    <a:prstGeom prst="rect">
+                      <a:avLst/>
+                    </a:prstGeom>
+                    <a:noFill/>
+                    <a:ln>
+                      <a:noFill/>
+                    </a:ln>
+                  </pic:spPr>
+                </pic:pic>
+              </a:graphicData>
+            </a:graphic>
+          </wp:inline>
+        </w:drawing>
+      </w:r>
     </w:p>
     <w:p>
       <w:pPr>
@@ -12879,6 +12933,62 @@
                 <w:lang w:val="nl-BE"/>
               </w:rPr>
             </w:pPr>
+            <w:r>
+              <w:rPr>
+                <w:lang w:val="nl-BE"/>
+              </w:rPr>
+              <w:t>Variabelen afgewerkt + testing</w:t>
+            </w:r>
+          </w:p>
+        </w:tc>
+        <w:tc>
+          <w:tcPr>
+            <w:tcW w:w="1724" w:type="dxa"/>
+          </w:tcPr>
+          <w:p>
+            <w:pPr>
+              <w:rPr>
+                <w:lang w:val="nl-BE"/>
+              </w:rPr>
+            </w:pPr>
+            <w:r>
+              <w:rPr>
+                <w:lang w:val="nl-BE"/>
+              </w:rPr>
+              <w:t>60min</w:t>
+            </w:r>
+          </w:p>
+        </w:tc>
+        <w:tc>
+          <w:tcPr>
+            <w:tcW w:w="1677" w:type="dxa"/>
+          </w:tcPr>
+          <w:p>
+            <w:pPr>
+              <w:rPr>
+                <w:lang w:val="nl-BE"/>
+              </w:rPr>
+            </w:pPr>
+            <w:r>
+              <w:rPr>
+                <w:lang w:val="nl-BE"/>
+              </w:rPr>
+              <w:t>25/11/2021</w:t>
+            </w:r>
+          </w:p>
+        </w:tc>
+      </w:tr>
+      <w:tr>
+        <w:tc>
+          <w:tcPr>
+            <w:tcW w:w="5949" w:type="dxa"/>
+          </w:tcPr>
+          <w:p>
+            <w:pPr>
+              <w:rPr>
+                <w:lang w:val="nl-BE"/>
+              </w:rPr>
+            </w:pPr>
           </w:p>
         </w:tc>
         <w:tc>
@@ -13636,9 +13746,19 @@
           <w:p>
             <w:pPr>
               <w:rPr>
+                <w:b/>
+                <w:bCs/>
                 <w:lang w:val="nl-BE"/>
               </w:rPr>
             </w:pPr>
+            <w:r>
+              <w:rPr>
+                <w:b/>
+                <w:bCs/>
+                <w:lang w:val="nl-BE"/>
+              </w:rPr>
+              <w:t>Opgetelde tijdsduur</w:t>
+            </w:r>
           </w:p>
         </w:tc>
         <w:tc>
@@ -13648,9 +13768,60 @@
           <w:p>
             <w:pPr>
               <w:rPr>
+                <w:b/>
+                <w:bCs/>
                 <w:lang w:val="nl-BE"/>
               </w:rPr>
             </w:pPr>
+            <w:r>
+              <w:rPr>
+                <w:b/>
+                <w:bCs/>
+                <w:lang w:val="nl-BE"/>
+              </w:rPr>
+              <w:fldChar w:fldCharType="begin"/>
+            </w:r>
+            <w:r>
+              <w:rPr>
+                <w:b/>
+                <w:bCs/>
+                <w:lang w:val="nl-BE"/>
+              </w:rPr>
+              <w:instrText xml:space="preserve"> =SUM(ABOVE) </w:instrText>
+            </w:r>
+            <w:r>
+              <w:rPr>
+                <w:b/>
+                <w:bCs/>
+                <w:lang w:val="nl-BE"/>
+              </w:rPr>
+              <w:fldChar w:fldCharType="separate"/>
+            </w:r>
+            <w:r>
+              <w:rPr>
+                <w:b/>
+                <w:bCs/>
+                <w:noProof/>
+                <w:lang w:val="nl-BE"/>
+              </w:rPr>
+              <w:t>1200</w:t>
+            </w:r>
+            <w:r>
+              <w:rPr>
+                <w:b/>
+                <w:bCs/>
+                <w:lang w:val="nl-BE"/>
+              </w:rPr>
+              <w:fldChar w:fldCharType="end"/>
+            </w:r>
+            <w:r>
+              <w:rPr>
+                <w:b/>
+                <w:bCs/>
+                <w:lang w:val="nl-BE"/>
+              </w:rPr>
+              <w:t>min</w:t>
+            </w:r>
           </w:p>
         </w:tc>
         <w:tc>
@@ -13666,105 +13837,6 @@
           </w:p>
         </w:tc>
       </w:tr>
-      <w:tr>
-        <w:tc>
-          <w:tcPr>
-            <w:tcW w:w="5949" w:type="dxa"/>
-          </w:tcPr>
-          <w:p>
-            <w:pPr>
-              <w:rPr>
-                <w:b/>
-                <w:bCs/>
-                <w:lang w:val="nl-BE"/>
-              </w:rPr>
-            </w:pPr>
-            <w:r>
-              <w:rPr>
-                <w:b/>
-                <w:bCs/>
-                <w:lang w:val="nl-BE"/>
-              </w:rPr>
-              <w:t>Opgetelde tijdsduur</w:t>
-            </w:r>
-          </w:p>
-        </w:tc>
-        <w:tc>
-          <w:tcPr>
-            <w:tcW w:w="1724" w:type="dxa"/>
-          </w:tcPr>
-          <w:p>
-            <w:pPr>
-              <w:rPr>
-                <w:b/>
-                <w:bCs/>
-                <w:lang w:val="nl-BE"/>
-              </w:rPr>
-            </w:pPr>
-            <w:r>
-              <w:rPr>
-                <w:b/>
-                <w:bCs/>
-                <w:lang w:val="nl-BE"/>
-              </w:rPr>
-              <w:fldChar w:fldCharType="begin"/>
-            </w:r>
-            <w:r>
-              <w:rPr>
-                <w:b/>
-                <w:bCs/>
-                <w:lang w:val="nl-BE"/>
-              </w:rPr>
-              <w:instrText xml:space="preserve"> =SUM(ABOVE) </w:instrText>
-            </w:r>
-            <w:r>
-              <w:rPr>
-                <w:b/>
-                <w:bCs/>
-                <w:lang w:val="nl-BE"/>
-              </w:rPr>
-              <w:fldChar w:fldCharType="separate"/>
-            </w:r>
-            <w:r>
-              <w:rPr>
-                <w:b/>
-                <w:bCs/>
-                <w:noProof/>
-                <w:lang w:val="nl-BE"/>
-              </w:rPr>
-              <w:t>1200</w:t>
-            </w:r>
-            <w:r>
-              <w:rPr>
-                <w:b/>
-                <w:bCs/>
-                <w:lang w:val="nl-BE"/>
-              </w:rPr>
-              <w:fldChar w:fldCharType="end"/>
-            </w:r>
-            <w:r>
-              <w:rPr>
-                <w:b/>
-                <w:bCs/>
-                <w:lang w:val="nl-BE"/>
-              </w:rPr>
-              <w:t>min</w:t>
-            </w:r>
-          </w:p>
-        </w:tc>
-        <w:tc>
-          <w:tcPr>
-            <w:tcW w:w="1677" w:type="dxa"/>
-          </w:tcPr>
-          <w:p>
-            <w:pPr>
-              <w:rPr>
-                <w:lang w:val="nl-BE"/>
-              </w:rPr>
-            </w:pPr>
-          </w:p>
-        </w:tc>
-      </w:tr>
     </w:tbl>
     <w:p>
       <w:pPr>
@@ -13774,7 +13846,7 @@
       </w:pPr>
     </w:p>
     <w:sectPr>
-      <w:footerReference w:type="default" r:id="rId117"/>
+      <w:footerReference w:type="default" r:id="rId118"/>
       <w:pgSz w:w="12240" w:h="15840"/>
       <w:pgMar w:top="1440" w:right="1440" w:bottom="1440" w:left="1440" w:header="720" w:footer="720" w:gutter="0"/>
       <w:cols w:space="720"/>

</xml_diff>